<commit_message>
Commit del 18.09.24, pianificazione
</commit_message>
<xml_diff>
--- a/3_Documentazione/Documentazione progetto - MR.docx
+++ b/3_Documentazione/Documentazione progetto - MR.docx
@@ -2910,13 +2910,13 @@
         </w:numPr>
       </w:pPr>
       <w:r>
-        <w:rPr>
-          <w:highlight w:val="yellow"/>
-        </w:rPr>
         <w:t>Data di consegna</w:t>
       </w:r>
       <w:r>
-        <w:t>: -</w:t>
+        <w:t xml:space="preserve">: </w:t>
+      </w:r>
+      <w:r>
+        <w:t>18.12.24</w:t>
       </w:r>
     </w:p>
     <w:p/>
@@ -4229,8 +4229,6 @@
             <w:r>
               <w:t>2</w:t>
             </w:r>
-            <w:bookmarkStart w:id="8" w:name="_GoBack"/>
-            <w:bookmarkEnd w:id="8"/>
             <w:r>
               <w:t>.0</w:t>
             </w:r>
@@ -5191,7 +5189,13 @@
           </w:tcPr>
           <w:p>
             <w:r>
-              <w:t>Sovrascrivere il file in base alla scelta dell’utente.</w:t>
+              <w:t>Sovrascrivere file</w:t>
+            </w:r>
+            <w:r>
+              <w:t xml:space="preserve"> / files </w:t>
+            </w:r>
+            <w:r>
+              <w:t>in base alla scelta dell’utente.</w:t>
             </w:r>
           </w:p>
         </w:tc>
@@ -5962,10 +5966,7 @@
           </w:tcPr>
           <w:p>
             <w:r>
-              <w:t>Creazione dell’interfaccia grafica.</w:t>
-            </w:r>
-            <w:r>
-              <w:t xml:space="preserve"> </w:t>
+              <w:t xml:space="preserve">Creazione dell’interfaccia grafica. </w:t>
             </w:r>
           </w:p>
         </w:tc>
@@ -6082,7 +6083,7 @@
       <w:r>
         <w:br w:type="page"/>
       </w:r>
-      <w:bookmarkStart w:id="9" w:name="_Toc124935604"/>
+      <w:bookmarkStart w:id="8" w:name="_Toc124935604"/>
       <w:r>
         <w:rPr>
           <w:lang w:val="it-CH"/>
@@ -6090,18 +6091,25 @@
         <w:lastRenderedPageBreak/>
         <w:t>Use case</w:t>
       </w:r>
+      <w:bookmarkEnd w:id="8"/>
+    </w:p>
+    <w:p>
+      <w:r>
+        <w:t>L’attore principale che comunica con il mio sistema è l’utente finale che utilizza il programma.</w:t>
+      </w:r>
+    </w:p>
+    <w:p>
+      <w:r>
+        <w:t>Il sistema quindi prevede solamente l’utente come attore attivo che rispetta i requisiti.</w:t>
+      </w:r>
+    </w:p>
+    <w:p>
+      <w:r>
+        <w:t>Come allegato ho inserito il Visio che spiega tutti gli Use-Case.</w:t>
+      </w:r>
+      <w:bookmarkStart w:id="9" w:name="_GoBack"/>
       <w:bookmarkEnd w:id="9"/>
     </w:p>
-    <w:p>
-      <w:r>
-        <w:t>L’attore principale che comunica con il mio sistema è l’utente finale che utilizza il programma.</w:t>
-      </w:r>
-    </w:p>
-    <w:p>
-      <w:r>
-        <w:t>Il sistema quindi prevede solamente l’utente come attore attivo che rispetta i requisiti.</w:t>
-      </w:r>
-    </w:p>
     <w:p/>
     <w:p>
       <w:pPr>
@@ -6130,15 +6138,7 @@
     <w:p/>
     <w:p>
       <w:r>
-        <w:t xml:space="preserve">La pianificazione può essere rappresentata mediante un diagramma di </w:t>
-      </w:r>
-      <w:proofErr w:type="spellStart"/>
-      <w:r>
-        <w:t>Gantt</w:t>
-      </w:r>
-      <w:proofErr w:type="spellEnd"/>
-      <w:r>
-        <w:t>:</w:t>
+        <w:t>La pianificazione può essere rappresentata mediante un diagramma di Gantt:</w:t>
       </w:r>
     </w:p>
     <w:p/>
@@ -6226,14 +6226,9 @@
         <w:t xml:space="preserve"> </w:t>
       </w:r>
       <w:r>
-        <w:t xml:space="preserve">Esempio di diagramma di </w:t>
-      </w:r>
-      <w:proofErr w:type="spellStart"/>
-      <w:r>
-        <w:t>Gantt</w:t>
+        <w:t>Esempio di diagramma di Gantt</w:t>
       </w:r>
       <w:bookmarkEnd w:id="11"/>
-      <w:proofErr w:type="spellEnd"/>
     </w:p>
     <w:p>
       <w:r>
@@ -6368,14 +6363,9 @@
         <w:t xml:space="preserve"> </w:t>
       </w:r>
       <w:r>
-        <w:t xml:space="preserve">Esempio di diagramma di </w:t>
-      </w:r>
-      <w:proofErr w:type="spellStart"/>
-      <w:r>
-        <w:t>Gantt</w:t>
+        <w:t>Esempio di diagramma di Gantt</w:t>
       </w:r>
       <w:bookmarkEnd w:id="12"/>
-      <w:proofErr w:type="spellEnd"/>
     </w:p>
     <w:p/>
     <w:p>
@@ -8447,6 +8437,7 @@
                 <w:szCs w:val="24"/>
                 <w:lang w:val="it-CH"/>
               </w:rPr>
+              <w:lastRenderedPageBreak/>
               <w:t>Risultati attesi</w:t>
             </w:r>
           </w:p>
@@ -8864,21 +8855,13 @@
         <w:t>.</w:t>
       </w:r>
       <w:r>
-        <w:t xml:space="preserve"> 1.7) (ad esempio </w:t>
-      </w:r>
-      <w:proofErr w:type="spellStart"/>
-      <w:r>
-        <w:t>Gan</w:t>
+        <w:t xml:space="preserve"> 1.7) (ad esempio Gan</w:t>
       </w:r>
       <w:r>
         <w:t>t</w:t>
       </w:r>
       <w:r>
-        <w:t>t</w:t>
-      </w:r>
-      <w:proofErr w:type="spellEnd"/>
-      <w:r>
-        <w:t xml:space="preserve"> consuntivo).</w:t>
+        <w:t>t consuntivo).</w:t>
       </w:r>
     </w:p>
     <w:p/>
@@ -9099,13 +9082,8 @@
         <w:t xml:space="preserve"> </w:t>
       </w:r>
       <w:r>
-        <w:t xml:space="preserve">Esempio di diagramma di </w:t>
-      </w:r>
-      <w:proofErr w:type="spellStart"/>
-      <w:r>
-        <w:t>Gantt</w:t>
-      </w:r>
-      <w:proofErr w:type="spellEnd"/>
+        <w:t>Esempio di diagramma di Gantt</w:t>
+      </w:r>
       <w:r>
         <w:t xml:space="preserve"> consuntivo</w:t>
       </w:r>
@@ -17477,7 +17455,7 @@
 </file>
 
 <file path=customXml/itemProps1.xml><?xml version="1.0" encoding="utf-8"?>
-<ds:datastoreItem xmlns:ds="http://schemas.openxmlformats.org/officeDocument/2006/customXml" ds:itemID="{E73288B2-9673-4A2F-8B72-1BAE2DC3FB26}">
+<ds:datastoreItem xmlns:ds="http://schemas.openxmlformats.org/officeDocument/2006/customXml" ds:itemID="{712F68AE-D502-44D7-998C-22A1D0D16148}">
   <ds:schemaRefs>
     <ds:schemaRef ds:uri="http://schemas.openxmlformats.org/officeDocument/2006/bibliography"/>
   </ds:schemaRefs>

</xml_diff>

<commit_message>
Commit del 25.09.2024 - Design
</commit_message>
<xml_diff>
--- a/3_Documentazione/Documentazione progetto - MR.docx
+++ b/3_Documentazione/Documentazione progetto - MR.docx
@@ -2956,97 +2956,17 @@
         <w:t>si ha la possibilità di inserire un’illimitata grandezza dei file.</w:t>
       </w:r>
     </w:p>
-    <w:p/>
-    <w:p/>
-    <w:p>
-      <w:r>
-        <w:t>Può contenere alcuni o tutti gli elementi seguenti:</w:t>
-      </w:r>
-    </w:p>
-    <w:p>
-      <w:pPr>
-        <w:numPr>
-          <w:ilvl w:val="0"/>
-          <w:numId w:val="14"/>
-        </w:numPr>
-      </w:pPr>
-      <w:r>
-        <w:rPr>
-          <w:b/>
-        </w:rPr>
-        <w:t>Background/Situazione iniziale</w:t>
-      </w:r>
-    </w:p>
-    <w:p>
-      <w:pPr>
-        <w:numPr>
-          <w:ilvl w:val="0"/>
-          <w:numId w:val="14"/>
-        </w:numPr>
-      </w:pPr>
-      <w:r>
-        <w:rPr>
-          <w:b/>
-        </w:rPr>
-        <w:t>Descrizione del problema</w:t>
-      </w:r>
-      <w:r>
-        <w:rPr>
-          <w:b/>
-        </w:rPr>
-        <w:t xml:space="preserve"> e motivazione</w:t>
-      </w:r>
-      <w:r>
-        <w:t xml:space="preserve">: Che problema </w:t>
-      </w:r>
-      <w:r>
-        <w:t>ho cercato</w:t>
-      </w:r>
-      <w:r>
-        <w:t xml:space="preserve"> di risolvere? </w:t>
-      </w:r>
-      <w:r>
-        <w:t>Questa sezione dovrebbe includere l'importanza del vostro lavoro, la difficoltà dell'area e l'effetto che potrebbe avere se portato a termine con successo.</w:t>
-      </w:r>
-    </w:p>
-    <w:p>
-      <w:pPr>
-        <w:numPr>
-          <w:ilvl w:val="0"/>
-          <w:numId w:val="14"/>
-        </w:numPr>
-      </w:pPr>
-      <w:r>
-        <w:rPr>
-          <w:b/>
-        </w:rPr>
-        <w:t>Approccio/Metodi</w:t>
-      </w:r>
-      <w:r>
-        <w:t>: Come ho ottenuto dei progressi? Come ho risolto il problema</w:t>
-      </w:r>
-      <w:r>
-        <w:t xml:space="preserve"> (tecniche…)</w:t>
-      </w:r>
-      <w:r>
-        <w:t>? Quale è stata l’entità del mio lavoro? Che fattori importanti controllo, ignoro o misuro?</w:t>
-      </w:r>
-    </w:p>
-    <w:p>
-      <w:pPr>
-        <w:numPr>
-          <w:ilvl w:val="0"/>
-          <w:numId w:val="14"/>
-        </w:numPr>
-      </w:pPr>
-      <w:r>
-        <w:rPr>
-          <w:b/>
-        </w:rPr>
-        <w:t>Risultati</w:t>
-      </w:r>
-      <w:r>
-        <w:t xml:space="preserve">: Quale è la risposta? Quali sono i risultati? Quanto è più veloce, più sicuro, più economico o in qualche altro aspetto migliore di altri prodotti/soluzioni? </w:t>
+    <w:p>
+      <w:r>
+        <w:t xml:space="preserve">Il programma è molto efficiente sia perché è di semplice utilizzo ma anche perché consente sia la conversione tra molteplici </w:t>
+      </w:r>
+      <w:proofErr w:type="spellStart"/>
+      <w:r>
+        <w:t>files</w:t>
+      </w:r>
+      <w:proofErr w:type="spellEnd"/>
+      <w:r>
+        <w:t xml:space="preserve"> e con la possibilità di scegliere la qualità e il formato di conversione.</w:t>
       </w:r>
     </w:p>
     <w:p/>
@@ -3448,7 +3368,7 @@
         </w:numPr>
       </w:pPr>
       <w:r>
-        <w:t>Controllo compatibilità file.</w:t>
+        <w:t>Gestione del file di configurazione.</w:t>
       </w:r>
     </w:p>
     <w:p>
@@ -3460,6 +3380,18 @@
         </w:numPr>
       </w:pPr>
       <w:r>
+        <w:t>Controllo compatibilità file.</w:t>
+      </w:r>
+    </w:p>
+    <w:p>
+      <w:pPr>
+        <w:pStyle w:val="Paragrafoelenco"/>
+        <w:numPr>
+          <w:ilvl w:val="0"/>
+          <w:numId w:val="27"/>
+        </w:numPr>
+      </w:pPr>
+      <w:r>
         <w:t>Creazione della GUI</w:t>
       </w:r>
     </w:p>
@@ -3481,6 +3413,12 @@
           <w:sz w:val="28"/>
         </w:rPr>
         <w:t xml:space="preserve"> della cartella di destinazione e consente di convertire non solo un singolo file ma una cartella intera.</w:t>
+      </w:r>
+      <w:r>
+        <w:rPr>
+          <w:sz w:val="28"/>
+        </w:rPr>
+        <w:t xml:space="preserve"> Il file di configurazione del programma è utile perché serve a memorizzare le scelte dell’utente.</w:t>
       </w:r>
     </w:p>
     <w:p/>
@@ -3535,7 +3473,6 @@
                 <w:b/>
                 <w:bCs/>
               </w:rPr>
-              <w:lastRenderedPageBreak/>
               <w:t>R</w:t>
             </w:r>
             <w:r>
@@ -4490,7 +4427,6 @@
                 <w:b/>
                 <w:bCs/>
               </w:rPr>
-              <w:lastRenderedPageBreak/>
               <w:t>R</w:t>
             </w:r>
             <w:r>
@@ -5468,7 +5404,6 @@
                 <w:b/>
                 <w:bCs/>
               </w:rPr>
-              <w:lastRenderedPageBreak/>
               <w:t>R</w:t>
             </w:r>
             <w:r>
@@ -5631,6 +5566,256 @@
           <w:p>
             <w:r>
               <w:t>Testo dell’errore deve essere comprensibile all’utente.</w:t>
+            </w:r>
+          </w:p>
+        </w:tc>
+      </w:tr>
+    </w:tbl>
+    <w:p/>
+    <w:tbl>
+      <w:tblPr>
+        <w:tblW w:w="9644" w:type="dxa"/>
+        <w:tblInd w:w="-8" w:type="dxa"/>
+        <w:tblBorders>
+          <w:top w:val="single" w:sz="2" w:space="0" w:color="auto"/>
+          <w:left w:val="single" w:sz="2" w:space="0" w:color="auto"/>
+          <w:bottom w:val="single" w:sz="2" w:space="0" w:color="auto"/>
+          <w:right w:val="single" w:sz="2" w:space="0" w:color="auto"/>
+          <w:insideH w:val="single" w:sz="2" w:space="0" w:color="auto"/>
+          <w:insideV w:val="single" w:sz="2" w:space="0" w:color="auto"/>
+        </w:tblBorders>
+        <w:tblLayout w:type="fixed"/>
+        <w:tblCellMar>
+          <w:top w:w="57" w:type="dxa"/>
+          <w:bottom w:w="57" w:type="dxa"/>
+        </w:tblCellMar>
+        <w:tblLook w:val="00A0" w:firstRow="1" w:lastRow="0" w:firstColumn="1" w:lastColumn="0" w:noHBand="0" w:noVBand="0"/>
+      </w:tblPr>
+      <w:tblGrid>
+        <w:gridCol w:w="1519"/>
+        <w:gridCol w:w="8125"/>
+      </w:tblGrid>
+      <w:tr>
+        <w:tc>
+          <w:tcPr>
+            <w:tcW w:w="9644" w:type="dxa"/>
+            <w:gridSpan w:val="2"/>
+            <w:shd w:val="clear" w:color="auto" w:fill="D9D9D9" w:themeFill="background1" w:themeFillShade="D9"/>
+            <w:vAlign w:val="center"/>
+          </w:tcPr>
+          <w:p>
+            <w:pPr>
+              <w:jc w:val="center"/>
+              <w:rPr>
+                <w:b/>
+                <w:bCs/>
+              </w:rPr>
+            </w:pPr>
+            <w:r>
+              <w:rPr>
+                <w:b/>
+                <w:bCs/>
+              </w:rPr>
+              <w:t>R</w:t>
+            </w:r>
+            <w:r>
+              <w:rPr>
+                <w:b/>
+                <w:bCs/>
+              </w:rPr>
+              <w:t>eq</w:t>
+            </w:r>
+            <w:r>
+              <w:rPr>
+                <w:b/>
+                <w:bCs/>
+              </w:rPr>
+              <w:t>-</w:t>
+            </w:r>
+            <w:r>
+              <w:rPr>
+                <w:b/>
+                <w:bCs/>
+              </w:rPr>
+              <w:t>0</w:t>
+            </w:r>
+            <w:r>
+              <w:rPr>
+                <w:b/>
+                <w:bCs/>
+              </w:rPr>
+              <w:t>9</w:t>
+            </w:r>
+          </w:p>
+        </w:tc>
+      </w:tr>
+      <w:tr>
+        <w:tc>
+          <w:tcPr>
+            <w:tcW w:w="1519" w:type="dxa"/>
+            <w:shd w:val="clear" w:color="auto" w:fill="D9D9D9" w:themeFill="background1" w:themeFillShade="D9"/>
+          </w:tcPr>
+          <w:p>
+            <w:pPr>
+              <w:rPr>
+                <w:b/>
+                <w:bCs/>
+              </w:rPr>
+            </w:pPr>
+            <w:r>
+              <w:rPr>
+                <w:b/>
+                <w:bCs/>
+              </w:rPr>
+              <w:t>Nome</w:t>
+            </w:r>
+          </w:p>
+        </w:tc>
+        <w:tc>
+          <w:tcPr>
+            <w:tcW w:w="8125" w:type="dxa"/>
+          </w:tcPr>
+          <w:p>
+            <w:r>
+              <w:t xml:space="preserve">Gestione </w:t>
+            </w:r>
+            <w:r>
+              <w:t>e aggiunta del file di configurazione</w:t>
+            </w:r>
+            <w:r>
+              <w:t xml:space="preserve"> </w:t>
+            </w:r>
+          </w:p>
+        </w:tc>
+      </w:tr>
+      <w:tr>
+        <w:tc>
+          <w:tcPr>
+            <w:tcW w:w="1519" w:type="dxa"/>
+            <w:shd w:val="clear" w:color="auto" w:fill="D9D9D9" w:themeFill="background1" w:themeFillShade="D9"/>
+          </w:tcPr>
+          <w:p>
+            <w:pPr>
+              <w:rPr>
+                <w:b/>
+                <w:bCs/>
+              </w:rPr>
+            </w:pPr>
+            <w:r>
+              <w:rPr>
+                <w:b/>
+                <w:bCs/>
+              </w:rPr>
+              <w:t>Priorità</w:t>
+            </w:r>
+          </w:p>
+        </w:tc>
+        <w:tc>
+          <w:tcPr>
+            <w:tcW w:w="8125" w:type="dxa"/>
+          </w:tcPr>
+          <w:p>
+            <w:r>
+              <w:t>2</w:t>
+            </w:r>
+          </w:p>
+        </w:tc>
+      </w:tr>
+      <w:tr>
+        <w:tc>
+          <w:tcPr>
+            <w:tcW w:w="1519" w:type="dxa"/>
+            <w:shd w:val="clear" w:color="auto" w:fill="D9D9D9" w:themeFill="background1" w:themeFillShade="D9"/>
+          </w:tcPr>
+          <w:p>
+            <w:pPr>
+              <w:rPr>
+                <w:b/>
+                <w:bCs/>
+              </w:rPr>
+            </w:pPr>
+            <w:r>
+              <w:rPr>
+                <w:b/>
+                <w:bCs/>
+              </w:rPr>
+              <w:t>Versione</w:t>
+            </w:r>
+          </w:p>
+        </w:tc>
+        <w:tc>
+          <w:tcPr>
+            <w:tcW w:w="8125" w:type="dxa"/>
+          </w:tcPr>
+          <w:p>
+            <w:r>
+              <w:t>1</w:t>
+            </w:r>
+            <w:r>
+              <w:t>.0</w:t>
+            </w:r>
+          </w:p>
+        </w:tc>
+        <w:bookmarkStart w:id="8" w:name="_GoBack"/>
+        <w:bookmarkEnd w:id="8"/>
+      </w:tr>
+      <w:tr>
+        <w:tc>
+          <w:tcPr>
+            <w:tcW w:w="1519" w:type="dxa"/>
+            <w:shd w:val="clear" w:color="auto" w:fill="D9D9D9" w:themeFill="background1" w:themeFillShade="D9"/>
+          </w:tcPr>
+          <w:p>
+            <w:pPr>
+              <w:rPr>
+                <w:b/>
+                <w:bCs/>
+              </w:rPr>
+            </w:pPr>
+            <w:r>
+              <w:rPr>
+                <w:b/>
+                <w:bCs/>
+              </w:rPr>
+              <w:t>Note</w:t>
+            </w:r>
+          </w:p>
+        </w:tc>
+        <w:tc>
+          <w:tcPr>
+            <w:tcW w:w="8125" w:type="dxa"/>
+          </w:tcPr>
+          <w:p>
+            <w:r>
+              <w:t xml:space="preserve">Il file serve per contenere un “pattern” per il salvataggio del nome dei </w:t>
+            </w:r>
+            <w:proofErr w:type="spellStart"/>
+            <w:r>
+              <w:t>files</w:t>
+            </w:r>
+            <w:proofErr w:type="spellEnd"/>
+            <w:r>
+              <w:t>, il formato di Output dei file</w:t>
+            </w:r>
+            <w:r>
+              <w:t xml:space="preserve">, </w:t>
+            </w:r>
+            <w:r>
+              <w:t>la qualità (</w:t>
+            </w:r>
+            <w:proofErr w:type="spellStart"/>
+            <w:r>
+              <w:t>bitrate</w:t>
+            </w:r>
+            <w:proofErr w:type="spellEnd"/>
+            <w:r>
+              <w:t>)</w:t>
+            </w:r>
+            <w:r>
+              <w:t xml:space="preserve"> e la scelta di cosa fare in caso di errore nella conversione</w:t>
+            </w:r>
+            <w:r>
+              <w:t>.</w:t>
             </w:r>
           </w:p>
         </w:tc>
@@ -5703,7 +5888,7 @@
                 <w:b/>
                 <w:bCs/>
               </w:rPr>
-              <w:t>09</w:t>
+              <w:t>10</w:t>
             </w:r>
           </w:p>
         </w:tc>
@@ -5933,7 +6118,7 @@
                 <w:b/>
                 <w:bCs/>
               </w:rPr>
-              <w:t>0</w:t>
+              <w:t>1</w:t>
             </w:r>
           </w:p>
         </w:tc>
@@ -6083,7 +6268,7 @@
       <w:r>
         <w:br w:type="page"/>
       </w:r>
-      <w:bookmarkStart w:id="8" w:name="_Toc124935604"/>
+      <w:bookmarkStart w:id="9" w:name="_Toc124935604"/>
       <w:r>
         <w:rPr>
           <w:lang w:val="it-CH"/>
@@ -6091,7 +6276,7 @@
         <w:lastRenderedPageBreak/>
         <w:t>Use case</w:t>
       </w:r>
-      <w:bookmarkEnd w:id="8"/>
+      <w:bookmarkEnd w:id="9"/>
     </w:p>
     <w:p>
       <w:r>
@@ -6107,8 +6292,6 @@
       <w:r>
         <w:t>Come allegato ho inserito il Visio che spiega tutti gli Use-Case.</w:t>
       </w:r>
-      <w:bookmarkStart w:id="9" w:name="_GoBack"/>
-      <w:bookmarkEnd w:id="9"/>
     </w:p>
     <w:p/>
     <w:p>
@@ -6214,14 +6397,27 @@
       <w:r>
         <w:t xml:space="preserve">Figura </w:t>
       </w:r>
-      <w:fldSimple w:instr=" SEQ Figura \* ARABIC ">
-        <w:r>
-          <w:rPr>
-            <w:noProof/>
-          </w:rPr>
-          <w:t>1</w:t>
-        </w:r>
-      </w:fldSimple>
+      <w:r>
+        <w:fldChar w:fldCharType="begin"/>
+      </w:r>
+      <w:r>
+        <w:instrText xml:space="preserve"> SEQ Figura \* ARABIC </w:instrText>
+      </w:r>
+      <w:r>
+        <w:fldChar w:fldCharType="separate"/>
+      </w:r>
+      <w:r>
+        <w:rPr>
+          <w:noProof/>
+        </w:rPr>
+        <w:t>1</w:t>
+      </w:r>
+      <w:r>
+        <w:rPr>
+          <w:noProof/>
+        </w:rPr>
+        <w:fldChar w:fldCharType="end"/>
+      </w:r>
       <w:r>
         <w:t xml:space="preserve"> </w:t>
       </w:r>
@@ -6351,14 +6547,27 @@
       <w:r>
         <w:t xml:space="preserve">Figura </w:t>
       </w:r>
-      <w:fldSimple w:instr=" SEQ Figura \* ARABIC ">
-        <w:r>
-          <w:rPr>
-            <w:noProof/>
-          </w:rPr>
-          <w:t>2</w:t>
-        </w:r>
-      </w:fldSimple>
+      <w:r>
+        <w:fldChar w:fldCharType="begin"/>
+      </w:r>
+      <w:r>
+        <w:instrText xml:space="preserve"> SEQ Figura \* ARABIC </w:instrText>
+      </w:r>
+      <w:r>
+        <w:fldChar w:fldCharType="separate"/>
+      </w:r>
+      <w:r>
+        <w:rPr>
+          <w:noProof/>
+        </w:rPr>
+        <w:t>2</w:t>
+      </w:r>
+      <w:r>
+        <w:rPr>
+          <w:noProof/>
+        </w:rPr>
+        <w:fldChar w:fldCharType="end"/>
+      </w:r>
       <w:r>
         <w:t xml:space="preserve"> </w:t>
       </w:r>
@@ -6688,14 +6897,27 @@
       <w:r>
         <w:t xml:space="preserve">Figura </w:t>
       </w:r>
-      <w:fldSimple w:instr=" SEQ Figura \* ARABIC ">
-        <w:r>
-          <w:rPr>
-            <w:noProof/>
-          </w:rPr>
-          <w:t>3</w:t>
-        </w:r>
-      </w:fldSimple>
+      <w:r>
+        <w:fldChar w:fldCharType="begin"/>
+      </w:r>
+      <w:r>
+        <w:instrText xml:space="preserve"> SEQ Figura \* ARABIC </w:instrText>
+      </w:r>
+      <w:r>
+        <w:fldChar w:fldCharType="separate"/>
+      </w:r>
+      <w:r>
+        <w:rPr>
+          <w:noProof/>
+        </w:rPr>
+        <w:t>3</w:t>
+      </w:r>
+      <w:r>
+        <w:rPr>
+          <w:noProof/>
+        </w:rPr>
+        <w:fldChar w:fldCharType="end"/>
+      </w:r>
       <w:r>
         <w:t xml:space="preserve"> Diagramma ER Chen</w:t>
       </w:r>
@@ -6785,14 +7007,30 @@
       <w:r>
         <w:t xml:space="preserve">Figura </w:t>
       </w:r>
-      <w:fldSimple w:instr=" SEQ Figura \* ARABIC ">
-        <w:r>
-          <w:rPr>
-            <w:noProof/>
-          </w:rPr>
-          <w:t>4</w:t>
-        </w:r>
-      </w:fldSimple>
+      <w:r>
+        <w:fldChar w:fldCharType="begin"/>
+      </w:r>
+      <w:r>
+        <w:instrText xml:space="preserve"> SE</w:instrText>
+      </w:r>
+      <w:r>
+        <w:instrText xml:space="preserve">Q Figura \* ARABIC </w:instrText>
+      </w:r>
+      <w:r>
+        <w:fldChar w:fldCharType="separate"/>
+      </w:r>
+      <w:r>
+        <w:rPr>
+          <w:noProof/>
+        </w:rPr>
+        <w:t>4</w:t>
+      </w:r>
+      <w:r>
+        <w:rPr>
+          <w:noProof/>
+        </w:rPr>
+        <w:fldChar w:fldCharType="end"/>
+      </w:r>
       <w:r>
         <w:t xml:space="preserve"> </w:t>
       </w:r>
@@ -7460,25 +7698,7 @@
                 <w:szCs w:val="24"/>
                 <w:lang w:val="fr-CH"/>
               </w:rPr>
-              <w:t xml:space="preserve">Store on local </w:t>
-            </w:r>
-            <w:proofErr w:type="gramStart"/>
-            <w:r>
-              <w:rPr>
-                <w:sz w:val="24"/>
-                <w:szCs w:val="24"/>
-                <w:lang w:val="fr-CH"/>
-              </w:rPr>
-              <w:t>PC:</w:t>
-            </w:r>
-            <w:proofErr w:type="gramEnd"/>
-            <w:r>
-              <w:rPr>
-                <w:sz w:val="24"/>
-                <w:szCs w:val="24"/>
-                <w:lang w:val="fr-CH"/>
-              </w:rPr>
-              <w:t xml:space="preserve"> Profile_1.2.001.xml (</w:t>
+              <w:t>Store on local PC: Profile_1.2.001.xml (</w:t>
             </w:r>
             <w:proofErr w:type="spellStart"/>
             <w:r>
@@ -8057,19 +8277,8 @@
                 <w:szCs w:val="24"/>
                 <w:lang w:val="fr-CH" w:eastAsia="ja-JP"/>
               </w:rPr>
-              <w:t xml:space="preserve"> the </w:t>
-            </w:r>
-            <w:proofErr w:type="gramStart"/>
-            <w:r>
-              <w:rPr>
-                <w:rFonts w:eastAsia="MS Mincho"/>
-                <w:sz w:val="24"/>
-                <w:szCs w:val="24"/>
-                <w:lang w:val="fr-CH" w:eastAsia="ja-JP"/>
-              </w:rPr>
-              <w:t>SQL:</w:t>
-            </w:r>
-            <w:proofErr w:type="gramEnd"/>
+              <w:t xml:space="preserve"> the SQL:</w:t>
+            </w:r>
             <w:r>
               <w:rPr>
                 <w:rFonts w:eastAsia="MS Mincho"/>
@@ -9070,14 +9279,27 @@
       <w:r>
         <w:t xml:space="preserve">Figura </w:t>
       </w:r>
-      <w:fldSimple w:instr=" SEQ Figura \* ARABIC ">
-        <w:r>
-          <w:rPr>
-            <w:noProof/>
-          </w:rPr>
-          <w:t>5</w:t>
-        </w:r>
-      </w:fldSimple>
+      <w:r>
+        <w:fldChar w:fldCharType="begin"/>
+      </w:r>
+      <w:r>
+        <w:instrText xml:space="preserve"> SEQ Figura \* ARABIC </w:instrText>
+      </w:r>
+      <w:r>
+        <w:fldChar w:fldCharType="separate"/>
+      </w:r>
+      <w:r>
+        <w:rPr>
+          <w:noProof/>
+        </w:rPr>
+        <w:t>5</w:t>
+      </w:r>
+      <w:r>
+        <w:rPr>
+          <w:noProof/>
+        </w:rPr>
+        <w:fldChar w:fldCharType="end"/>
+      </w:r>
       <w:r>
         <w:t xml:space="preserve"> </w:t>
       </w:r>
@@ -10943,7 +11165,7 @@
         <w:noProof/>
         <w:sz w:val="20"/>
       </w:rPr>
-      <w:t>11.09.2024</w:t>
+      <w:t>18.09.2024</w:t>
     </w:r>
     <w:r>
       <w:rPr>
@@ -17455,7 +17677,7 @@
 </file>
 
 <file path=customXml/itemProps1.xml><?xml version="1.0" encoding="utf-8"?>
-<ds:datastoreItem xmlns:ds="http://schemas.openxmlformats.org/officeDocument/2006/customXml" ds:itemID="{712F68AE-D502-44D7-998C-22A1D0D16148}">
+<ds:datastoreItem xmlns:ds="http://schemas.openxmlformats.org/officeDocument/2006/customXml" ds:itemID="{E0272683-6CF1-4824-9451-B4F7A7B4B6E9}">
   <ds:schemaRefs>
     <ds:schemaRef ds:uri="http://schemas.openxmlformats.org/officeDocument/2006/bibliography"/>
   </ds:schemaRefs>

</xml_diff>

<commit_message>
Commit del 16.10.24 --> Comincio implementazione
</commit_message>
<xml_diff>
--- a/3_Documentazione/Documentazione progetto - MR.docx
+++ b/3_Documentazione/Documentazione progetto - MR.docx
@@ -6338,8 +6338,6 @@
           </wp:inline>
         </w:drawing>
       </w:r>
-      <w:bookmarkStart w:id="9" w:name="_GoBack"/>
-      <w:bookmarkEnd w:id="9"/>
     </w:p>
     <w:p/>
     <w:p/>
@@ -6350,43 +6348,51 @@
           <w:lang w:val="it-CH"/>
         </w:rPr>
       </w:pPr>
-      <w:bookmarkStart w:id="10" w:name="_Toc124935605"/>
+      <w:bookmarkStart w:id="9" w:name="_Toc124935605"/>
       <w:r>
         <w:rPr>
           <w:lang w:val="it-CH"/>
         </w:rPr>
         <w:t>Pianificazione</w:t>
       </w:r>
-      <w:bookmarkEnd w:id="10"/>
-    </w:p>
-    <w:p>
-      <w:r>
-        <w:t xml:space="preserve">Prima di stabilire una pianificazione bisogna avere almeno una vaga idea del modello di sviluppo che si intende adottare. In questa sezione bisognerà inserire il modello concettuale di sviluppo che si seguirà durante il progetto. </w:t>
-      </w:r>
-      <w:r>
-        <w:t>Gli elementi di riferimento per una buona pianificazione derivano da una scomposizione top-down della problematica del progetto.</w:t>
+      <w:bookmarkEnd w:id="9"/>
+    </w:p>
+    <w:p>
+      <w:r>
+        <w:t xml:space="preserve">La pianificazione del mio progetto è stata rappresentata mediante un diagramma di </w:t>
+      </w:r>
+      <w:proofErr w:type="spellStart"/>
+      <w:r>
+        <w:t>Gantt</w:t>
+      </w:r>
+      <w:proofErr w:type="spellEnd"/>
+      <w:r>
+        <w:t>, dove vede come data di partenza del progetto il 04.09.24 e come fine il 18.12.2024</w:t>
+      </w:r>
+      <w:r>
+        <w:t>.</w:t>
       </w:r>
     </w:p>
     <w:p/>
     <w:p>
-      <w:r>
-        <w:t>La pianificazione può essere rappresentata mediante un diagramma di Gantt:</w:t>
-      </w:r>
-    </w:p>
-    <w:p/>
-    <w:p>
-      <w:pPr>
-        <w:keepNext/>
-      </w:pPr>
-      <w:r>
-        <w:rPr>
-          <w:noProof/>
-        </w:rPr>
-        <w:lastRenderedPageBreak/>
+      <w:pPr>
+        <w:sectPr>
+          <w:headerReference w:type="default" r:id="rId9"/>
+          <w:footerReference w:type="default" r:id="rId10"/>
+          <w:headerReference w:type="first" r:id="rId11"/>
+          <w:footerReference w:type="first" r:id="rId12"/>
+          <w:pgSz w:w="11906" w:h="16838"/>
+          <w:pgMar w:top="1985" w:right="1134" w:bottom="1418" w:left="1134" w:header="567" w:footer="567" w:gutter="0"/>
+          <w:pgNumType w:start="1"/>
+          <w:cols w:space="720"/>
+          <w:titlePg/>
+        </w:sectPr>
+      </w:pPr>
+      <w:r>
         <w:drawing>
-          <wp:inline distT="0" distB="0" distL="0" distR="0" wp14:anchorId="280632B8" wp14:editId="61600608">
-            <wp:extent cx="5972175" cy="2876550"/>
-            <wp:effectExtent l="152400" t="152400" r="371475" b="361950"/>
+          <wp:inline distT="0" distB="0" distL="0" distR="0" wp14:anchorId="4F0D44A1" wp14:editId="138F1842">
+            <wp:extent cx="6367145" cy="3319097"/>
+            <wp:effectExtent l="0" t="0" r="0" b="0"/>
             <wp:docPr id="1" name="Immagine 1"/>
             <wp:cNvGraphicFramePr>
               <a:graphicFrameLocks xmlns:a="http://schemas.openxmlformats.org/drawingml/2006/main" noChangeAspect="1"/>
@@ -6395,42 +6401,23 @@
               <a:graphicData uri="http://schemas.openxmlformats.org/drawingml/2006/picture">
                 <pic:pic xmlns:pic="http://schemas.openxmlformats.org/drawingml/2006/picture">
                   <pic:nvPicPr>
-                    <pic:cNvPr id="0" name="Picture 1"/>
-                    <pic:cNvPicPr>
-                      <a:picLocks noChangeAspect="1" noChangeArrowheads="1"/>
-                    </pic:cNvPicPr>
+                    <pic:cNvPr id="1" name=""/>
+                    <pic:cNvPicPr/>
                   </pic:nvPicPr>
                   <pic:blipFill>
-                    <a:blip r:embed="rId9" cstate="print">
-                      <a:extLst>
-                        <a:ext uri="{28A0092B-C50C-407E-A947-70E740481C1C}">
-                          <a14:useLocalDpi xmlns:a14="http://schemas.microsoft.com/office/drawing/2010/main" val="0"/>
-                        </a:ext>
-                      </a:extLst>
-                    </a:blip>
-                    <a:srcRect r="6310"/>
+                    <a:blip r:embed="rId13"/>
                     <a:stretch>
                       <a:fillRect/>
                     </a:stretch>
                   </pic:blipFill>
-                  <pic:spPr bwMode="auto">
+                  <pic:spPr>
                     <a:xfrm>
                       <a:off x="0" y="0"/>
-                      <a:ext cx="5972175" cy="2876550"/>
+                      <a:ext cx="6381842" cy="3326758"/>
                     </a:xfrm>
                     <a:prstGeom prst="rect">
                       <a:avLst/>
                     </a:prstGeom>
-                    <a:ln>
-                      <a:noFill/>
-                    </a:ln>
-                    <a:effectLst>
-                      <a:outerShdw blurRad="292100" dist="139700" dir="2700000" algn="tl" rotWithShape="0">
-                        <a:srgbClr val="333333">
-                          <a:alpha val="65000"/>
-                        </a:srgbClr>
-                      </a:outerShdw>
-                    </a:effectLst>
                   </pic:spPr>
                 </pic:pic>
               </a:graphicData>
@@ -6441,214 +6428,12 @@
     </w:p>
     <w:p>
       <w:pPr>
-        <w:pStyle w:val="Didascalia"/>
-      </w:pPr>
-      <w:bookmarkStart w:id="11" w:name="_Toc124775984"/>
-      <w:r>
-        <w:t xml:space="preserve">Figura </w:t>
-      </w:r>
-      <w:r>
-        <w:fldChar w:fldCharType="begin"/>
-      </w:r>
-      <w:r>
-        <w:instrText xml:space="preserve"> SEQ Figura \* ARABIC </w:instrText>
-      </w:r>
-      <w:r>
-        <w:fldChar w:fldCharType="separate"/>
-      </w:r>
-      <w:r>
-        <w:rPr>
-          <w:noProof/>
-        </w:rPr>
-        <w:t>1</w:t>
-      </w:r>
-      <w:r>
-        <w:rPr>
-          <w:noProof/>
-        </w:rPr>
-        <w:fldChar w:fldCharType="end"/>
-      </w:r>
-      <w:r>
-        <w:t xml:space="preserve"> </w:t>
-      </w:r>
-      <w:r>
-        <w:t>Esempio di diagramma di Gantt</w:t>
-      </w:r>
-      <w:bookmarkEnd w:id="11"/>
-    </w:p>
-    <w:p>
-      <w:r>
-        <w:t>Se si usano altri metodi di pianificazione (</w:t>
-      </w:r>
-      <w:r>
-        <w:t>p.</w:t>
-      </w:r>
-      <w:r>
-        <w:t>es</w:t>
-      </w:r>
-      <w:r>
-        <w:t>.</w:t>
-      </w:r>
-      <w:r>
-        <w:t xml:space="preserve"> </w:t>
-      </w:r>
-      <w:proofErr w:type="spellStart"/>
-      <w:r>
-        <w:t>scrum</w:t>
-      </w:r>
-      <w:proofErr w:type="spellEnd"/>
-      <w:r>
-        <w:t>), dovranno apparire in questo capitolo.</w:t>
-      </w:r>
-    </w:p>
-    <w:p/>
-    <w:p/>
-    <w:p>
-      <w:pPr>
-        <w:sectPr>
-          <w:headerReference w:type="default" r:id="rId10"/>
-          <w:footerReference w:type="default" r:id="rId11"/>
-          <w:headerReference w:type="first" r:id="rId12"/>
-          <w:footerReference w:type="first" r:id="rId13"/>
-          <w:pgSz w:w="11906" w:h="16838"/>
-          <w:pgMar w:top="1985" w:right="1134" w:bottom="1418" w:left="1134" w:header="567" w:footer="567" w:gutter="0"/>
-          <w:pgNumType w:start="1"/>
-          <w:cols w:space="720"/>
-          <w:titlePg/>
-        </w:sectPr>
-      </w:pPr>
-    </w:p>
-    <w:p>
-      <w:r>
-        <w:lastRenderedPageBreak/>
-        <w:t>Stile orizzontale</w:t>
-      </w:r>
-    </w:p>
-    <w:p>
-      <w:pPr>
-        <w:keepNext/>
-        <w:jc w:val="center"/>
-      </w:pPr>
-      <w:r>
-        <w:rPr>
-          <w:noProof/>
-        </w:rPr>
-        <w:drawing>
-          <wp:inline distT="0" distB="0" distL="0" distR="0" wp14:anchorId="49EF31E6" wp14:editId="64779ABE">
-            <wp:extent cx="9000000" cy="4334929"/>
-            <wp:effectExtent l="152400" t="152400" r="353695" b="370840"/>
-            <wp:docPr id="8" name="Immagine 8"/>
-            <wp:cNvGraphicFramePr>
-              <a:graphicFrameLocks xmlns:a="http://schemas.openxmlformats.org/drawingml/2006/main" noChangeAspect="1"/>
-            </wp:cNvGraphicFramePr>
-            <a:graphic xmlns:a="http://schemas.openxmlformats.org/drawingml/2006/main">
-              <a:graphicData uri="http://schemas.openxmlformats.org/drawingml/2006/picture">
-                <pic:pic xmlns:pic="http://schemas.openxmlformats.org/drawingml/2006/picture">
-                  <pic:nvPicPr>
-                    <pic:cNvPr id="0" name="Picture 1"/>
-                    <pic:cNvPicPr>
-                      <a:picLocks noChangeAspect="1" noChangeArrowheads="1"/>
-                    </pic:cNvPicPr>
-                  </pic:nvPicPr>
-                  <pic:blipFill>
-                    <a:blip r:embed="rId9" cstate="print">
-                      <a:extLst>
-                        <a:ext uri="{28A0092B-C50C-407E-A947-70E740481C1C}">
-                          <a14:useLocalDpi xmlns:a14="http://schemas.microsoft.com/office/drawing/2010/main" val="0"/>
-                        </a:ext>
-                      </a:extLst>
-                    </a:blip>
-                    <a:srcRect r="6310"/>
-                    <a:stretch>
-                      <a:fillRect/>
-                    </a:stretch>
-                  </pic:blipFill>
-                  <pic:spPr bwMode="auto">
-                    <a:xfrm>
-                      <a:off x="0" y="0"/>
-                      <a:ext cx="9000000" cy="4334929"/>
-                    </a:xfrm>
-                    <a:prstGeom prst="rect">
-                      <a:avLst/>
-                    </a:prstGeom>
-                    <a:ln>
-                      <a:noFill/>
-                    </a:ln>
-                    <a:effectLst>
-                      <a:outerShdw blurRad="292100" dist="139700" dir="2700000" algn="tl" rotWithShape="0">
-                        <a:srgbClr val="333333">
-                          <a:alpha val="65000"/>
-                        </a:srgbClr>
-                      </a:outerShdw>
-                    </a:effectLst>
-                  </pic:spPr>
-                </pic:pic>
-              </a:graphicData>
-            </a:graphic>
-          </wp:inline>
-        </w:drawing>
-      </w:r>
-    </w:p>
-    <w:p>
-      <w:pPr>
-        <w:pStyle w:val="Didascalia"/>
-      </w:pPr>
-      <w:bookmarkStart w:id="12" w:name="_Toc124775985"/>
-      <w:r>
-        <w:t xml:space="preserve">Figura </w:t>
-      </w:r>
-      <w:r>
-        <w:fldChar w:fldCharType="begin"/>
-      </w:r>
-      <w:r>
-        <w:instrText xml:space="preserve"> SEQ Figura \* ARABIC </w:instrText>
-      </w:r>
-      <w:r>
-        <w:fldChar w:fldCharType="separate"/>
-      </w:r>
-      <w:r>
-        <w:rPr>
-          <w:noProof/>
-        </w:rPr>
-        <w:t>2</w:t>
-      </w:r>
-      <w:r>
-        <w:rPr>
-          <w:noProof/>
-        </w:rPr>
-        <w:fldChar w:fldCharType="end"/>
-      </w:r>
-      <w:r>
-        <w:t xml:space="preserve"> </w:t>
-      </w:r>
-      <w:r>
-        <w:t>Esempio di diagramma di Gantt</w:t>
-      </w:r>
-      <w:bookmarkEnd w:id="12"/>
-    </w:p>
-    <w:p/>
-    <w:p>
-      <w:pPr>
-        <w:sectPr>
-          <w:footerReference w:type="default" r:id="rId14"/>
-          <w:headerReference w:type="first" r:id="rId15"/>
-          <w:footerReference w:type="first" r:id="rId16"/>
-          <w:pgSz w:w="16838" w:h="11906" w:orient="landscape"/>
-          <w:pgMar w:top="720" w:right="720" w:bottom="720" w:left="720" w:header="567" w:footer="567" w:gutter="0"/>
-          <w:cols w:space="720"/>
-          <w:titlePg/>
-          <w:docGrid w:linePitch="354"/>
-        </w:sectPr>
-      </w:pPr>
-    </w:p>
-    <w:p>
-      <w:pPr>
         <w:pStyle w:val="Titolo2"/>
         <w:rPr>
           <w:lang w:val="it-CH"/>
         </w:rPr>
       </w:pPr>
-      <w:bookmarkStart w:id="13" w:name="_Toc124935606"/>
+      <w:bookmarkStart w:id="10" w:name="_Toc124935606"/>
       <w:r>
         <w:rPr>
           <w:lang w:val="it-CH"/>
@@ -6656,17 +6441,59 @@
         <w:lastRenderedPageBreak/>
         <w:t>Analisi dei mezzi</w:t>
       </w:r>
+      <w:bookmarkStart w:id="11" w:name="_GoBack"/>
+      <w:bookmarkEnd w:id="10"/>
+      <w:bookmarkEnd w:id="11"/>
+    </w:p>
+    <w:p>
+      <w:r>
+        <w:t xml:space="preserve">Elencare e descrivere i </w:t>
+      </w:r>
+      <w:r>
+        <w:t>mezzi disponibili pe</w:t>
+      </w:r>
+      <w:r>
+        <w:t>r la realizzazione del progetto. Ricordarsi di sempre descrivere nel dettaglio le versioni e il modello di riferimento.</w:t>
+      </w:r>
+    </w:p>
+    <w:p>
+      <w:pPr>
+        <w:pStyle w:val="Titolo3"/>
+        <w:rPr>
+          <w:lang w:val="it-CH"/>
+        </w:rPr>
+      </w:pPr>
+      <w:bookmarkStart w:id="12" w:name="_Toc413411419"/>
+      <w:bookmarkStart w:id="13" w:name="_Toc124935607"/>
+      <w:r>
+        <w:rPr>
+          <w:lang w:val="it-CH"/>
+        </w:rPr>
+        <w:t>Software</w:t>
+      </w:r>
+      <w:bookmarkEnd w:id="12"/>
       <w:bookmarkEnd w:id="13"/>
     </w:p>
     <w:p>
       <w:r>
-        <w:t xml:space="preserve">Elencare e descrivere i </w:t>
-      </w:r>
-      <w:r>
-        <w:t>mezzi disponibili pe</w:t>
-      </w:r>
-      <w:r>
-        <w:t>r la realizzazione del progetto. Ricordarsi di sempre descrivere nel dettaglio le versioni e il modello di riferimento.</w:t>
+        <w:t xml:space="preserve">SDK, librerie, </w:t>
+      </w:r>
+      <w:proofErr w:type="spellStart"/>
+      <w:r>
+        <w:t>tools</w:t>
+      </w:r>
+      <w:proofErr w:type="spellEnd"/>
+      <w:r>
+        <w:t xml:space="preserve"> utilizzati pe</w:t>
+      </w:r>
+      <w:r>
+        <w:t>r la realizzazione del progetto</w:t>
+      </w:r>
+      <w:r>
+        <w:t xml:space="preserve"> e eventuali dipendenze</w:t>
+      </w:r>
+      <w:r>
+        <w:t>.</w:t>
       </w:r>
     </w:p>
     <w:p>
@@ -6676,103 +6503,63 @@
           <w:lang w:val="it-CH"/>
         </w:rPr>
       </w:pPr>
-      <w:bookmarkStart w:id="14" w:name="_Toc413411419"/>
-      <w:bookmarkStart w:id="15" w:name="_Toc124935607"/>
+      <w:bookmarkStart w:id="14" w:name="_Toc413411420"/>
+      <w:bookmarkStart w:id="15" w:name="_Toc124935608"/>
       <w:r>
         <w:rPr>
           <w:lang w:val="it-CH"/>
         </w:rPr>
-        <w:t>Software</w:t>
+        <w:t>Hardware</w:t>
       </w:r>
       <w:bookmarkEnd w:id="14"/>
       <w:bookmarkEnd w:id="15"/>
     </w:p>
     <w:p>
       <w:r>
-        <w:t xml:space="preserve">SDK, librerie, </w:t>
-      </w:r>
-      <w:proofErr w:type="spellStart"/>
-      <w:r>
-        <w:t>tools</w:t>
-      </w:r>
-      <w:proofErr w:type="spellEnd"/>
-      <w:r>
-        <w:t xml:space="preserve"> utilizzati pe</w:t>
-      </w:r>
-      <w:r>
-        <w:t>r la realizzazione del progetto</w:t>
-      </w:r>
-      <w:r>
-        <w:t xml:space="preserve"> e eventuali dipendenze</w:t>
-      </w:r>
-      <w:r>
-        <w:t>.</w:t>
-      </w:r>
-    </w:p>
-    <w:p>
-      <w:pPr>
-        <w:pStyle w:val="Titolo3"/>
-        <w:rPr>
-          <w:lang w:val="it-CH"/>
-        </w:rPr>
-      </w:pPr>
-      <w:bookmarkStart w:id="16" w:name="_Toc413411420"/>
-      <w:bookmarkStart w:id="17" w:name="_Toc124935608"/>
-      <w:r>
-        <w:rPr>
-          <w:lang w:val="it-CH"/>
-        </w:rPr>
-        <w:t>Hardware</w:t>
+        <w:t xml:space="preserve">Su quale piattaforma dovrà essere eseguito il prodotto? Che hardware particolare è coinvolto nel progetto? Che particolarità e limitazioni presenta? Che </w:t>
+      </w:r>
+      <w:r>
+        <w:t>HW</w:t>
+      </w:r>
+      <w:r>
+        <w:t xml:space="preserve"> sarà disponibile durante lo sviluppo?</w:t>
+      </w:r>
+    </w:p>
+    <w:p>
+      <w:pPr>
+        <w:pStyle w:val="Titolo1"/>
+      </w:pPr>
+      <w:bookmarkStart w:id="16" w:name="_Toc429059808"/>
+      <w:bookmarkStart w:id="17" w:name="_Toc124935609"/>
+      <w:r>
+        <w:t>Progettazione</w:t>
       </w:r>
       <w:bookmarkEnd w:id="16"/>
       <w:bookmarkEnd w:id="17"/>
     </w:p>
     <w:p>
       <w:r>
-        <w:t xml:space="preserve">Su quale piattaforma dovrà essere eseguito il prodotto? Che hardware particolare è coinvolto nel progetto? Che particolarità e limitazioni presenta? Che </w:t>
-      </w:r>
-      <w:r>
-        <w:t>HW</w:t>
-      </w:r>
-      <w:r>
-        <w:t xml:space="preserve"> sarà disponibile durante lo sviluppo?</w:t>
-      </w:r>
-    </w:p>
-    <w:p>
-      <w:pPr>
-        <w:pStyle w:val="Titolo1"/>
-      </w:pPr>
-      <w:bookmarkStart w:id="18" w:name="_Toc429059808"/>
-      <w:bookmarkStart w:id="19" w:name="_Toc124935609"/>
-      <w:r>
-        <w:t>Progettazione</w:t>
+        <w:t>Questo capitolo descrive esaustivamente come deve essere realizzato il prodotto fin nei suoi dettagli. Una buona progettazione permette all’esecutore di evitare fraintendimenti e imprecisioni nell’implementazione del prodotto.</w:t>
+      </w:r>
+    </w:p>
+    <w:p/>
+    <w:p>
+      <w:pPr>
+        <w:pStyle w:val="Titolo2"/>
+        <w:rPr>
+          <w:lang w:val="it-CH"/>
+        </w:rPr>
+      </w:pPr>
+      <w:bookmarkStart w:id="18" w:name="_Toc429059809"/>
+      <w:bookmarkStart w:id="19" w:name="_Toc124935610"/>
+      <w:r>
+        <w:rPr>
+          <w:lang w:val="it-CH"/>
+        </w:rPr>
+        <w:t>Design dell’architettura del sistema</w:t>
       </w:r>
       <w:bookmarkEnd w:id="18"/>
       <w:bookmarkEnd w:id="19"/>
-    </w:p>
-    <w:p>
-      <w:r>
-        <w:t>Questo capitolo descrive esaustivamente come deve essere realizzato il prodotto fin nei suoi dettagli. Una buona progettazione permette all’esecutore di evitare fraintendimenti e imprecisioni nell’implementazione del prodotto.</w:t>
-      </w:r>
-    </w:p>
-    <w:p/>
-    <w:p>
-      <w:pPr>
-        <w:pStyle w:val="Titolo2"/>
-        <w:rPr>
-          <w:lang w:val="it-CH"/>
-        </w:rPr>
-      </w:pPr>
-      <w:bookmarkStart w:id="20" w:name="_Toc429059809"/>
-      <w:bookmarkStart w:id="21" w:name="_Toc124935610"/>
-      <w:r>
-        <w:rPr>
-          <w:lang w:val="it-CH"/>
-        </w:rPr>
-        <w:t>Design dell’architettura del sistema</w:t>
-      </w:r>
-      <w:bookmarkEnd w:id="20"/>
-      <w:bookmarkEnd w:id="21"/>
     </w:p>
     <w:p>
       <w:r>
@@ -6844,16 +6631,16 @@
           <w:lang w:val="it-CH"/>
         </w:rPr>
       </w:pPr>
-      <w:bookmarkStart w:id="22" w:name="_Toc429059810"/>
-      <w:bookmarkStart w:id="23" w:name="_Toc124935611"/>
+      <w:bookmarkStart w:id="20" w:name="_Toc429059810"/>
+      <w:bookmarkStart w:id="21" w:name="_Toc124935611"/>
       <w:r>
         <w:rPr>
           <w:lang w:val="it-CH"/>
         </w:rPr>
         <w:t>Design dei dati e database</w:t>
       </w:r>
-      <w:bookmarkEnd w:id="22"/>
-      <w:bookmarkEnd w:id="23"/>
+      <w:bookmarkEnd w:id="20"/>
+      <w:bookmarkEnd w:id="21"/>
     </w:p>
     <w:p>
       <w:r>
@@ -6901,7 +6688,7 @@
                     </pic:cNvPicPr>
                   </pic:nvPicPr>
                   <pic:blipFill>
-                    <a:blip r:embed="rId17">
+                    <a:blip r:embed="rId14">
                       <a:extLst>
                         <a:ext uri="{28A0092B-C50C-407E-A947-70E740481C1C}">
                           <a14:useLocalDpi xmlns:a14="http://schemas.microsoft.com/office/drawing/2010/main" val="0"/>
@@ -6943,35 +6730,22 @@
       <w:pPr>
         <w:pStyle w:val="Didascalia"/>
       </w:pPr>
-      <w:bookmarkStart w:id="24" w:name="_Toc124775986"/>
+      <w:bookmarkStart w:id="22" w:name="_Toc124775986"/>
       <w:r>
         <w:t xml:space="preserve">Figura </w:t>
       </w:r>
-      <w:r>
-        <w:fldChar w:fldCharType="begin"/>
-      </w:r>
-      <w:r>
-        <w:instrText xml:space="preserve"> SEQ Figura \* ARABIC </w:instrText>
-      </w:r>
-      <w:r>
-        <w:fldChar w:fldCharType="separate"/>
-      </w:r>
-      <w:r>
-        <w:rPr>
-          <w:noProof/>
-        </w:rPr>
-        <w:t>3</w:t>
-      </w:r>
-      <w:r>
-        <w:rPr>
-          <w:noProof/>
-        </w:rPr>
-        <w:fldChar w:fldCharType="end"/>
-      </w:r>
+      <w:fldSimple w:instr=" SEQ Figura \* ARABIC ">
+        <w:r>
+          <w:rPr>
+            <w:noProof/>
+          </w:rPr>
+          <w:t>3</w:t>
+        </w:r>
+      </w:fldSimple>
       <w:r>
         <w:t xml:space="preserve"> Diagramma ER Chen</w:t>
       </w:r>
-      <w:bookmarkEnd w:id="24"/>
+      <w:bookmarkEnd w:id="22"/>
     </w:p>
     <w:p/>
     <w:p>
@@ -7011,7 +6785,7 @@
                     </pic:cNvPicPr>
                   </pic:nvPicPr>
                   <pic:blipFill>
-                    <a:blip r:embed="rId18">
+                    <a:blip r:embed="rId15">
                       <a:extLst>
                         <a:ext uri="{28A0092B-C50C-407E-A947-70E740481C1C}">
                           <a14:useLocalDpi xmlns:a14="http://schemas.microsoft.com/office/drawing/2010/main" val="0"/>
@@ -7053,38 +6827,25 @@
       <w:pPr>
         <w:pStyle w:val="Didascalia"/>
       </w:pPr>
-      <w:bookmarkStart w:id="25" w:name="_Toc124775987"/>
+      <w:bookmarkStart w:id="23" w:name="_Toc124775987"/>
       <w:r>
         <w:t xml:space="preserve">Figura </w:t>
       </w:r>
-      <w:r>
-        <w:fldChar w:fldCharType="begin"/>
-      </w:r>
-      <w:r>
-        <w:instrText xml:space="preserve"> SEQ Figura \* ARABIC </w:instrText>
-      </w:r>
-      <w:r>
-        <w:fldChar w:fldCharType="separate"/>
-      </w:r>
-      <w:r>
-        <w:rPr>
-          <w:noProof/>
-        </w:rPr>
-        <w:t>4</w:t>
-      </w:r>
-      <w:r>
-        <w:rPr>
-          <w:noProof/>
-        </w:rPr>
-        <w:fldChar w:fldCharType="end"/>
-      </w:r>
+      <w:fldSimple w:instr=" SEQ Figura \* ARABIC ">
+        <w:r>
+          <w:rPr>
+            <w:noProof/>
+          </w:rPr>
+          <w:t>4</w:t>
+        </w:r>
+      </w:fldSimple>
       <w:r>
         <w:t xml:space="preserve"> </w:t>
       </w:r>
       <w:r>
         <w:t>Diagramma ER Barker</w:t>
       </w:r>
-      <w:bookmarkEnd w:id="25"/>
+      <w:bookmarkEnd w:id="23"/>
     </w:p>
     <w:p/>
     <w:p>
@@ -7099,8 +6860,8 @@
           <w:lang w:val="it-CH"/>
         </w:rPr>
       </w:pPr>
-      <w:bookmarkStart w:id="26" w:name="_Toc429059811"/>
-      <w:bookmarkStart w:id="27" w:name="_Toc124935612"/>
+      <w:bookmarkStart w:id="24" w:name="_Toc429059811"/>
+      <w:bookmarkStart w:id="25" w:name="_Toc124935612"/>
       <w:r>
         <w:rPr>
           <w:lang w:val="it-CH"/>
@@ -7108,39 +6869,39 @@
         <w:lastRenderedPageBreak/>
         <w:t>Design delle interfacce</w:t>
       </w:r>
+      <w:bookmarkEnd w:id="24"/>
+      <w:bookmarkEnd w:id="25"/>
+    </w:p>
+    <w:p>
+      <w:r>
+        <w:t xml:space="preserve">Descrizione delle interfacce interne ed esterne del sistema e dell’interfaccia utente. La progettazione delle interfacce è basata sulle informazioni ricavate durante la fase di analisi e realizzata tramite </w:t>
+      </w:r>
+      <w:proofErr w:type="spellStart"/>
+      <w:r>
+        <w:t>mockups</w:t>
+      </w:r>
+      <w:proofErr w:type="spellEnd"/>
+      <w:r>
+        <w:t>.</w:t>
+      </w:r>
+    </w:p>
+    <w:p>
+      <w:pPr>
+        <w:pStyle w:val="Titolo2"/>
+        <w:rPr>
+          <w:lang w:val="it-CH"/>
+        </w:rPr>
+      </w:pPr>
+      <w:bookmarkStart w:id="26" w:name="_Toc429059812"/>
+      <w:bookmarkStart w:id="27" w:name="_Toc124935613"/>
+      <w:r>
+        <w:rPr>
+          <w:lang w:val="it-CH"/>
+        </w:rPr>
+        <w:t>Design procedurale</w:t>
+      </w:r>
       <w:bookmarkEnd w:id="26"/>
       <w:bookmarkEnd w:id="27"/>
-    </w:p>
-    <w:p>
-      <w:r>
-        <w:t xml:space="preserve">Descrizione delle interfacce interne ed esterne del sistema e dell’interfaccia utente. La progettazione delle interfacce è basata sulle informazioni ricavate durante la fase di analisi e realizzata tramite </w:t>
-      </w:r>
-      <w:proofErr w:type="spellStart"/>
-      <w:r>
-        <w:t>mockups</w:t>
-      </w:r>
-      <w:proofErr w:type="spellEnd"/>
-      <w:r>
-        <w:t>.</w:t>
-      </w:r>
-    </w:p>
-    <w:p>
-      <w:pPr>
-        <w:pStyle w:val="Titolo2"/>
-        <w:rPr>
-          <w:lang w:val="it-CH"/>
-        </w:rPr>
-      </w:pPr>
-      <w:bookmarkStart w:id="28" w:name="_Toc429059812"/>
-      <w:bookmarkStart w:id="29" w:name="_Toc124935613"/>
-      <w:r>
-        <w:rPr>
-          <w:lang w:val="it-CH"/>
-        </w:rPr>
-        <w:t>Design procedurale</w:t>
-      </w:r>
-      <w:bookmarkEnd w:id="28"/>
-      <w:bookmarkEnd w:id="29"/>
     </w:p>
     <w:p>
       <w:r>
@@ -7223,103 +6984,103 @@
       <w:pPr>
         <w:pStyle w:val="Titolo1"/>
       </w:pPr>
-      <w:bookmarkStart w:id="30" w:name="_Toc461179222"/>
-      <w:bookmarkStart w:id="31" w:name="_Toc124935614"/>
+      <w:bookmarkStart w:id="28" w:name="_Toc461179222"/>
+      <w:bookmarkStart w:id="29" w:name="_Toc124935614"/>
       <w:r>
         <w:lastRenderedPageBreak/>
         <w:t>Implementazione</w:t>
       </w:r>
+      <w:bookmarkEnd w:id="28"/>
+      <w:bookmarkEnd w:id="29"/>
+    </w:p>
+    <w:p>
+      <w:r>
+        <w:t>In questo capitolo dovrà essere mostrato come è stato realizzato il lavoro. Questa parte può differenziarsi dalla progettazione in quanto il risultato ottenuto non per forza può essere come era stato progettato.</w:t>
+      </w:r>
+    </w:p>
+    <w:p>
+      <w:r>
+        <w:t xml:space="preserve">Sulla base di queste informazioni il lavoro svolto dovrà essere riproducibile. </w:t>
+      </w:r>
+    </w:p>
+    <w:p>
+      <w:r>
+        <w:t>In questa parte è richiesto l’inserimento di codice sorgente</w:t>
+      </w:r>
+      <w:r>
+        <w:t xml:space="preserve"> - </w:t>
+      </w:r>
+      <w:proofErr w:type="spellStart"/>
+      <w:r>
+        <w:t>P</w:t>
+      </w:r>
+      <w:r>
+        <w:t>rint</w:t>
+      </w:r>
+      <w:proofErr w:type="spellEnd"/>
+      <w:r>
+        <w:t xml:space="preserve"> </w:t>
+      </w:r>
+      <w:r>
+        <w:t>S</w:t>
+      </w:r>
+      <w:r>
+        <w:t xml:space="preserve">creen </w:t>
+      </w:r>
+      <w:r>
+        <w:t xml:space="preserve">- </w:t>
+      </w:r>
+      <w:r>
+        <w:t>di maschere solamente per quei passaggi particolarmente significativi e/o critici.</w:t>
+      </w:r>
+    </w:p>
+    <w:p>
+      <w:r>
+        <w:t>Inoltre,</w:t>
+      </w:r>
+      <w:r>
+        <w:t xml:space="preserve"> dovranno essere descritte eventuali varianti di soluzione o scelte di prodotti con motivazione delle scelte.</w:t>
+      </w:r>
+    </w:p>
+    <w:p>
+      <w:r>
+        <w:t>Non deve apparire nessuna forma di guida d’uso di librerie o di componenti utilizzati. Eventualmente questa va allegata.</w:t>
+      </w:r>
+    </w:p>
+    <w:p>
+      <w:r>
+        <w:t>Per eventuali dettagli si possono inserire riferimenti ai diari.</w:t>
+      </w:r>
+    </w:p>
+    <w:p>
+      <w:pPr>
+        <w:pStyle w:val="Titolo1"/>
+      </w:pPr>
+      <w:bookmarkStart w:id="30" w:name="_Toc461179223"/>
+      <w:bookmarkStart w:id="31" w:name="_Toc124935615"/>
+      <w:r>
+        <w:t>Test</w:t>
+      </w:r>
       <w:bookmarkEnd w:id="30"/>
       <w:bookmarkEnd w:id="31"/>
     </w:p>
     <w:p>
-      <w:r>
-        <w:t>In questo capitolo dovrà essere mostrato come è stato realizzato il lavoro. Questa parte può differenziarsi dalla progettazione in quanto il risultato ottenuto non per forza può essere come era stato progettato.</w:t>
-      </w:r>
-    </w:p>
-    <w:p>
-      <w:r>
-        <w:t xml:space="preserve">Sulla base di queste informazioni il lavoro svolto dovrà essere riproducibile. </w:t>
-      </w:r>
-    </w:p>
-    <w:p>
-      <w:r>
-        <w:t>In questa parte è richiesto l’inserimento di codice sorgente</w:t>
-      </w:r>
-      <w:r>
-        <w:t xml:space="preserve"> - </w:t>
-      </w:r>
-      <w:proofErr w:type="spellStart"/>
-      <w:r>
-        <w:t>P</w:t>
-      </w:r>
-      <w:r>
-        <w:t>rint</w:t>
-      </w:r>
-      <w:proofErr w:type="spellEnd"/>
-      <w:r>
-        <w:t xml:space="preserve"> </w:t>
-      </w:r>
-      <w:r>
-        <w:t>S</w:t>
-      </w:r>
-      <w:r>
-        <w:t xml:space="preserve">creen </w:t>
-      </w:r>
-      <w:r>
-        <w:t xml:space="preserve">- </w:t>
-      </w:r>
-      <w:r>
-        <w:t>di maschere solamente per quei passaggi particolarmente significativi e/o critici.</w:t>
-      </w:r>
-    </w:p>
-    <w:p>
-      <w:r>
-        <w:t>Inoltre,</w:t>
-      </w:r>
-      <w:r>
-        <w:t xml:space="preserve"> dovranno essere descritte eventuali varianti di soluzione o scelte di prodotti con motivazione delle scelte.</w:t>
-      </w:r>
-    </w:p>
-    <w:p>
-      <w:r>
-        <w:t>Non deve apparire nessuna forma di guida d’uso di librerie o di componenti utilizzati. Eventualmente questa va allegata.</w:t>
-      </w:r>
-    </w:p>
-    <w:p>
-      <w:r>
-        <w:t>Per eventuali dettagli si possono inserire riferimenti ai diari.</w:t>
-      </w:r>
-    </w:p>
-    <w:p>
-      <w:pPr>
-        <w:pStyle w:val="Titolo1"/>
-      </w:pPr>
-      <w:bookmarkStart w:id="32" w:name="_Toc461179223"/>
-      <w:bookmarkStart w:id="33" w:name="_Toc124935615"/>
-      <w:r>
-        <w:t>Test</w:t>
+      <w:pPr>
+        <w:pStyle w:val="Titolo2"/>
+        <w:rPr>
+          <w:lang w:val="it-CH"/>
+        </w:rPr>
+      </w:pPr>
+      <w:bookmarkStart w:id="32" w:name="_Toc461179224"/>
+      <w:bookmarkStart w:id="33" w:name="_Toc124935616"/>
+      <w:r>
+        <w:rPr>
+          <w:lang w:val="it-CH"/>
+        </w:rPr>
+        <w:t>Protocollo di test</w:t>
       </w:r>
       <w:bookmarkEnd w:id="32"/>
       <w:bookmarkEnd w:id="33"/>
-    </w:p>
-    <w:p>
-      <w:pPr>
-        <w:pStyle w:val="Titolo2"/>
-        <w:rPr>
-          <w:lang w:val="it-CH"/>
-        </w:rPr>
-      </w:pPr>
-      <w:bookmarkStart w:id="34" w:name="_Toc461179224"/>
-      <w:bookmarkStart w:id="35" w:name="_Toc124935616"/>
-      <w:r>
-        <w:rPr>
-          <w:lang w:val="it-CH"/>
-        </w:rPr>
-        <w:t>Protocollo di test</w:t>
-      </w:r>
-      <w:bookmarkEnd w:id="34"/>
-      <w:bookmarkEnd w:id="35"/>
     </w:p>
     <w:p>
       <w:r>
@@ -8722,7 +8483,6 @@
                 <w:szCs w:val="24"/>
                 <w:lang w:val="it-CH"/>
               </w:rPr>
-              <w:lastRenderedPageBreak/>
               <w:t>Risultati attesi</w:t>
             </w:r>
           </w:p>
@@ -8850,7 +8610,7 @@
           <w:b/>
         </w:rPr>
       </w:pPr>
-      <w:bookmarkStart w:id="36" w:name="_Toc461179225"/>
+      <w:bookmarkStart w:id="34" w:name="_Toc461179225"/>
       <w:r>
         <w:br w:type="page"/>
       </w:r>
@@ -8862,7 +8622,7 @@
           <w:lang w:val="it-CH"/>
         </w:rPr>
       </w:pPr>
-      <w:bookmarkStart w:id="37" w:name="_Toc124935617"/>
+      <w:bookmarkStart w:id="35" w:name="_Toc124935617"/>
       <w:r>
         <w:rPr>
           <w:lang w:val="it-CH"/>
@@ -8870,8 +8630,8 @@
         <w:lastRenderedPageBreak/>
         <w:t>Risultati test</w:t>
       </w:r>
-      <w:bookmarkEnd w:id="36"/>
-      <w:bookmarkEnd w:id="37"/>
+      <w:bookmarkEnd w:id="34"/>
+      <w:bookmarkEnd w:id="35"/>
     </w:p>
     <w:p>
       <w:r>
@@ -9104,36 +8864,36 @@
           <w:lang w:val="it-CH"/>
         </w:rPr>
       </w:pPr>
-      <w:bookmarkStart w:id="38" w:name="_Toc461179226"/>
-      <w:bookmarkStart w:id="39" w:name="_Toc124935618"/>
+      <w:bookmarkStart w:id="36" w:name="_Toc461179226"/>
+      <w:bookmarkStart w:id="37" w:name="_Toc124935618"/>
       <w:r>
         <w:rPr>
           <w:lang w:val="it-CH"/>
         </w:rPr>
         <w:t>Mancanze/limitazioni conosciute</w:t>
+      </w:r>
+      <w:bookmarkEnd w:id="36"/>
+      <w:bookmarkEnd w:id="37"/>
+    </w:p>
+    <w:p>
+      <w:r>
+        <w:t>Descrizione con motivazione di eventuali elementi mancanti o non completamente implementati, al di fuori dei test case. Non devono essere riportati gli errori e i problemi riscontrati e poi risolti durante il progetto.</w:t>
+      </w:r>
+    </w:p>
+    <w:p>
+      <w:pPr>
+        <w:pStyle w:val="Titolo1"/>
+      </w:pPr>
+      <w:bookmarkStart w:id="38" w:name="_Toc461179227"/>
+      <w:bookmarkStart w:id="39" w:name="_Toc124935619"/>
+      <w:r>
+        <w:t>Consuntivo</w:t>
       </w:r>
       <w:bookmarkEnd w:id="38"/>
       <w:bookmarkEnd w:id="39"/>
     </w:p>
     <w:p>
       <w:r>
-        <w:t>Descrizione con motivazione di eventuali elementi mancanti o non completamente implementati, al di fuori dei test case. Non devono essere riportati gli errori e i problemi riscontrati e poi risolti durante il progetto.</w:t>
-      </w:r>
-    </w:p>
-    <w:p>
-      <w:pPr>
-        <w:pStyle w:val="Titolo1"/>
-      </w:pPr>
-      <w:bookmarkStart w:id="40" w:name="_Toc461179227"/>
-      <w:bookmarkStart w:id="41" w:name="_Toc124935619"/>
-      <w:r>
-        <w:t>Consuntivo</w:t>
-      </w:r>
-      <w:bookmarkEnd w:id="40"/>
-      <w:bookmarkEnd w:id="41"/>
-    </w:p>
-    <w:p>
-      <w:r>
         <w:t>Consuntivo del tempo di lavoro effettivo e considerazioni riguardo le differenze rispetto alla pianificazione (cap</w:t>
       </w:r>
       <w:r>
@@ -9154,10 +8914,10 @@
     <w:p>
       <w:pPr>
         <w:sectPr>
-          <w:headerReference w:type="default" r:id="rId19"/>
-          <w:footerReference w:type="default" r:id="rId20"/>
-          <w:headerReference w:type="first" r:id="rId21"/>
-          <w:footerReference w:type="first" r:id="rId22"/>
+          <w:headerReference w:type="default" r:id="rId16"/>
+          <w:footerReference w:type="default" r:id="rId17"/>
+          <w:headerReference w:type="first" r:id="rId18"/>
+          <w:footerReference w:type="first" r:id="rId19"/>
           <w:pgSz w:w="11906" w:h="16838"/>
           <w:pgMar w:top="1985" w:right="1134" w:bottom="1418" w:left="1134" w:header="567" w:footer="567" w:gutter="0"/>
           <w:cols w:space="720"/>
@@ -9309,7 +9069,7 @@
                     </pic:cNvPicPr>
                   </pic:nvPicPr>
                   <pic:blipFill>
-                    <a:blip r:embed="rId9" cstate="print">
+                    <a:blip r:embed="rId20" cstate="print">
                       <a:extLst>
                         <a:ext uri="{28A0092B-C50C-407E-A947-70E740481C1C}">
                           <a14:useLocalDpi xmlns:a14="http://schemas.microsoft.com/office/drawing/2010/main" val="0"/>
@@ -9351,31 +9111,18 @@
       <w:pPr>
         <w:pStyle w:val="Didascalia"/>
       </w:pPr>
-      <w:bookmarkStart w:id="42" w:name="_Toc124775988"/>
+      <w:bookmarkStart w:id="40" w:name="_Toc124775988"/>
       <w:r>
         <w:t xml:space="preserve">Figura </w:t>
       </w:r>
-      <w:r>
-        <w:fldChar w:fldCharType="begin"/>
-      </w:r>
-      <w:r>
-        <w:instrText xml:space="preserve"> SEQ Figura \* ARABIC </w:instrText>
-      </w:r>
-      <w:r>
-        <w:fldChar w:fldCharType="separate"/>
-      </w:r>
-      <w:r>
-        <w:rPr>
-          <w:noProof/>
-        </w:rPr>
-        <w:t>5</w:t>
-      </w:r>
-      <w:r>
-        <w:rPr>
-          <w:noProof/>
-        </w:rPr>
-        <w:fldChar w:fldCharType="end"/>
-      </w:r>
+      <w:fldSimple w:instr=" SEQ Figura \* ARABIC ">
+        <w:r>
+          <w:rPr>
+            <w:noProof/>
+          </w:rPr>
+          <w:t>5</w:t>
+        </w:r>
+      </w:fldSimple>
       <w:r>
         <w:t xml:space="preserve"> </w:t>
       </w:r>
@@ -9385,14 +9132,14 @@
       <w:r>
         <w:t xml:space="preserve"> consuntivo</w:t>
       </w:r>
-      <w:bookmarkEnd w:id="42"/>
+      <w:bookmarkEnd w:id="40"/>
     </w:p>
     <w:p/>
     <w:p>
       <w:pPr>
         <w:sectPr>
-          <w:headerReference w:type="first" r:id="rId23"/>
-          <w:footerReference w:type="first" r:id="rId24"/>
+          <w:headerReference w:type="first" r:id="rId21"/>
+          <w:footerReference w:type="first" r:id="rId22"/>
           <w:pgSz w:w="16838" w:h="11906" w:orient="landscape"/>
           <w:pgMar w:top="720" w:right="720" w:bottom="720" w:left="720" w:header="567" w:footer="567" w:gutter="0"/>
           <w:cols w:space="720"/>
@@ -9405,21 +9152,44 @@
       <w:pPr>
         <w:pStyle w:val="Titolo1"/>
       </w:pPr>
-      <w:bookmarkStart w:id="43" w:name="_Toc461179228"/>
-      <w:bookmarkStart w:id="44" w:name="_Toc124935620"/>
+      <w:bookmarkStart w:id="41" w:name="_Toc461179228"/>
+      <w:bookmarkStart w:id="42" w:name="_Toc124935620"/>
       <w:r>
         <w:lastRenderedPageBreak/>
         <w:t>Conclusioni</w:t>
       </w:r>
+      <w:bookmarkEnd w:id="41"/>
+      <w:bookmarkEnd w:id="42"/>
+    </w:p>
+    <w:p>
+      <w:r>
+        <w:t>Quali sono le implicazioni della mia soluzione? Che impatto avrà? Cambierà il mondo? È un successo importante? È solo un’aggiunta marginale o è semplicemente servita per scoprire che questo percorso è stato una perdita di tempo? I risultati ottenuti sono generali, facilmente generalizzabili o sono specifici di un caso particolare? ecc</w:t>
+      </w:r>
+      <w:r>
+        <w:t>.</w:t>
+      </w:r>
+    </w:p>
+    <w:p>
+      <w:pPr>
+        <w:pStyle w:val="Titolo2"/>
+        <w:rPr>
+          <w:lang w:val="it-CH"/>
+        </w:rPr>
+      </w:pPr>
+      <w:bookmarkStart w:id="43" w:name="_Toc461179229"/>
+      <w:bookmarkStart w:id="44" w:name="_Toc124935621"/>
+      <w:r>
+        <w:rPr>
+          <w:lang w:val="it-CH"/>
+        </w:rPr>
+        <w:t>Sviluppi futuri</w:t>
+      </w:r>
       <w:bookmarkEnd w:id="43"/>
       <w:bookmarkEnd w:id="44"/>
     </w:p>
     <w:p>
       <w:r>
-        <w:t>Quali sono le implicazioni della mia soluzione? Che impatto avrà? Cambierà il mondo? È un successo importante? È solo un’aggiunta marginale o è semplicemente servita per scoprire che questo percorso è stato una perdita di tempo? I risultati ottenuti sono generali, facilmente generalizzabili o sono specifici di un caso particolare? ecc</w:t>
-      </w:r>
-      <w:r>
-        <w:t>.</w:t>
+        <w:t>Migliorie o estensioni che possono essere sviluppate sul prodotto.</w:t>
       </w:r>
     </w:p>
     <w:p>
@@ -9429,89 +9199,66 @@
           <w:lang w:val="it-CH"/>
         </w:rPr>
       </w:pPr>
-      <w:bookmarkStart w:id="45" w:name="_Toc461179229"/>
-      <w:bookmarkStart w:id="46" w:name="_Toc124935621"/>
+      <w:bookmarkStart w:id="45" w:name="_Toc461179230"/>
+      <w:bookmarkStart w:id="46" w:name="_Toc124935622"/>
       <w:r>
         <w:rPr>
           <w:lang w:val="it-CH"/>
         </w:rPr>
-        <w:t>Sviluppi futuri</w:t>
+        <w:t>Considerazioni personali</w:t>
       </w:r>
       <w:bookmarkEnd w:id="45"/>
       <w:bookmarkEnd w:id="46"/>
     </w:p>
     <w:p>
       <w:r>
-        <w:t>Migliorie o estensioni che possono essere sviluppate sul prodotto.</w:t>
-      </w:r>
-    </w:p>
-    <w:p>
-      <w:pPr>
-        <w:pStyle w:val="Titolo2"/>
-        <w:rPr>
-          <w:lang w:val="it-CH"/>
-        </w:rPr>
-      </w:pPr>
-      <w:bookmarkStart w:id="47" w:name="_Toc461179230"/>
-      <w:bookmarkStart w:id="48" w:name="_Toc124935622"/>
-      <w:r>
-        <w:rPr>
-          <w:lang w:val="it-CH"/>
-        </w:rPr>
-        <w:t>Considerazioni personali</w:t>
+        <w:t>Cosa ho imparato in questo progetto? ecc</w:t>
+      </w:r>
+      <w:r>
+        <w:t>.</w:t>
+      </w:r>
+    </w:p>
+    <w:p/>
+    <w:p>
+      <w:pPr>
+        <w:rPr>
+          <w:b/>
+        </w:rPr>
+      </w:pPr>
+      <w:bookmarkStart w:id="47" w:name="_Toc461179231"/>
+      <w:r>
+        <w:br w:type="page"/>
+      </w:r>
+    </w:p>
+    <w:p>
+      <w:pPr>
+        <w:pStyle w:val="Titolo1"/>
+      </w:pPr>
+      <w:bookmarkStart w:id="48" w:name="_Toc124935623"/>
+      <w:r>
+        <w:lastRenderedPageBreak/>
+        <w:t>Bibliografia</w:t>
       </w:r>
       <w:bookmarkEnd w:id="47"/>
       <w:bookmarkEnd w:id="48"/>
     </w:p>
     <w:p>
-      <w:r>
-        <w:t>Cosa ho imparato in questo progetto? ecc</w:t>
-      </w:r>
-      <w:r>
-        <w:t>.</w:t>
-      </w:r>
-    </w:p>
-    <w:p/>
-    <w:p>
-      <w:pPr>
-        <w:rPr>
-          <w:b/>
-        </w:rPr>
-      </w:pPr>
-      <w:bookmarkStart w:id="49" w:name="_Toc461179231"/>
-      <w:r>
-        <w:br w:type="page"/>
-      </w:r>
-    </w:p>
-    <w:p>
-      <w:pPr>
-        <w:pStyle w:val="Titolo1"/>
-      </w:pPr>
-      <w:bookmarkStart w:id="50" w:name="_Toc124935623"/>
-      <w:r>
-        <w:lastRenderedPageBreak/>
-        <w:t>Bibliografia</w:t>
+      <w:pPr>
+        <w:pStyle w:val="Titolo2"/>
+        <w:rPr>
+          <w:lang w:val="it-CH"/>
+        </w:rPr>
+      </w:pPr>
+      <w:bookmarkStart w:id="49" w:name="_Toc461179232"/>
+      <w:bookmarkStart w:id="50" w:name="_Toc124935624"/>
+      <w:r>
+        <w:rPr>
+          <w:lang w:val="it-CH"/>
+        </w:rPr>
+        <w:t>Bibliografia per articoli di riviste:</w:t>
       </w:r>
       <w:bookmarkEnd w:id="49"/>
       <w:bookmarkEnd w:id="50"/>
-    </w:p>
-    <w:p>
-      <w:pPr>
-        <w:pStyle w:val="Titolo2"/>
-        <w:rPr>
-          <w:lang w:val="it-CH"/>
-        </w:rPr>
-      </w:pPr>
-      <w:bookmarkStart w:id="51" w:name="_Toc461179232"/>
-      <w:bookmarkStart w:id="52" w:name="_Toc124935624"/>
-      <w:r>
-        <w:rPr>
-          <w:lang w:val="it-CH"/>
-        </w:rPr>
-        <w:t>Bibliografia per articoli di riviste:</w:t>
-      </w:r>
-      <w:bookmarkEnd w:id="51"/>
-      <w:bookmarkEnd w:id="52"/>
     </w:p>
     <w:p>
       <w:pPr>
@@ -9578,16 +9325,16 @@
           <w:lang w:val="it-CH"/>
         </w:rPr>
       </w:pPr>
-      <w:bookmarkStart w:id="53" w:name="_Toc461179233"/>
-      <w:bookmarkStart w:id="54" w:name="_Toc124935625"/>
+      <w:bookmarkStart w:id="51" w:name="_Toc461179233"/>
+      <w:bookmarkStart w:id="52" w:name="_Toc124935625"/>
       <w:r>
         <w:rPr>
           <w:lang w:val="it-CH"/>
         </w:rPr>
         <w:t>Bibliografia per libri</w:t>
       </w:r>
-      <w:bookmarkEnd w:id="53"/>
-      <w:bookmarkEnd w:id="54"/>
+      <w:bookmarkEnd w:id="51"/>
+      <w:bookmarkEnd w:id="52"/>
     </w:p>
     <w:p>
       <w:pPr>
@@ -9667,16 +9414,16 @@
           <w:lang w:val="it-CH"/>
         </w:rPr>
       </w:pPr>
-      <w:bookmarkStart w:id="55" w:name="_Toc461179234"/>
-      <w:bookmarkStart w:id="56" w:name="_Toc124935626"/>
+      <w:bookmarkStart w:id="53" w:name="_Toc461179234"/>
+      <w:bookmarkStart w:id="54" w:name="_Toc124935626"/>
       <w:r>
         <w:rPr>
           <w:lang w:val="it-CH"/>
         </w:rPr>
         <w:t>Sitografia</w:t>
       </w:r>
-      <w:bookmarkEnd w:id="55"/>
-      <w:bookmarkEnd w:id="56"/>
+      <w:bookmarkEnd w:id="53"/>
+      <w:bookmarkEnd w:id="54"/>
     </w:p>
     <w:p>
       <w:pPr>
@@ -9775,7 +9522,7 @@
           <w:lang w:val="fr-CH"/>
         </w:rPr>
       </w:pPr>
-      <w:bookmarkStart w:id="57" w:name="_Toc461179235"/>
+      <w:bookmarkStart w:id="55" w:name="_Toc461179235"/>
     </w:p>
     <w:p>
       <w:pPr>
@@ -9798,12 +9545,12 @@
       <w:pPr>
         <w:pStyle w:val="Titolo1"/>
       </w:pPr>
-      <w:bookmarkStart w:id="58" w:name="_Toc124935627"/>
+      <w:bookmarkStart w:id="56" w:name="_Toc124935627"/>
       <w:r>
         <w:lastRenderedPageBreak/>
         <w:t>Glossario</w:t>
       </w:r>
-      <w:bookmarkEnd w:id="58"/>
+      <w:bookmarkEnd w:id="56"/>
     </w:p>
     <w:tbl>
       <w:tblPr>
@@ -9976,11 +9723,11 @@
       <w:pPr>
         <w:pStyle w:val="Titolo1"/>
       </w:pPr>
-      <w:bookmarkStart w:id="59" w:name="_Toc124935628"/>
+      <w:bookmarkStart w:id="57" w:name="_Toc124935628"/>
       <w:r>
         <w:t>Indice delle figure</w:t>
       </w:r>
-      <w:bookmarkEnd w:id="59"/>
+      <w:bookmarkEnd w:id="57"/>
     </w:p>
     <w:p>
       <w:pPr>
@@ -10360,12 +10107,12 @@
       <w:pPr>
         <w:pStyle w:val="Titolo1"/>
       </w:pPr>
-      <w:bookmarkStart w:id="60" w:name="_Toc124935629"/>
+      <w:bookmarkStart w:id="58" w:name="_Toc124935629"/>
       <w:r>
         <w:t>Allegati</w:t>
       </w:r>
-      <w:bookmarkEnd w:id="57"/>
-      <w:bookmarkEnd w:id="60"/>
+      <w:bookmarkEnd w:id="55"/>
+      <w:bookmarkEnd w:id="58"/>
     </w:p>
     <w:p>
       <w:r>
@@ -10475,8 +10222,8 @@
       </w:pPr>
     </w:p>
     <w:sectPr>
-      <w:headerReference w:type="first" r:id="rId25"/>
-      <w:footerReference w:type="first" r:id="rId26"/>
+      <w:headerReference w:type="first" r:id="rId23"/>
+      <w:footerReference w:type="first" r:id="rId24"/>
       <w:pgSz w:w="11906" w:h="16838"/>
       <w:pgMar w:top="1985" w:right="1134" w:bottom="1418" w:left="1134" w:header="567" w:footer="567" w:gutter="0"/>
       <w:cols w:space="720"/>
@@ -10835,7 +10582,7 @@
       <w:rPr>
         <w:sz w:val="20"/>
       </w:rPr>
-      <w:t>Pinco Pallino</w:t>
+      <w:t>Matvej Rossi</w:t>
     </w:r>
     <w:r>
       <w:rPr>
@@ -10880,7 +10627,12 @@
         <w:sz w:val="20"/>
       </w:rPr>
       <w:tab/>
-      <w:t xml:space="preserve">11.01.2021 </w:t>
+    </w:r>
+    <w:r>
+      <w:rPr>
+        <w:sz w:val="20"/>
+      </w:rPr>
+      <w:t>04.09.2024</w:t>
     </w:r>
   </w:p>
 </w:ftr>
@@ -10891,12 +10643,6 @@
   <w:p>
     <w:pPr>
       <w:pStyle w:val="Pidipagina"/>
-      <w:tabs>
-        <w:tab w:val="clear" w:pos="4819"/>
-        <w:tab w:val="clear" w:pos="9638"/>
-        <w:tab w:val="center" w:pos="7655"/>
-        <w:tab w:val="right" w:pos="15309"/>
-      </w:tabs>
       <w:rPr>
         <w:sz w:val="20"/>
       </w:rPr>
@@ -10961,6 +10707,12 @@
   <w:p>
     <w:pPr>
       <w:pStyle w:val="Pidipagina"/>
+      <w:tabs>
+        <w:tab w:val="clear" w:pos="4819"/>
+        <w:tab w:val="clear" w:pos="9638"/>
+        <w:tab w:val="center" w:pos="7655"/>
+        <w:tab w:val="right" w:pos="15309"/>
+      </w:tabs>
       <w:rPr>
         <w:sz w:val="20"/>
       </w:rPr>
@@ -10969,7 +10721,7 @@
       <w:rPr>
         <w:sz w:val="20"/>
       </w:rPr>
-      <w:t>Matvej Rossi</w:t>
+      <w:t>Pinco Pallino</w:t>
     </w:r>
     <w:r>
       <w:rPr>
@@ -11014,12 +10766,7 @@
         <w:sz w:val="20"/>
       </w:rPr>
       <w:tab/>
-    </w:r>
-    <w:r>
-      <w:rPr>
-        <w:sz w:val="20"/>
-      </w:rPr>
-      <w:t>04.09.2024</w:t>
+      <w:t xml:space="preserve">11.01.2021 </w:t>
     </w:r>
   </w:p>
 </w:ftr>
@@ -11083,38 +10830,6 @@
         <w:sz w:val="20"/>
       </w:rPr>
       <w:tab/>
-      <w:t xml:space="preserve">11.01.2021 </w:t>
-    </w:r>
-  </w:p>
-</w:ftr>
-</file>
-
-<file path=word/footer7.xml><?xml version="1.0" encoding="utf-8"?>
-<w:ftr xmlns:wpc="http://schemas.microsoft.com/office/word/2010/wordprocessingCanvas" xmlns:cx="http://schemas.microsoft.com/office/drawing/2014/chartex" xmlns:cx1="http://schemas.microsoft.com/office/drawing/2015/9/8/chartex" xmlns:cx2="http://schemas.microsoft.com/office/drawing/2015/10/21/chartex" xmlns:cx3="http://schemas.microsoft.com/office/drawing/2016/5/9/chartex" xmlns:cx4="http://schemas.microsoft.com/office/drawing/2016/5/10/chartex" xmlns:cx5="http://schemas.microsoft.com/office/drawing/2016/5/11/chartex" xmlns:cx6="http://schemas.microsoft.com/office/drawing/2016/5/12/chartex" xmlns:cx7="http://schemas.microsoft.com/office/drawing/2016/5/13/chartex" xmlns:cx8="http://schemas.microsoft.com/office/drawing/2016/5/14/chartex" xmlns:mc="http://schemas.openxmlformats.org/markup-compatibility/2006" xmlns:aink="http://schemas.microsoft.com/office/drawing/2016/ink" xmlns:am3d="http://schemas.microsoft.com/office/drawing/2017/model3d" xmlns:o="urn:schemas-microsoft-com:office:office" xmlns:r="http://schemas.openxmlformats.org/officeDocument/2006/relationships" xmlns:m="http://schemas.openxmlformats.org/officeDocument/2006/math" xmlns:v="urn:schemas-microsoft-com:vml" xmlns:wp14="http://schemas.microsoft.com/office/word/2010/wordprocessingDrawing" xmlns:wp="http://schemas.openxmlformats.org/drawingml/2006/wordprocessingDrawing" xmlns:w10="urn:schemas-microsoft-com:office:word" xmlns:w="http://schemas.openxmlformats.org/wordprocessingml/2006/main" xmlns:w14="http://schemas.microsoft.com/office/word/2010/wordml" xmlns:w15="http://schemas.microsoft.com/office/word/2012/wordml" xmlns:w16cid="http://schemas.microsoft.com/office/word/2016/wordml/cid" xmlns:w16se="http://schemas.microsoft.com/office/word/2015/wordml/symex" xmlns:wpg="http://schemas.microsoft.com/office/word/2010/wordprocessingGroup" xmlns:wpi="http://schemas.microsoft.com/office/word/2010/wordprocessingInk" xmlns:wne="http://schemas.microsoft.com/office/word/2006/wordml" xmlns:wps="http://schemas.microsoft.com/office/word/2010/wordprocessingShape" mc:Ignorable="w14 w15 w16se w16cid wp14">
-  <w:p>
-    <w:pPr>
-      <w:pStyle w:val="Pidipagina"/>
-      <w:tabs>
-        <w:tab w:val="clear" w:pos="4819"/>
-        <w:tab w:val="clear" w:pos="9638"/>
-        <w:tab w:val="center" w:pos="7655"/>
-        <w:tab w:val="right" w:pos="15309"/>
-      </w:tabs>
-      <w:rPr>
-        <w:sz w:val="20"/>
-      </w:rPr>
-    </w:pPr>
-    <w:r>
-      <w:rPr>
-        <w:sz w:val="20"/>
-      </w:rPr>
-      <w:t>Pinco Pallino</w:t>
-    </w:r>
-    <w:r>
-      <w:rPr>
-        <w:sz w:val="20"/>
-      </w:rPr>
-      <w:tab/>
     </w:r>
     <w:r>
       <w:rPr>
@@ -11126,7 +10841,7 @@
       <w:rPr>
         <w:sz w:val="20"/>
       </w:rPr>
-      <w:instrText xml:space="preserve"> FILENAME </w:instrText>
+      <w:instrText xml:space="preserve"> SAVEDATE  \@ "dd.MM.yyyy"  \* MERGEFORMAT </w:instrText>
     </w:r>
     <w:r>
       <w:rPr>
@@ -11139,109 +10854,7 @@
         <w:noProof/>
         <w:sz w:val="20"/>
       </w:rPr>
-      <w:t>Modello documentazione progetto - MR</w:t>
-    </w:r>
-    <w:r>
-      <w:rPr>
-        <w:noProof/>
-        <w:sz w:val="20"/>
-      </w:rPr>
-      <w:fldChar w:fldCharType="end"/>
-    </w:r>
-    <w:r>
-      <w:rPr>
-        <w:sz w:val="20"/>
-      </w:rPr>
-      <w:tab/>
-      <w:t xml:space="preserve">11.01.2021 </w:t>
-    </w:r>
-  </w:p>
-</w:ftr>
-</file>
-
-<file path=word/footer8.xml><?xml version="1.0" encoding="utf-8"?>
-<w:ftr xmlns:wpc="http://schemas.microsoft.com/office/word/2010/wordprocessingCanvas" xmlns:cx="http://schemas.microsoft.com/office/drawing/2014/chartex" xmlns:cx1="http://schemas.microsoft.com/office/drawing/2015/9/8/chartex" xmlns:cx2="http://schemas.microsoft.com/office/drawing/2015/10/21/chartex" xmlns:cx3="http://schemas.microsoft.com/office/drawing/2016/5/9/chartex" xmlns:cx4="http://schemas.microsoft.com/office/drawing/2016/5/10/chartex" xmlns:cx5="http://schemas.microsoft.com/office/drawing/2016/5/11/chartex" xmlns:cx6="http://schemas.microsoft.com/office/drawing/2016/5/12/chartex" xmlns:cx7="http://schemas.microsoft.com/office/drawing/2016/5/13/chartex" xmlns:cx8="http://schemas.microsoft.com/office/drawing/2016/5/14/chartex" xmlns:mc="http://schemas.openxmlformats.org/markup-compatibility/2006" xmlns:aink="http://schemas.microsoft.com/office/drawing/2016/ink" xmlns:am3d="http://schemas.microsoft.com/office/drawing/2017/model3d" xmlns:o="urn:schemas-microsoft-com:office:office" xmlns:r="http://schemas.openxmlformats.org/officeDocument/2006/relationships" xmlns:m="http://schemas.openxmlformats.org/officeDocument/2006/math" xmlns:v="urn:schemas-microsoft-com:vml" xmlns:wp14="http://schemas.microsoft.com/office/word/2010/wordprocessingDrawing" xmlns:wp="http://schemas.openxmlformats.org/drawingml/2006/wordprocessingDrawing" xmlns:w10="urn:schemas-microsoft-com:office:word" xmlns:w="http://schemas.openxmlformats.org/wordprocessingml/2006/main" xmlns:w14="http://schemas.microsoft.com/office/word/2010/wordml" xmlns:w15="http://schemas.microsoft.com/office/word/2012/wordml" xmlns:w16cid="http://schemas.microsoft.com/office/word/2016/wordml/cid" xmlns:w16se="http://schemas.microsoft.com/office/word/2015/wordml/symex" xmlns:wpg="http://schemas.microsoft.com/office/word/2010/wordprocessingGroup" xmlns:wpi="http://schemas.microsoft.com/office/word/2010/wordprocessingInk" xmlns:wne="http://schemas.microsoft.com/office/word/2006/wordml" xmlns:wps="http://schemas.microsoft.com/office/word/2010/wordprocessingShape" mc:Ignorable="w14 w15 w16se w16cid wp14">
-  <w:p>
-    <w:pPr>
-      <w:pStyle w:val="Pidipagina"/>
-      <w:rPr>
-        <w:sz w:val="20"/>
-      </w:rPr>
-    </w:pPr>
-    <w:r>
-      <w:rPr>
-        <w:sz w:val="20"/>
-      </w:rPr>
-      <w:t>Pinco Pallino</w:t>
-    </w:r>
-    <w:r>
-      <w:rPr>
-        <w:sz w:val="20"/>
-      </w:rPr>
-      <w:tab/>
-    </w:r>
-    <w:r>
-      <w:rPr>
-        <w:sz w:val="20"/>
-      </w:rPr>
-      <w:fldChar w:fldCharType="begin"/>
-    </w:r>
-    <w:r>
-      <w:rPr>
-        <w:sz w:val="20"/>
-      </w:rPr>
-      <w:instrText xml:space="preserve"> FILENAME </w:instrText>
-    </w:r>
-    <w:r>
-      <w:rPr>
-        <w:sz w:val="20"/>
-      </w:rPr>
-      <w:fldChar w:fldCharType="separate"/>
-    </w:r>
-    <w:r>
-      <w:rPr>
-        <w:noProof/>
-        <w:sz w:val="20"/>
-      </w:rPr>
-      <w:t>Modello documentazione progetto - MR</w:t>
-    </w:r>
-    <w:r>
-      <w:rPr>
-        <w:noProof/>
-        <w:sz w:val="20"/>
-      </w:rPr>
-      <w:fldChar w:fldCharType="end"/>
-    </w:r>
-    <w:r>
-      <w:rPr>
-        <w:sz w:val="20"/>
-      </w:rPr>
-      <w:tab/>
-    </w:r>
-    <w:r>
-      <w:rPr>
-        <w:sz w:val="20"/>
-      </w:rPr>
-      <w:fldChar w:fldCharType="begin"/>
-    </w:r>
-    <w:r>
-      <w:rPr>
-        <w:sz w:val="20"/>
-      </w:rPr>
-      <w:instrText xml:space="preserve"> SAVEDATE  \@ "dd.MM.yyyy"  \* MERGEFORMAT </w:instrText>
-    </w:r>
-    <w:r>
-      <w:rPr>
-        <w:sz w:val="20"/>
-      </w:rPr>
-      <w:fldChar w:fldCharType="separate"/>
-    </w:r>
-    <w:r>
-      <w:rPr>
-        <w:noProof/>
-        <w:sz w:val="20"/>
-      </w:rPr>
-      <w:t>09.10.2024</w:t>
+      <w:t>16.10.2024</w:t>
     </w:r>
     <w:r>
       <w:rPr>
@@ -11946,387 +11559,6 @@
 <w:hdr xmlns:wpc="http://schemas.microsoft.com/office/word/2010/wordprocessingCanvas" xmlns:cx="http://schemas.microsoft.com/office/drawing/2014/chartex" xmlns:cx1="http://schemas.microsoft.com/office/drawing/2015/9/8/chartex" xmlns:cx2="http://schemas.microsoft.com/office/drawing/2015/10/21/chartex" xmlns:cx3="http://schemas.microsoft.com/office/drawing/2016/5/9/chartex" xmlns:cx4="http://schemas.microsoft.com/office/drawing/2016/5/10/chartex" xmlns:cx5="http://schemas.microsoft.com/office/drawing/2016/5/11/chartex" xmlns:cx6="http://schemas.microsoft.com/office/drawing/2016/5/12/chartex" xmlns:cx7="http://schemas.microsoft.com/office/drawing/2016/5/13/chartex" xmlns:cx8="http://schemas.microsoft.com/office/drawing/2016/5/14/chartex" xmlns:mc="http://schemas.openxmlformats.org/markup-compatibility/2006" xmlns:aink="http://schemas.microsoft.com/office/drawing/2016/ink" xmlns:am3d="http://schemas.microsoft.com/office/drawing/2017/model3d" xmlns:o="urn:schemas-microsoft-com:office:office" xmlns:r="http://schemas.openxmlformats.org/officeDocument/2006/relationships" xmlns:m="http://schemas.openxmlformats.org/officeDocument/2006/math" xmlns:v="urn:schemas-microsoft-com:vml" xmlns:wp14="http://schemas.microsoft.com/office/word/2010/wordprocessingDrawing" xmlns:wp="http://schemas.openxmlformats.org/drawingml/2006/wordprocessingDrawing" xmlns:w10="urn:schemas-microsoft-com:office:word" xmlns:w="http://schemas.openxmlformats.org/wordprocessingml/2006/main" xmlns:w14="http://schemas.microsoft.com/office/word/2010/wordml" xmlns:w15="http://schemas.microsoft.com/office/word/2012/wordml" xmlns:w16cid="http://schemas.microsoft.com/office/word/2016/wordml/cid" xmlns:w16se="http://schemas.microsoft.com/office/word/2015/wordml/symex" xmlns:wpg="http://schemas.microsoft.com/office/word/2010/wordprocessingGroup" xmlns:wpi="http://schemas.microsoft.com/office/word/2010/wordprocessingInk" xmlns:wne="http://schemas.microsoft.com/office/word/2006/wordml" xmlns:wps="http://schemas.microsoft.com/office/word/2010/wordprocessingShape" mc:Ignorable="w14 w15 w16se w16cid wp14">
   <w:tbl>
     <w:tblPr>
-      <w:tblW w:w="15363" w:type="dxa"/>
-      <w:jc w:val="center"/>
-      <w:tblBorders>
-        <w:top w:val="single" w:sz="4" w:space="0" w:color="auto"/>
-        <w:left w:val="single" w:sz="4" w:space="0" w:color="auto"/>
-        <w:bottom w:val="single" w:sz="4" w:space="0" w:color="auto"/>
-        <w:right w:val="single" w:sz="4" w:space="0" w:color="auto"/>
-      </w:tblBorders>
-      <w:tblLayout w:type="fixed"/>
-      <w:tblCellMar>
-        <w:left w:w="70" w:type="dxa"/>
-        <w:right w:w="70" w:type="dxa"/>
-      </w:tblCellMar>
-      <w:tblLook w:val="0000" w:firstRow="0" w:lastRow="0" w:firstColumn="0" w:lastColumn="0" w:noHBand="0" w:noVBand="0"/>
-    </w:tblPr>
-    <w:tblGrid>
-      <w:gridCol w:w="1304"/>
-      <w:gridCol w:w="12472"/>
-      <w:gridCol w:w="1587"/>
-    </w:tblGrid>
-    <w:tr>
-      <w:trPr>
-        <w:trHeight w:hRule="exact" w:val="454"/>
-        <w:jc w:val="center"/>
-      </w:trPr>
-      <w:tc>
-        <w:tcPr>
-          <w:tcW w:w="1304" w:type="dxa"/>
-          <w:vMerge w:val="restart"/>
-          <w:tcBorders>
-            <w:top w:val="single" w:sz="4" w:space="0" w:color="auto"/>
-            <w:left w:val="single" w:sz="4" w:space="0" w:color="auto"/>
-            <w:bottom w:val="single" w:sz="4" w:space="0" w:color="auto"/>
-            <w:right w:val="single" w:sz="4" w:space="0" w:color="auto"/>
-          </w:tcBorders>
-          <w:tcMar>
-            <w:left w:w="0" w:type="dxa"/>
-            <w:right w:w="0" w:type="dxa"/>
-          </w:tcMar>
-          <w:vAlign w:val="center"/>
-        </w:tcPr>
-        <w:p>
-          <w:pPr>
-            <w:pStyle w:val="Intestazione"/>
-            <w:jc w:val="center"/>
-            <w:rPr>
-              <w:rFonts w:cs="Arial"/>
-              <w:b/>
-              <w:bCs/>
-              <w:sz w:val="20"/>
-            </w:rPr>
-          </w:pPr>
-          <w:r>
-            <w:rPr>
-              <w:rFonts w:cs="Arial"/>
-              <w:b/>
-              <w:bCs/>
-              <w:noProof/>
-              <w:sz w:val="20"/>
-            </w:rPr>
-            <w:drawing>
-              <wp:inline distT="0" distB="0" distL="0" distR="0" wp14:anchorId="654B21A0" wp14:editId="0E55F3A9">
-                <wp:extent cx="828000" cy="591429"/>
-                <wp:effectExtent l="0" t="0" r="0" b="0"/>
-                <wp:docPr id="7" name="Immagine 7"/>
-                <wp:cNvGraphicFramePr>
-                  <a:graphicFrameLocks xmlns:a="http://schemas.openxmlformats.org/drawingml/2006/main" noChangeAspect="1"/>
-                </wp:cNvGraphicFramePr>
-                <a:graphic xmlns:a="http://schemas.openxmlformats.org/drawingml/2006/main">
-                  <a:graphicData uri="http://schemas.openxmlformats.org/drawingml/2006/picture">
-                    <pic:pic xmlns:pic="http://schemas.openxmlformats.org/drawingml/2006/picture">
-                      <pic:nvPicPr>
-                        <pic:cNvPr id="0" name="Picture 5"/>
-                        <pic:cNvPicPr>
-                          <a:picLocks noChangeAspect="1" noChangeArrowheads="1"/>
-                        </pic:cNvPicPr>
-                      </pic:nvPicPr>
-                      <pic:blipFill>
-                        <a:blip r:embed="rId1">
-                          <a:extLst>
-                            <a:ext uri="{28A0092B-C50C-407E-A947-70E740481C1C}">
-                              <a14:useLocalDpi xmlns:a14="http://schemas.microsoft.com/office/drawing/2010/main" val="0"/>
-                            </a:ext>
-                          </a:extLst>
-                        </a:blip>
-                        <a:srcRect/>
-                        <a:stretch>
-                          <a:fillRect/>
-                        </a:stretch>
-                      </pic:blipFill>
-                      <pic:spPr bwMode="auto">
-                        <a:xfrm>
-                          <a:off x="0" y="0"/>
-                          <a:ext cx="828000" cy="591429"/>
-                        </a:xfrm>
-                        <a:prstGeom prst="rect">
-                          <a:avLst/>
-                        </a:prstGeom>
-                        <a:solidFill>
-                          <a:schemeClr val="bg1">
-                            <a:lumMod val="50000"/>
-                          </a:schemeClr>
-                        </a:solidFill>
-                        <a:ln>
-                          <a:noFill/>
-                        </a:ln>
-                      </pic:spPr>
-                    </pic:pic>
-                  </a:graphicData>
-                </a:graphic>
-              </wp:inline>
-            </w:drawing>
-          </w:r>
-        </w:p>
-      </w:tc>
-      <w:tc>
-        <w:tcPr>
-          <w:tcW w:w="12472" w:type="dxa"/>
-          <w:tcBorders>
-            <w:top w:val="single" w:sz="4" w:space="0" w:color="auto"/>
-            <w:left w:val="single" w:sz="4" w:space="0" w:color="auto"/>
-            <w:bottom w:val="single" w:sz="4" w:space="0" w:color="auto"/>
-            <w:right w:val="single" w:sz="4" w:space="0" w:color="auto"/>
-          </w:tcBorders>
-          <w:tcMar>
-            <w:left w:w="0" w:type="dxa"/>
-            <w:right w:w="0" w:type="dxa"/>
-          </w:tcMar>
-          <w:vAlign w:val="center"/>
-        </w:tcPr>
-        <w:p>
-          <w:pPr>
-            <w:pStyle w:val="Intestazione"/>
-            <w:jc w:val="center"/>
-            <w:rPr>
-              <w:rFonts w:cs="Arial"/>
-              <w:b/>
-              <w:sz w:val="20"/>
-            </w:rPr>
-          </w:pPr>
-          <w:r>
-            <w:rPr>
-              <w:rFonts w:cs="Arial"/>
-              <w:b/>
-              <w:sz w:val="20"/>
-            </w:rPr>
-            <w:t>SAMT – Sezione Informatica</w:t>
-          </w:r>
-        </w:p>
-      </w:tc>
-      <w:tc>
-        <w:tcPr>
-          <w:tcW w:w="1587" w:type="dxa"/>
-          <w:vMerge w:val="restart"/>
-          <w:tcBorders>
-            <w:top w:val="single" w:sz="4" w:space="0" w:color="auto"/>
-            <w:left w:val="single" w:sz="4" w:space="0" w:color="auto"/>
-            <w:right w:val="single" w:sz="4" w:space="0" w:color="auto"/>
-          </w:tcBorders>
-          <w:tcMar>
-            <w:left w:w="0" w:type="dxa"/>
-            <w:right w:w="0" w:type="dxa"/>
-          </w:tcMar>
-          <w:vAlign w:val="center"/>
-        </w:tcPr>
-        <w:p>
-          <w:pPr>
-            <w:pStyle w:val="Intestazione"/>
-            <w:jc w:val="center"/>
-            <w:rPr>
-              <w:rFonts w:cs="Arial"/>
-              <w:sz w:val="20"/>
-            </w:rPr>
-          </w:pPr>
-          <w:r>
-            <w:rPr>
-              <w:rFonts w:cs="Arial"/>
-              <w:snapToGrid w:val="0"/>
-              <w:sz w:val="20"/>
-            </w:rPr>
-            <w:t xml:space="preserve">Pagina </w:t>
-          </w:r>
-          <w:r>
-            <w:rPr>
-              <w:rFonts w:cs="Arial"/>
-              <w:snapToGrid w:val="0"/>
-              <w:sz w:val="20"/>
-            </w:rPr>
-            <w:fldChar w:fldCharType="begin"/>
-          </w:r>
-          <w:r>
-            <w:rPr>
-              <w:rFonts w:cs="Arial"/>
-              <w:snapToGrid w:val="0"/>
-              <w:sz w:val="20"/>
-            </w:rPr>
-            <w:instrText xml:space="preserve"> PAGE  </w:instrText>
-          </w:r>
-          <w:r>
-            <w:rPr>
-              <w:rFonts w:cs="Arial"/>
-              <w:snapToGrid w:val="0"/>
-              <w:sz w:val="20"/>
-            </w:rPr>
-            <w:fldChar w:fldCharType="separate"/>
-          </w:r>
-          <w:r>
-            <w:rPr>
-              <w:rFonts w:cs="Arial"/>
-              <w:noProof/>
-              <w:snapToGrid w:val="0"/>
-              <w:sz w:val="20"/>
-            </w:rPr>
-            <w:t>9</w:t>
-          </w:r>
-          <w:r>
-            <w:rPr>
-              <w:rFonts w:cs="Arial"/>
-              <w:snapToGrid w:val="0"/>
-              <w:sz w:val="20"/>
-            </w:rPr>
-            <w:fldChar w:fldCharType="end"/>
-          </w:r>
-          <w:r>
-            <w:rPr>
-              <w:rFonts w:cs="Arial"/>
-              <w:snapToGrid w:val="0"/>
-              <w:sz w:val="20"/>
-            </w:rPr>
-            <w:t xml:space="preserve"> di </w:t>
-          </w:r>
-          <w:r>
-            <w:rPr>
-              <w:rFonts w:cs="Arial"/>
-              <w:snapToGrid w:val="0"/>
-              <w:sz w:val="20"/>
-            </w:rPr>
-            <w:fldChar w:fldCharType="begin"/>
-          </w:r>
-          <w:r>
-            <w:rPr>
-              <w:rFonts w:cs="Arial"/>
-              <w:snapToGrid w:val="0"/>
-              <w:sz w:val="20"/>
-            </w:rPr>
-            <w:instrText xml:space="preserve"> NUMPAGES </w:instrText>
-          </w:r>
-          <w:r>
-            <w:rPr>
-              <w:rFonts w:cs="Arial"/>
-              <w:snapToGrid w:val="0"/>
-              <w:sz w:val="20"/>
-            </w:rPr>
-            <w:fldChar w:fldCharType="separate"/>
-          </w:r>
-          <w:r>
-            <w:rPr>
-              <w:rFonts w:cs="Arial"/>
-              <w:noProof/>
-              <w:snapToGrid w:val="0"/>
-              <w:sz w:val="20"/>
-            </w:rPr>
-            <w:t>10</w:t>
-          </w:r>
-          <w:r>
-            <w:rPr>
-              <w:rFonts w:cs="Arial"/>
-              <w:snapToGrid w:val="0"/>
-              <w:sz w:val="20"/>
-            </w:rPr>
-            <w:fldChar w:fldCharType="end"/>
-          </w:r>
-        </w:p>
-      </w:tc>
-    </w:tr>
-    <w:tr>
-      <w:trPr>
-        <w:trHeight w:hRule="exact" w:val="454"/>
-        <w:jc w:val="center"/>
-      </w:trPr>
-      <w:tc>
-        <w:tcPr>
-          <w:tcW w:w="1304" w:type="dxa"/>
-          <w:vMerge/>
-          <w:tcBorders>
-            <w:top w:val="single" w:sz="4" w:space="0" w:color="auto"/>
-            <w:left w:val="single" w:sz="4" w:space="0" w:color="auto"/>
-            <w:bottom w:val="single" w:sz="4" w:space="0" w:color="auto"/>
-            <w:right w:val="single" w:sz="4" w:space="0" w:color="auto"/>
-          </w:tcBorders>
-          <w:tcMar>
-            <w:left w:w="0" w:type="dxa"/>
-            <w:right w:w="0" w:type="dxa"/>
-          </w:tcMar>
-          <w:vAlign w:val="center"/>
-        </w:tcPr>
-        <w:p>
-          <w:pPr>
-            <w:rPr>
-              <w:rFonts w:cs="Arial"/>
-              <w:sz w:val="20"/>
-            </w:rPr>
-          </w:pPr>
-        </w:p>
-      </w:tc>
-      <w:tc>
-        <w:tcPr>
-          <w:tcW w:w="12472" w:type="dxa"/>
-          <w:tcBorders>
-            <w:top w:val="single" w:sz="4" w:space="0" w:color="auto"/>
-            <w:left w:val="single" w:sz="4" w:space="0" w:color="auto"/>
-            <w:bottom w:val="single" w:sz="4" w:space="0" w:color="auto"/>
-            <w:right w:val="single" w:sz="4" w:space="0" w:color="auto"/>
-          </w:tcBorders>
-          <w:tcMar>
-            <w:left w:w="0" w:type="dxa"/>
-            <w:right w:w="0" w:type="dxa"/>
-          </w:tcMar>
-          <w:vAlign w:val="center"/>
-        </w:tcPr>
-        <w:p>
-          <w:pPr>
-            <w:pStyle w:val="Intestazione"/>
-            <w:jc w:val="center"/>
-            <w:rPr>
-              <w:rFonts w:cs="Arial"/>
-              <w:b/>
-              <w:sz w:val="20"/>
-            </w:rPr>
-          </w:pPr>
-          <w:r>
-            <w:rPr>
-              <w:rFonts w:cs="Arial"/>
-              <w:b/>
-              <w:sz w:val="20"/>
-            </w:rPr>
-            <w:t>Esempio di documentazione</w:t>
-          </w:r>
-        </w:p>
-      </w:tc>
-      <w:tc>
-        <w:tcPr>
-          <w:tcW w:w="1587" w:type="dxa"/>
-          <w:vMerge/>
-          <w:tcBorders>
-            <w:left w:val="single" w:sz="4" w:space="0" w:color="auto"/>
-            <w:bottom w:val="single" w:sz="4" w:space="0" w:color="auto"/>
-            <w:right w:val="single" w:sz="4" w:space="0" w:color="auto"/>
-          </w:tcBorders>
-          <w:tcMar>
-            <w:left w:w="0" w:type="dxa"/>
-            <w:right w:w="0" w:type="dxa"/>
-          </w:tcMar>
-          <w:vAlign w:val="center"/>
-        </w:tcPr>
-        <w:p>
-          <w:pPr>
-            <w:pStyle w:val="Intestazione"/>
-            <w:jc w:val="center"/>
-            <w:rPr>
-              <w:rFonts w:cs="Arial"/>
-              <w:sz w:val="20"/>
-              <w:lang w:val="it-IT"/>
-            </w:rPr>
-          </w:pPr>
-        </w:p>
-      </w:tc>
-    </w:tr>
-  </w:tbl>
-  <w:p>
-    <w:pPr>
-      <w:pStyle w:val="Intestazione"/>
-    </w:pPr>
-  </w:p>
-</w:hdr>
-</file>
-
-<file path=word/header4.xml><?xml version="1.0" encoding="utf-8"?>
-<w:hdr xmlns:wpc="http://schemas.microsoft.com/office/word/2010/wordprocessingCanvas" xmlns:cx="http://schemas.microsoft.com/office/drawing/2014/chartex" xmlns:cx1="http://schemas.microsoft.com/office/drawing/2015/9/8/chartex" xmlns:cx2="http://schemas.microsoft.com/office/drawing/2015/10/21/chartex" xmlns:cx3="http://schemas.microsoft.com/office/drawing/2016/5/9/chartex" xmlns:cx4="http://schemas.microsoft.com/office/drawing/2016/5/10/chartex" xmlns:cx5="http://schemas.microsoft.com/office/drawing/2016/5/11/chartex" xmlns:cx6="http://schemas.microsoft.com/office/drawing/2016/5/12/chartex" xmlns:cx7="http://schemas.microsoft.com/office/drawing/2016/5/13/chartex" xmlns:cx8="http://schemas.microsoft.com/office/drawing/2016/5/14/chartex" xmlns:mc="http://schemas.openxmlformats.org/markup-compatibility/2006" xmlns:aink="http://schemas.microsoft.com/office/drawing/2016/ink" xmlns:am3d="http://schemas.microsoft.com/office/drawing/2017/model3d" xmlns:o="urn:schemas-microsoft-com:office:office" xmlns:r="http://schemas.openxmlformats.org/officeDocument/2006/relationships" xmlns:m="http://schemas.openxmlformats.org/officeDocument/2006/math" xmlns:v="urn:schemas-microsoft-com:vml" xmlns:wp14="http://schemas.microsoft.com/office/word/2010/wordprocessingDrawing" xmlns:wp="http://schemas.openxmlformats.org/drawingml/2006/wordprocessingDrawing" xmlns:w10="urn:schemas-microsoft-com:office:word" xmlns:w="http://schemas.openxmlformats.org/wordprocessingml/2006/main" xmlns:w14="http://schemas.microsoft.com/office/word/2010/wordml" xmlns:w15="http://schemas.microsoft.com/office/word/2012/wordml" xmlns:w16cid="http://schemas.microsoft.com/office/word/2016/wordml/cid" xmlns:w16se="http://schemas.microsoft.com/office/word/2015/wordml/symex" xmlns:wpg="http://schemas.microsoft.com/office/word/2010/wordprocessingGroup" xmlns:wpi="http://schemas.microsoft.com/office/word/2010/wordprocessingInk" xmlns:wne="http://schemas.microsoft.com/office/word/2006/wordml" xmlns:wps="http://schemas.microsoft.com/office/word/2010/wordprocessingShape" mc:Ignorable="w14 w15 w16se w16cid wp14">
-  <w:tbl>
-    <w:tblPr>
       <w:tblW w:w="9694" w:type="dxa"/>
       <w:jc w:val="center"/>
       <w:tblBorders>
@@ -12709,7 +11941,7 @@
 </w:hdr>
 </file>
 
-<file path=word/header5.xml><?xml version="1.0" encoding="utf-8"?>
+<file path=word/header4.xml><?xml version="1.0" encoding="utf-8"?>
 <w:hdr xmlns:wpc="http://schemas.microsoft.com/office/word/2010/wordprocessingCanvas" xmlns:cx="http://schemas.microsoft.com/office/drawing/2014/chartex" xmlns:cx1="http://schemas.microsoft.com/office/drawing/2015/9/8/chartex" xmlns:cx2="http://schemas.microsoft.com/office/drawing/2015/10/21/chartex" xmlns:cx3="http://schemas.microsoft.com/office/drawing/2016/5/9/chartex" xmlns:cx4="http://schemas.microsoft.com/office/drawing/2016/5/10/chartex" xmlns:cx5="http://schemas.microsoft.com/office/drawing/2016/5/11/chartex" xmlns:cx6="http://schemas.microsoft.com/office/drawing/2016/5/12/chartex" xmlns:cx7="http://schemas.microsoft.com/office/drawing/2016/5/13/chartex" xmlns:cx8="http://schemas.microsoft.com/office/drawing/2016/5/14/chartex" xmlns:mc="http://schemas.openxmlformats.org/markup-compatibility/2006" xmlns:aink="http://schemas.microsoft.com/office/drawing/2016/ink" xmlns:am3d="http://schemas.microsoft.com/office/drawing/2017/model3d" xmlns:o="urn:schemas-microsoft-com:office:office" xmlns:r="http://schemas.openxmlformats.org/officeDocument/2006/relationships" xmlns:m="http://schemas.openxmlformats.org/officeDocument/2006/math" xmlns:v="urn:schemas-microsoft-com:vml" xmlns:wp14="http://schemas.microsoft.com/office/word/2010/wordprocessingDrawing" xmlns:wp="http://schemas.openxmlformats.org/drawingml/2006/wordprocessingDrawing" xmlns:w10="urn:schemas-microsoft-com:office:word" xmlns:w="http://schemas.openxmlformats.org/wordprocessingml/2006/main" xmlns:w14="http://schemas.microsoft.com/office/word/2010/wordml" xmlns:w15="http://schemas.microsoft.com/office/word/2012/wordml" xmlns:w16cid="http://schemas.microsoft.com/office/word/2016/wordml/cid" xmlns:w16se="http://schemas.microsoft.com/office/word/2015/wordml/symex" xmlns:wpg="http://schemas.microsoft.com/office/word/2010/wordprocessingGroup" xmlns:wpi="http://schemas.microsoft.com/office/word/2010/wordprocessingInk" xmlns:wne="http://schemas.microsoft.com/office/word/2006/wordml" xmlns:wps="http://schemas.microsoft.com/office/word/2010/wordprocessingShape" mc:Ignorable="w14 w15 w16se w16cid wp14">
   <w:tbl>
     <w:tblPr>
@@ -13090,7 +12322,7 @@
 </w:hdr>
 </file>
 
-<file path=word/header6.xml><?xml version="1.0" encoding="utf-8"?>
+<file path=word/header5.xml><?xml version="1.0" encoding="utf-8"?>
 <w:hdr xmlns:wpc="http://schemas.microsoft.com/office/word/2010/wordprocessingCanvas" xmlns:cx="http://schemas.microsoft.com/office/drawing/2014/chartex" xmlns:cx1="http://schemas.microsoft.com/office/drawing/2015/9/8/chartex" xmlns:cx2="http://schemas.microsoft.com/office/drawing/2015/10/21/chartex" xmlns:cx3="http://schemas.microsoft.com/office/drawing/2016/5/9/chartex" xmlns:cx4="http://schemas.microsoft.com/office/drawing/2016/5/10/chartex" xmlns:cx5="http://schemas.microsoft.com/office/drawing/2016/5/11/chartex" xmlns:cx6="http://schemas.microsoft.com/office/drawing/2016/5/12/chartex" xmlns:cx7="http://schemas.microsoft.com/office/drawing/2016/5/13/chartex" xmlns:cx8="http://schemas.microsoft.com/office/drawing/2016/5/14/chartex" xmlns:mc="http://schemas.openxmlformats.org/markup-compatibility/2006" xmlns:aink="http://schemas.microsoft.com/office/drawing/2016/ink" xmlns:am3d="http://schemas.microsoft.com/office/drawing/2017/model3d" xmlns:o="urn:schemas-microsoft-com:office:office" xmlns:r="http://schemas.openxmlformats.org/officeDocument/2006/relationships" xmlns:m="http://schemas.openxmlformats.org/officeDocument/2006/math" xmlns:v="urn:schemas-microsoft-com:vml" xmlns:wp14="http://schemas.microsoft.com/office/word/2010/wordprocessingDrawing" xmlns:wp="http://schemas.openxmlformats.org/drawingml/2006/wordprocessingDrawing" xmlns:w10="urn:schemas-microsoft-com:office:word" xmlns:w="http://schemas.openxmlformats.org/wordprocessingml/2006/main" xmlns:w14="http://schemas.microsoft.com/office/word/2010/wordml" xmlns:w15="http://schemas.microsoft.com/office/word/2012/wordml" xmlns:w16cid="http://schemas.microsoft.com/office/word/2016/wordml/cid" xmlns:w16se="http://schemas.microsoft.com/office/word/2015/wordml/symex" xmlns:wpg="http://schemas.microsoft.com/office/word/2010/wordprocessingGroup" xmlns:wpi="http://schemas.microsoft.com/office/word/2010/wordprocessingInk" xmlns:wne="http://schemas.microsoft.com/office/word/2006/wordml" xmlns:wps="http://schemas.microsoft.com/office/word/2010/wordprocessingShape" mc:Ignorable="w14 w15 w16se w16cid wp14">
   <w:tbl>
     <w:tblPr>
@@ -13471,7 +12703,7 @@
 </w:hdr>
 </file>
 
-<file path=word/header7.xml><?xml version="1.0" encoding="utf-8"?>
+<file path=word/header6.xml><?xml version="1.0" encoding="utf-8"?>
 <w:hdr xmlns:wpc="http://schemas.microsoft.com/office/word/2010/wordprocessingCanvas" xmlns:cx="http://schemas.microsoft.com/office/drawing/2014/chartex" xmlns:cx1="http://schemas.microsoft.com/office/drawing/2015/9/8/chartex" xmlns:cx2="http://schemas.microsoft.com/office/drawing/2015/10/21/chartex" xmlns:cx3="http://schemas.microsoft.com/office/drawing/2016/5/9/chartex" xmlns:cx4="http://schemas.microsoft.com/office/drawing/2016/5/10/chartex" xmlns:cx5="http://schemas.microsoft.com/office/drawing/2016/5/11/chartex" xmlns:cx6="http://schemas.microsoft.com/office/drawing/2016/5/12/chartex" xmlns:cx7="http://schemas.microsoft.com/office/drawing/2016/5/13/chartex" xmlns:cx8="http://schemas.microsoft.com/office/drawing/2016/5/14/chartex" xmlns:mc="http://schemas.openxmlformats.org/markup-compatibility/2006" xmlns:aink="http://schemas.microsoft.com/office/drawing/2016/ink" xmlns:am3d="http://schemas.microsoft.com/office/drawing/2017/model3d" xmlns:o="urn:schemas-microsoft-com:office:office" xmlns:r="http://schemas.openxmlformats.org/officeDocument/2006/relationships" xmlns:m="http://schemas.openxmlformats.org/officeDocument/2006/math" xmlns:v="urn:schemas-microsoft-com:vml" xmlns:wp14="http://schemas.microsoft.com/office/word/2010/wordprocessingDrawing" xmlns:wp="http://schemas.openxmlformats.org/drawingml/2006/wordprocessingDrawing" xmlns:w10="urn:schemas-microsoft-com:office:word" xmlns:w="http://schemas.openxmlformats.org/wordprocessingml/2006/main" xmlns:w14="http://schemas.microsoft.com/office/word/2010/wordml" xmlns:w15="http://schemas.microsoft.com/office/word/2012/wordml" xmlns:w16cid="http://schemas.microsoft.com/office/word/2016/wordml/cid" xmlns:w16se="http://schemas.microsoft.com/office/word/2015/wordml/symex" xmlns:wpg="http://schemas.microsoft.com/office/word/2010/wordprocessingGroup" xmlns:wpi="http://schemas.microsoft.com/office/word/2010/wordprocessingInk" xmlns:wne="http://schemas.microsoft.com/office/word/2006/wordml" xmlns:wps="http://schemas.microsoft.com/office/word/2010/wordprocessingShape" mc:Ignorable="w14 w15 w16se w16cid wp14">
   <w:tbl>
     <w:tblPr>
@@ -17753,7 +16985,7 @@
 </file>
 
 <file path=customXml/itemProps1.xml><?xml version="1.0" encoding="utf-8"?>
-<ds:datastoreItem xmlns:ds="http://schemas.openxmlformats.org/officeDocument/2006/customXml" ds:itemID="{DC764D0E-0527-495B-8155-E55E7F175000}">
+<ds:datastoreItem xmlns:ds="http://schemas.openxmlformats.org/officeDocument/2006/customXml" ds:itemID="{B6F7CA9A-A118-4E73-98C0-01A4DC158885}">
   <ds:schemaRefs>
     <ds:schemaRef ds:uri="http://schemas.openxmlformats.org/officeDocument/2006/bibliography"/>
   </ds:schemaRefs>

</xml_diff>

<commit_message>
Commit del 06.11.2024 -> continuo implementazione
</commit_message>
<xml_diff>
--- a/3_Documentazione/Documentazione progetto - MR.docx
+++ b/3_Documentazione/Documentazione progetto - MR.docx
@@ -9,6 +9,9 @@
           <w:tab w:val="left" w:pos="351"/>
           <w:tab w:val="right" w:leader="dot" w:pos="9628"/>
         </w:tabs>
+        <w:rPr>
+          <w:lang w:val="de-CH"/>
+        </w:rPr>
       </w:pPr>
     </w:p>
     <w:p>
@@ -3406,7 +3409,27 @@
         <w:rPr>
           <w:sz w:val="28"/>
         </w:rPr>
-        <w:t>Il programma parte tramite CMD è consente la conversione di file audio, funziona come un classico programma di conversione ma in questo caso il programma senza l’interfaccia grafica resta non molto “user friendly” ma molto diretto nel suo utilizzo, quindi consente la scelta</w:t>
+        <w:t>Il programma parte tramite CMD</w:t>
+      </w:r>
+      <w:r>
+        <w:rPr>
+          <w:sz w:val="28"/>
+        </w:rPr>
+        <w:t xml:space="preserve"> e utilizza la libreria FFMPEG che verrà scaricata dall’utente quando scaricherà il programma. C</w:t>
+      </w:r>
+      <w:r>
+        <w:rPr>
+          <w:sz w:val="28"/>
+        </w:rPr>
+        <w:t>onsente la conversione di file audio, funziona come un classico programma di con</w:t>
+      </w:r>
+      <w:bookmarkStart w:id="8" w:name="_GoBack"/>
+      <w:bookmarkEnd w:id="8"/>
+      <w:r>
+        <w:rPr>
+          <w:sz w:val="28"/>
+        </w:rPr>
+        <w:t>versione ma in questo caso il programma senza l’interfaccia grafica resta non molto “user friendly” ma molto diretto nel suo utilizzo, quindi consente la scelta</w:t>
       </w:r>
       <w:r>
         <w:rPr>
@@ -6250,7 +6273,7 @@
       <w:r>
         <w:br w:type="page"/>
       </w:r>
-      <w:bookmarkStart w:id="8" w:name="_Toc124935604"/>
+      <w:bookmarkStart w:id="9" w:name="_Toc124935604"/>
       <w:r>
         <w:rPr>
           <w:lang w:val="it-CH"/>
@@ -6258,7 +6281,7 @@
         <w:lastRenderedPageBreak/>
         <w:t>Use case</w:t>
       </w:r>
-      <w:bookmarkEnd w:id="8"/>
+      <w:bookmarkEnd w:id="9"/>
     </w:p>
     <w:p>
       <w:r>
@@ -6348,14 +6371,14 @@
           <w:lang w:val="it-CH"/>
         </w:rPr>
       </w:pPr>
-      <w:bookmarkStart w:id="9" w:name="_Toc124935605"/>
+      <w:bookmarkStart w:id="10" w:name="_Toc124935605"/>
       <w:r>
         <w:rPr>
           <w:lang w:val="it-CH"/>
         </w:rPr>
         <w:t>Pianificazione</w:t>
       </w:r>
-      <w:bookmarkEnd w:id="9"/>
+      <w:bookmarkEnd w:id="10"/>
     </w:p>
     <w:p>
       <w:r>
@@ -6389,6 +6412,9 @@
         </w:sectPr>
       </w:pPr>
       <w:r>
+        <w:rPr>
+          <w:noProof/>
+        </w:rPr>
         <w:drawing>
           <wp:inline distT="0" distB="0" distL="0" distR="0" wp14:anchorId="4F0D44A1" wp14:editId="138F1842">
             <wp:extent cx="6367145" cy="3319097"/>
@@ -6433,7 +6459,7 @@
           <w:lang w:val="it-CH"/>
         </w:rPr>
       </w:pPr>
-      <w:bookmarkStart w:id="10" w:name="_Toc124935606"/>
+      <w:bookmarkStart w:id="11" w:name="_Toc124935606"/>
       <w:r>
         <w:rPr>
           <w:lang w:val="it-CH"/>
@@ -6441,8 +6467,6 @@
         <w:lastRenderedPageBreak/>
         <w:t>Analisi dei mezzi</w:t>
       </w:r>
-      <w:bookmarkStart w:id="11" w:name="_GoBack"/>
-      <w:bookmarkEnd w:id="10"/>
       <w:bookmarkEnd w:id="11"/>
     </w:p>
     <w:p>
@@ -6734,14 +6758,27 @@
       <w:r>
         <w:t xml:space="preserve">Figura </w:t>
       </w:r>
-      <w:fldSimple w:instr=" SEQ Figura \* ARABIC ">
-        <w:r>
-          <w:rPr>
-            <w:noProof/>
-          </w:rPr>
-          <w:t>3</w:t>
-        </w:r>
-      </w:fldSimple>
+      <w:r>
+        <w:fldChar w:fldCharType="begin"/>
+      </w:r>
+      <w:r>
+        <w:instrText xml:space="preserve"> SEQ Figura \* ARABIC </w:instrText>
+      </w:r>
+      <w:r>
+        <w:fldChar w:fldCharType="separate"/>
+      </w:r>
+      <w:r>
+        <w:rPr>
+          <w:noProof/>
+        </w:rPr>
+        <w:t>3</w:t>
+      </w:r>
+      <w:r>
+        <w:rPr>
+          <w:noProof/>
+        </w:rPr>
+        <w:fldChar w:fldCharType="end"/>
+      </w:r>
       <w:r>
         <w:t xml:space="preserve"> Diagramma ER Chen</w:t>
       </w:r>
@@ -6831,14 +6868,27 @@
       <w:r>
         <w:t xml:space="preserve">Figura </w:t>
       </w:r>
-      <w:fldSimple w:instr=" SEQ Figura \* ARABIC ">
-        <w:r>
-          <w:rPr>
-            <w:noProof/>
-          </w:rPr>
-          <w:t>4</w:t>
-        </w:r>
-      </w:fldSimple>
+      <w:r>
+        <w:fldChar w:fldCharType="begin"/>
+      </w:r>
+      <w:r>
+        <w:instrText xml:space="preserve"> SEQ Figura \* ARABIC </w:instrText>
+      </w:r>
+      <w:r>
+        <w:fldChar w:fldCharType="separate"/>
+      </w:r>
+      <w:r>
+        <w:rPr>
+          <w:noProof/>
+        </w:rPr>
+        <w:t>4</w:t>
+      </w:r>
+      <w:r>
+        <w:rPr>
+          <w:noProof/>
+        </w:rPr>
+        <w:fldChar w:fldCharType="end"/>
+      </w:r>
       <w:r>
         <w:t xml:space="preserve"> </w:t>
       </w:r>
@@ -8483,6 +8533,7 @@
                 <w:szCs w:val="24"/>
                 <w:lang w:val="it-CH"/>
               </w:rPr>
+              <w:lastRenderedPageBreak/>
               <w:t>Risultati attesi</w:t>
             </w:r>
           </w:p>
@@ -9115,14 +9166,27 @@
       <w:r>
         <w:t xml:space="preserve">Figura </w:t>
       </w:r>
-      <w:fldSimple w:instr=" SEQ Figura \* ARABIC ">
-        <w:r>
-          <w:rPr>
-            <w:noProof/>
-          </w:rPr>
-          <w:t>5</w:t>
-        </w:r>
-      </w:fldSimple>
+      <w:r>
+        <w:fldChar w:fldCharType="begin"/>
+      </w:r>
+      <w:r>
+        <w:instrText xml:space="preserve"> SEQ Figura \* ARABIC </w:instrText>
+      </w:r>
+      <w:r>
+        <w:fldChar w:fldCharType="separate"/>
+      </w:r>
+      <w:r>
+        <w:rPr>
+          <w:noProof/>
+        </w:rPr>
+        <w:t>5</w:t>
+      </w:r>
+      <w:r>
+        <w:rPr>
+          <w:noProof/>
+        </w:rPr>
+        <w:fldChar w:fldCharType="end"/>
+      </w:r>
       <w:r>
         <w:t xml:space="preserve"> </w:t>
       </w:r>
@@ -16985,7 +17049,7 @@
 </file>
 
 <file path=customXml/itemProps1.xml><?xml version="1.0" encoding="utf-8"?>
-<ds:datastoreItem xmlns:ds="http://schemas.openxmlformats.org/officeDocument/2006/customXml" ds:itemID="{B6F7CA9A-A118-4E73-98C0-01A4DC158885}">
+<ds:datastoreItem xmlns:ds="http://schemas.openxmlformats.org/officeDocument/2006/customXml" ds:itemID="{F9A1B81E-27A7-48A4-93E4-638CD73CC4E4}">
   <ds:schemaRefs>
     <ds:schemaRef ds:uri="http://schemas.openxmlformats.org/officeDocument/2006/bibliography"/>
   </ds:schemaRefs>

</xml_diff>

<commit_message>
Continuo dell'implementazione -> 13.11.24
</commit_message>
<xml_diff>
--- a/3_Documentazione/Documentazione progetto - MR.docx
+++ b/3_Documentazione/Documentazione progetto - MR.docx
@@ -3115,10 +3115,6 @@
     <w:p>
       <w:pPr>
         <w:pStyle w:val="Titolo1"/>
-        <w:numPr>
-          <w:ilvl w:val="0"/>
-          <w:numId w:val="0"/>
-        </w:numPr>
       </w:pPr>
       <w:r>
         <w:br w:type="page"/>
@@ -3421,15 +3417,7 @@
         <w:rPr>
           <w:sz w:val="28"/>
         </w:rPr>
-        <w:t>onsente la conversione di file audio, funziona come un classico programma di con</w:t>
-      </w:r>
-      <w:bookmarkStart w:id="8" w:name="_GoBack"/>
-      <w:bookmarkEnd w:id="8"/>
-      <w:r>
-        <w:rPr>
-          <w:sz w:val="28"/>
-        </w:rPr>
-        <w:t>versione ma in questo caso il programma senza l’interfaccia grafica resta non molto “user friendly” ma molto diretto nel suo utilizzo, quindi consente la scelta</w:t>
+        <w:t>onsente la conversione di file audio, funziona come un classico programma di conversione ma in questo caso il programma senza l’interfaccia grafica resta non molto “user friendly” ma molto diretto nel suo utilizzo, quindi consente la scelta</w:t>
       </w:r>
       <w:r>
         <w:rPr>
@@ -6273,7 +6261,7 @@
       <w:r>
         <w:br w:type="page"/>
       </w:r>
-      <w:bookmarkStart w:id="9" w:name="_Toc124935604"/>
+      <w:bookmarkStart w:id="8" w:name="_Toc124935604"/>
       <w:r>
         <w:rPr>
           <w:lang w:val="it-CH"/>
@@ -6281,7 +6269,7 @@
         <w:lastRenderedPageBreak/>
         <w:t>Use case</w:t>
       </w:r>
-      <w:bookmarkEnd w:id="9"/>
+      <w:bookmarkEnd w:id="8"/>
     </w:p>
     <w:p>
       <w:r>
@@ -6311,9 +6299,9 @@
           <w:noProof/>
         </w:rPr>
         <w:drawing>
-          <wp:inline distT="0" distB="0" distL="0" distR="0" wp14:anchorId="4FA054D0" wp14:editId="74508BBD">
+          <wp:inline distT="0" distB="0" distL="0" distR="0" wp14:anchorId="4FA054D0" wp14:editId="31C9E2B4">
             <wp:extent cx="5200650" cy="2651312"/>
-            <wp:effectExtent l="19050" t="19050" r="19050" b="15875"/>
+            <wp:effectExtent l="38100" t="38100" r="38100" b="34925"/>
             <wp:docPr id="6" name="Immagine 6"/>
             <wp:cNvGraphicFramePr>
               <a:graphicFrameLocks xmlns:a="http://schemas.openxmlformats.org/drawingml/2006/main" noChangeAspect="1"/>
@@ -6344,7 +6332,7 @@
                     <a:prstGeom prst="rect">
                       <a:avLst/>
                     </a:prstGeom>
-                    <a:ln w="12700">
+                    <a:ln w="28575">
                       <a:solidFill>
                         <a:srgbClr val="FF0000"/>
                       </a:solidFill>
@@ -6363,7 +6351,6 @@
       </w:r>
     </w:p>
     <w:p/>
-    <w:p/>
     <w:p>
       <w:pPr>
         <w:pStyle w:val="Titolo2"/>
@@ -6371,14 +6358,14 @@
           <w:lang w:val="it-CH"/>
         </w:rPr>
       </w:pPr>
-      <w:bookmarkStart w:id="10" w:name="_Toc124935605"/>
+      <w:bookmarkStart w:id="9" w:name="_Toc124935605"/>
       <w:r>
         <w:rPr>
           <w:lang w:val="it-CH"/>
         </w:rPr>
         <w:t>Pianificazione</w:t>
       </w:r>
-      <w:bookmarkEnd w:id="10"/>
+      <w:bookmarkEnd w:id="9"/>
     </w:p>
     <w:p>
       <w:r>
@@ -6396,29 +6383,15 @@
         <w:t>.</w:t>
       </w:r>
     </w:p>
-    <w:p/>
-    <w:p>
-      <w:pPr>
-        <w:sectPr>
-          <w:headerReference w:type="default" r:id="rId9"/>
-          <w:footerReference w:type="default" r:id="rId10"/>
-          <w:headerReference w:type="first" r:id="rId11"/>
-          <w:footerReference w:type="first" r:id="rId12"/>
-          <w:pgSz w:w="11906" w:h="16838"/>
-          <w:pgMar w:top="1985" w:right="1134" w:bottom="1418" w:left="1134" w:header="567" w:footer="567" w:gutter="0"/>
-          <w:pgNumType w:start="1"/>
-          <w:cols w:space="720"/>
-          <w:titlePg/>
-        </w:sectPr>
-      </w:pPr>
+    <w:p>
       <w:r>
         <w:rPr>
           <w:noProof/>
         </w:rPr>
         <w:drawing>
-          <wp:inline distT="0" distB="0" distL="0" distR="0" wp14:anchorId="4F0D44A1" wp14:editId="138F1842">
-            <wp:extent cx="6367145" cy="3319097"/>
-            <wp:effectExtent l="0" t="0" r="0" b="0"/>
+          <wp:inline distT="0" distB="0" distL="0" distR="0" wp14:anchorId="286B410B" wp14:editId="32D7CD08">
+            <wp:extent cx="6581775" cy="3430373"/>
+            <wp:effectExtent l="38100" t="38100" r="28575" b="36830"/>
             <wp:docPr id="1" name="Immagine 1"/>
             <wp:cNvGraphicFramePr>
               <a:graphicFrameLocks xmlns:a="http://schemas.openxmlformats.org/drawingml/2006/main" noChangeAspect="1"/>
@@ -6431,7 +6404,7 @@
                     <pic:cNvPicPr/>
                   </pic:nvPicPr>
                   <pic:blipFill>
-                    <a:blip r:embed="rId13"/>
+                    <a:blip r:embed="rId9"/>
                     <a:stretch>
                       <a:fillRect/>
                     </a:stretch>
@@ -6439,11 +6412,16 @@
                   <pic:spPr>
                     <a:xfrm>
                       <a:off x="0" y="0"/>
-                      <a:ext cx="6381842" cy="3326758"/>
+                      <a:ext cx="6607434" cy="3443746"/>
                     </a:xfrm>
                     <a:prstGeom prst="rect">
                       <a:avLst/>
                     </a:prstGeom>
+                    <a:ln w="28575">
+                      <a:solidFill>
+                        <a:srgbClr val="FF0000"/>
+                      </a:solidFill>
+                    </a:ln>
                   </pic:spPr>
                 </pic:pic>
               </a:graphicData>
@@ -6454,12 +6432,27 @@
     </w:p>
     <w:p>
       <w:pPr>
+        <w:sectPr>
+          <w:headerReference w:type="default" r:id="rId10"/>
+          <w:footerReference w:type="default" r:id="rId11"/>
+          <w:headerReference w:type="first" r:id="rId12"/>
+          <w:footerReference w:type="first" r:id="rId13"/>
+          <w:pgSz w:w="11906" w:h="16838"/>
+          <w:pgMar w:top="1985" w:right="1134" w:bottom="1418" w:left="1134" w:header="567" w:footer="567" w:gutter="0"/>
+          <w:pgNumType w:start="1"/>
+          <w:cols w:space="720"/>
+          <w:titlePg/>
+        </w:sectPr>
+      </w:pPr>
+    </w:p>
+    <w:p>
+      <w:pPr>
         <w:pStyle w:val="Titolo2"/>
         <w:rPr>
           <w:lang w:val="it-CH"/>
         </w:rPr>
       </w:pPr>
-      <w:bookmarkStart w:id="11" w:name="_Toc124935606"/>
+      <w:bookmarkStart w:id="10" w:name="_Toc124935606"/>
       <w:r>
         <w:rPr>
           <w:lang w:val="it-CH"/>
@@ -6467,238 +6460,246 @@
         <w:lastRenderedPageBreak/>
         <w:t>Analisi dei mezzi</w:t>
       </w:r>
+      <w:bookmarkEnd w:id="10"/>
+    </w:p>
+    <w:p>
+      <w:r>
+        <w:t>Per la creazione del progetto mi è servito</w:t>
+      </w:r>
+      <w:r>
+        <w:t xml:space="preserve"> solamente</w:t>
+      </w:r>
+      <w:r>
+        <w:t xml:space="preserve"> un IDE e l’accesso a Internet.</w:t>
+      </w:r>
+    </w:p>
+    <w:p>
+      <w:pPr>
+        <w:pStyle w:val="Titolo3"/>
+        <w:rPr>
+          <w:lang w:val="it-CH"/>
+        </w:rPr>
+      </w:pPr>
+      <w:bookmarkStart w:id="11" w:name="_Toc413411419"/>
+      <w:bookmarkStart w:id="12" w:name="_Toc124935607"/>
+      <w:r>
+        <w:rPr>
+          <w:lang w:val="it-CH"/>
+        </w:rPr>
+        <w:t>Software</w:t>
+      </w:r>
       <w:bookmarkEnd w:id="11"/>
-    </w:p>
-    <w:p>
-      <w:r>
-        <w:t xml:space="preserve">Elencare e descrivere i </w:t>
-      </w:r>
-      <w:r>
-        <w:t>mezzi disponibili pe</w:t>
-      </w:r>
-      <w:r>
-        <w:t>r la realizzazione del progetto. Ricordarsi di sempre descrivere nel dettaglio le versioni e il modello di riferimento.</w:t>
-      </w:r>
-    </w:p>
-    <w:p>
-      <w:pPr>
-        <w:pStyle w:val="Titolo3"/>
-        <w:rPr>
-          <w:lang w:val="it-CH"/>
-        </w:rPr>
-      </w:pPr>
-      <w:bookmarkStart w:id="12" w:name="_Toc413411419"/>
-      <w:bookmarkStart w:id="13" w:name="_Toc124935607"/>
-      <w:r>
-        <w:rPr>
-          <w:lang w:val="it-CH"/>
-        </w:rPr>
-        <w:t>Software</w:t>
-      </w:r>
       <w:bookmarkEnd w:id="12"/>
-      <w:bookmarkEnd w:id="13"/>
-    </w:p>
-    <w:p>
-      <w:r>
-        <w:t xml:space="preserve">SDK, librerie, </w:t>
-      </w:r>
-      <w:proofErr w:type="spellStart"/>
-      <w:r>
-        <w:t>tools</w:t>
-      </w:r>
-      <w:proofErr w:type="spellEnd"/>
-      <w:r>
-        <w:t xml:space="preserve"> utilizzati pe</w:t>
-      </w:r>
-      <w:r>
-        <w:t>r la realizzazione del progetto</w:t>
-      </w:r>
-      <w:r>
-        <w:t xml:space="preserve"> e eventuali dipendenze</w:t>
-      </w:r>
-      <w:r>
-        <w:t>.</w:t>
-      </w:r>
-    </w:p>
-    <w:p>
-      <w:pPr>
-        <w:pStyle w:val="Titolo3"/>
-        <w:rPr>
-          <w:lang w:val="it-CH"/>
-        </w:rPr>
-      </w:pPr>
-      <w:bookmarkStart w:id="14" w:name="_Toc413411420"/>
-      <w:bookmarkStart w:id="15" w:name="_Toc124935608"/>
-      <w:r>
-        <w:rPr>
-          <w:lang w:val="it-CH"/>
-        </w:rPr>
-        <w:t>Hardware</w:t>
-      </w:r>
-      <w:bookmarkEnd w:id="14"/>
-      <w:bookmarkEnd w:id="15"/>
-    </w:p>
-    <w:p>
-      <w:r>
-        <w:t xml:space="preserve">Su quale piattaforma dovrà essere eseguito il prodotto? Che hardware particolare è coinvolto nel progetto? Che particolarità e limitazioni presenta? Che </w:t>
-      </w:r>
-      <w:r>
-        <w:t>HW</w:t>
-      </w:r>
-      <w:r>
-        <w:t xml:space="preserve"> sarà disponibile durante lo sviluppo?</w:t>
-      </w:r>
-    </w:p>
-    <w:p>
-      <w:pPr>
-        <w:pStyle w:val="Titolo1"/>
-      </w:pPr>
-      <w:bookmarkStart w:id="16" w:name="_Toc429059808"/>
-      <w:bookmarkStart w:id="17" w:name="_Toc124935609"/>
-      <w:r>
-        <w:t>Progettazione</w:t>
-      </w:r>
-      <w:bookmarkEnd w:id="16"/>
-      <w:bookmarkEnd w:id="17"/>
-    </w:p>
-    <w:p>
-      <w:r>
-        <w:t>Questo capitolo descrive esaustivamente come deve essere realizzato il prodotto fin nei suoi dettagli. Una buona progettazione permette all’esecutore di evitare fraintendimenti e imprecisioni nell’implementazione del prodotto.</w:t>
-      </w:r>
-    </w:p>
-    <w:p/>
-    <w:p>
-      <w:pPr>
-        <w:pStyle w:val="Titolo2"/>
-        <w:rPr>
-          <w:lang w:val="it-CH"/>
-        </w:rPr>
-      </w:pPr>
-      <w:bookmarkStart w:id="18" w:name="_Toc429059809"/>
-      <w:bookmarkStart w:id="19" w:name="_Toc124935610"/>
-      <w:r>
-        <w:rPr>
-          <w:lang w:val="it-CH"/>
-        </w:rPr>
-        <w:t>Design dell’architettura del sistema</w:t>
-      </w:r>
-      <w:bookmarkEnd w:id="18"/>
-      <w:bookmarkEnd w:id="19"/>
-    </w:p>
-    <w:p>
-      <w:r>
-        <w:t>Descrive:</w:t>
-      </w:r>
-    </w:p>
-    <w:p>
-      <w:pPr>
+    </w:p>
+    <w:p>
+      <w:r>
+        <w:t>Di seguito ci sono tutti i software e le relative versioni che mi sono servite per realizzare il progetto e la documentazione:</w:t>
+      </w:r>
+      <w:r>
+        <w:br/>
+      </w:r>
+    </w:p>
+    <w:p>
+      <w:pPr>
+        <w:pStyle w:val="Paragrafoelenco"/>
         <w:numPr>
           <w:ilvl w:val="0"/>
-          <w:numId w:val="10"/>
+          <w:numId w:val="27"/>
         </w:numPr>
       </w:pPr>
       <w:r>
-        <w:t>La struttura del programma/sistema lo schema di rete...</w:t>
-      </w:r>
-    </w:p>
-    <w:p>
-      <w:pPr>
+        <w:t xml:space="preserve">Apache </w:t>
+      </w:r>
+      <w:proofErr w:type="spellStart"/>
+      <w:r>
+        <w:t>NetBeans</w:t>
+      </w:r>
+      <w:proofErr w:type="spellEnd"/>
+      <w:r>
+        <w:t xml:space="preserve"> IDE 20</w:t>
+      </w:r>
+    </w:p>
+    <w:p>
+      <w:pPr>
+        <w:pStyle w:val="Paragrafoelenco"/>
         <w:numPr>
           <w:ilvl w:val="0"/>
-          <w:numId w:val="10"/>
+          <w:numId w:val="27"/>
         </w:numPr>
       </w:pPr>
       <w:r>
-        <w:t>Gli oggetti/moduli/componenti che lo compongono.</w:t>
-      </w:r>
-    </w:p>
-    <w:p>
-      <w:pPr>
+        <w:t>JDK: 19.0.2</w:t>
+      </w:r>
+    </w:p>
+    <w:p>
+      <w:pPr>
+        <w:pStyle w:val="Paragrafoelenco"/>
         <w:numPr>
           <w:ilvl w:val="0"/>
-          <w:numId w:val="10"/>
+          <w:numId w:val="27"/>
         </w:numPr>
       </w:pPr>
       <w:r>
-        <w:t xml:space="preserve">I flussi di informazione in ingresso ed in uscita e le relative elaborazioni. Può utilizzare </w:t>
-      </w:r>
-      <w:r>
-        <w:rPr>
-          <w:i/>
-        </w:rPr>
-        <w:t>diagrammi di flusso dei dati</w:t>
-      </w:r>
-      <w:r>
-        <w:t xml:space="preserve"> (DFD).</w:t>
-      </w:r>
-    </w:p>
-    <w:p>
-      <w:pPr>
+        <w:t>Word: 2019</w:t>
+      </w:r>
+    </w:p>
+    <w:p>
+      <w:pPr>
+        <w:pStyle w:val="Paragrafoelenco"/>
         <w:numPr>
           <w:ilvl w:val="0"/>
-          <w:numId w:val="10"/>
+          <w:numId w:val="27"/>
         </w:numPr>
       </w:pPr>
-      <w:r>
-        <w:t xml:space="preserve">Eventuale </w:t>
-      </w:r>
       <w:proofErr w:type="spellStart"/>
       <w:r>
-        <w:t>sitemap</w:t>
+        <w:t>PlantUML</w:t>
       </w:r>
       <w:proofErr w:type="spellEnd"/>
     </w:p>
     <w:p>
       <w:pPr>
+        <w:pStyle w:val="Paragrafoelenco"/>
+        <w:numPr>
+          <w:ilvl w:val="0"/>
+          <w:numId w:val="27"/>
+        </w:numPr>
+      </w:pPr>
+      <w:r>
+        <w:t>Visual Studio Code</w:t>
+      </w:r>
+    </w:p>
+    <w:p>
+      <w:pPr>
+        <w:pStyle w:val="Titolo3"/>
+        <w:rPr>
+          <w:lang w:val="it-CH"/>
+        </w:rPr>
+      </w:pPr>
+      <w:bookmarkStart w:id="13" w:name="_Toc413411420"/>
+      <w:bookmarkStart w:id="14" w:name="_Toc124935608"/>
+      <w:r>
+        <w:rPr>
+          <w:lang w:val="it-CH"/>
+        </w:rPr>
+        <w:t>Hardware</w:t>
+      </w:r>
+      <w:bookmarkEnd w:id="13"/>
+      <w:bookmarkEnd w:id="14"/>
+    </w:p>
+    <w:p>
+      <w:r>
+        <w:t>Per eseguire il programma basta che su qualsiasi dispositivo, indipendentemente dal sistema operativo, sia installato:</w:t>
+      </w:r>
+    </w:p>
+    <w:p>
+      <w:pPr>
+        <w:pStyle w:val="Paragrafoelenco"/>
+        <w:numPr>
+          <w:ilvl w:val="0"/>
+          <w:numId w:val="28"/>
+        </w:numPr>
+      </w:pPr>
+      <w:r>
+        <w:t>FFMPEG</w:t>
+      </w:r>
+    </w:p>
+    <w:p>
+      <w:pPr>
+        <w:pStyle w:val="Paragrafoelenco"/>
+        <w:numPr>
+          <w:ilvl w:val="0"/>
+          <w:numId w:val="28"/>
+        </w:numPr>
+      </w:pPr>
+      <w:r>
+        <w:t>JDK (Almeno versione 19)</w:t>
+      </w:r>
+    </w:p>
+    <w:p>
+      <w:r>
+        <w:t xml:space="preserve"> </w:t>
+      </w:r>
+    </w:p>
+    <w:p>
+      <w:r>
+        <w:t>Il programma usa una particolare potenza quindi un qualsiasi PC odierno anche di bassa qualità può utilizzare il programma.</w:t>
+      </w:r>
+    </w:p>
+    <w:p/>
+    <w:p>
+      <w:r>
+        <w:t xml:space="preserve"> Durante lo sviluppo, il PC scolastico presentava queste specifiche:</w:t>
+      </w:r>
+    </w:p>
+    <w:p>
+      <w:pPr>
+        <w:rPr>
+          <w:i/>
+        </w:rPr>
+      </w:pPr>
+      <w:r>
+        <w:rPr>
+          <w:i/>
+          <w:highlight w:val="yellow"/>
+        </w:rPr>
+        <w:t>DA AGGIUNGERE</w:t>
+      </w:r>
+    </w:p>
+    <w:p/>
+    <w:p/>
+    <w:p>
+      <w:r>
+        <w:t xml:space="preserve">Su quale piattaforma dovrà essere eseguito il prodotto? Che hardware particolare è coinvolto nel progetto? Che particolarità e limitazioni presenta? Che </w:t>
+      </w:r>
+      <w:r>
+        <w:t>HW</w:t>
+      </w:r>
+      <w:r>
+        <w:t xml:space="preserve"> sarà disponibile durante lo sviluppo?</w:t>
+      </w:r>
+    </w:p>
+    <w:p>
+      <w:pPr>
+        <w:pStyle w:val="Titolo1"/>
+      </w:pPr>
+      <w:bookmarkStart w:id="15" w:name="_Toc429059808"/>
+      <w:bookmarkStart w:id="16" w:name="_Toc124935609"/>
+      <w:r>
+        <w:lastRenderedPageBreak/>
+        <w:t>Progettazione</w:t>
+      </w:r>
+      <w:bookmarkEnd w:id="15"/>
+      <w:bookmarkEnd w:id="16"/>
+    </w:p>
+    <w:p>
+      <w:pPr>
         <w:pStyle w:val="Titolo2"/>
         <w:rPr>
           <w:lang w:val="it-CH"/>
         </w:rPr>
       </w:pPr>
-      <w:bookmarkStart w:id="20" w:name="_Toc429059810"/>
-      <w:bookmarkStart w:id="21" w:name="_Toc124935611"/>
+      <w:bookmarkStart w:id="17" w:name="_Toc429059809"/>
+      <w:bookmarkStart w:id="18" w:name="_Toc124935610"/>
       <w:r>
         <w:rPr>
           <w:lang w:val="it-CH"/>
         </w:rPr>
-        <w:t>Design dei dati e database</w:t>
-      </w:r>
-      <w:bookmarkEnd w:id="20"/>
-      <w:bookmarkEnd w:id="21"/>
-    </w:p>
-    <w:p>
-      <w:r>
-        <w:t>Descrizione delle strutture di dati utilizzate dal programma in base agli attributi e le relazioni degli oggetti in uso.</w:t>
-      </w:r>
-    </w:p>
-    <w:p>
-      <w:r>
-        <w:t>Schema E-R, schema logico e descrizione.</w:t>
-      </w:r>
-    </w:p>
-    <w:p>
-      <w:r>
-        <w:t>Se il diagramma E-R viene modificato, sulla doc dovrà apparire l’ultima versione, mentre le vecchie saranno sui diari.</w:t>
-      </w:r>
-    </w:p>
-    <w:p/>
-    <w:p>
-      <w:pPr>
-        <w:keepNext/>
-      </w:pPr>
-      <w:r>
-        <w:lastRenderedPageBreak/>
-        <w:t>Diagramma Chen</w:t>
-      </w:r>
+        <w:t>Design dell’architettura del sistema</w:t>
+      </w:r>
+      <w:bookmarkEnd w:id="17"/>
+      <w:bookmarkEnd w:id="18"/>
+    </w:p>
+    <w:p>
       <w:r>
         <w:rPr>
           <w:noProof/>
         </w:rPr>
         <w:drawing>
-          <wp:inline distT="0" distB="0" distL="0" distR="0" wp14:anchorId="461D480A" wp14:editId="4E1FBEF6">
-            <wp:extent cx="6115050" cy="5448300"/>
-            <wp:effectExtent l="152400" t="152400" r="361950" b="361950"/>
-            <wp:docPr id="4" name="Immagine 4"/>
+          <wp:inline distT="0" distB="0" distL="0" distR="0" wp14:anchorId="1D6813B2" wp14:editId="41B99F76">
+            <wp:extent cx="5502241" cy="4019550"/>
+            <wp:effectExtent l="38100" t="38100" r="41910" b="38100"/>
+            <wp:docPr id="8" name="Immagine 8"/>
             <wp:cNvGraphicFramePr>
               <a:graphicFrameLocks xmlns:a="http://schemas.openxmlformats.org/drawingml/2006/main" noChangeAspect="1"/>
             </wp:cNvGraphicFramePr>
@@ -6706,7 +6707,7 @@
               <a:graphicData uri="http://schemas.openxmlformats.org/drawingml/2006/picture">
                 <pic:pic xmlns:pic="http://schemas.openxmlformats.org/drawingml/2006/picture">
                   <pic:nvPicPr>
-                    <pic:cNvPr id="0" name="Picture 2"/>
+                    <pic:cNvPr id="0" name="Picture 1"/>
                     <pic:cNvPicPr>
                       <a:picLocks noChangeAspect="1" noChangeArrowheads="1"/>
                     </pic:cNvPicPr>
@@ -6727,21 +6728,17 @@
                   <pic:spPr bwMode="auto">
                     <a:xfrm>
                       <a:off x="0" y="0"/>
-                      <a:ext cx="6115050" cy="5448300"/>
+                      <a:ext cx="5520850" cy="4033144"/>
                     </a:xfrm>
                     <a:prstGeom prst="rect">
                       <a:avLst/>
                     </a:prstGeom>
-                    <a:ln>
-                      <a:noFill/>
+                    <a:noFill/>
+                    <a:ln w="28575">
+                      <a:solidFill>
+                        <a:srgbClr val="FF0000"/>
+                      </a:solidFill>
                     </a:ln>
-                    <a:effectLst>
-                      <a:outerShdw blurRad="292100" dist="139700" dir="2700000" algn="tl" rotWithShape="0">
-                        <a:srgbClr val="333333">
-                          <a:alpha val="65000"/>
-                        </a:srgbClr>
-                      </a:outerShdw>
-                    </a:effectLst>
                   </pic:spPr>
                 </pic:pic>
               </a:graphicData>
@@ -6750,65 +6747,32 @@
         </w:drawing>
       </w:r>
     </w:p>
-    <w:p>
-      <w:pPr>
-        <w:pStyle w:val="Didascalia"/>
-      </w:pPr>
-      <w:bookmarkStart w:id="22" w:name="_Toc124775986"/>
-      <w:r>
-        <w:t xml:space="preserve">Figura </w:t>
-      </w:r>
-      <w:r>
-        <w:fldChar w:fldCharType="begin"/>
-      </w:r>
-      <w:r>
-        <w:instrText xml:space="preserve"> SEQ Figura \* ARABIC </w:instrText>
-      </w:r>
-      <w:r>
-        <w:fldChar w:fldCharType="separate"/>
-      </w:r>
-      <w:r>
-        <w:rPr>
-          <w:noProof/>
-        </w:rPr>
-        <w:t>3</w:t>
-      </w:r>
-      <w:r>
-        <w:rPr>
-          <w:noProof/>
-        </w:rPr>
-        <w:fldChar w:fldCharType="end"/>
-      </w:r>
-      <w:r>
-        <w:t xml:space="preserve"> Diagramma ER Chen</w:t>
-      </w:r>
-      <w:bookmarkEnd w:id="22"/>
-    </w:p>
     <w:p/>
     <w:p>
-      <w:r>
-        <w:br w:type="page"/>
-      </w:r>
-    </w:p>
-    <w:p>
-      <w:r>
+      <w:pPr>
+        <w:pStyle w:val="Titolo2"/>
+        <w:rPr>
+          <w:lang w:val="it-CH"/>
+        </w:rPr>
+      </w:pPr>
+      <w:r>
+        <w:rPr>
+          <w:lang w:val="it-CH"/>
+        </w:rPr>
         <w:lastRenderedPageBreak/>
-        <w:t>Diagramma Barker/Bachmann</w:t>
-      </w:r>
-    </w:p>
-    <w:p>
-      <w:pPr>
-        <w:keepNext/>
-      </w:pPr>
+        <w:t>Diagramma di flusso</w:t>
+      </w:r>
+    </w:p>
+    <w:p>
       <w:r>
         <w:rPr>
           <w:noProof/>
         </w:rPr>
         <w:drawing>
-          <wp:inline distT="0" distB="0" distL="0" distR="0" wp14:anchorId="3A386735" wp14:editId="2586053A">
-            <wp:extent cx="6115050" cy="5343525"/>
-            <wp:effectExtent l="152400" t="152400" r="361950" b="371475"/>
-            <wp:docPr id="2" name="Immagine 2"/>
+          <wp:inline distT="0" distB="0" distL="0" distR="0" wp14:anchorId="271796DB" wp14:editId="7EE27DCE">
+            <wp:extent cx="6377914" cy="4391025"/>
+            <wp:effectExtent l="38100" t="38100" r="42545" b="28575"/>
+            <wp:docPr id="11" name="Immagine 11"/>
             <wp:cNvGraphicFramePr>
               <a:graphicFrameLocks xmlns:a="http://schemas.openxmlformats.org/drawingml/2006/main" noChangeAspect="1"/>
             </wp:cNvGraphicFramePr>
@@ -6816,7 +6780,7 @@
               <a:graphicData uri="http://schemas.openxmlformats.org/drawingml/2006/picture">
                 <pic:pic xmlns:pic="http://schemas.openxmlformats.org/drawingml/2006/picture">
                   <pic:nvPicPr>
-                    <pic:cNvPr id="0" name="Picture 1"/>
+                    <pic:cNvPr id="0" name="Picture 2"/>
                     <pic:cNvPicPr>
                       <a:picLocks noChangeAspect="1" noChangeArrowheads="1"/>
                     </pic:cNvPicPr>
@@ -6837,21 +6801,17 @@
                   <pic:spPr bwMode="auto">
                     <a:xfrm>
                       <a:off x="0" y="0"/>
-                      <a:ext cx="6115050" cy="5343525"/>
+                      <a:ext cx="6406103" cy="4410432"/>
                     </a:xfrm>
                     <a:prstGeom prst="rect">
                       <a:avLst/>
                     </a:prstGeom>
-                    <a:ln>
-                      <a:noFill/>
+                    <a:noFill/>
+                    <a:ln w="28575">
+                      <a:solidFill>
+                        <a:srgbClr val="FF0000"/>
+                      </a:solidFill>
                     </a:ln>
-                    <a:effectLst>
-                      <a:outerShdw blurRad="292100" dist="139700" dir="2700000" algn="tl" rotWithShape="0">
-                        <a:srgbClr val="333333">
-                          <a:alpha val="65000"/>
-                        </a:srgbClr>
-                      </a:outerShdw>
-                    </a:effectLst>
                   </pic:spPr>
                 </pic:pic>
               </a:graphicData>
@@ -6860,43 +6820,6 @@
         </w:drawing>
       </w:r>
     </w:p>
-    <w:p>
-      <w:pPr>
-        <w:pStyle w:val="Didascalia"/>
-      </w:pPr>
-      <w:bookmarkStart w:id="23" w:name="_Toc124775987"/>
-      <w:r>
-        <w:t xml:space="preserve">Figura </w:t>
-      </w:r>
-      <w:r>
-        <w:fldChar w:fldCharType="begin"/>
-      </w:r>
-      <w:r>
-        <w:instrText xml:space="preserve"> SEQ Figura \* ARABIC </w:instrText>
-      </w:r>
-      <w:r>
-        <w:fldChar w:fldCharType="separate"/>
-      </w:r>
-      <w:r>
-        <w:rPr>
-          <w:noProof/>
-        </w:rPr>
-        <w:t>4</w:t>
-      </w:r>
-      <w:r>
-        <w:rPr>
-          <w:noProof/>
-        </w:rPr>
-        <w:fldChar w:fldCharType="end"/>
-      </w:r>
-      <w:r>
-        <w:t xml:space="preserve"> </w:t>
-      </w:r>
-      <w:r>
-        <w:t>Diagramma ER Barker</w:t>
-      </w:r>
-      <w:bookmarkEnd w:id="23"/>
-    </w:p>
     <w:p/>
     <w:p>
       <w:r>
@@ -6910,8 +6833,8 @@
           <w:lang w:val="it-CH"/>
         </w:rPr>
       </w:pPr>
-      <w:bookmarkStart w:id="24" w:name="_Toc429059811"/>
-      <w:bookmarkStart w:id="25" w:name="_Toc124935612"/>
+      <w:bookmarkStart w:id="19" w:name="_Toc429059811"/>
+      <w:bookmarkStart w:id="20" w:name="_Toc124935612"/>
       <w:r>
         <w:rPr>
           <w:lang w:val="it-CH"/>
@@ -6919,20 +6842,64 @@
         <w:lastRenderedPageBreak/>
         <w:t>Design delle interfacce</w:t>
       </w:r>
-      <w:bookmarkEnd w:id="24"/>
-      <w:bookmarkEnd w:id="25"/>
-    </w:p>
-    <w:p>
-      <w:r>
-        <w:t xml:space="preserve">Descrizione delle interfacce interne ed esterne del sistema e dell’interfaccia utente. La progettazione delle interfacce è basata sulle informazioni ricavate durante la fase di analisi e realizzata tramite </w:t>
-      </w:r>
-      <w:proofErr w:type="spellStart"/>
-      <w:r>
-        <w:t>mockups</w:t>
-      </w:r>
-      <w:proofErr w:type="spellEnd"/>
-      <w:r>
-        <w:t>.</w:t>
+      <w:bookmarkEnd w:id="19"/>
+      <w:bookmarkEnd w:id="20"/>
+    </w:p>
+    <w:p>
+      <w:r>
+        <w:rPr>
+          <w:noProof/>
+        </w:rPr>
+        <w:drawing>
+          <wp:inline distT="0" distB="0" distL="0" distR="0" wp14:anchorId="5EDA996F" wp14:editId="55363EAC">
+            <wp:extent cx="6572250" cy="2696570"/>
+            <wp:effectExtent l="38100" t="38100" r="38100" b="46990"/>
+            <wp:docPr id="14" name="Immagine 14"/>
+            <wp:cNvGraphicFramePr>
+              <a:graphicFrameLocks xmlns:a="http://schemas.openxmlformats.org/drawingml/2006/main" noChangeAspect="1"/>
+            </wp:cNvGraphicFramePr>
+            <a:graphic xmlns:a="http://schemas.openxmlformats.org/drawingml/2006/main">
+              <a:graphicData uri="http://schemas.openxmlformats.org/drawingml/2006/picture">
+                <pic:pic xmlns:pic="http://schemas.openxmlformats.org/drawingml/2006/picture">
+                  <pic:nvPicPr>
+                    <pic:cNvPr id="0" name="Picture 3"/>
+                    <pic:cNvPicPr>
+                      <a:picLocks noChangeAspect="1" noChangeArrowheads="1"/>
+                    </pic:cNvPicPr>
+                  </pic:nvPicPr>
+                  <pic:blipFill>
+                    <a:blip r:embed="rId16">
+                      <a:extLst>
+                        <a:ext uri="{28A0092B-C50C-407E-A947-70E740481C1C}">
+                          <a14:useLocalDpi xmlns:a14="http://schemas.microsoft.com/office/drawing/2010/main" val="0"/>
+                        </a:ext>
+                      </a:extLst>
+                    </a:blip>
+                    <a:srcRect/>
+                    <a:stretch>
+                      <a:fillRect/>
+                    </a:stretch>
+                  </pic:blipFill>
+                  <pic:spPr bwMode="auto">
+                    <a:xfrm>
+                      <a:off x="0" y="0"/>
+                      <a:ext cx="6616353" cy="2714665"/>
+                    </a:xfrm>
+                    <a:prstGeom prst="rect">
+                      <a:avLst/>
+                    </a:prstGeom>
+                    <a:noFill/>
+                    <a:ln w="28575">
+                      <a:solidFill>
+                        <a:srgbClr val="FF0000"/>
+                      </a:solidFill>
+                    </a:ln>
+                  </pic:spPr>
+                </pic:pic>
+              </a:graphicData>
+            </a:graphic>
+          </wp:inline>
+        </w:drawing>
       </w:r>
     </w:p>
     <w:p>
@@ -6942,21 +6909,23 @@
           <w:lang w:val="it-CH"/>
         </w:rPr>
       </w:pPr>
-      <w:bookmarkStart w:id="26" w:name="_Toc429059812"/>
-      <w:bookmarkStart w:id="27" w:name="_Toc124935613"/>
+      <w:bookmarkStart w:id="21" w:name="_Toc429059812"/>
+      <w:bookmarkStart w:id="22" w:name="_Toc124935613"/>
       <w:r>
         <w:rPr>
           <w:lang w:val="it-CH"/>
         </w:rPr>
         <w:t>Design procedurale</w:t>
       </w:r>
-      <w:bookmarkEnd w:id="26"/>
-      <w:bookmarkEnd w:id="27"/>
+      <w:bookmarkEnd w:id="21"/>
+      <w:bookmarkEnd w:id="22"/>
     </w:p>
     <w:p>
       <w:r>
         <w:t>Descrive i concetti dettagliati dell’architettura/sviluppo utilizzando ad esempio:</w:t>
       </w:r>
+      <w:bookmarkStart w:id="23" w:name="_GoBack"/>
+      <w:bookmarkEnd w:id="23"/>
     </w:p>
     <w:p>
       <w:pPr>
@@ -7034,103 +7003,103 @@
       <w:pPr>
         <w:pStyle w:val="Titolo1"/>
       </w:pPr>
-      <w:bookmarkStart w:id="28" w:name="_Toc461179222"/>
-      <w:bookmarkStart w:id="29" w:name="_Toc124935614"/>
+      <w:bookmarkStart w:id="24" w:name="_Toc461179222"/>
+      <w:bookmarkStart w:id="25" w:name="_Toc124935614"/>
       <w:r>
         <w:lastRenderedPageBreak/>
         <w:t>Implementazione</w:t>
       </w:r>
+      <w:bookmarkEnd w:id="24"/>
+      <w:bookmarkEnd w:id="25"/>
+    </w:p>
+    <w:p>
+      <w:r>
+        <w:t>In questo capitolo dovrà essere mostrato come è stato realizzato il lavoro. Questa parte può differenziarsi dalla progettazione in quanto il risultato ottenuto non per forza può essere come era stato progettato.</w:t>
+      </w:r>
+    </w:p>
+    <w:p>
+      <w:r>
+        <w:t xml:space="preserve">Sulla base di queste informazioni il lavoro svolto dovrà essere riproducibile. </w:t>
+      </w:r>
+    </w:p>
+    <w:p>
+      <w:r>
+        <w:t>In questa parte è richiesto l’inserimento di codice sorgente</w:t>
+      </w:r>
+      <w:r>
+        <w:t xml:space="preserve"> - </w:t>
+      </w:r>
+      <w:proofErr w:type="spellStart"/>
+      <w:r>
+        <w:t>P</w:t>
+      </w:r>
+      <w:r>
+        <w:t>rint</w:t>
+      </w:r>
+      <w:proofErr w:type="spellEnd"/>
+      <w:r>
+        <w:t xml:space="preserve"> </w:t>
+      </w:r>
+      <w:r>
+        <w:t>S</w:t>
+      </w:r>
+      <w:r>
+        <w:t xml:space="preserve">creen </w:t>
+      </w:r>
+      <w:r>
+        <w:t xml:space="preserve">- </w:t>
+      </w:r>
+      <w:r>
+        <w:t>di maschere solamente per quei passaggi particolarmente significativi e/o critici.</w:t>
+      </w:r>
+    </w:p>
+    <w:p>
+      <w:r>
+        <w:t>Inoltre,</w:t>
+      </w:r>
+      <w:r>
+        <w:t xml:space="preserve"> dovranno essere descritte eventuali varianti di soluzione o scelte di prodotti con motivazione delle scelte.</w:t>
+      </w:r>
+    </w:p>
+    <w:p>
+      <w:r>
+        <w:t>Non deve apparire nessuna forma di guida d’uso di librerie o di componenti utilizzati. Eventualmente questa va allegata.</w:t>
+      </w:r>
+    </w:p>
+    <w:p>
+      <w:r>
+        <w:t>Per eventuali dettagli si possono inserire riferimenti ai diari.</w:t>
+      </w:r>
+    </w:p>
+    <w:p>
+      <w:pPr>
+        <w:pStyle w:val="Titolo1"/>
+      </w:pPr>
+      <w:bookmarkStart w:id="26" w:name="_Toc461179223"/>
+      <w:bookmarkStart w:id="27" w:name="_Toc124935615"/>
+      <w:r>
+        <w:t>Test</w:t>
+      </w:r>
+      <w:bookmarkEnd w:id="26"/>
+      <w:bookmarkEnd w:id="27"/>
+    </w:p>
+    <w:p>
+      <w:pPr>
+        <w:pStyle w:val="Titolo2"/>
+        <w:rPr>
+          <w:lang w:val="it-CH"/>
+        </w:rPr>
+      </w:pPr>
+      <w:bookmarkStart w:id="28" w:name="_Toc461179224"/>
+      <w:bookmarkStart w:id="29" w:name="_Toc124935616"/>
+      <w:r>
+        <w:rPr>
+          <w:lang w:val="it-CH"/>
+        </w:rPr>
+        <w:t>Protocollo di test</w:t>
+      </w:r>
       <w:bookmarkEnd w:id="28"/>
       <w:bookmarkEnd w:id="29"/>
-    </w:p>
-    <w:p>
-      <w:r>
-        <w:t>In questo capitolo dovrà essere mostrato come è stato realizzato il lavoro. Questa parte può differenziarsi dalla progettazione in quanto il risultato ottenuto non per forza può essere come era stato progettato.</w:t>
-      </w:r>
-    </w:p>
-    <w:p>
-      <w:r>
-        <w:t xml:space="preserve">Sulla base di queste informazioni il lavoro svolto dovrà essere riproducibile. </w:t>
-      </w:r>
-    </w:p>
-    <w:p>
-      <w:r>
-        <w:t>In questa parte è richiesto l’inserimento di codice sorgente</w:t>
-      </w:r>
-      <w:r>
-        <w:t xml:space="preserve"> - </w:t>
-      </w:r>
-      <w:proofErr w:type="spellStart"/>
-      <w:r>
-        <w:t>P</w:t>
-      </w:r>
-      <w:r>
-        <w:t>rint</w:t>
-      </w:r>
-      <w:proofErr w:type="spellEnd"/>
-      <w:r>
-        <w:t xml:space="preserve"> </w:t>
-      </w:r>
-      <w:r>
-        <w:t>S</w:t>
-      </w:r>
-      <w:r>
-        <w:t xml:space="preserve">creen </w:t>
-      </w:r>
-      <w:r>
-        <w:t xml:space="preserve">- </w:t>
-      </w:r>
-      <w:r>
-        <w:t>di maschere solamente per quei passaggi particolarmente significativi e/o critici.</w:t>
-      </w:r>
-    </w:p>
-    <w:p>
-      <w:r>
-        <w:t>Inoltre,</w:t>
-      </w:r>
-      <w:r>
-        <w:t xml:space="preserve"> dovranno essere descritte eventuali varianti di soluzione o scelte di prodotti con motivazione delle scelte.</w:t>
-      </w:r>
-    </w:p>
-    <w:p>
-      <w:r>
-        <w:t>Non deve apparire nessuna forma di guida d’uso di librerie o di componenti utilizzati. Eventualmente questa va allegata.</w:t>
-      </w:r>
-    </w:p>
-    <w:p>
-      <w:r>
-        <w:t>Per eventuali dettagli si possono inserire riferimenti ai diari.</w:t>
-      </w:r>
-    </w:p>
-    <w:p>
-      <w:pPr>
-        <w:pStyle w:val="Titolo1"/>
-      </w:pPr>
-      <w:bookmarkStart w:id="30" w:name="_Toc461179223"/>
-      <w:bookmarkStart w:id="31" w:name="_Toc124935615"/>
-      <w:r>
-        <w:t>Test</w:t>
-      </w:r>
-      <w:bookmarkEnd w:id="30"/>
-      <w:bookmarkEnd w:id="31"/>
-    </w:p>
-    <w:p>
-      <w:pPr>
-        <w:pStyle w:val="Titolo2"/>
-        <w:rPr>
-          <w:lang w:val="it-CH"/>
-        </w:rPr>
-      </w:pPr>
-      <w:bookmarkStart w:id="32" w:name="_Toc461179224"/>
-      <w:bookmarkStart w:id="33" w:name="_Toc124935616"/>
-      <w:r>
-        <w:rPr>
-          <w:lang w:val="it-CH"/>
-        </w:rPr>
-        <w:t>Protocollo di test</w:t>
-      </w:r>
-      <w:bookmarkEnd w:id="32"/>
-      <w:bookmarkEnd w:id="33"/>
     </w:p>
     <w:p>
       <w:r>
@@ -8661,7 +8630,7 @@
           <w:b/>
         </w:rPr>
       </w:pPr>
-      <w:bookmarkStart w:id="34" w:name="_Toc461179225"/>
+      <w:bookmarkStart w:id="30" w:name="_Toc461179225"/>
       <w:r>
         <w:br w:type="page"/>
       </w:r>
@@ -8673,7 +8642,7 @@
           <w:lang w:val="it-CH"/>
         </w:rPr>
       </w:pPr>
-      <w:bookmarkStart w:id="35" w:name="_Toc124935617"/>
+      <w:bookmarkStart w:id="31" w:name="_Toc124935617"/>
       <w:r>
         <w:rPr>
           <w:lang w:val="it-CH"/>
@@ -8681,8 +8650,8 @@
         <w:lastRenderedPageBreak/>
         <w:t>Risultati test</w:t>
       </w:r>
-      <w:bookmarkEnd w:id="34"/>
-      <w:bookmarkEnd w:id="35"/>
+      <w:bookmarkEnd w:id="30"/>
+      <w:bookmarkEnd w:id="31"/>
     </w:p>
     <w:p>
       <w:r>
@@ -8915,16 +8884,16 @@
           <w:lang w:val="it-CH"/>
         </w:rPr>
       </w:pPr>
-      <w:bookmarkStart w:id="36" w:name="_Toc461179226"/>
-      <w:bookmarkStart w:id="37" w:name="_Toc124935618"/>
+      <w:bookmarkStart w:id="32" w:name="_Toc461179226"/>
+      <w:bookmarkStart w:id="33" w:name="_Toc124935618"/>
       <w:r>
         <w:rPr>
           <w:lang w:val="it-CH"/>
         </w:rPr>
         <w:t>Mancanze/limitazioni conosciute</w:t>
       </w:r>
-      <w:bookmarkEnd w:id="36"/>
-      <w:bookmarkEnd w:id="37"/>
+      <w:bookmarkEnd w:id="32"/>
+      <w:bookmarkEnd w:id="33"/>
     </w:p>
     <w:p>
       <w:r>
@@ -8935,13 +8904,13 @@
       <w:pPr>
         <w:pStyle w:val="Titolo1"/>
       </w:pPr>
-      <w:bookmarkStart w:id="38" w:name="_Toc461179227"/>
-      <w:bookmarkStart w:id="39" w:name="_Toc124935619"/>
+      <w:bookmarkStart w:id="34" w:name="_Toc461179227"/>
+      <w:bookmarkStart w:id="35" w:name="_Toc124935619"/>
       <w:r>
         <w:t>Consuntivo</w:t>
       </w:r>
-      <w:bookmarkEnd w:id="38"/>
-      <w:bookmarkEnd w:id="39"/>
+      <w:bookmarkEnd w:id="34"/>
+      <w:bookmarkEnd w:id="35"/>
     </w:p>
     <w:p>
       <w:r>
@@ -8965,10 +8934,10 @@
     <w:p>
       <w:pPr>
         <w:sectPr>
-          <w:headerReference w:type="default" r:id="rId16"/>
-          <w:footerReference w:type="default" r:id="rId17"/>
-          <w:headerReference w:type="first" r:id="rId18"/>
-          <w:footerReference w:type="first" r:id="rId19"/>
+          <w:headerReference w:type="default" r:id="rId17"/>
+          <w:footerReference w:type="default" r:id="rId18"/>
+          <w:headerReference w:type="first" r:id="rId19"/>
+          <w:footerReference w:type="first" r:id="rId20"/>
           <w:pgSz w:w="11906" w:h="16838"/>
           <w:pgMar w:top="1985" w:right="1134" w:bottom="1418" w:left="1134" w:header="567" w:footer="567" w:gutter="0"/>
           <w:cols w:space="720"/>
@@ -9120,7 +9089,7 @@
                     </pic:cNvPicPr>
                   </pic:nvPicPr>
                   <pic:blipFill>
-                    <a:blip r:embed="rId20" cstate="print">
+                    <a:blip r:embed="rId21" cstate="print">
                       <a:extLst>
                         <a:ext uri="{28A0092B-C50C-407E-A947-70E740481C1C}">
                           <a14:useLocalDpi xmlns:a14="http://schemas.microsoft.com/office/drawing/2010/main" val="0"/>
@@ -9162,31 +9131,18 @@
       <w:pPr>
         <w:pStyle w:val="Didascalia"/>
       </w:pPr>
-      <w:bookmarkStart w:id="40" w:name="_Toc124775988"/>
+      <w:bookmarkStart w:id="36" w:name="_Toc124775988"/>
       <w:r>
         <w:t xml:space="preserve">Figura </w:t>
       </w:r>
-      <w:r>
-        <w:fldChar w:fldCharType="begin"/>
-      </w:r>
-      <w:r>
-        <w:instrText xml:space="preserve"> SEQ Figura \* ARABIC </w:instrText>
-      </w:r>
-      <w:r>
-        <w:fldChar w:fldCharType="separate"/>
-      </w:r>
-      <w:r>
-        <w:rPr>
-          <w:noProof/>
-        </w:rPr>
-        <w:t>5</w:t>
-      </w:r>
-      <w:r>
-        <w:rPr>
-          <w:noProof/>
-        </w:rPr>
-        <w:fldChar w:fldCharType="end"/>
-      </w:r>
+      <w:fldSimple w:instr=" SEQ Figura \* ARABIC ">
+        <w:r>
+          <w:rPr>
+            <w:noProof/>
+          </w:rPr>
+          <w:t>5</w:t>
+        </w:r>
+      </w:fldSimple>
       <w:r>
         <w:t xml:space="preserve"> </w:t>
       </w:r>
@@ -9196,14 +9152,14 @@
       <w:r>
         <w:t xml:space="preserve"> consuntivo</w:t>
       </w:r>
-      <w:bookmarkEnd w:id="40"/>
+      <w:bookmarkEnd w:id="36"/>
     </w:p>
     <w:p/>
     <w:p>
       <w:pPr>
         <w:sectPr>
-          <w:headerReference w:type="first" r:id="rId21"/>
-          <w:footerReference w:type="first" r:id="rId22"/>
+          <w:headerReference w:type="first" r:id="rId22"/>
+          <w:footerReference w:type="first" r:id="rId23"/>
           <w:pgSz w:w="16838" w:h="11906" w:orient="landscape"/>
           <w:pgMar w:top="720" w:right="720" w:bottom="720" w:left="720" w:header="567" w:footer="567" w:gutter="0"/>
           <w:cols w:space="720"/>
@@ -9216,113 +9172,113 @@
       <w:pPr>
         <w:pStyle w:val="Titolo1"/>
       </w:pPr>
-      <w:bookmarkStart w:id="41" w:name="_Toc461179228"/>
-      <w:bookmarkStart w:id="42" w:name="_Toc124935620"/>
+      <w:bookmarkStart w:id="37" w:name="_Toc461179228"/>
+      <w:bookmarkStart w:id="38" w:name="_Toc124935620"/>
       <w:r>
         <w:lastRenderedPageBreak/>
         <w:t>Conclusioni</w:t>
       </w:r>
+      <w:bookmarkEnd w:id="37"/>
+      <w:bookmarkEnd w:id="38"/>
+    </w:p>
+    <w:p>
+      <w:r>
+        <w:t>Quali sono le implicazioni della mia soluzione? Che impatto avrà? Cambierà il mondo? È un successo importante? È solo un’aggiunta marginale o è semplicemente servita per scoprire che questo percorso è stato una perdita di tempo? I risultati ottenuti sono generali, facilmente generalizzabili o sono specifici di un caso particolare? ecc</w:t>
+      </w:r>
+      <w:r>
+        <w:t>.</w:t>
+      </w:r>
+    </w:p>
+    <w:p>
+      <w:pPr>
+        <w:pStyle w:val="Titolo2"/>
+        <w:rPr>
+          <w:lang w:val="it-CH"/>
+        </w:rPr>
+      </w:pPr>
+      <w:bookmarkStart w:id="39" w:name="_Toc461179229"/>
+      <w:bookmarkStart w:id="40" w:name="_Toc124935621"/>
+      <w:r>
+        <w:rPr>
+          <w:lang w:val="it-CH"/>
+        </w:rPr>
+        <w:t>Sviluppi futuri</w:t>
+      </w:r>
+      <w:bookmarkEnd w:id="39"/>
+      <w:bookmarkEnd w:id="40"/>
+    </w:p>
+    <w:p>
+      <w:r>
+        <w:t>Migliorie o estensioni che possono essere sviluppate sul prodotto.</w:t>
+      </w:r>
+    </w:p>
+    <w:p>
+      <w:pPr>
+        <w:pStyle w:val="Titolo2"/>
+        <w:rPr>
+          <w:lang w:val="it-CH"/>
+        </w:rPr>
+      </w:pPr>
+      <w:bookmarkStart w:id="41" w:name="_Toc461179230"/>
+      <w:bookmarkStart w:id="42" w:name="_Toc124935622"/>
+      <w:r>
+        <w:rPr>
+          <w:lang w:val="it-CH"/>
+        </w:rPr>
+        <w:t>Considerazioni personali</w:t>
+      </w:r>
       <w:bookmarkEnd w:id="41"/>
       <w:bookmarkEnd w:id="42"/>
     </w:p>
     <w:p>
       <w:r>
-        <w:t>Quali sono le implicazioni della mia soluzione? Che impatto avrà? Cambierà il mondo? È un successo importante? È solo un’aggiunta marginale o è semplicemente servita per scoprire che questo percorso è stato una perdita di tempo? I risultati ottenuti sono generali, facilmente generalizzabili o sono specifici di un caso particolare? ecc</w:t>
+        <w:t>Cosa ho imparato in questo progetto? ecc</w:t>
       </w:r>
       <w:r>
         <w:t>.</w:t>
       </w:r>
     </w:p>
-    <w:p>
-      <w:pPr>
-        <w:pStyle w:val="Titolo2"/>
-        <w:rPr>
-          <w:lang w:val="it-CH"/>
-        </w:rPr>
-      </w:pPr>
-      <w:bookmarkStart w:id="43" w:name="_Toc461179229"/>
-      <w:bookmarkStart w:id="44" w:name="_Toc124935621"/>
-      <w:r>
-        <w:rPr>
-          <w:lang w:val="it-CH"/>
-        </w:rPr>
-        <w:t>Sviluppi futuri</w:t>
+    <w:p/>
+    <w:p>
+      <w:pPr>
+        <w:rPr>
+          <w:b/>
+        </w:rPr>
+      </w:pPr>
+      <w:bookmarkStart w:id="43" w:name="_Toc461179231"/>
+      <w:r>
+        <w:br w:type="page"/>
+      </w:r>
+    </w:p>
+    <w:p>
+      <w:pPr>
+        <w:pStyle w:val="Titolo1"/>
+      </w:pPr>
+      <w:bookmarkStart w:id="44" w:name="_Toc124935623"/>
+      <w:r>
+        <w:lastRenderedPageBreak/>
+        <w:t>Bibliografia</w:t>
       </w:r>
       <w:bookmarkEnd w:id="43"/>
       <w:bookmarkEnd w:id="44"/>
     </w:p>
     <w:p>
-      <w:r>
-        <w:t>Migliorie o estensioni che possono essere sviluppate sul prodotto.</w:t>
-      </w:r>
-    </w:p>
-    <w:p>
       <w:pPr>
         <w:pStyle w:val="Titolo2"/>
         <w:rPr>
           <w:lang w:val="it-CH"/>
         </w:rPr>
       </w:pPr>
-      <w:bookmarkStart w:id="45" w:name="_Toc461179230"/>
-      <w:bookmarkStart w:id="46" w:name="_Toc124935622"/>
+      <w:bookmarkStart w:id="45" w:name="_Toc461179232"/>
+      <w:bookmarkStart w:id="46" w:name="_Toc124935624"/>
       <w:r>
         <w:rPr>
           <w:lang w:val="it-CH"/>
         </w:rPr>
-        <w:t>Considerazioni personali</w:t>
+        <w:t>Bibliografia per articoli di riviste:</w:t>
       </w:r>
       <w:bookmarkEnd w:id="45"/>
       <w:bookmarkEnd w:id="46"/>
-    </w:p>
-    <w:p>
-      <w:r>
-        <w:t>Cosa ho imparato in questo progetto? ecc</w:t>
-      </w:r>
-      <w:r>
-        <w:t>.</w:t>
-      </w:r>
-    </w:p>
-    <w:p/>
-    <w:p>
-      <w:pPr>
-        <w:rPr>
-          <w:b/>
-        </w:rPr>
-      </w:pPr>
-      <w:bookmarkStart w:id="47" w:name="_Toc461179231"/>
-      <w:r>
-        <w:br w:type="page"/>
-      </w:r>
-    </w:p>
-    <w:p>
-      <w:pPr>
-        <w:pStyle w:val="Titolo1"/>
-      </w:pPr>
-      <w:bookmarkStart w:id="48" w:name="_Toc124935623"/>
-      <w:r>
-        <w:lastRenderedPageBreak/>
-        <w:t>Bibliografia</w:t>
-      </w:r>
-      <w:bookmarkEnd w:id="47"/>
-      <w:bookmarkEnd w:id="48"/>
-    </w:p>
-    <w:p>
-      <w:pPr>
-        <w:pStyle w:val="Titolo2"/>
-        <w:rPr>
-          <w:lang w:val="it-CH"/>
-        </w:rPr>
-      </w:pPr>
-      <w:bookmarkStart w:id="49" w:name="_Toc461179232"/>
-      <w:bookmarkStart w:id="50" w:name="_Toc124935624"/>
-      <w:r>
-        <w:rPr>
-          <w:lang w:val="it-CH"/>
-        </w:rPr>
-        <w:t>Bibliografia per articoli di riviste:</w:t>
-      </w:r>
-      <w:bookmarkEnd w:id="49"/>
-      <w:bookmarkEnd w:id="50"/>
     </w:p>
     <w:p>
       <w:pPr>
@@ -9389,16 +9345,16 @@
           <w:lang w:val="it-CH"/>
         </w:rPr>
       </w:pPr>
-      <w:bookmarkStart w:id="51" w:name="_Toc461179233"/>
-      <w:bookmarkStart w:id="52" w:name="_Toc124935625"/>
+      <w:bookmarkStart w:id="47" w:name="_Toc461179233"/>
+      <w:bookmarkStart w:id="48" w:name="_Toc124935625"/>
       <w:r>
         <w:rPr>
           <w:lang w:val="it-CH"/>
         </w:rPr>
         <w:t>Bibliografia per libri</w:t>
       </w:r>
-      <w:bookmarkEnd w:id="51"/>
-      <w:bookmarkEnd w:id="52"/>
+      <w:bookmarkEnd w:id="47"/>
+      <w:bookmarkEnd w:id="48"/>
     </w:p>
     <w:p>
       <w:pPr>
@@ -9478,16 +9434,16 @@
           <w:lang w:val="it-CH"/>
         </w:rPr>
       </w:pPr>
-      <w:bookmarkStart w:id="53" w:name="_Toc461179234"/>
-      <w:bookmarkStart w:id="54" w:name="_Toc124935626"/>
+      <w:bookmarkStart w:id="49" w:name="_Toc461179234"/>
+      <w:bookmarkStart w:id="50" w:name="_Toc124935626"/>
       <w:r>
         <w:rPr>
           <w:lang w:val="it-CH"/>
         </w:rPr>
         <w:t>Sitografia</w:t>
       </w:r>
-      <w:bookmarkEnd w:id="53"/>
-      <w:bookmarkEnd w:id="54"/>
+      <w:bookmarkEnd w:id="49"/>
+      <w:bookmarkEnd w:id="50"/>
     </w:p>
     <w:p>
       <w:pPr>
@@ -9586,7 +9542,7 @@
           <w:lang w:val="fr-CH"/>
         </w:rPr>
       </w:pPr>
-      <w:bookmarkStart w:id="55" w:name="_Toc461179235"/>
+      <w:bookmarkStart w:id="51" w:name="_Toc461179235"/>
     </w:p>
     <w:p>
       <w:pPr>
@@ -9609,12 +9565,12 @@
       <w:pPr>
         <w:pStyle w:val="Titolo1"/>
       </w:pPr>
-      <w:bookmarkStart w:id="56" w:name="_Toc124935627"/>
+      <w:bookmarkStart w:id="52" w:name="_Toc124935627"/>
       <w:r>
         <w:lastRenderedPageBreak/>
         <w:t>Glossario</w:t>
       </w:r>
-      <w:bookmarkEnd w:id="56"/>
+      <w:bookmarkEnd w:id="52"/>
     </w:p>
     <w:tbl>
       <w:tblPr>
@@ -9787,11 +9743,11 @@
       <w:pPr>
         <w:pStyle w:val="Titolo1"/>
       </w:pPr>
-      <w:bookmarkStart w:id="57" w:name="_Toc124935628"/>
+      <w:bookmarkStart w:id="53" w:name="_Toc124935628"/>
       <w:r>
         <w:t>Indice delle figure</w:t>
       </w:r>
-      <w:bookmarkEnd w:id="57"/>
+      <w:bookmarkEnd w:id="53"/>
     </w:p>
     <w:p>
       <w:pPr>
@@ -10171,12 +10127,12 @@
       <w:pPr>
         <w:pStyle w:val="Titolo1"/>
       </w:pPr>
-      <w:bookmarkStart w:id="58" w:name="_Toc124935629"/>
+      <w:bookmarkStart w:id="54" w:name="_Toc124935629"/>
       <w:r>
         <w:t>Allegati</w:t>
       </w:r>
-      <w:bookmarkEnd w:id="55"/>
-      <w:bookmarkEnd w:id="58"/>
+      <w:bookmarkEnd w:id="51"/>
+      <w:bookmarkEnd w:id="54"/>
     </w:p>
     <w:p>
       <w:r>
@@ -10286,8 +10242,8 @@
       </w:pPr>
     </w:p>
     <w:sectPr>
-      <w:headerReference w:type="first" r:id="rId23"/>
-      <w:footerReference w:type="first" r:id="rId24"/>
+      <w:headerReference w:type="first" r:id="rId24"/>
+      <w:footerReference w:type="first" r:id="rId25"/>
       <w:pgSz w:w="11906" w:h="16838"/>
       <w:pgMar w:top="1985" w:right="1134" w:bottom="1418" w:left="1134" w:header="567" w:footer="567" w:gutter="0"/>
       <w:cols w:space="720"/>
@@ -10918,7 +10874,7 @@
         <w:noProof/>
         <w:sz w:val="20"/>
       </w:rPr>
-      <w:t>16.10.2024</w:t>
+      <w:t>06.11.2024</w:t>
     </w:r>
     <w:r>
       <w:rPr>
@@ -14422,6 +14378,119 @@
     </w:lvl>
   </w:abstractNum>
   <w:abstractNum w:abstractNumId="10" w15:restartNumberingAfterBreak="0">
+    <w:nsid w:val="48A77E64"/>
+    <w:multiLevelType w:val="hybridMultilevel"/>
+    <w:tmpl w:val="52E6D3D6"/>
+    <w:lvl w:ilvl="0" w:tplc="2392F11C">
+      <w:start w:val="3"/>
+      <w:numFmt w:val="bullet"/>
+      <w:lvlText w:val="-"/>
+      <w:lvlJc w:val="left"/>
+      <w:pPr>
+        <w:ind w:left="720" w:hanging="360"/>
+      </w:pPr>
+      <w:rPr>
+        <w:rFonts w:ascii="Garamond" w:eastAsia="Times New Roman" w:hAnsi="Garamond" w:cs="Times New Roman" w:hint="default"/>
+      </w:rPr>
+    </w:lvl>
+    <w:lvl w:ilvl="1" w:tplc="08100003" w:tentative="1">
+      <w:start w:val="1"/>
+      <w:numFmt w:val="bullet"/>
+      <w:lvlText w:val="o"/>
+      <w:lvlJc w:val="left"/>
+      <w:pPr>
+        <w:ind w:left="1440" w:hanging="360"/>
+      </w:pPr>
+      <w:rPr>
+        <w:rFonts w:ascii="Courier New" w:hAnsi="Courier New" w:cs="Courier New" w:hint="default"/>
+      </w:rPr>
+    </w:lvl>
+    <w:lvl w:ilvl="2" w:tplc="08100005" w:tentative="1">
+      <w:start w:val="1"/>
+      <w:numFmt w:val="bullet"/>
+      <w:lvlText w:val=""/>
+      <w:lvlJc w:val="left"/>
+      <w:pPr>
+        <w:ind w:left="2160" w:hanging="360"/>
+      </w:pPr>
+      <w:rPr>
+        <w:rFonts w:ascii="Wingdings" w:hAnsi="Wingdings" w:hint="default"/>
+      </w:rPr>
+    </w:lvl>
+    <w:lvl w:ilvl="3" w:tplc="08100001" w:tentative="1">
+      <w:start w:val="1"/>
+      <w:numFmt w:val="bullet"/>
+      <w:lvlText w:val=""/>
+      <w:lvlJc w:val="left"/>
+      <w:pPr>
+        <w:ind w:left="2880" w:hanging="360"/>
+      </w:pPr>
+      <w:rPr>
+        <w:rFonts w:ascii="Symbol" w:hAnsi="Symbol" w:hint="default"/>
+      </w:rPr>
+    </w:lvl>
+    <w:lvl w:ilvl="4" w:tplc="08100003" w:tentative="1">
+      <w:start w:val="1"/>
+      <w:numFmt w:val="bullet"/>
+      <w:lvlText w:val="o"/>
+      <w:lvlJc w:val="left"/>
+      <w:pPr>
+        <w:ind w:left="3600" w:hanging="360"/>
+      </w:pPr>
+      <w:rPr>
+        <w:rFonts w:ascii="Courier New" w:hAnsi="Courier New" w:cs="Courier New" w:hint="default"/>
+      </w:rPr>
+    </w:lvl>
+    <w:lvl w:ilvl="5" w:tplc="08100005" w:tentative="1">
+      <w:start w:val="1"/>
+      <w:numFmt w:val="bullet"/>
+      <w:lvlText w:val=""/>
+      <w:lvlJc w:val="left"/>
+      <w:pPr>
+        <w:ind w:left="4320" w:hanging="360"/>
+      </w:pPr>
+      <w:rPr>
+        <w:rFonts w:ascii="Wingdings" w:hAnsi="Wingdings" w:hint="default"/>
+      </w:rPr>
+    </w:lvl>
+    <w:lvl w:ilvl="6" w:tplc="08100001" w:tentative="1">
+      <w:start w:val="1"/>
+      <w:numFmt w:val="bullet"/>
+      <w:lvlText w:val=""/>
+      <w:lvlJc w:val="left"/>
+      <w:pPr>
+        <w:ind w:left="5040" w:hanging="360"/>
+      </w:pPr>
+      <w:rPr>
+        <w:rFonts w:ascii="Symbol" w:hAnsi="Symbol" w:hint="default"/>
+      </w:rPr>
+    </w:lvl>
+    <w:lvl w:ilvl="7" w:tplc="08100003" w:tentative="1">
+      <w:start w:val="1"/>
+      <w:numFmt w:val="bullet"/>
+      <w:lvlText w:val="o"/>
+      <w:lvlJc w:val="left"/>
+      <w:pPr>
+        <w:ind w:left="5760" w:hanging="360"/>
+      </w:pPr>
+      <w:rPr>
+        <w:rFonts w:ascii="Courier New" w:hAnsi="Courier New" w:cs="Courier New" w:hint="default"/>
+      </w:rPr>
+    </w:lvl>
+    <w:lvl w:ilvl="8" w:tplc="08100005" w:tentative="1">
+      <w:start w:val="1"/>
+      <w:numFmt w:val="bullet"/>
+      <w:lvlText w:val=""/>
+      <w:lvlJc w:val="left"/>
+      <w:pPr>
+        <w:ind w:left="6480" w:hanging="360"/>
+      </w:pPr>
+      <w:rPr>
+        <w:rFonts w:ascii="Wingdings" w:hAnsi="Wingdings" w:hint="default"/>
+      </w:rPr>
+    </w:lvl>
+  </w:abstractNum>
+  <w:abstractNum w:abstractNumId="11" w15:restartNumberingAfterBreak="0">
     <w:nsid w:val="57C86EE7"/>
     <w:multiLevelType w:val="multilevel"/>
     <w:tmpl w:val="30BAB0BA"/>
@@ -14570,7 +14639,7 @@
       </w:rPr>
     </w:lvl>
   </w:abstractNum>
-  <w:abstractNum w:abstractNumId="11" w15:restartNumberingAfterBreak="0">
+  <w:abstractNum w:abstractNumId="12" w15:restartNumberingAfterBreak="0">
     <w:nsid w:val="652809B9"/>
     <w:multiLevelType w:val="hybridMultilevel"/>
     <w:tmpl w:val="C10EC632"/>
@@ -14683,7 +14752,7 @@
       </w:rPr>
     </w:lvl>
   </w:abstractNum>
-  <w:abstractNum w:abstractNumId="12" w15:restartNumberingAfterBreak="0">
+  <w:abstractNum w:abstractNumId="13" w15:restartNumberingAfterBreak="0">
     <w:nsid w:val="66871ECE"/>
     <w:multiLevelType w:val="hybridMultilevel"/>
     <w:tmpl w:val="7F74FC56"/>
@@ -14799,7 +14868,7 @@
       </w:pPr>
     </w:lvl>
   </w:abstractNum>
-  <w:abstractNum w:abstractNumId="13" w15:restartNumberingAfterBreak="0">
+  <w:abstractNum w:abstractNumId="14" w15:restartNumberingAfterBreak="0">
     <w:nsid w:val="6ABE5228"/>
     <w:multiLevelType w:val="hybridMultilevel"/>
     <w:tmpl w:val="089EE6D8"/>
@@ -14915,19 +14984,20 @@
       </w:pPr>
     </w:lvl>
   </w:abstractNum>
-  <w:abstractNum w:abstractNumId="14" w15:restartNumberingAfterBreak="0">
+  <w:abstractNum w:abstractNumId="15" w15:restartNumberingAfterBreak="0">
     <w:nsid w:val="6B4D321B"/>
     <w:multiLevelType w:val="hybridMultilevel"/>
-    <w:tmpl w:val="1DD4A71E"/>
-    <w:lvl w:ilvl="0" w:tplc="6164B466">
+    <w:tmpl w:val="2828FEC8"/>
+    <w:lvl w:ilvl="0" w:tplc="08100001">
+      <w:start w:val="1"/>
       <w:numFmt w:val="bullet"/>
-      <w:lvlText w:val="-"/>
+      <w:lvlText w:val=""/>
       <w:lvlJc w:val="left"/>
       <w:pPr>
         <w:ind w:left="720" w:hanging="360"/>
       </w:pPr>
       <w:rPr>
-        <w:rFonts w:ascii="Garamond" w:eastAsia="Times New Roman" w:hAnsi="Garamond" w:cs="Times New Roman" w:hint="default"/>
+        <w:rFonts w:ascii="Symbol" w:hAnsi="Symbol" w:hint="default"/>
       </w:rPr>
     </w:lvl>
     <w:lvl w:ilvl="1" w:tplc="08100003" w:tentative="1">
@@ -15027,7 +15097,7 @@
       </w:rPr>
     </w:lvl>
   </w:abstractNum>
-  <w:abstractNum w:abstractNumId="15" w15:restartNumberingAfterBreak="0">
+  <w:abstractNum w:abstractNumId="16" w15:restartNumberingAfterBreak="0">
     <w:nsid w:val="6C1D7334"/>
     <w:multiLevelType w:val="hybridMultilevel"/>
     <w:tmpl w:val="0D64F25A"/>
@@ -15143,7 +15213,7 @@
       </w:pPr>
     </w:lvl>
   </w:abstractNum>
-  <w:abstractNum w:abstractNumId="16" w15:restartNumberingAfterBreak="0">
+  <w:abstractNum w:abstractNumId="17" w15:restartNumberingAfterBreak="0">
     <w:nsid w:val="72904C79"/>
     <w:multiLevelType w:val="hybridMultilevel"/>
     <w:tmpl w:val="EB328896"/>
@@ -15283,7 +15353,7 @@
       </w:rPr>
     </w:lvl>
   </w:abstractNum>
-  <w:abstractNum w:abstractNumId="17" w15:restartNumberingAfterBreak="0">
+  <w:abstractNum w:abstractNumId="18" w15:restartNumberingAfterBreak="0">
     <w:nsid w:val="77A71816"/>
     <w:multiLevelType w:val="hybridMultilevel"/>
     <w:tmpl w:val="CD3AA3EE"/>
@@ -15396,7 +15466,7 @@
       </w:rPr>
     </w:lvl>
   </w:abstractNum>
-  <w:abstractNum w:abstractNumId="18" w15:restartNumberingAfterBreak="0">
+  <w:abstractNum w:abstractNumId="19" w15:restartNumberingAfterBreak="0">
     <w:nsid w:val="7ACC392C"/>
     <w:multiLevelType w:val="hybridMultilevel"/>
     <w:tmpl w:val="F282F7F0"/>
@@ -15536,7 +15606,7 @@
       </w:rPr>
     </w:lvl>
   </w:abstractNum>
-  <w:abstractNum w:abstractNumId="19" w15:restartNumberingAfterBreak="0">
+  <w:abstractNum w:abstractNumId="20" w15:restartNumberingAfterBreak="0">
     <w:nsid w:val="7CD54937"/>
     <w:multiLevelType w:val="hybridMultilevel"/>
     <w:tmpl w:val="1AB0305A"/>
@@ -15677,7 +15747,7 @@
     </w:lvl>
   </w:abstractNum>
   <w:num w:numId="1">
-    <w:abstractNumId w:val="10"/>
+    <w:abstractNumId w:val="11"/>
   </w:num>
   <w:num w:numId="2">
     <w:abstractNumId w:val="3"/>
@@ -15692,22 +15762,22 @@
     <w:abstractNumId w:val="4"/>
   </w:num>
   <w:num w:numId="6">
-    <w:abstractNumId w:val="12"/>
+    <w:abstractNumId w:val="13"/>
   </w:num>
   <w:num w:numId="7">
     <w:abstractNumId w:val="8"/>
   </w:num>
   <w:num w:numId="8">
-    <w:abstractNumId w:val="13"/>
+    <w:abstractNumId w:val="14"/>
   </w:num>
   <w:num w:numId="9">
     <w:abstractNumId w:val="0"/>
   </w:num>
   <w:num w:numId="10">
-    <w:abstractNumId w:val="16"/>
+    <w:abstractNumId w:val="17"/>
   </w:num>
   <w:num w:numId="11">
-    <w:abstractNumId w:val="18"/>
+    <w:abstractNumId w:val="19"/>
   </w:num>
   <w:num w:numId="12">
     <w:abstractNumId w:val="5"/>
@@ -15716,46 +15786,49 @@
     <w:abstractNumId w:val="2"/>
   </w:num>
   <w:num w:numId="14">
-    <w:abstractNumId w:val="19"/>
+    <w:abstractNumId w:val="20"/>
   </w:num>
   <w:num w:numId="15">
     <w:abstractNumId w:val="6"/>
   </w:num>
   <w:num w:numId="16">
-    <w:abstractNumId w:val="10"/>
+    <w:abstractNumId w:val="11"/>
   </w:num>
   <w:num w:numId="17">
-    <w:abstractNumId w:val="15"/>
+    <w:abstractNumId w:val="16"/>
   </w:num>
   <w:num w:numId="18">
-    <w:abstractNumId w:val="10"/>
+    <w:abstractNumId w:val="11"/>
   </w:num>
   <w:num w:numId="19">
-    <w:abstractNumId w:val="10"/>
+    <w:abstractNumId w:val="11"/>
   </w:num>
   <w:num w:numId="20">
-    <w:abstractNumId w:val="10"/>
+    <w:abstractNumId w:val="11"/>
   </w:num>
   <w:num w:numId="21">
-    <w:abstractNumId w:val="10"/>
+    <w:abstractNumId w:val="11"/>
   </w:num>
   <w:num w:numId="22">
-    <w:abstractNumId w:val="10"/>
+    <w:abstractNumId w:val="11"/>
   </w:num>
   <w:num w:numId="23">
-    <w:abstractNumId w:val="11"/>
+    <w:abstractNumId w:val="12"/>
   </w:num>
   <w:num w:numId="24">
-    <w:abstractNumId w:val="10"/>
+    <w:abstractNumId w:val="11"/>
   </w:num>
   <w:num w:numId="25">
     <w:abstractNumId w:val="9"/>
   </w:num>
   <w:num w:numId="26">
-    <w:abstractNumId w:val="17"/>
+    <w:abstractNumId w:val="18"/>
   </w:num>
   <w:num w:numId="27">
-    <w:abstractNumId w:val="14"/>
+    <w:abstractNumId w:val="15"/>
+  </w:num>
+  <w:num w:numId="28">
+    <w:abstractNumId w:val="10"/>
   </w:num>
   <w:numIdMacAtCleanup w:val="14"/>
 </w:numbering>
@@ -17049,7 +17122,7 @@
 </file>
 
 <file path=customXml/itemProps1.xml><?xml version="1.0" encoding="utf-8"?>
-<ds:datastoreItem xmlns:ds="http://schemas.openxmlformats.org/officeDocument/2006/customXml" ds:itemID="{F9A1B81E-27A7-48A4-93E4-638CD73CC4E4}">
+<ds:datastoreItem xmlns:ds="http://schemas.openxmlformats.org/officeDocument/2006/customXml" ds:itemID="{01869A8D-E08F-4B89-9FEF-228C23F660F4}">
   <ds:schemaRefs>
     <ds:schemaRef ds:uri="http://schemas.openxmlformats.org/officeDocument/2006/bibliography"/>
   </ds:schemaRefs>

</xml_diff>

<commit_message>
Commit inizio del 18.12.2024
</commit_message>
<xml_diff>
--- a/3_Documentazione/Documentazione progetto - MR.docx
+++ b/3_Documentazione/Documentazione progetto - MR.docx
@@ -1,6 +1,6 @@
 
 <file path=word/document.xml><?xml version="1.0" encoding="utf-8"?>
-<w:document xmlns:wpc="http://schemas.microsoft.com/office/word/2010/wordprocessingCanvas" xmlns:cx="http://schemas.microsoft.com/office/drawing/2014/chartex" xmlns:cx1="http://schemas.microsoft.com/office/drawing/2015/9/8/chartex" xmlns:cx2="http://schemas.microsoft.com/office/drawing/2015/10/21/chartex" xmlns:cx3="http://schemas.microsoft.com/office/drawing/2016/5/9/chartex" xmlns:cx4="http://schemas.microsoft.com/office/drawing/2016/5/10/chartex" xmlns:cx5="http://schemas.microsoft.com/office/drawing/2016/5/11/chartex" xmlns:cx6="http://schemas.microsoft.com/office/drawing/2016/5/12/chartex" xmlns:cx7="http://schemas.microsoft.com/office/drawing/2016/5/13/chartex" xmlns:cx8="http://schemas.microsoft.com/office/drawing/2016/5/14/chartex" xmlns:mc="http://schemas.openxmlformats.org/markup-compatibility/2006" xmlns:aink="http://schemas.microsoft.com/office/drawing/2016/ink" xmlns:am3d="http://schemas.microsoft.com/office/drawing/2017/model3d" xmlns:o="urn:schemas-microsoft-com:office:office" xmlns:r="http://schemas.openxmlformats.org/officeDocument/2006/relationships" xmlns:m="http://schemas.openxmlformats.org/officeDocument/2006/math" xmlns:v="urn:schemas-microsoft-com:vml" xmlns:wp14="http://schemas.microsoft.com/office/word/2010/wordprocessingDrawing" xmlns:wp="http://schemas.openxmlformats.org/drawingml/2006/wordprocessingDrawing" xmlns:w10="urn:schemas-microsoft-com:office:word" xmlns:w="http://schemas.openxmlformats.org/wordprocessingml/2006/main" xmlns:w14="http://schemas.microsoft.com/office/word/2010/wordml" xmlns:w15="http://schemas.microsoft.com/office/word/2012/wordml" xmlns:w16cid="http://schemas.microsoft.com/office/word/2016/wordml/cid" xmlns:w16se="http://schemas.microsoft.com/office/word/2015/wordml/symex" xmlns:wpg="http://schemas.microsoft.com/office/word/2010/wordprocessingGroup" xmlns:wpi="http://schemas.microsoft.com/office/word/2010/wordprocessingInk" xmlns:wne="http://schemas.microsoft.com/office/word/2006/wordml" xmlns:wps="http://schemas.microsoft.com/office/word/2010/wordprocessingShape" mc:Ignorable="w14 w15 w16se w16cid wp14">
+<w:document xmlns:wpc="http://schemas.microsoft.com/office/word/2010/wordprocessingCanvas" xmlns:cx="http://schemas.microsoft.com/office/drawing/2014/chartex" xmlns:cx1="http://schemas.microsoft.com/office/drawing/2015/9/8/chartex" xmlns:cx2="http://schemas.microsoft.com/office/drawing/2015/10/21/chartex" xmlns:cx3="http://schemas.microsoft.com/office/drawing/2016/5/9/chartex" xmlns:cx4="http://schemas.microsoft.com/office/drawing/2016/5/10/chartex" xmlns:cx5="http://schemas.microsoft.com/office/drawing/2016/5/11/chartex" xmlns:cx6="http://schemas.microsoft.com/office/drawing/2016/5/12/chartex" xmlns:cx7="http://schemas.microsoft.com/office/drawing/2016/5/13/chartex" xmlns:cx8="http://schemas.microsoft.com/office/drawing/2016/5/14/chartex" xmlns:mc="http://schemas.openxmlformats.org/markup-compatibility/2006" xmlns:aink="http://schemas.microsoft.com/office/drawing/2016/ink" xmlns:am3d="http://schemas.microsoft.com/office/drawing/2017/model3d" xmlns:o="urn:schemas-microsoft-com:office:office" xmlns:oel="http://schemas.microsoft.com/office/2019/extlst" xmlns:r="http://schemas.openxmlformats.org/officeDocument/2006/relationships" xmlns:m="http://schemas.openxmlformats.org/officeDocument/2006/math" xmlns:v="urn:schemas-microsoft-com:vml" xmlns:wp14="http://schemas.microsoft.com/office/word/2010/wordprocessingDrawing" xmlns:wp="http://schemas.openxmlformats.org/drawingml/2006/wordprocessingDrawing" xmlns:w10="urn:schemas-microsoft-com:office:word" xmlns:w="http://schemas.openxmlformats.org/wordprocessingml/2006/main" xmlns:w14="http://schemas.microsoft.com/office/word/2010/wordml" xmlns:w15="http://schemas.microsoft.com/office/word/2012/wordml" xmlns:w16cex="http://schemas.microsoft.com/office/word/2018/wordml/cex" xmlns:w16cid="http://schemas.microsoft.com/office/word/2016/wordml/cid" xmlns:w16="http://schemas.microsoft.com/office/word/2018/wordml" xmlns:w16du="http://schemas.microsoft.com/office/word/2023/wordml/word16du" xmlns:w16sdtdh="http://schemas.microsoft.com/office/word/2020/wordml/sdtdatahash" xmlns:w16se="http://schemas.microsoft.com/office/word/2015/wordml/symex" xmlns:wpg="http://schemas.microsoft.com/office/word/2010/wordprocessingGroup" xmlns:wpi="http://schemas.microsoft.com/office/word/2010/wordprocessingInk" xmlns:wne="http://schemas.microsoft.com/office/word/2006/wordml" xmlns:wps="http://schemas.microsoft.com/office/word/2010/wordprocessingShape" mc:Ignorable="w14 w15 w16se w16cid w16 w16cex w16sdtdh w16du wp14">
   <w:body>
     <w:p>
       <w:pPr>
@@ -2961,15 +2961,7 @@
     </w:p>
     <w:p>
       <w:r>
-        <w:t xml:space="preserve">Il programma è molto efficiente sia perché è di semplice utilizzo ma anche perché consente sia la conversione tra molteplici </w:t>
-      </w:r>
-      <w:proofErr w:type="spellStart"/>
-      <w:r>
-        <w:t>files</w:t>
-      </w:r>
-      <w:proofErr w:type="spellEnd"/>
-      <w:r>
-        <w:t xml:space="preserve"> e con la possibilità di scegliere la qualità e il formato di conversione.</w:t>
+        <w:t>Il programma è molto efficiente sia perché è di semplice utilizzo ma anche perché consente sia la conversione tra molteplici files e con la possibilità di scegliere la qualità e il formato di conversione.</w:t>
       </w:r>
     </w:p>
     <w:p/>
@@ -5780,15 +5772,7 @@
           </w:tcPr>
           <w:p>
             <w:r>
-              <w:t xml:space="preserve">Il file serve per contenere un “pattern” per il salvataggio del nome dei </w:t>
-            </w:r>
-            <w:proofErr w:type="spellStart"/>
-            <w:r>
-              <w:t>files</w:t>
-            </w:r>
-            <w:proofErr w:type="spellEnd"/>
-            <w:r>
-              <w:t>, il formato di Output dei file</w:t>
+              <w:t>Il file serve per contenere un “pattern” per il salvataggio del nome dei files, il formato di Output dei file</w:t>
             </w:r>
             <w:r>
               <w:t xml:space="preserve">, </w:t>
@@ -6294,6 +6278,9 @@
     </w:p>
     <w:p/>
     <w:p>
+      <w:pPr>
+        <w:keepNext/>
+      </w:pPr>
       <w:r>
         <w:rPr>
           <w:noProof/>
@@ -6350,6 +6337,67 @@
         </w:drawing>
       </w:r>
     </w:p>
+    <w:p>
+      <w:pPr>
+        <w:pStyle w:val="Didascalia"/>
+        <w:rPr>
+          <w:sz w:val="18"/>
+          <w:szCs w:val="22"/>
+        </w:rPr>
+      </w:pPr>
+      <w:bookmarkStart w:id="9" w:name="_Toc185367015"/>
+      <w:r>
+        <w:rPr>
+          <w:sz w:val="18"/>
+          <w:szCs w:val="22"/>
+        </w:rPr>
+        <w:t xml:space="preserve">Figura </w:t>
+      </w:r>
+      <w:r>
+        <w:rPr>
+          <w:sz w:val="18"/>
+          <w:szCs w:val="22"/>
+        </w:rPr>
+        <w:fldChar w:fldCharType="begin"/>
+      </w:r>
+      <w:r>
+        <w:rPr>
+          <w:sz w:val="18"/>
+          <w:szCs w:val="22"/>
+        </w:rPr>
+        <w:instrText xml:space="preserve"> SEQ Figura \* ARABIC </w:instrText>
+      </w:r>
+      <w:r>
+        <w:rPr>
+          <w:sz w:val="18"/>
+          <w:szCs w:val="22"/>
+        </w:rPr>
+        <w:fldChar w:fldCharType="separate"/>
+      </w:r>
+      <w:r>
+        <w:rPr>
+          <w:noProof/>
+          <w:sz w:val="18"/>
+          <w:szCs w:val="22"/>
+        </w:rPr>
+        <w:t>1</w:t>
+      </w:r>
+      <w:r>
+        <w:rPr>
+          <w:sz w:val="18"/>
+          <w:szCs w:val="22"/>
+        </w:rPr>
+        <w:fldChar w:fldCharType="end"/>
+      </w:r>
+      <w:r>
+        <w:rPr>
+          <w:sz w:val="18"/>
+          <w:szCs w:val="22"/>
+        </w:rPr>
+        <w:t>: Use Case</w:t>
+      </w:r>
+      <w:bookmarkEnd w:id="9"/>
+    </w:p>
     <w:p/>
     <w:p>
       <w:pPr>
@@ -6358,14 +6406,14 @@
           <w:lang w:val="it-CH"/>
         </w:rPr>
       </w:pPr>
-      <w:bookmarkStart w:id="9" w:name="_Toc124935605"/>
+      <w:bookmarkStart w:id="10" w:name="_Toc124935605"/>
       <w:r>
         <w:rPr>
           <w:lang w:val="it-CH"/>
         </w:rPr>
         <w:t>Pianificazione</w:t>
       </w:r>
-      <w:bookmarkEnd w:id="9"/>
+      <w:bookmarkEnd w:id="10"/>
     </w:p>
     <w:p>
       <w:r>
@@ -6382,17 +6430,21 @@
       <w:r>
         <w:t>.</w:t>
       </w:r>
-    </w:p>
-    <w:p>
+      <w:r>
+        <w:rPr>
+          <w:noProof/>
+        </w:rPr>
+        <w:t xml:space="preserve"> </w:t>
+      </w:r>
       <w:r>
         <w:rPr>
           <w:noProof/>
         </w:rPr>
         <w:drawing>
-          <wp:inline distT="0" distB="0" distL="0" distR="0" wp14:anchorId="286B410B" wp14:editId="32D7CD08">
-            <wp:extent cx="6581775" cy="3430373"/>
-            <wp:effectExtent l="38100" t="38100" r="28575" b="36830"/>
-            <wp:docPr id="1" name="Immagine 1"/>
+          <wp:inline distT="0" distB="0" distL="0" distR="0" wp14:anchorId="13945F58" wp14:editId="376F57F0">
+            <wp:extent cx="6120130" cy="3189671"/>
+            <wp:effectExtent l="38100" t="38100" r="33020" b="29845"/>
+            <wp:docPr id="1" name="Immagine 1" descr="Immagine che contiene testo, schermata, numero, Parallelo&#10;&#10;Descrizione generata automaticamente"/>
             <wp:cNvGraphicFramePr>
               <a:graphicFrameLocks xmlns:a="http://schemas.openxmlformats.org/drawingml/2006/main" noChangeAspect="1"/>
             </wp:cNvGraphicFramePr>
@@ -6400,7 +6452,7 @@
               <a:graphicData uri="http://schemas.openxmlformats.org/drawingml/2006/picture">
                 <pic:pic xmlns:pic="http://schemas.openxmlformats.org/drawingml/2006/picture">
                   <pic:nvPicPr>
-                    <pic:cNvPr id="1" name=""/>
+                    <pic:cNvPr id="1" name="Immagine 1" descr="Immagine che contiene testo, schermata, numero, Parallelo&#10;&#10;Descrizione generata automaticamente"/>
                     <pic:cNvPicPr/>
                   </pic:nvPicPr>
                   <pic:blipFill>
@@ -6412,7 +6464,7 @@
                   <pic:spPr>
                     <a:xfrm>
                       <a:off x="0" y="0"/>
-                      <a:ext cx="6607434" cy="3443746"/>
+                      <a:ext cx="6122110" cy="3190703"/>
                     </a:xfrm>
                     <a:prstGeom prst="rect">
                       <a:avLst/>
@@ -6429,6 +6481,74 @@
           </wp:inline>
         </w:drawing>
       </w:r>
+      <w:bookmarkStart w:id="11" w:name="_Toc185367016"/>
+      <w:r>
+        <w:rPr>
+          <w:sz w:val="18"/>
+          <w:szCs w:val="22"/>
+        </w:rPr>
+        <w:t xml:space="preserve">Figura </w:t>
+      </w:r>
+      <w:r>
+        <w:rPr>
+          <w:sz w:val="18"/>
+          <w:szCs w:val="22"/>
+        </w:rPr>
+        <w:fldChar w:fldCharType="begin"/>
+      </w:r>
+      <w:r>
+        <w:rPr>
+          <w:sz w:val="18"/>
+          <w:szCs w:val="22"/>
+        </w:rPr>
+        <w:instrText xml:space="preserve"> SEQ Figura \* ARABIC </w:instrText>
+      </w:r>
+      <w:r>
+        <w:rPr>
+          <w:sz w:val="18"/>
+          <w:szCs w:val="22"/>
+        </w:rPr>
+        <w:fldChar w:fldCharType="separate"/>
+      </w:r>
+      <w:r>
+        <w:rPr>
+          <w:noProof/>
+          <w:sz w:val="18"/>
+          <w:szCs w:val="22"/>
+        </w:rPr>
+        <w:t>2</w:t>
+      </w:r>
+      <w:r>
+        <w:rPr>
+          <w:sz w:val="18"/>
+          <w:szCs w:val="22"/>
+        </w:rPr>
+        <w:fldChar w:fldCharType="end"/>
+      </w:r>
+      <w:r>
+        <w:rPr>
+          <w:sz w:val="18"/>
+          <w:szCs w:val="22"/>
+        </w:rPr>
+        <w:t xml:space="preserve"> </w:t>
+      </w:r>
+      <w:proofErr w:type="spellStart"/>
+      <w:r>
+        <w:rPr>
+          <w:sz w:val="18"/>
+          <w:szCs w:val="22"/>
+        </w:rPr>
+        <w:t>Gantt</w:t>
+      </w:r>
+      <w:proofErr w:type="spellEnd"/>
+      <w:r>
+        <w:rPr>
+          <w:sz w:val="18"/>
+          <w:szCs w:val="22"/>
+        </w:rPr>
+        <w:t xml:space="preserve"> Preventivo</w:t>
+      </w:r>
+      <w:bookmarkEnd w:id="11"/>
     </w:p>
     <w:p>
       <w:pPr>
@@ -6452,7 +6572,7 @@
           <w:lang w:val="it-CH"/>
         </w:rPr>
       </w:pPr>
-      <w:bookmarkStart w:id="10" w:name="_Toc124935606"/>
+      <w:bookmarkStart w:id="12" w:name="_Toc124935606"/>
       <w:r>
         <w:rPr>
           <w:lang w:val="it-CH"/>
@@ -6460,7 +6580,7 @@
         <w:lastRenderedPageBreak/>
         <w:t>Analisi dei mezzi</w:t>
       </w:r>
-      <w:bookmarkEnd w:id="10"/>
+      <w:bookmarkEnd w:id="12"/>
     </w:p>
     <w:p>
       <w:r>
@@ -6480,16 +6600,16 @@
           <w:lang w:val="it-CH"/>
         </w:rPr>
       </w:pPr>
-      <w:bookmarkStart w:id="11" w:name="_Toc413411419"/>
-      <w:bookmarkStart w:id="12" w:name="_Toc124935607"/>
+      <w:bookmarkStart w:id="13" w:name="_Toc413411419"/>
+      <w:bookmarkStart w:id="14" w:name="_Toc124935607"/>
       <w:r>
         <w:rPr>
           <w:lang w:val="it-CH"/>
         </w:rPr>
         <w:t>Software</w:t>
       </w:r>
-      <w:bookmarkEnd w:id="11"/>
-      <w:bookmarkEnd w:id="12"/>
+      <w:bookmarkEnd w:id="13"/>
+      <w:bookmarkEnd w:id="14"/>
     </w:p>
     <w:p>
       <w:r>
@@ -6516,7 +6636,10 @@
       </w:r>
       <w:proofErr w:type="spellEnd"/>
       <w:r>
-        <w:t xml:space="preserve"> IDE 20</w:t>
+        <w:t xml:space="preserve"> IDE 2</w:t>
+      </w:r>
+      <w:r>
+        <w:t>0</w:t>
       </w:r>
     </w:p>
     <w:p>
@@ -6576,16 +6699,16 @@
           <w:lang w:val="it-CH"/>
         </w:rPr>
       </w:pPr>
-      <w:bookmarkStart w:id="13" w:name="_Toc413411420"/>
-      <w:bookmarkStart w:id="14" w:name="_Toc124935608"/>
+      <w:bookmarkStart w:id="15" w:name="_Toc413411420"/>
+      <w:bookmarkStart w:id="16" w:name="_Toc124935608"/>
       <w:r>
         <w:rPr>
           <w:lang w:val="it-CH"/>
         </w:rPr>
         <w:t>Hardware</w:t>
       </w:r>
-      <w:bookmarkEnd w:id="13"/>
-      <w:bookmarkEnd w:id="14"/>
+      <w:bookmarkEnd w:id="15"/>
+      <w:bookmarkEnd w:id="16"/>
     </w:p>
     <w:p>
       <w:r>
@@ -6625,6 +6748,9 @@
       <w:r>
         <w:t>Il programma usa una particolare potenza quindi un qualsiasi PC odierno anche di bassa qualità può utilizzare il programma.</w:t>
       </w:r>
+      <w:r>
+        <w:t xml:space="preserve"> Il programma può funzionare su qualsiasi sistema operativo e non presenta limitazioni.</w:t>
+      </w:r>
     </w:p>
     <w:p/>
     <w:p>
@@ -6649,46 +6775,35 @@
     <w:p/>
     <w:p/>
     <w:p>
-      <w:r>
-        <w:t xml:space="preserve">Su quale piattaforma dovrà essere eseguito il prodotto? Che hardware particolare è coinvolto nel progetto? Che particolarità e limitazioni presenta? Che </w:t>
-      </w:r>
-      <w:r>
-        <w:t>HW</w:t>
-      </w:r>
-      <w:r>
-        <w:t xml:space="preserve"> sarà disponibile durante lo sviluppo?</w:t>
-      </w:r>
-    </w:p>
-    <w:p>
       <w:pPr>
         <w:pStyle w:val="Titolo1"/>
       </w:pPr>
-      <w:bookmarkStart w:id="15" w:name="_Toc429059808"/>
-      <w:bookmarkStart w:id="16" w:name="_Toc124935609"/>
+      <w:bookmarkStart w:id="17" w:name="_Toc429059808"/>
+      <w:bookmarkStart w:id="18" w:name="_Toc124935609"/>
       <w:r>
         <w:lastRenderedPageBreak/>
         <w:t>Progettazione</w:t>
       </w:r>
-      <w:bookmarkEnd w:id="15"/>
-      <w:bookmarkEnd w:id="16"/>
-    </w:p>
-    <w:p>
-      <w:pPr>
-        <w:pStyle w:val="Titolo2"/>
-        <w:rPr>
-          <w:lang w:val="it-CH"/>
-        </w:rPr>
-      </w:pPr>
-      <w:bookmarkStart w:id="17" w:name="_Toc429059809"/>
-      <w:bookmarkStart w:id="18" w:name="_Toc124935610"/>
-      <w:r>
-        <w:rPr>
-          <w:lang w:val="it-CH"/>
-        </w:rPr>
-        <w:t>Design dell’architettura del sistema</w:t>
-      </w:r>
       <w:bookmarkEnd w:id="17"/>
       <w:bookmarkEnd w:id="18"/>
+    </w:p>
+    <w:p>
+      <w:pPr>
+        <w:pStyle w:val="Titolo2"/>
+        <w:rPr>
+          <w:lang w:val="it-CH"/>
+        </w:rPr>
+      </w:pPr>
+      <w:bookmarkStart w:id="19" w:name="_Toc429059809"/>
+      <w:bookmarkStart w:id="20" w:name="_Toc124935610"/>
+      <w:r>
+        <w:rPr>
+          <w:lang w:val="it-CH"/>
+        </w:rPr>
+        <w:t>Design dell’architettura del sistema</w:t>
+      </w:r>
+      <w:bookmarkEnd w:id="19"/>
+      <w:bookmarkEnd w:id="20"/>
     </w:p>
     <w:p>
       <w:r>
@@ -6833,8 +6948,8 @@
           <w:lang w:val="it-CH"/>
         </w:rPr>
       </w:pPr>
-      <w:bookmarkStart w:id="19" w:name="_Toc429059811"/>
-      <w:bookmarkStart w:id="20" w:name="_Toc124935612"/>
+      <w:bookmarkStart w:id="21" w:name="_Toc429059811"/>
+      <w:bookmarkStart w:id="22" w:name="_Toc124935612"/>
       <w:r>
         <w:rPr>
           <w:lang w:val="it-CH"/>
@@ -6842,8 +6957,8 @@
         <w:lastRenderedPageBreak/>
         <w:t>Design delle interfacce</w:t>
       </w:r>
-      <w:bookmarkEnd w:id="19"/>
-      <w:bookmarkEnd w:id="20"/>
+      <w:bookmarkEnd w:id="21"/>
+      <w:bookmarkEnd w:id="22"/>
     </w:p>
     <w:p>
       <w:r>
@@ -6909,179 +7024,891 @@
           <w:lang w:val="it-CH"/>
         </w:rPr>
       </w:pPr>
-      <w:bookmarkStart w:id="21" w:name="_Toc429059812"/>
-      <w:bookmarkStart w:id="22" w:name="_Toc124935613"/>
+      <w:bookmarkStart w:id="23" w:name="_Toc429059812"/>
+      <w:bookmarkStart w:id="24" w:name="_Toc124935613"/>
       <w:r>
         <w:rPr>
           <w:lang w:val="it-CH"/>
         </w:rPr>
-        <w:t>Design procedurale</w:t>
-      </w:r>
-      <w:bookmarkEnd w:id="21"/>
-      <w:bookmarkEnd w:id="22"/>
-    </w:p>
-    <w:p>
-      <w:r>
-        <w:t>Descrive i concetti dettagliati dell’architettura/sviluppo utilizzando ad esempio:</w:t>
-      </w:r>
-      <w:bookmarkStart w:id="23" w:name="_GoBack"/>
+        <w:t xml:space="preserve">Design </w:t>
+      </w:r>
       <w:bookmarkEnd w:id="23"/>
-    </w:p>
-    <w:p>
-      <w:pPr>
+      <w:bookmarkEnd w:id="24"/>
+      <w:r>
+        <w:rPr>
+          <w:lang w:val="it-CH"/>
+        </w:rPr>
+        <w:t>delle classi</w:t>
+      </w:r>
+    </w:p>
+    <w:p>
+      <w:r>
+        <w:rPr>
+          <w:noProof/>
+        </w:rPr>
+        <w:drawing>
+          <wp:inline distT="0" distB="0" distL="0" distR="0" wp14:anchorId="6E05B99A" wp14:editId="0E6312EC">
+            <wp:extent cx="3609975" cy="4114800"/>
+            <wp:effectExtent l="0" t="0" r="9525" b="0"/>
+            <wp:docPr id="835459935" name="Immagine 2"/>
+            <wp:cNvGraphicFramePr>
+              <a:graphicFrameLocks xmlns:a="http://schemas.openxmlformats.org/drawingml/2006/main" noChangeAspect="1"/>
+            </wp:cNvGraphicFramePr>
+            <a:graphic xmlns:a="http://schemas.openxmlformats.org/drawingml/2006/main">
+              <a:graphicData uri="http://schemas.openxmlformats.org/drawingml/2006/picture">
+                <pic:pic xmlns:pic="http://schemas.openxmlformats.org/drawingml/2006/picture">
+                  <pic:nvPicPr>
+                    <pic:cNvPr id="0" name="Picture 1"/>
+                    <pic:cNvPicPr>
+                      <a:picLocks noChangeAspect="1" noChangeArrowheads="1"/>
+                    </pic:cNvPicPr>
+                  </pic:nvPicPr>
+                  <pic:blipFill>
+                    <a:blip r:embed="rId17">
+                      <a:extLst>
+                        <a:ext uri="{28A0092B-C50C-407E-A947-70E740481C1C}">
+                          <a14:useLocalDpi xmlns:a14="http://schemas.microsoft.com/office/drawing/2010/main" val="0"/>
+                        </a:ext>
+                      </a:extLst>
+                    </a:blip>
+                    <a:srcRect/>
+                    <a:stretch>
+                      <a:fillRect/>
+                    </a:stretch>
+                  </pic:blipFill>
+                  <pic:spPr bwMode="auto">
+                    <a:xfrm>
+                      <a:off x="0" y="0"/>
+                      <a:ext cx="3609975" cy="4114800"/>
+                    </a:xfrm>
+                    <a:prstGeom prst="rect">
+                      <a:avLst/>
+                    </a:prstGeom>
+                    <a:noFill/>
+                    <a:ln>
+                      <a:noFill/>
+                    </a:ln>
+                  </pic:spPr>
+                </pic:pic>
+              </a:graphicData>
+            </a:graphic>
+          </wp:inline>
+        </w:drawing>
+      </w:r>
+    </w:p>
+    <w:p>
+      <w:r>
+        <w:br w:type="page"/>
+      </w:r>
+    </w:p>
+    <w:p>
+      <w:pPr>
+        <w:pStyle w:val="Titolo1"/>
+      </w:pPr>
+      <w:bookmarkStart w:id="25" w:name="_Toc461179222"/>
+      <w:bookmarkStart w:id="26" w:name="_Toc124935614"/>
+      <w:r>
+        <w:lastRenderedPageBreak/>
+        <w:t>Implementazione</w:t>
+      </w:r>
+      <w:bookmarkEnd w:id="25"/>
+      <w:bookmarkEnd w:id="26"/>
+    </w:p>
+    <w:p>
+      <w:r>
+        <w:t>Il progetto è stato creato utilizzando Java, con l’utilizzo di 3 classi:</w:t>
+      </w:r>
+    </w:p>
+    <w:p>
+      <w:pPr>
+        <w:pStyle w:val="Paragrafoelenco"/>
         <w:numPr>
           <w:ilvl w:val="0"/>
-          <w:numId w:val="11"/>
+          <w:numId w:val="29"/>
         </w:numPr>
       </w:pPr>
       <w:r>
-        <w:t>Diagrammi di flusso e Nassi.</w:t>
-      </w:r>
-    </w:p>
-    <w:p>
-      <w:pPr>
+        <w:rPr>
+          <w:b/>
+          <w:bCs/>
+        </w:rPr>
+        <w:t xml:space="preserve">Classe </w:t>
+      </w:r>
+      <w:proofErr w:type="spellStart"/>
+      <w:r>
+        <w:rPr>
+          <w:b/>
+          <w:bCs/>
+        </w:rPr>
+        <w:t>Main</w:t>
+      </w:r>
+      <w:proofErr w:type="spellEnd"/>
+      <w:r>
+        <w:rPr>
+          <w:b/>
+          <w:bCs/>
+        </w:rPr>
+        <w:t>:</w:t>
+      </w:r>
+      <w:r>
+        <w:t xml:space="preserve"> classe che si occupa di gestire tramite il classico metodo </w:t>
+      </w:r>
+      <w:proofErr w:type="spellStart"/>
+      <w:r>
+        <w:t>main</w:t>
+      </w:r>
+      <w:proofErr w:type="spellEnd"/>
+      <w:r>
+        <w:t>() il ricevimento dei parametri attraverso</w:t>
+      </w:r>
+      <w:r>
+        <w:t xml:space="preserve"> gli “</w:t>
+      </w:r>
+      <w:proofErr w:type="spellStart"/>
+      <w:r>
+        <w:t>args</w:t>
+      </w:r>
+      <w:proofErr w:type="spellEnd"/>
+      <w:r>
+        <w:t>” di Java.</w:t>
+      </w:r>
+    </w:p>
+    <w:p>
+      <w:pPr>
+        <w:pStyle w:val="Paragrafoelenco"/>
         <w:numPr>
           <w:ilvl w:val="0"/>
-          <w:numId w:val="11"/>
+          <w:numId w:val="29"/>
         </w:numPr>
       </w:pPr>
       <w:r>
-        <w:t>Tabelle.</w:t>
-      </w:r>
-    </w:p>
-    <w:p>
-      <w:pPr>
+        <w:rPr>
+          <w:b/>
+          <w:bCs/>
+        </w:rPr>
+        <w:t>Classe Converter</w:t>
+      </w:r>
+      <w:r>
+        <w:t xml:space="preserve">: crea l’oggetto </w:t>
+      </w:r>
+      <w:r>
+        <w:rPr>
+          <w:b/>
+          <w:bCs/>
+        </w:rPr>
+        <w:t>Converter</w:t>
+      </w:r>
+      <w:r>
+        <w:t xml:space="preserve"> </w:t>
+      </w:r>
+      <w:r>
+        <w:t xml:space="preserve">che mi permette attraverso i suoi attributi e i metodi privati e pubblici di prendere e memorizzare temporaneamente le informazioni del </w:t>
+      </w:r>
+      <w:proofErr w:type="spellStart"/>
+      <w:r>
+        <w:t>Main</w:t>
+      </w:r>
+      <w:proofErr w:type="spellEnd"/>
+      <w:r>
+        <w:t>.</w:t>
+      </w:r>
+    </w:p>
+    <w:p>
+      <w:pPr>
+        <w:pStyle w:val="Paragrafoelenco"/>
         <w:numPr>
           <w:ilvl w:val="0"/>
-          <w:numId w:val="11"/>
+          <w:numId w:val="29"/>
         </w:numPr>
       </w:pPr>
       <w:r>
-        <w:t>Classi e metodi.</w:t>
-      </w:r>
-    </w:p>
-    <w:p>
-      <w:pPr>
+        <w:rPr>
+          <w:b/>
+          <w:bCs/>
+        </w:rPr>
+        <w:t xml:space="preserve">Classe </w:t>
+      </w:r>
+      <w:proofErr w:type="spellStart"/>
+      <w:r>
+        <w:rPr>
+          <w:b/>
+          <w:bCs/>
+        </w:rPr>
+        <w:t>Validator</w:t>
+      </w:r>
+      <w:proofErr w:type="spellEnd"/>
+      <w:r>
+        <w:rPr>
+          <w:b/>
+          <w:bCs/>
+        </w:rPr>
+        <w:t>:</w:t>
+      </w:r>
+      <w:r>
+        <w:t xml:space="preserve"> si occupa di controllare i dati dell’oggetto Converter e fa da ultimo step la parte principale quella di eseguire il comando passato dall’utente e passarlo </w:t>
+      </w:r>
+      <w:proofErr w:type="gramStart"/>
+      <w:r>
+        <w:t>ad</w:t>
+      </w:r>
+      <w:proofErr w:type="gramEnd"/>
+      <w:r>
+        <w:t xml:space="preserve"> FFMPEG che farà la conversione per noi.</w:t>
+      </w:r>
+    </w:p>
+    <w:p/>
+    <w:p>
+      <w:r>
+        <w:t xml:space="preserve">Poi ho scelto di utilizzare FFMPEG come programma esterno perché </w:t>
+      </w:r>
+      <w:r>
+        <w:t xml:space="preserve">penso sia </w:t>
+      </w:r>
+      <w:r>
+        <w:t>la soluzione più utile</w:t>
+      </w:r>
+      <w:r>
+        <w:t xml:space="preserve"> che fa al caso per una applicazione desktop; quindi, il mio programma di per sé fa da </w:t>
+      </w:r>
+      <w:proofErr w:type="spellStart"/>
+      <w:r>
+        <w:t>Wrapper</w:t>
+      </w:r>
+      <w:proofErr w:type="spellEnd"/>
+      <w:r>
+        <w:t xml:space="preserve"> attorno a FFMPEG.</w:t>
+      </w:r>
+    </w:p>
+    <w:p/>
+    <w:p>
+      <w:pPr>
+        <w:pStyle w:val="Titolo2"/>
+      </w:pPr>
+      <w:r>
+        <w:t>Classe Converter</w:t>
+      </w:r>
+    </w:p>
+    <w:p>
+      <w:r>
+        <w:t>Prima di tutto ho creato la classe Converter che contiene questi attributi:</w:t>
+      </w:r>
+      <w:r>
+        <w:br/>
+      </w:r>
+      <w:r>
+        <w:drawing>
+          <wp:inline distT="0" distB="0" distL="0" distR="0" wp14:anchorId="7B0FA503" wp14:editId="1E804DCB">
+            <wp:extent cx="6617075" cy="1581150"/>
+            <wp:effectExtent l="38100" t="38100" r="31750" b="38100"/>
+            <wp:docPr id="1420079314" name="Immagine 1" descr="Immagine che contiene testo, Carattere, linea, schermata&#10;&#10;Descrizione generata automaticamente"/>
+            <wp:cNvGraphicFramePr>
+              <a:graphicFrameLocks xmlns:a="http://schemas.openxmlformats.org/drawingml/2006/main" noChangeAspect="1"/>
+            </wp:cNvGraphicFramePr>
+            <a:graphic xmlns:a="http://schemas.openxmlformats.org/drawingml/2006/main">
+              <a:graphicData uri="http://schemas.openxmlformats.org/drawingml/2006/picture">
+                <pic:pic xmlns:pic="http://schemas.openxmlformats.org/drawingml/2006/picture">
+                  <pic:nvPicPr>
+                    <pic:cNvPr id="1420079314" name="Immagine 1" descr="Immagine che contiene testo, Carattere, linea, schermata&#10;&#10;Descrizione generata automaticamente"/>
+                    <pic:cNvPicPr/>
+                  </pic:nvPicPr>
+                  <pic:blipFill>
+                    <a:blip r:embed="rId18"/>
+                    <a:stretch>
+                      <a:fillRect/>
+                    </a:stretch>
+                  </pic:blipFill>
+                  <pic:spPr>
+                    <a:xfrm>
+                      <a:off x="0" y="0"/>
+                      <a:ext cx="6626563" cy="1583417"/>
+                    </a:xfrm>
+                    <a:prstGeom prst="rect">
+                      <a:avLst/>
+                    </a:prstGeom>
+                    <a:ln w="28575">
+                      <a:solidFill>
+                        <a:srgbClr val="FF0000"/>
+                      </a:solidFill>
+                    </a:ln>
+                  </pic:spPr>
+                </pic:pic>
+              </a:graphicData>
+            </a:graphic>
+          </wp:inline>
+        </w:drawing>
+      </w:r>
+    </w:p>
+    <w:p>
+      <w:r>
+        <w:t>Contiene anche tutti i getter e setter più un costruttore di default e un costruttore con tutti gli argomenti:</w:t>
+      </w:r>
+      <w:r>
+        <w:t xml:space="preserve"> </w:t>
+      </w:r>
+      <w:r>
+        <w:drawing>
+          <wp:inline distT="0" distB="0" distL="0" distR="0" wp14:anchorId="456170DE" wp14:editId="1FDCEB6D">
+            <wp:extent cx="6120130" cy="2320346"/>
+            <wp:effectExtent l="38100" t="38100" r="33020" b="41910"/>
+            <wp:docPr id="1833434781" name="Immagine 1" descr="Immagine che contiene testo, schermata, Carattere&#10;&#10;Descrizione generata automaticamente"/>
+            <wp:cNvGraphicFramePr>
+              <a:graphicFrameLocks xmlns:a="http://schemas.openxmlformats.org/drawingml/2006/main" noChangeAspect="1"/>
+            </wp:cNvGraphicFramePr>
+            <a:graphic xmlns:a="http://schemas.openxmlformats.org/drawingml/2006/main">
+              <a:graphicData uri="http://schemas.openxmlformats.org/drawingml/2006/picture">
+                <pic:pic xmlns:pic="http://schemas.openxmlformats.org/drawingml/2006/picture">
+                  <pic:nvPicPr>
+                    <pic:cNvPr id="1833434781" name="Immagine 1" descr="Immagine che contiene testo, schermata, Carattere&#10;&#10;Descrizione generata automaticamente"/>
+                    <pic:cNvPicPr/>
+                  </pic:nvPicPr>
+                  <pic:blipFill>
+                    <a:blip r:embed="rId19"/>
+                    <a:stretch>
+                      <a:fillRect/>
+                    </a:stretch>
+                  </pic:blipFill>
+                  <pic:spPr>
+                    <a:xfrm>
+                      <a:off x="0" y="0"/>
+                      <a:ext cx="6120130" cy="2320346"/>
+                    </a:xfrm>
+                    <a:prstGeom prst="rect">
+                      <a:avLst/>
+                    </a:prstGeom>
+                    <a:ln w="28575">
+                      <a:solidFill>
+                        <a:srgbClr val="FF0000"/>
+                      </a:solidFill>
+                    </a:ln>
+                  </pic:spPr>
+                </pic:pic>
+              </a:graphicData>
+            </a:graphic>
+          </wp:inline>
+        </w:drawing>
+      </w:r>
+    </w:p>
+    <w:p>
+      <w:r>
+        <w:br/>
+      </w:r>
+    </w:p>
+    <w:p>
+      <w:pPr>
+        <w:pStyle w:val="Titolo2"/>
+      </w:pPr>
+      <w:r>
+        <w:lastRenderedPageBreak/>
+        <w:t xml:space="preserve">Classe </w:t>
+      </w:r>
+      <w:proofErr w:type="spellStart"/>
+      <w:r>
+        <w:t>Validator</w:t>
+      </w:r>
+      <w:proofErr w:type="spellEnd"/>
+    </w:p>
+    <w:p>
+      <w:pPr>
+        <w:rPr>
+          <w:lang w:val="it-IT"/>
+        </w:rPr>
+      </w:pPr>
+      <w:r>
+        <w:rPr>
+          <w:lang w:val="it-IT"/>
+        </w:rPr>
+        <w:t xml:space="preserve">La classe </w:t>
+      </w:r>
+      <w:proofErr w:type="spellStart"/>
+      <w:r>
+        <w:rPr>
+          <w:lang w:val="it-IT"/>
+        </w:rPr>
+        <w:t>Validator</w:t>
+      </w:r>
+      <w:proofErr w:type="spellEnd"/>
+      <w:r>
+        <w:rPr>
+          <w:lang w:val="it-IT"/>
+        </w:rPr>
+        <w:t xml:space="preserve"> come detto prima si occupa di controllare ed eseguire i dati ricevuti dalla classe Converter. Ha 3 metodi principali molto autoesplicativi: </w:t>
+      </w:r>
+      <w:proofErr w:type="spellStart"/>
+      <w:r>
+        <w:rPr>
+          <w:b/>
+          <w:bCs/>
+          <w:lang w:val="it-IT"/>
+        </w:rPr>
+        <w:t>isValidConverter</w:t>
+      </w:r>
+      <w:proofErr w:type="spellEnd"/>
+      <w:r>
+        <w:rPr>
+          <w:b/>
+          <w:bCs/>
+          <w:lang w:val="it-IT"/>
+        </w:rPr>
+        <w:t xml:space="preserve">(),  </w:t>
+      </w:r>
+      <w:proofErr w:type="spellStart"/>
+      <w:r>
+        <w:rPr>
+          <w:b/>
+          <w:bCs/>
+          <w:lang w:val="it-IT"/>
+        </w:rPr>
+        <w:t>buildFFMPEGcommand</w:t>
+      </w:r>
+      <w:proofErr w:type="spellEnd"/>
+      <w:r>
+        <w:rPr>
+          <w:b/>
+          <w:bCs/>
+          <w:lang w:val="it-IT"/>
+        </w:rPr>
+        <w:t xml:space="preserve">(), </w:t>
+      </w:r>
+      <w:proofErr w:type="spellStart"/>
+      <w:r>
+        <w:rPr>
+          <w:b/>
+          <w:bCs/>
+          <w:lang w:val="it-IT"/>
+        </w:rPr>
+        <w:t>executeCommand</w:t>
+      </w:r>
+      <w:proofErr w:type="spellEnd"/>
+      <w:r>
+        <w:rPr>
+          <w:b/>
+          <w:bCs/>
+          <w:lang w:val="it-IT"/>
+        </w:rPr>
+        <w:t>()</w:t>
+      </w:r>
+      <w:r>
+        <w:rPr>
+          <w:lang w:val="it-IT"/>
+        </w:rPr>
+        <w:t xml:space="preserve">. Questi 3 metodi vengono racchiusi in un metodo unico chiamato </w:t>
+      </w:r>
+      <w:proofErr w:type="spellStart"/>
+      <w:r>
+        <w:rPr>
+          <w:b/>
+          <w:bCs/>
+          <w:lang w:val="it-IT"/>
+        </w:rPr>
+        <w:t>convertAudio</w:t>
+      </w:r>
+      <w:proofErr w:type="spellEnd"/>
+      <w:r>
+        <w:rPr>
+          <w:b/>
+          <w:bCs/>
+          <w:lang w:val="it-IT"/>
+        </w:rPr>
+        <w:t>()</w:t>
+      </w:r>
+      <w:r>
+        <w:rPr>
+          <w:lang w:val="it-IT"/>
+        </w:rPr>
+        <w:t xml:space="preserve"> che viene richiamato dalla classe </w:t>
+      </w:r>
+      <w:proofErr w:type="spellStart"/>
+      <w:r>
+        <w:rPr>
+          <w:lang w:val="it-IT"/>
+        </w:rPr>
+        <w:t>Main</w:t>
+      </w:r>
+      <w:proofErr w:type="spellEnd"/>
+      <w:r>
+        <w:rPr>
+          <w:lang w:val="it-IT"/>
+        </w:rPr>
+        <w:t>.</w:t>
+      </w:r>
+    </w:p>
+    <w:p>
+      <w:pPr>
+        <w:pStyle w:val="Paragrafoelenco"/>
         <w:numPr>
           <w:ilvl w:val="0"/>
-          <w:numId w:val="11"/>
+          <w:numId w:val="30"/>
         </w:numPr>
-      </w:pPr>
-      <w:r>
-        <w:t xml:space="preserve">Tabelle di </w:t>
-      </w:r>
+        <w:rPr>
+          <w:i/>
+          <w:iCs/>
+          <w:lang w:val="it-IT"/>
+        </w:rPr>
+      </w:pPr>
       <w:proofErr w:type="spellStart"/>
       <w:r>
-        <w:t>routing</w:t>
+        <w:rPr>
+          <w:lang w:val="it-IT"/>
+        </w:rPr>
+        <w:t>isValidConverter</w:t>
       </w:r>
       <w:proofErr w:type="spellEnd"/>
-    </w:p>
-    <w:p>
-      <w:pPr>
+      <w:r>
+        <w:rPr>
+          <w:lang w:val="it-IT"/>
+        </w:rPr>
+        <w:t>: ha il compito di controllare tutti gli input ricevuti tramite “</w:t>
+      </w:r>
+      <w:proofErr w:type="spellStart"/>
+      <w:r>
+        <w:rPr>
+          <w:lang w:val="it-IT"/>
+        </w:rPr>
+        <w:t>args</w:t>
+      </w:r>
+      <w:proofErr w:type="spellEnd"/>
+      <w:r>
+        <w:rPr>
+          <w:lang w:val="it-IT"/>
+        </w:rPr>
+        <w:t xml:space="preserve">” dalla classe </w:t>
+      </w:r>
+      <w:proofErr w:type="spellStart"/>
+      <w:r>
+        <w:rPr>
+          <w:lang w:val="it-IT"/>
+        </w:rPr>
+        <w:t>Main</w:t>
+      </w:r>
+      <w:proofErr w:type="spellEnd"/>
+      <w:r>
+        <w:rPr>
+          <w:lang w:val="it-IT"/>
+        </w:rPr>
+        <w:t xml:space="preserve"> attraverso l’oggetto </w:t>
+      </w:r>
+      <w:r>
+        <w:rPr>
+          <w:b/>
+          <w:bCs/>
+          <w:lang w:val="it-IT"/>
+        </w:rPr>
+        <w:t>Converter</w:t>
+      </w:r>
+      <w:r>
+        <w:rPr>
+          <w:lang w:val="it-IT"/>
+        </w:rPr>
+        <w:t>, metodo strutturato principalmente su una base di “</w:t>
+      </w:r>
+      <w:proofErr w:type="spellStart"/>
+      <w:r>
+        <w:rPr>
+          <w:lang w:val="it-IT"/>
+        </w:rPr>
+        <w:t>if</w:t>
+      </w:r>
+      <w:proofErr w:type="spellEnd"/>
+      <w:r>
+        <w:rPr>
+          <w:lang w:val="it-IT"/>
+        </w:rPr>
+        <w:t>”</w:t>
+      </w:r>
+    </w:p>
+    <w:p>
+      <w:pPr>
+        <w:pStyle w:val="Paragrafoelenco"/>
         <w:numPr>
           <w:ilvl w:val="0"/>
-          <w:numId w:val="11"/>
+          <w:numId w:val="30"/>
         </w:numPr>
-      </w:pPr>
-      <w:r>
-        <w:t>Diritti di accesso a condivisioni …</w:t>
+        <w:rPr>
+          <w:i/>
+          <w:iCs/>
+          <w:lang w:val="it-IT"/>
+        </w:rPr>
+      </w:pPr>
+      <w:proofErr w:type="spellStart"/>
+      <w:r>
+        <w:rPr>
+          <w:lang w:val="it-IT"/>
+        </w:rPr>
+        <w:t>buildFFMPEGCommand</w:t>
+      </w:r>
+      <w:proofErr w:type="spellEnd"/>
+      <w:r>
+        <w:rPr>
+          <w:lang w:val="it-IT"/>
+        </w:rPr>
+        <w:t>: questo metodo letteralmente “costruisce” il comando FFMPEG, quindi, richiama il programma e costruisce la stringa da passargli.</w:t>
+      </w:r>
+    </w:p>
+    <w:p>
+      <w:pPr>
+        <w:pStyle w:val="Paragrafoelenco"/>
+        <w:numPr>
+          <w:ilvl w:val="0"/>
+          <w:numId w:val="30"/>
+        </w:numPr>
+        <w:rPr>
+          <w:i/>
+          <w:iCs/>
+          <w:lang w:val="it-IT"/>
+        </w:rPr>
+      </w:pPr>
+      <w:proofErr w:type="spellStart"/>
+      <w:r>
+        <w:rPr>
+          <w:lang w:val="it-IT"/>
+        </w:rPr>
+        <w:t>executeCommand</w:t>
+      </w:r>
+      <w:proofErr w:type="spellEnd"/>
+      <w:r>
+        <w:rPr>
+          <w:lang w:val="it-IT"/>
+        </w:rPr>
+        <w:t xml:space="preserve">(): questo programma attraverso la classe </w:t>
+      </w:r>
+      <w:proofErr w:type="spellStart"/>
+      <w:r>
+        <w:rPr>
+          <w:lang w:val="it-IT"/>
+        </w:rPr>
+        <w:t>ProcessBuilder</w:t>
+      </w:r>
+      <w:proofErr w:type="spellEnd"/>
+      <w:r>
+        <w:rPr>
+          <w:lang w:val="it-IT"/>
+        </w:rPr>
+        <w:t xml:space="preserve"> di Java</w:t>
+      </w:r>
+    </w:p>
+    <w:p>
+      <w:pPr>
+        <w:pStyle w:val="Paragrafoelenco"/>
+        <w:rPr>
+          <w:lang w:val="it-IT"/>
+        </w:rPr>
+      </w:pPr>
+      <w:r>
+        <w:rPr>
+          <w:lang w:val="it-IT"/>
+        </w:rPr>
+        <w:t>prende la stringa del comando e la fa eseguire a Java attraverso un processo.</w:t>
+      </w:r>
+    </w:p>
+    <w:p>
+      <w:pPr>
+        <w:rPr>
+          <w:lang w:val="it-IT"/>
+        </w:rPr>
+      </w:pPr>
+    </w:p>
+    <w:p>
+      <w:pPr>
+        <w:pStyle w:val="Titolo2"/>
+      </w:pPr>
+      <w:r>
+        <w:t xml:space="preserve">Classe </w:t>
+      </w:r>
+      <w:proofErr w:type="spellStart"/>
+      <w:r>
+        <w:t>Main</w:t>
+      </w:r>
+      <w:proofErr w:type="spellEnd"/>
+    </w:p>
+    <w:p>
+      <w:pPr>
+        <w:rPr>
+          <w:lang w:val="it-IT"/>
+        </w:rPr>
+      </w:pPr>
+      <w:r>
+        <w:rPr>
+          <w:lang w:val="it-IT"/>
+        </w:rPr>
+        <w:t xml:space="preserve">La classe </w:t>
+      </w:r>
+      <w:proofErr w:type="spellStart"/>
+      <w:r>
+        <w:rPr>
+          <w:lang w:val="it-IT"/>
+        </w:rPr>
+        <w:t>Main</w:t>
+      </w:r>
+      <w:proofErr w:type="spellEnd"/>
+      <w:r>
+        <w:rPr>
+          <w:lang w:val="it-IT"/>
+        </w:rPr>
+        <w:t xml:space="preserve"> è la classe principale che alla fine richiama tutte e 2 le classi.</w:t>
+      </w:r>
+    </w:p>
+    <w:p>
+      <w:pPr>
+        <w:rPr>
+          <w:b/>
+          <w:bCs/>
+          <w:lang w:val="it-IT"/>
+        </w:rPr>
+      </w:pPr>
+      <w:r>
+        <w:rPr>
+          <w:lang w:val="it-IT"/>
+        </w:rPr>
+        <w:t xml:space="preserve">Attraverso un ciclo </w:t>
+      </w:r>
+      <w:r>
+        <w:rPr>
+          <w:b/>
+          <w:bCs/>
+          <w:lang w:val="it-IT"/>
+        </w:rPr>
+        <w:t>for</w:t>
+      </w:r>
+      <w:r>
+        <w:rPr>
+          <w:b/>
+          <w:bCs/>
+          <w:lang w:val="it-IT"/>
+        </w:rPr>
+        <w:t xml:space="preserve"> </w:t>
+      </w:r>
+      <w:r>
+        <w:rPr>
+          <w:lang w:val="it-IT"/>
+        </w:rPr>
+        <w:t xml:space="preserve">controlla ogni argomento con uno </w:t>
+      </w:r>
+      <w:r>
+        <w:rPr>
+          <w:b/>
+          <w:bCs/>
+          <w:lang w:val="it-IT"/>
+        </w:rPr>
+        <w:t>switch</w:t>
+      </w:r>
+      <w:r>
+        <w:rPr>
+          <w:b/>
+          <w:bCs/>
+          <w:lang w:val="it-IT"/>
+        </w:rPr>
+        <w:t>:</w:t>
+      </w:r>
+    </w:p>
+    <w:p>
+      <w:r>
+        <w:drawing>
+          <wp:inline distT="0" distB="0" distL="0" distR="0" wp14:anchorId="02DF6841" wp14:editId="157008B7">
+            <wp:extent cx="4848225" cy="2085610"/>
+            <wp:effectExtent l="38100" t="38100" r="28575" b="29210"/>
+            <wp:docPr id="1005341263" name="Immagine 1"/>
+            <wp:cNvGraphicFramePr>
+              <a:graphicFrameLocks xmlns:a="http://schemas.openxmlformats.org/drawingml/2006/main" noChangeAspect="1"/>
+            </wp:cNvGraphicFramePr>
+            <a:graphic xmlns:a="http://schemas.openxmlformats.org/drawingml/2006/main">
+              <a:graphicData uri="http://schemas.openxmlformats.org/drawingml/2006/picture">
+                <pic:pic xmlns:pic="http://schemas.openxmlformats.org/drawingml/2006/picture">
+                  <pic:nvPicPr>
+                    <pic:cNvPr id="1005341263" name=""/>
+                    <pic:cNvPicPr/>
+                  </pic:nvPicPr>
+                  <pic:blipFill>
+                    <a:blip r:embed="rId20"/>
+                    <a:stretch>
+                      <a:fillRect/>
+                    </a:stretch>
+                  </pic:blipFill>
+                  <pic:spPr>
+                    <a:xfrm>
+                      <a:off x="0" y="0"/>
+                      <a:ext cx="4865962" cy="2093240"/>
+                    </a:xfrm>
+                    <a:prstGeom prst="rect">
+                      <a:avLst/>
+                    </a:prstGeom>
+                    <a:ln w="28575">
+                      <a:solidFill>
+                        <a:srgbClr val="FF0000"/>
+                      </a:solidFill>
+                    </a:ln>
+                  </pic:spPr>
+                </pic:pic>
+              </a:graphicData>
+            </a:graphic>
+          </wp:inline>
+        </w:drawing>
+      </w:r>
+    </w:p>
+    <w:p>
+      <w:r>
+        <w:t xml:space="preserve">Alla fine del for e dello switch viene passato il tutto alla classe </w:t>
+      </w:r>
+      <w:proofErr w:type="spellStart"/>
+      <w:r>
+        <w:t>Validator</w:t>
+      </w:r>
+      <w:proofErr w:type="spellEnd"/>
+      <w:r>
+        <w:t xml:space="preserve"> tramite il suo metodo </w:t>
+      </w:r>
+      <w:proofErr w:type="spellStart"/>
+      <w:r>
+        <w:rPr>
+          <w:b/>
+          <w:bCs/>
+        </w:rPr>
+        <w:t>convertAudio</w:t>
+      </w:r>
+      <w:proofErr w:type="spellEnd"/>
+      <w:r>
+        <w:rPr>
+          <w:b/>
+          <w:bCs/>
+        </w:rPr>
+        <w:t>(</w:t>
+      </w:r>
+      <w:proofErr w:type="spellStart"/>
+      <w:r>
+        <w:rPr>
+          <w:b/>
+          <w:bCs/>
+        </w:rPr>
+        <w:t>converter</w:t>
+      </w:r>
+      <w:proofErr w:type="spellEnd"/>
+      <w:r>
+        <w:rPr>
+          <w:b/>
+          <w:bCs/>
+        </w:rPr>
+        <w:t>)</w:t>
+      </w:r>
+      <w:r>
+        <w:rPr>
+          <w:b/>
+          <w:bCs/>
+        </w:rPr>
+        <w:t>.</w:t>
       </w:r>
     </w:p>
     <w:p/>
-    <w:p>
-      <w:r>
-        <w:t>Questi documenti permetteranno di rappresentare i dettagli procedurali per la realizzazione del prodotto.</w:t>
-      </w:r>
-    </w:p>
     <w:p/>
     <w:p>
-      <w:r>
-        <w:br w:type="page"/>
-      </w:r>
-    </w:p>
-    <w:p>
       <w:pPr>
         <w:pStyle w:val="Titolo1"/>
       </w:pPr>
-      <w:bookmarkStart w:id="24" w:name="_Toc461179222"/>
-      <w:bookmarkStart w:id="25" w:name="_Toc124935614"/>
-      <w:r>
-        <w:lastRenderedPageBreak/>
-        <w:t>Implementazione</w:t>
-      </w:r>
-      <w:bookmarkEnd w:id="24"/>
-      <w:bookmarkEnd w:id="25"/>
-    </w:p>
-    <w:p>
-      <w:r>
-        <w:t>In questo capitolo dovrà essere mostrato come è stato realizzato il lavoro. Questa parte può differenziarsi dalla progettazione in quanto il risultato ottenuto non per forza può essere come era stato progettato.</w:t>
-      </w:r>
-    </w:p>
-    <w:p>
-      <w:r>
-        <w:t xml:space="preserve">Sulla base di queste informazioni il lavoro svolto dovrà essere riproducibile. </w:t>
-      </w:r>
-    </w:p>
-    <w:p>
-      <w:r>
-        <w:t>In questa parte è richiesto l’inserimento di codice sorgente</w:t>
-      </w:r>
-      <w:r>
-        <w:t xml:space="preserve"> - </w:t>
-      </w:r>
-      <w:proofErr w:type="spellStart"/>
-      <w:r>
-        <w:t>P</w:t>
-      </w:r>
-      <w:r>
-        <w:t>rint</w:t>
-      </w:r>
-      <w:proofErr w:type="spellEnd"/>
-      <w:r>
-        <w:t xml:space="preserve"> </w:t>
-      </w:r>
-      <w:r>
-        <w:t>S</w:t>
-      </w:r>
-      <w:r>
-        <w:t xml:space="preserve">creen </w:t>
-      </w:r>
-      <w:r>
-        <w:t xml:space="preserve">- </w:t>
-      </w:r>
-      <w:r>
-        <w:t>di maschere solamente per quei passaggi particolarmente significativi e/o critici.</w:t>
-      </w:r>
-    </w:p>
-    <w:p>
-      <w:r>
-        <w:t>Inoltre,</w:t>
-      </w:r>
-      <w:r>
-        <w:t xml:space="preserve"> dovranno essere descritte eventuali varianti di soluzione o scelte di prodotti con motivazione delle scelte.</w:t>
-      </w:r>
-    </w:p>
-    <w:p>
-      <w:r>
-        <w:t>Non deve apparire nessuna forma di guida d’uso di librerie o di componenti utilizzati. Eventualmente questa va allegata.</w:t>
-      </w:r>
-    </w:p>
-    <w:p>
-      <w:r>
-        <w:t>Per eventuali dettagli si possono inserire riferimenti ai diari.</w:t>
-      </w:r>
-    </w:p>
-    <w:p>
-      <w:pPr>
-        <w:pStyle w:val="Titolo1"/>
-      </w:pPr>
-      <w:bookmarkStart w:id="26" w:name="_Toc461179223"/>
-      <w:bookmarkStart w:id="27" w:name="_Toc124935615"/>
+      <w:bookmarkStart w:id="27" w:name="_Toc461179223"/>
+      <w:bookmarkStart w:id="28" w:name="_Toc124935615"/>
       <w:r>
         <w:t>Test</w:t>
       </w:r>
-      <w:bookmarkEnd w:id="26"/>
       <w:bookmarkEnd w:id="27"/>
+      <w:bookmarkEnd w:id="28"/>
     </w:p>
     <w:p>
       <w:pPr>
@@ -7090,16 +7917,16 @@
           <w:lang w:val="it-CH"/>
         </w:rPr>
       </w:pPr>
-      <w:bookmarkStart w:id="28" w:name="_Toc461179224"/>
-      <w:bookmarkStart w:id="29" w:name="_Toc124935616"/>
+      <w:bookmarkStart w:id="29" w:name="_Toc461179224"/>
+      <w:bookmarkStart w:id="30" w:name="_Toc124935616"/>
       <w:r>
         <w:rPr>
           <w:lang w:val="it-CH"/>
         </w:rPr>
         <w:t>Protocollo di test</w:t>
       </w:r>
-      <w:bookmarkEnd w:id="28"/>
       <w:bookmarkEnd w:id="29"/>
+      <w:bookmarkEnd w:id="30"/>
     </w:p>
     <w:p>
       <w:r>
@@ -7155,6 +7982,7 @@
                 <w:szCs w:val="24"/>
                 <w:lang w:val="it-CH"/>
               </w:rPr>
+              <w:lastRenderedPageBreak/>
               <w:t>Test Case</w:t>
             </w:r>
           </w:p>
@@ -7259,25 +8087,7 @@
                 <w:szCs w:val="24"/>
                 <w:lang w:val="it-CH"/>
               </w:rPr>
-              <w:t xml:space="preserve">Import a card with KIC, KID and KIK </w:t>
-            </w:r>
-            <w:proofErr w:type="spellStart"/>
-            <w:r>
-              <w:rPr>
-                <w:sz w:val="24"/>
-                <w:szCs w:val="24"/>
-                <w:lang w:val="it-CH"/>
-              </w:rPr>
-              <w:t>keys</w:t>
-            </w:r>
-            <w:proofErr w:type="spellEnd"/>
-            <w:r>
-              <w:rPr>
-                <w:sz w:val="24"/>
-                <w:szCs w:val="24"/>
-                <w:lang w:val="it-CH"/>
-              </w:rPr>
-              <w:t xml:space="preserve">, </w:t>
+              <w:t xml:space="preserve">Import a card with KIC, KID and KIK keys, </w:t>
             </w:r>
             <w:proofErr w:type="spellStart"/>
             <w:r>
@@ -7383,25 +8193,7 @@
                 <w:szCs w:val="24"/>
                 <w:lang w:val="it-CH"/>
               </w:rPr>
-              <w:t xml:space="preserve">Import a card with KIC, KID and KIK </w:t>
-            </w:r>
-            <w:proofErr w:type="spellStart"/>
-            <w:r>
-              <w:rPr>
-                <w:sz w:val="24"/>
-                <w:szCs w:val="24"/>
-                <w:lang w:val="it-CH"/>
-              </w:rPr>
-              <w:t>keys</w:t>
-            </w:r>
-            <w:proofErr w:type="spellEnd"/>
-            <w:r>
-              <w:rPr>
-                <w:sz w:val="24"/>
-                <w:szCs w:val="24"/>
-                <w:lang w:val="it-CH"/>
-              </w:rPr>
-              <w:t xml:space="preserve"> with no </w:t>
+              <w:t xml:space="preserve">Import a card with KIC, KID and KIK keys with no </w:t>
             </w:r>
             <w:proofErr w:type="spellStart"/>
             <w:r>
@@ -7950,7 +8742,6 @@
                 <w:szCs w:val="24"/>
                 <w:lang w:val="fr-CH"/>
               </w:rPr>
-              <w:lastRenderedPageBreak/>
               <w:t>Research</w:t>
             </w:r>
             <w:proofErr w:type="spellEnd"/>
@@ -8502,7 +9293,6 @@
                 <w:szCs w:val="24"/>
                 <w:lang w:val="it-CH"/>
               </w:rPr>
-              <w:lastRenderedPageBreak/>
               <w:t>Risultati attesi</w:t>
             </w:r>
           </w:p>
@@ -8630,7 +9420,7 @@
           <w:b/>
         </w:rPr>
       </w:pPr>
-      <w:bookmarkStart w:id="30" w:name="_Toc461179225"/>
+      <w:bookmarkStart w:id="31" w:name="_Toc461179225"/>
       <w:r>
         <w:br w:type="page"/>
       </w:r>
@@ -8642,7 +9432,7 @@
           <w:lang w:val="it-CH"/>
         </w:rPr>
       </w:pPr>
-      <w:bookmarkStart w:id="31" w:name="_Toc124935617"/>
+      <w:bookmarkStart w:id="32" w:name="_Toc124935617"/>
       <w:r>
         <w:rPr>
           <w:lang w:val="it-CH"/>
@@ -8650,8 +9440,8 @@
         <w:lastRenderedPageBreak/>
         <w:t>Risultati test</w:t>
       </w:r>
-      <w:bookmarkEnd w:id="30"/>
       <w:bookmarkEnd w:id="31"/>
+      <w:bookmarkEnd w:id="32"/>
     </w:p>
     <w:p>
       <w:r>
@@ -8884,16 +9674,16 @@
           <w:lang w:val="it-CH"/>
         </w:rPr>
       </w:pPr>
-      <w:bookmarkStart w:id="32" w:name="_Toc461179226"/>
-      <w:bookmarkStart w:id="33" w:name="_Toc124935618"/>
+      <w:bookmarkStart w:id="33" w:name="_Toc461179226"/>
+      <w:bookmarkStart w:id="34" w:name="_Toc124935618"/>
       <w:r>
         <w:rPr>
           <w:lang w:val="it-CH"/>
         </w:rPr>
         <w:t>Mancanze/limitazioni conosciute</w:t>
       </w:r>
-      <w:bookmarkEnd w:id="32"/>
       <w:bookmarkEnd w:id="33"/>
+      <w:bookmarkEnd w:id="34"/>
     </w:p>
     <w:p>
       <w:r>
@@ -8904,13 +9694,13 @@
       <w:pPr>
         <w:pStyle w:val="Titolo1"/>
       </w:pPr>
-      <w:bookmarkStart w:id="34" w:name="_Toc461179227"/>
-      <w:bookmarkStart w:id="35" w:name="_Toc124935619"/>
+      <w:bookmarkStart w:id="35" w:name="_Toc461179227"/>
+      <w:bookmarkStart w:id="36" w:name="_Toc124935619"/>
       <w:r>
         <w:t>Consuntivo</w:t>
       </w:r>
-      <w:bookmarkEnd w:id="34"/>
       <w:bookmarkEnd w:id="35"/>
+      <w:bookmarkEnd w:id="36"/>
     </w:p>
     <w:p>
       <w:r>
@@ -8934,10 +9724,10 @@
     <w:p>
       <w:pPr>
         <w:sectPr>
-          <w:headerReference w:type="default" r:id="rId17"/>
-          <w:footerReference w:type="default" r:id="rId18"/>
-          <w:headerReference w:type="first" r:id="rId19"/>
-          <w:footerReference w:type="first" r:id="rId20"/>
+          <w:headerReference w:type="default" r:id="rId21"/>
+          <w:footerReference w:type="default" r:id="rId22"/>
+          <w:headerReference w:type="first" r:id="rId23"/>
+          <w:footerReference w:type="first" r:id="rId24"/>
           <w:pgSz w:w="11906" w:h="16838"/>
           <w:pgMar w:top="1985" w:right="1134" w:bottom="1418" w:left="1134" w:header="567" w:footer="567" w:gutter="0"/>
           <w:cols w:space="720"/>
@@ -9040,7 +9830,7 @@
                 <v:stroke joinstyle="miter"/>
                 <v:path gradientshapeok="t" o:connecttype="rect"/>
               </v:shapetype>
-              <v:shape id="Casella di testo 19" o:spid="_x0000_s1026" type="#_x0000_t202" style="position:absolute;margin-left:145.25pt;margin-top:158.65pt;width:405.95pt;height:40.95pt;rotation:-30;z-index:251659264;visibility:visible;mso-wrap-style:square;mso-height-percent:0;mso-wrap-distance-left:9pt;mso-wrap-distance-top:0;mso-wrap-distance-right:9pt;mso-wrap-distance-bottom:0;mso-position-horizontal:absolute;mso-position-horizontal-relative:text;mso-position-vertical:absolute;mso-position-vertical-relative:text;mso-height-percent:0;mso-height-relative:margin;v-text-anchor:top" o:gfxdata="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" fillcolor="white [3201]" strokeweight=".5pt">
+              <v:shape id="Casella di testo 19" o:spid="_x0000_s1026" type="#_x0000_t202" style="position:absolute;margin-left:145.25pt;margin-top:158.65pt;width:405.95pt;height:40.95pt;rotation:-30;z-index:251659264;visibility:visible;mso-wrap-style:square;mso-height-percent:0;mso-wrap-distance-left:9pt;mso-wrap-distance-top:0;mso-wrap-distance-right:9pt;mso-wrap-distance-bottom:0;mso-position-horizontal:absolute;mso-position-horizontal-relative:text;mso-position-vertical:absolute;mso-position-vertical-relative:text;mso-height-percent:0;mso-height-relative:margin;v-text-anchor:top" o:gfxdata="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" fillcolor="white [3201]" strokeweight=".5pt">
                 <v:fill opacity="27499f"/>
                 <v:textbox>
                   <w:txbxContent>
@@ -9089,7 +9879,7 @@
                     </pic:cNvPicPr>
                   </pic:nvPicPr>
                   <pic:blipFill>
-                    <a:blip r:embed="rId21" cstate="print">
+                    <a:blip r:embed="rId25" cstate="print">
                       <a:extLst>
                         <a:ext uri="{28A0092B-C50C-407E-A947-70E740481C1C}">
                           <a14:useLocalDpi xmlns:a14="http://schemas.microsoft.com/office/drawing/2010/main" val="0"/>
@@ -9131,7 +9921,9 @@
       <w:pPr>
         <w:pStyle w:val="Didascalia"/>
       </w:pPr>
-      <w:bookmarkStart w:id="36" w:name="_Toc124775988"/>
+      <w:bookmarkStart w:id="37" w:name="_Toc124775988"/>
+      <w:bookmarkStart w:id="38" w:name="_Toc185366234"/>
+      <w:bookmarkStart w:id="39" w:name="_Toc185367017"/>
       <w:r>
         <w:t xml:space="preserve">Figura </w:t>
       </w:r>
@@ -9140,7 +9932,7 @@
           <w:rPr>
             <w:noProof/>
           </w:rPr>
-          <w:t>5</w:t>
+          <w:t>3</w:t>
         </w:r>
       </w:fldSimple>
       <w:r>
@@ -9152,14 +9944,16 @@
       <w:r>
         <w:t xml:space="preserve"> consuntivo</w:t>
       </w:r>
-      <w:bookmarkEnd w:id="36"/>
+      <w:bookmarkEnd w:id="37"/>
+      <w:bookmarkEnd w:id="38"/>
+      <w:bookmarkEnd w:id="39"/>
     </w:p>
     <w:p/>
     <w:p>
       <w:pPr>
         <w:sectPr>
-          <w:headerReference w:type="first" r:id="rId22"/>
-          <w:footerReference w:type="first" r:id="rId23"/>
+          <w:headerReference w:type="first" r:id="rId26"/>
+          <w:footerReference w:type="first" r:id="rId27"/>
           <w:pgSz w:w="16838" w:h="11906" w:orient="landscape"/>
           <w:pgMar w:top="720" w:right="720" w:bottom="720" w:left="720" w:header="567" w:footer="567" w:gutter="0"/>
           <w:cols w:space="720"/>
@@ -9172,72 +9966,98 @@
       <w:pPr>
         <w:pStyle w:val="Titolo1"/>
       </w:pPr>
-      <w:bookmarkStart w:id="37" w:name="_Toc461179228"/>
-      <w:bookmarkStart w:id="38" w:name="_Toc124935620"/>
+      <w:bookmarkStart w:id="40" w:name="_Toc461179228"/>
+      <w:bookmarkStart w:id="41" w:name="_Toc124935620"/>
       <w:r>
         <w:lastRenderedPageBreak/>
         <w:t>Conclusioni</w:t>
       </w:r>
-      <w:bookmarkEnd w:id="37"/>
-      <w:bookmarkEnd w:id="38"/>
-    </w:p>
-    <w:p>
-      <w:r>
-        <w:t>Quali sono le implicazioni della mia soluzione? Che impatto avrà? Cambierà il mondo? È un successo importante? È solo un’aggiunta marginale o è semplicemente servita per scoprire che questo percorso è stato una perdita di tempo? I risultati ottenuti sono generali, facilmente generalizzabili o sono specifici di un caso particolare? ecc</w:t>
+      <w:bookmarkEnd w:id="40"/>
+      <w:bookmarkEnd w:id="41"/>
+    </w:p>
+    <w:p>
+      <w:pPr>
+        <w:rPr>
+          <w:sz w:val="28"/>
+          <w:szCs w:val="22"/>
+          <w:lang w:eastAsia="en-US"/>
+        </w:rPr>
+      </w:pPr>
+      <w:r>
+        <w:rPr>
+          <w:sz w:val="28"/>
+          <w:szCs w:val="22"/>
+          <w:lang w:eastAsia="en-US"/>
+        </w:rPr>
+        <w:t>Il programma si è rivelato arduo da implementare, non come me l’aspettavo. Sono convinto che il progetto alla fine sia un buon prodotto, anche se vari requisiti sono stati messi da parte per colpa di vari fattori come il tempo o la difficoltà. Grazie a questo progetto mi sono reso conto di un aspetto fondamentale in quanto la “teoria”, ovvero la fase di preparazione del codice, sia una delle parti più complicate e che secondo me richiede molta attenzione.</w:t>
+      </w:r>
+    </w:p>
+    <w:p>
+      <w:pPr>
+        <w:rPr>
+          <w:sz w:val="28"/>
+          <w:szCs w:val="22"/>
+          <w:lang w:eastAsia="en-US"/>
+        </w:rPr>
+      </w:pPr>
+      <w:r>
+        <w:rPr>
+          <w:sz w:val="28"/>
+          <w:szCs w:val="22"/>
+          <w:lang w:eastAsia="en-US"/>
+        </w:rPr>
+        <w:t>Ho avuto anche la possibilità di sviluppare ulteriori conoscenze riguardo ai vari File Audio e le proprie particolarità.</w:t>
+      </w:r>
+    </w:p>
+    <w:p>
+      <w:pPr>
+        <w:pStyle w:val="Titolo2"/>
+        <w:rPr>
+          <w:lang w:val="it-CH"/>
+        </w:rPr>
+      </w:pPr>
+      <w:bookmarkStart w:id="42" w:name="_Toc461179229"/>
+      <w:bookmarkStart w:id="43" w:name="_Toc124935621"/>
+      <w:r>
+        <w:rPr>
+          <w:lang w:val="it-CH"/>
+        </w:rPr>
+        <w:t>Sviluppi futuri</w:t>
+      </w:r>
+      <w:bookmarkEnd w:id="42"/>
+      <w:bookmarkEnd w:id="43"/>
+    </w:p>
+    <w:p>
+      <w:r>
+        <w:t xml:space="preserve">Molte migliori che si possono applicare al prodotto sono già elencate come requisiti visto che certi non ho avuto la possibilità nel realizzarli. </w:t>
+      </w:r>
+    </w:p>
+    <w:p>
+      <w:pPr>
+        <w:pStyle w:val="Titolo2"/>
+        <w:rPr>
+          <w:lang w:val="it-CH"/>
+        </w:rPr>
+      </w:pPr>
+      <w:bookmarkStart w:id="44" w:name="_Toc461179230"/>
+      <w:bookmarkStart w:id="45" w:name="_Toc124935622"/>
+      <w:r>
+        <w:rPr>
+          <w:lang w:val="it-CH"/>
+        </w:rPr>
+        <w:t>Considerazioni personali</w:t>
+      </w:r>
+      <w:bookmarkEnd w:id="44"/>
+      <w:bookmarkEnd w:id="45"/>
+    </w:p>
+    <w:p>
+      <w:r>
+        <w:t>Cosa ho imparato in questo progetto? ecc</w:t>
       </w:r>
       <w:r>
         <w:t>.</w:t>
       </w:r>
     </w:p>
-    <w:p>
-      <w:pPr>
-        <w:pStyle w:val="Titolo2"/>
-        <w:rPr>
-          <w:lang w:val="it-CH"/>
-        </w:rPr>
-      </w:pPr>
-      <w:bookmarkStart w:id="39" w:name="_Toc461179229"/>
-      <w:bookmarkStart w:id="40" w:name="_Toc124935621"/>
-      <w:r>
-        <w:rPr>
-          <w:lang w:val="it-CH"/>
-        </w:rPr>
-        <w:t>Sviluppi futuri</w:t>
-      </w:r>
-      <w:bookmarkEnd w:id="39"/>
-      <w:bookmarkEnd w:id="40"/>
-    </w:p>
-    <w:p>
-      <w:r>
-        <w:t>Migliorie o estensioni che possono essere sviluppate sul prodotto.</w:t>
-      </w:r>
-    </w:p>
-    <w:p>
-      <w:pPr>
-        <w:pStyle w:val="Titolo2"/>
-        <w:rPr>
-          <w:lang w:val="it-CH"/>
-        </w:rPr>
-      </w:pPr>
-      <w:bookmarkStart w:id="41" w:name="_Toc461179230"/>
-      <w:bookmarkStart w:id="42" w:name="_Toc124935622"/>
-      <w:r>
-        <w:rPr>
-          <w:lang w:val="it-CH"/>
-        </w:rPr>
-        <w:t>Considerazioni personali</w:t>
-      </w:r>
-      <w:bookmarkEnd w:id="41"/>
-      <w:bookmarkEnd w:id="42"/>
-    </w:p>
-    <w:p>
-      <w:r>
-        <w:t>Cosa ho imparato in questo progetto? ecc</w:t>
-      </w:r>
-      <w:r>
-        <w:t>.</w:t>
-      </w:r>
-    </w:p>
     <w:p/>
     <w:p>
       <w:pPr>
@@ -9245,7 +10065,7 @@
           <w:b/>
         </w:rPr>
       </w:pPr>
-      <w:bookmarkStart w:id="43" w:name="_Toc461179231"/>
+      <w:bookmarkStart w:id="46" w:name="_Toc461179231"/>
       <w:r>
         <w:br w:type="page"/>
       </w:r>
@@ -9254,13 +10074,13 @@
       <w:pPr>
         <w:pStyle w:val="Titolo1"/>
       </w:pPr>
-      <w:bookmarkStart w:id="44" w:name="_Toc124935623"/>
+      <w:bookmarkStart w:id="47" w:name="_Toc124935623"/>
       <w:r>
         <w:lastRenderedPageBreak/>
         <w:t>Bibliografia</w:t>
       </w:r>
-      <w:bookmarkEnd w:id="43"/>
-      <w:bookmarkEnd w:id="44"/>
+      <w:bookmarkEnd w:id="46"/>
+      <w:bookmarkEnd w:id="47"/>
     </w:p>
     <w:p>
       <w:pPr>
@@ -9269,181 +10089,16 @@
           <w:lang w:val="it-CH"/>
         </w:rPr>
       </w:pPr>
-      <w:bookmarkStart w:id="45" w:name="_Toc461179232"/>
-      <w:bookmarkStart w:id="46" w:name="_Toc124935624"/>
+      <w:bookmarkStart w:id="48" w:name="_Toc461179234"/>
+      <w:bookmarkStart w:id="49" w:name="_Toc124935626"/>
       <w:r>
         <w:rPr>
           <w:lang w:val="it-CH"/>
         </w:rPr>
-        <w:t>Bibliografia per articoli di riviste:</w:t>
-      </w:r>
-      <w:bookmarkEnd w:id="45"/>
-      <w:bookmarkEnd w:id="46"/>
-    </w:p>
-    <w:p>
-      <w:pPr>
-        <w:numPr>
-          <w:ilvl w:val="0"/>
-          <w:numId w:val="6"/>
-        </w:numPr>
-      </w:pPr>
-      <w:r>
-        <w:t>Cognome e nome (o iniziali) dell’autore o degli autori, o nome dell’organizzazione,</w:t>
-      </w:r>
-    </w:p>
-    <w:p>
-      <w:pPr>
-        <w:numPr>
-          <w:ilvl w:val="0"/>
-          <w:numId w:val="6"/>
-        </w:numPr>
-      </w:pPr>
-      <w:r>
-        <w:t>Titolo dell’articolo (tra virgolette),</w:t>
-      </w:r>
-    </w:p>
-    <w:p>
-      <w:pPr>
-        <w:numPr>
-          <w:ilvl w:val="0"/>
-          <w:numId w:val="6"/>
-        </w:numPr>
-      </w:pPr>
-      <w:r>
-        <w:t>Titolo della rivista (in italico),</w:t>
-      </w:r>
-    </w:p>
-    <w:p>
-      <w:pPr>
-        <w:numPr>
-          <w:ilvl w:val="0"/>
-          <w:numId w:val="6"/>
-        </w:numPr>
-      </w:pPr>
-      <w:r>
-        <w:t>Anno e numero</w:t>
-      </w:r>
-    </w:p>
-    <w:p>
-      <w:pPr>
-        <w:numPr>
-          <w:ilvl w:val="0"/>
-          <w:numId w:val="6"/>
-        </w:numPr>
-      </w:pPr>
-      <w:r>
-        <w:t>Pagina iniziale dell’articolo</w:t>
-      </w:r>
-      <w:r>
-        <w:t>.</w:t>
-      </w:r>
-    </w:p>
-    <w:p>
-      <w:pPr>
-        <w:pStyle w:val="Titolo2"/>
-        <w:rPr>
-          <w:lang w:val="it-CH"/>
-        </w:rPr>
-      </w:pPr>
-      <w:bookmarkStart w:id="47" w:name="_Toc461179233"/>
-      <w:bookmarkStart w:id="48" w:name="_Toc124935625"/>
-      <w:r>
-        <w:rPr>
-          <w:lang w:val="it-CH"/>
-        </w:rPr>
-        <w:t>Bibliografia per libri</w:t>
-      </w:r>
-      <w:bookmarkEnd w:id="47"/>
+        <w:t>Sitografia</w:t>
+      </w:r>
       <w:bookmarkEnd w:id="48"/>
-    </w:p>
-    <w:p>
-      <w:pPr>
-        <w:numPr>
-          <w:ilvl w:val="0"/>
-          <w:numId w:val="7"/>
-        </w:numPr>
-      </w:pPr>
-      <w:r>
-        <w:t>Cognome e nome (o iniziali) dell’autore o degli autori, o nome dell’organizzazione,</w:t>
-      </w:r>
-    </w:p>
-    <w:p>
-      <w:pPr>
-        <w:numPr>
-          <w:ilvl w:val="0"/>
-          <w:numId w:val="7"/>
-        </w:numPr>
-      </w:pPr>
-      <w:r>
-        <w:t>Titolo del libro (in italico),</w:t>
-      </w:r>
-    </w:p>
-    <w:p>
-      <w:pPr>
-        <w:numPr>
-          <w:ilvl w:val="0"/>
-          <w:numId w:val="7"/>
-        </w:numPr>
-      </w:pPr>
-      <w:proofErr w:type="spellStart"/>
-      <w:r>
-        <w:t>ev</w:t>
-      </w:r>
-      <w:proofErr w:type="spellEnd"/>
-      <w:r>
-        <w:t>. Numero di edizione,</w:t>
-      </w:r>
-    </w:p>
-    <w:p>
-      <w:pPr>
-        <w:numPr>
-          <w:ilvl w:val="0"/>
-          <w:numId w:val="7"/>
-        </w:numPr>
-      </w:pPr>
-      <w:r>
-        <w:t>Nome dell’editore,</w:t>
-      </w:r>
-    </w:p>
-    <w:p>
-      <w:pPr>
-        <w:numPr>
-          <w:ilvl w:val="0"/>
-          <w:numId w:val="7"/>
-        </w:numPr>
-      </w:pPr>
-      <w:r>
-        <w:t>Anno di pubblicazione,</w:t>
-      </w:r>
-    </w:p>
-    <w:p>
-      <w:pPr>
-        <w:numPr>
-          <w:ilvl w:val="0"/>
-          <w:numId w:val="7"/>
-        </w:numPr>
-      </w:pPr>
-      <w:r>
-        <w:t>ISBN.</w:t>
-      </w:r>
-    </w:p>
-    <w:p>
-      <w:pPr>
-        <w:pStyle w:val="Titolo2"/>
-        <w:rPr>
-          <w:lang w:val="it-CH"/>
-        </w:rPr>
-      </w:pPr>
-      <w:bookmarkStart w:id="49" w:name="_Toc461179234"/>
-      <w:bookmarkStart w:id="50" w:name="_Toc124935626"/>
-      <w:r>
-        <w:rPr>
-          <w:lang w:val="it-CH"/>
-        </w:rPr>
-        <w:t>Sitografia</w:t>
-      </w:r>
       <w:bookmarkEnd w:id="49"/>
-      <w:bookmarkEnd w:id="50"/>
     </w:p>
     <w:p>
       <w:pPr>
@@ -9542,7 +10197,7 @@
           <w:lang w:val="fr-CH"/>
         </w:rPr>
       </w:pPr>
-      <w:bookmarkStart w:id="51" w:name="_Toc461179235"/>
+      <w:bookmarkStart w:id="50" w:name="_Toc461179235"/>
     </w:p>
     <w:p>
       <w:pPr>
@@ -9565,12 +10220,12 @@
       <w:pPr>
         <w:pStyle w:val="Titolo1"/>
       </w:pPr>
-      <w:bookmarkStart w:id="52" w:name="_Toc124935627"/>
+      <w:bookmarkStart w:id="51" w:name="_Toc124935627"/>
       <w:r>
         <w:lastRenderedPageBreak/>
         <w:t>Glossario</w:t>
       </w:r>
-      <w:bookmarkEnd w:id="52"/>
+      <w:bookmarkEnd w:id="51"/>
     </w:p>
     <w:tbl>
       <w:tblPr>
@@ -9743,11 +10398,11 @@
       <w:pPr>
         <w:pStyle w:val="Titolo1"/>
       </w:pPr>
-      <w:bookmarkStart w:id="53" w:name="_Toc124935628"/>
+      <w:bookmarkStart w:id="52" w:name="_Toc124935628"/>
       <w:r>
         <w:t>Indice delle figure</w:t>
       </w:r>
-      <w:bookmarkEnd w:id="53"/>
+      <w:bookmarkEnd w:id="52"/>
     </w:p>
     <w:p>
       <w:pPr>
@@ -9758,27 +10413,38 @@
         <w:rPr>
           <w:rFonts w:asciiTheme="minorHAnsi" w:eastAsiaTheme="minorEastAsia" w:hAnsiTheme="minorHAnsi" w:cstheme="minorBidi"/>
           <w:noProof/>
-          <w:sz w:val="22"/>
-          <w:szCs w:val="22"/>
-          <w:lang w:eastAsia="it-CH"/>
-        </w:rPr>
-      </w:pPr>
-      <w:r>
+          <w:kern w:val="2"/>
+          <w:sz w:val="24"/>
+          <w:szCs w:val="24"/>
+          <w:lang w:val="it-IT"/>
+          <w14:ligatures w14:val="standardContextual"/>
+        </w:rPr>
+      </w:pPr>
+      <w:r>
+        <w:rPr>
+          <w:lang w:eastAsia="en-US"/>
+        </w:rPr>
         <w:fldChar w:fldCharType="begin"/>
       </w:r>
       <w:r>
+        <w:rPr>
+          <w:lang w:eastAsia="en-US"/>
+        </w:rPr>
         <w:instrText xml:space="preserve"> TOC \h \z \c "Figura" </w:instrText>
       </w:r>
       <w:r>
+        <w:rPr>
+          <w:lang w:eastAsia="en-US"/>
+        </w:rPr>
         <w:fldChar w:fldCharType="separate"/>
       </w:r>
-      <w:hyperlink w:anchor="_Toc124775984" w:history="1">
+      <w:hyperlink w:anchor="_Toc185367015" w:history="1">
         <w:r>
           <w:rPr>
             <w:rStyle w:val="Collegamentoipertestuale"/>
             <w:noProof/>
           </w:rPr>
-          <w:t>Figura 1 Esempio di diagramma di Gantt</w:t>
+          <w:t>Figura 1: Use Case</w:t>
         </w:r>
         <w:r>
           <w:rPr>
@@ -9799,79 +10465,7 @@
             <w:noProof/>
             <w:webHidden/>
           </w:rPr>
-          <w:instrText xml:space="preserve"> PAGEREF _Toc124775984 \h </w:instrText>
-        </w:r>
-        <w:r>
-          <w:rPr>
-            <w:noProof/>
-            <w:webHidden/>
-          </w:rPr>
-        </w:r>
-        <w:r>
-          <w:rPr>
-            <w:noProof/>
-            <w:webHidden/>
-          </w:rPr>
-          <w:fldChar w:fldCharType="separate"/>
-        </w:r>
-        <w:r>
-          <w:rPr>
-            <w:noProof/>
-            <w:webHidden/>
-          </w:rPr>
-          <w:t>7</w:t>
-        </w:r>
-        <w:r>
-          <w:rPr>
-            <w:noProof/>
-            <w:webHidden/>
-          </w:rPr>
-          <w:fldChar w:fldCharType="end"/>
-        </w:r>
-      </w:hyperlink>
-    </w:p>
-    <w:p>
-      <w:pPr>
-        <w:pStyle w:val="Indicedellefigure"/>
-        <w:tabs>
-          <w:tab w:val="right" w:leader="dot" w:pos="9628"/>
-        </w:tabs>
-        <w:rPr>
-          <w:rFonts w:asciiTheme="minorHAnsi" w:eastAsiaTheme="minorEastAsia" w:hAnsiTheme="minorHAnsi" w:cstheme="minorBidi"/>
-          <w:noProof/>
-          <w:sz w:val="22"/>
-          <w:szCs w:val="22"/>
-          <w:lang w:eastAsia="it-CH"/>
-        </w:rPr>
-      </w:pPr>
-      <w:hyperlink w:anchor="_Toc124775985" w:history="1">
-        <w:r>
-          <w:rPr>
-            <w:rStyle w:val="Collegamentoipertestuale"/>
-            <w:noProof/>
-          </w:rPr>
-          <w:t>Figura 2 Esempio di diagramma di Gantt</w:t>
-        </w:r>
-        <w:r>
-          <w:rPr>
-            <w:noProof/>
-            <w:webHidden/>
-          </w:rPr>
-          <w:tab/>
-        </w:r>
-        <w:r>
-          <w:rPr>
-            <w:noProof/>
-            <w:webHidden/>
-          </w:rPr>
-          <w:fldChar w:fldCharType="begin"/>
-        </w:r>
-        <w:r>
-          <w:rPr>
-            <w:noProof/>
-            <w:webHidden/>
-          </w:rPr>
-          <w:instrText xml:space="preserve"> PAGEREF _Toc124775985 \h </w:instrText>
+          <w:instrText xml:space="preserve"> PAGEREF _Toc185367015 \h </w:instrText>
         </w:r>
         <w:r>
           <w:rPr>
@@ -9911,18 +10505,20 @@
         <w:rPr>
           <w:rFonts w:asciiTheme="minorHAnsi" w:eastAsiaTheme="minorEastAsia" w:hAnsiTheme="minorHAnsi" w:cstheme="minorBidi"/>
           <w:noProof/>
-          <w:sz w:val="22"/>
-          <w:szCs w:val="22"/>
-          <w:lang w:eastAsia="it-CH"/>
-        </w:rPr>
-      </w:pPr>
-      <w:hyperlink w:anchor="_Toc124775986" w:history="1">
+          <w:kern w:val="2"/>
+          <w:sz w:val="24"/>
+          <w:szCs w:val="24"/>
+          <w:lang w:val="it-IT"/>
+          <w14:ligatures w14:val="standardContextual"/>
+        </w:rPr>
+      </w:pPr>
+      <w:hyperlink w:anchor="_Toc185367016" w:history="1">
         <w:r>
           <w:rPr>
             <w:rStyle w:val="Collegamentoipertestuale"/>
             <w:noProof/>
           </w:rPr>
-          <w:t>Figura 3 Diagramma ER Chen</w:t>
+          <w:t>Figura 2 Gantt Preventivo</w:t>
         </w:r>
         <w:r>
           <w:rPr>
@@ -9943,7 +10539,7 @@
             <w:noProof/>
             <w:webHidden/>
           </w:rPr>
-          <w:instrText xml:space="preserve"> PAGEREF _Toc124775986 \h </w:instrText>
+          <w:instrText xml:space="preserve"> PAGEREF _Toc185367016 \h </w:instrText>
         </w:r>
         <w:r>
           <w:rPr>
@@ -9963,7 +10559,7 @@
             <w:noProof/>
             <w:webHidden/>
           </w:rPr>
-          <w:t>10</w:t>
+          <w:t>9</w:t>
         </w:r>
         <w:r>
           <w:rPr>
@@ -9983,18 +10579,20 @@
         <w:rPr>
           <w:rFonts w:asciiTheme="minorHAnsi" w:eastAsiaTheme="minorEastAsia" w:hAnsiTheme="minorHAnsi" w:cstheme="minorBidi"/>
           <w:noProof/>
-          <w:sz w:val="22"/>
-          <w:szCs w:val="22"/>
-          <w:lang w:eastAsia="it-CH"/>
-        </w:rPr>
-      </w:pPr>
-      <w:hyperlink w:anchor="_Toc124775987" w:history="1">
+          <w:kern w:val="2"/>
+          <w:sz w:val="24"/>
+          <w:szCs w:val="24"/>
+          <w:lang w:val="it-IT"/>
+          <w14:ligatures w14:val="standardContextual"/>
+        </w:rPr>
+      </w:pPr>
+      <w:hyperlink w:anchor="_Toc185367017" w:history="1">
         <w:r>
           <w:rPr>
             <w:rStyle w:val="Collegamentoipertestuale"/>
             <w:noProof/>
           </w:rPr>
-          <w:t>Figura 4 Diagramma ER Barker</w:t>
+          <w:t>Figura 3 Esempio di diagramma di Gantt consuntivo</w:t>
         </w:r>
         <w:r>
           <w:rPr>
@@ -10015,7 +10613,7 @@
             <w:noProof/>
             <w:webHidden/>
           </w:rPr>
-          <w:instrText xml:space="preserve"> PAGEREF _Toc124775987 \h </w:instrText>
+          <w:instrText xml:space="preserve"> PAGEREF _Toc185367017 \h </w:instrText>
         </w:r>
         <w:r>
           <w:rPr>
@@ -10035,7 +10633,7 @@
             <w:noProof/>
             <w:webHidden/>
           </w:rPr>
-          <w:t>11</w:t>
+          <w:t>18</w:t>
         </w:r>
         <w:r>
           <w:rPr>
@@ -10048,78 +10646,14 @@
     </w:p>
     <w:p>
       <w:pPr>
-        <w:pStyle w:val="Indicedellefigure"/>
-        <w:tabs>
-          <w:tab w:val="right" w:leader="dot" w:pos="9628"/>
-        </w:tabs>
-        <w:rPr>
-          <w:rFonts w:asciiTheme="minorHAnsi" w:eastAsiaTheme="minorEastAsia" w:hAnsiTheme="minorHAnsi" w:cstheme="minorBidi"/>
-          <w:noProof/>
-          <w:sz w:val="22"/>
-          <w:szCs w:val="22"/>
-          <w:lang w:eastAsia="it-CH"/>
-        </w:rPr>
-      </w:pPr>
-      <w:hyperlink w:anchor="_Toc124775988" w:history="1">
-        <w:r>
-          <w:rPr>
-            <w:rStyle w:val="Collegamentoipertestuale"/>
-            <w:noProof/>
-          </w:rPr>
-          <w:t>Figura 5 Esempio di diagramma di Gantt consuntivo</w:t>
-        </w:r>
-        <w:r>
-          <w:rPr>
-            <w:noProof/>
-            <w:webHidden/>
-          </w:rPr>
-          <w:tab/>
-        </w:r>
-        <w:r>
-          <w:rPr>
-            <w:noProof/>
-            <w:webHidden/>
-          </w:rPr>
-          <w:fldChar w:fldCharType="begin"/>
-        </w:r>
-        <w:r>
-          <w:rPr>
-            <w:noProof/>
-            <w:webHidden/>
-          </w:rPr>
-          <w:instrText xml:space="preserve"> PAGEREF _Toc124775988 \h </w:instrText>
-        </w:r>
-        <w:r>
-          <w:rPr>
-            <w:noProof/>
-            <w:webHidden/>
-          </w:rPr>
-        </w:r>
-        <w:r>
-          <w:rPr>
-            <w:noProof/>
-            <w:webHidden/>
-          </w:rPr>
-          <w:fldChar w:fldCharType="separate"/>
-        </w:r>
-        <w:r>
-          <w:rPr>
-            <w:noProof/>
-            <w:webHidden/>
-          </w:rPr>
-          <w:t>16</w:t>
-        </w:r>
-        <w:r>
-          <w:rPr>
-            <w:noProof/>
-            <w:webHidden/>
-          </w:rPr>
-          <w:fldChar w:fldCharType="end"/>
-        </w:r>
-      </w:hyperlink>
-    </w:p>
-    <w:p>
-      <w:r>
+        <w:rPr>
+          <w:lang w:eastAsia="en-US"/>
+        </w:rPr>
+      </w:pPr>
+      <w:r>
+        <w:rPr>
+          <w:lang w:eastAsia="en-US"/>
+        </w:rPr>
         <w:fldChar w:fldCharType="end"/>
       </w:r>
     </w:p>
@@ -10127,12 +10661,12 @@
       <w:pPr>
         <w:pStyle w:val="Titolo1"/>
       </w:pPr>
-      <w:bookmarkStart w:id="54" w:name="_Toc124935629"/>
+      <w:bookmarkStart w:id="53" w:name="_Toc124935629"/>
       <w:r>
         <w:t>Allegati</w:t>
       </w:r>
-      <w:bookmarkEnd w:id="51"/>
-      <w:bookmarkEnd w:id="54"/>
+      <w:bookmarkEnd w:id="50"/>
+      <w:bookmarkEnd w:id="53"/>
     </w:p>
     <w:p>
       <w:r>
@@ -10242,8 +10776,8 @@
       </w:pPr>
     </w:p>
     <w:sectPr>
-      <w:headerReference w:type="first" r:id="rId24"/>
-      <w:footerReference w:type="first" r:id="rId25"/>
+      <w:headerReference w:type="first" r:id="rId28"/>
+      <w:footerReference w:type="first" r:id="rId29"/>
       <w:pgSz w:w="11906" w:h="16838"/>
       <w:pgMar w:top="1985" w:right="1134" w:bottom="1418" w:left="1134" w:header="567" w:footer="567" w:gutter="0"/>
       <w:cols w:space="720"/>
@@ -10254,7 +10788,7 @@
 </file>
 
 <file path=word/endnotes.xml><?xml version="1.0" encoding="utf-8"?>
-<w:endnotes xmlns:wpc="http://schemas.microsoft.com/office/word/2010/wordprocessingCanvas" xmlns:cx="http://schemas.microsoft.com/office/drawing/2014/chartex" xmlns:cx1="http://schemas.microsoft.com/office/drawing/2015/9/8/chartex" xmlns:cx2="http://schemas.microsoft.com/office/drawing/2015/10/21/chartex" xmlns:cx3="http://schemas.microsoft.com/office/drawing/2016/5/9/chartex" xmlns:cx4="http://schemas.microsoft.com/office/drawing/2016/5/10/chartex" xmlns:cx5="http://schemas.microsoft.com/office/drawing/2016/5/11/chartex" xmlns:cx6="http://schemas.microsoft.com/office/drawing/2016/5/12/chartex" xmlns:cx7="http://schemas.microsoft.com/office/drawing/2016/5/13/chartex" xmlns:cx8="http://schemas.microsoft.com/office/drawing/2016/5/14/chartex" xmlns:mc="http://schemas.openxmlformats.org/markup-compatibility/2006" xmlns:aink="http://schemas.microsoft.com/office/drawing/2016/ink" xmlns:am3d="http://schemas.microsoft.com/office/drawing/2017/model3d" xmlns:o="urn:schemas-microsoft-com:office:office" xmlns:r="http://schemas.openxmlformats.org/officeDocument/2006/relationships" xmlns:m="http://schemas.openxmlformats.org/officeDocument/2006/math" xmlns:v="urn:schemas-microsoft-com:vml" xmlns:wp14="http://schemas.microsoft.com/office/word/2010/wordprocessingDrawing" xmlns:wp="http://schemas.openxmlformats.org/drawingml/2006/wordprocessingDrawing" xmlns:w10="urn:schemas-microsoft-com:office:word" xmlns:w="http://schemas.openxmlformats.org/wordprocessingml/2006/main" xmlns:w14="http://schemas.microsoft.com/office/word/2010/wordml" xmlns:w15="http://schemas.microsoft.com/office/word/2012/wordml" xmlns:w16cid="http://schemas.microsoft.com/office/word/2016/wordml/cid" xmlns:w16se="http://schemas.microsoft.com/office/word/2015/wordml/symex" xmlns:wpg="http://schemas.microsoft.com/office/word/2010/wordprocessingGroup" xmlns:wpi="http://schemas.microsoft.com/office/word/2010/wordprocessingInk" xmlns:wne="http://schemas.microsoft.com/office/word/2006/wordml" xmlns:wps="http://schemas.microsoft.com/office/word/2010/wordprocessingShape" mc:Ignorable="w14 w15 w16se w16cid wp14">
+<w:endnotes xmlns:wpc="http://schemas.microsoft.com/office/word/2010/wordprocessingCanvas" xmlns:cx="http://schemas.microsoft.com/office/drawing/2014/chartex" xmlns:cx1="http://schemas.microsoft.com/office/drawing/2015/9/8/chartex" xmlns:cx2="http://schemas.microsoft.com/office/drawing/2015/10/21/chartex" xmlns:cx3="http://schemas.microsoft.com/office/drawing/2016/5/9/chartex" xmlns:cx4="http://schemas.microsoft.com/office/drawing/2016/5/10/chartex" xmlns:cx5="http://schemas.microsoft.com/office/drawing/2016/5/11/chartex" xmlns:cx6="http://schemas.microsoft.com/office/drawing/2016/5/12/chartex" xmlns:cx7="http://schemas.microsoft.com/office/drawing/2016/5/13/chartex" xmlns:cx8="http://schemas.microsoft.com/office/drawing/2016/5/14/chartex" xmlns:mc="http://schemas.openxmlformats.org/markup-compatibility/2006" xmlns:aink="http://schemas.microsoft.com/office/drawing/2016/ink" xmlns:am3d="http://schemas.microsoft.com/office/drawing/2017/model3d" xmlns:o="urn:schemas-microsoft-com:office:office" xmlns:oel="http://schemas.microsoft.com/office/2019/extlst" xmlns:r="http://schemas.openxmlformats.org/officeDocument/2006/relationships" xmlns:m="http://schemas.openxmlformats.org/officeDocument/2006/math" xmlns:v="urn:schemas-microsoft-com:vml" xmlns:wp14="http://schemas.microsoft.com/office/word/2010/wordprocessingDrawing" xmlns:wp="http://schemas.openxmlformats.org/drawingml/2006/wordprocessingDrawing" xmlns:w10="urn:schemas-microsoft-com:office:word" xmlns:w="http://schemas.openxmlformats.org/wordprocessingml/2006/main" xmlns:w14="http://schemas.microsoft.com/office/word/2010/wordml" xmlns:w15="http://schemas.microsoft.com/office/word/2012/wordml" xmlns:w16cex="http://schemas.microsoft.com/office/word/2018/wordml/cex" xmlns:w16cid="http://schemas.microsoft.com/office/word/2016/wordml/cid" xmlns:w16="http://schemas.microsoft.com/office/word/2018/wordml" xmlns:w16du="http://schemas.microsoft.com/office/word/2023/wordml/word16du" xmlns:w16sdtdh="http://schemas.microsoft.com/office/word/2020/wordml/sdtdatahash" xmlns:w16se="http://schemas.microsoft.com/office/word/2015/wordml/symex" xmlns:wpg="http://schemas.microsoft.com/office/word/2010/wordprocessingGroup" xmlns:wpi="http://schemas.microsoft.com/office/word/2010/wordprocessingInk" xmlns:wne="http://schemas.microsoft.com/office/word/2006/wordml" xmlns:wps="http://schemas.microsoft.com/office/word/2010/wordprocessingShape" mc:Ignorable="w14 w15 w16se w16cid w16 w16cex w16sdtdh w16du wp14">
   <w:endnote w:type="separator" w:id="-1">
     <w:p>
       <w:r>
@@ -10273,7 +10807,7 @@
 </file>
 
 <file path=word/footer1.xml><?xml version="1.0" encoding="utf-8"?>
-<w:ftr xmlns:wpc="http://schemas.microsoft.com/office/word/2010/wordprocessingCanvas" xmlns:cx="http://schemas.microsoft.com/office/drawing/2014/chartex" xmlns:cx1="http://schemas.microsoft.com/office/drawing/2015/9/8/chartex" xmlns:cx2="http://schemas.microsoft.com/office/drawing/2015/10/21/chartex" xmlns:cx3="http://schemas.microsoft.com/office/drawing/2016/5/9/chartex" xmlns:cx4="http://schemas.microsoft.com/office/drawing/2016/5/10/chartex" xmlns:cx5="http://schemas.microsoft.com/office/drawing/2016/5/11/chartex" xmlns:cx6="http://schemas.microsoft.com/office/drawing/2016/5/12/chartex" xmlns:cx7="http://schemas.microsoft.com/office/drawing/2016/5/13/chartex" xmlns:cx8="http://schemas.microsoft.com/office/drawing/2016/5/14/chartex" xmlns:mc="http://schemas.openxmlformats.org/markup-compatibility/2006" xmlns:aink="http://schemas.microsoft.com/office/drawing/2016/ink" xmlns:am3d="http://schemas.microsoft.com/office/drawing/2017/model3d" xmlns:o="urn:schemas-microsoft-com:office:office" xmlns:r="http://schemas.openxmlformats.org/officeDocument/2006/relationships" xmlns:m="http://schemas.openxmlformats.org/officeDocument/2006/math" xmlns:v="urn:schemas-microsoft-com:vml" xmlns:wp14="http://schemas.microsoft.com/office/word/2010/wordprocessingDrawing" xmlns:wp="http://schemas.openxmlformats.org/drawingml/2006/wordprocessingDrawing" xmlns:w10="urn:schemas-microsoft-com:office:word" xmlns:w="http://schemas.openxmlformats.org/wordprocessingml/2006/main" xmlns:w14="http://schemas.microsoft.com/office/word/2010/wordml" xmlns:w15="http://schemas.microsoft.com/office/word/2012/wordml" xmlns:w16cid="http://schemas.microsoft.com/office/word/2016/wordml/cid" xmlns:w16se="http://schemas.microsoft.com/office/word/2015/wordml/symex" xmlns:wpg="http://schemas.microsoft.com/office/word/2010/wordprocessingGroup" xmlns:wpi="http://schemas.microsoft.com/office/word/2010/wordprocessingInk" xmlns:wne="http://schemas.microsoft.com/office/word/2006/wordml" xmlns:wps="http://schemas.microsoft.com/office/word/2010/wordprocessingShape" mc:Ignorable="w14 w15 w16se w16cid wp14">
+<w:ftr xmlns:wpc="http://schemas.microsoft.com/office/word/2010/wordprocessingCanvas" xmlns:cx="http://schemas.microsoft.com/office/drawing/2014/chartex" xmlns:cx1="http://schemas.microsoft.com/office/drawing/2015/9/8/chartex" xmlns:cx2="http://schemas.microsoft.com/office/drawing/2015/10/21/chartex" xmlns:cx3="http://schemas.microsoft.com/office/drawing/2016/5/9/chartex" xmlns:cx4="http://schemas.microsoft.com/office/drawing/2016/5/10/chartex" xmlns:cx5="http://schemas.microsoft.com/office/drawing/2016/5/11/chartex" xmlns:cx6="http://schemas.microsoft.com/office/drawing/2016/5/12/chartex" xmlns:cx7="http://schemas.microsoft.com/office/drawing/2016/5/13/chartex" xmlns:cx8="http://schemas.microsoft.com/office/drawing/2016/5/14/chartex" xmlns:mc="http://schemas.openxmlformats.org/markup-compatibility/2006" xmlns:aink="http://schemas.microsoft.com/office/drawing/2016/ink" xmlns:am3d="http://schemas.microsoft.com/office/drawing/2017/model3d" xmlns:o="urn:schemas-microsoft-com:office:office" xmlns:oel="http://schemas.microsoft.com/office/2019/extlst" xmlns:r="http://schemas.openxmlformats.org/officeDocument/2006/relationships" xmlns:m="http://schemas.openxmlformats.org/officeDocument/2006/math" xmlns:v="urn:schemas-microsoft-com:vml" xmlns:wp14="http://schemas.microsoft.com/office/word/2010/wordprocessingDrawing" xmlns:wp="http://schemas.openxmlformats.org/drawingml/2006/wordprocessingDrawing" xmlns:w10="urn:schemas-microsoft-com:office:word" xmlns:w="http://schemas.openxmlformats.org/wordprocessingml/2006/main" xmlns:w14="http://schemas.microsoft.com/office/word/2010/wordml" xmlns:w15="http://schemas.microsoft.com/office/word/2012/wordml" xmlns:w16cex="http://schemas.microsoft.com/office/word/2018/wordml/cex" xmlns:w16cid="http://schemas.microsoft.com/office/word/2016/wordml/cid" xmlns:w16="http://schemas.microsoft.com/office/word/2018/wordml" xmlns:w16du="http://schemas.microsoft.com/office/word/2023/wordml/word16du" xmlns:w16sdtdh="http://schemas.microsoft.com/office/word/2020/wordml/sdtdatahash" xmlns:w16se="http://schemas.microsoft.com/office/word/2015/wordml/symex" xmlns:wpg="http://schemas.microsoft.com/office/word/2010/wordprocessingGroup" xmlns:wpi="http://schemas.microsoft.com/office/word/2010/wordprocessingInk" xmlns:wne="http://schemas.microsoft.com/office/word/2006/wordml" xmlns:wps="http://schemas.microsoft.com/office/word/2010/wordprocessingShape" mc:Ignorable="w14 w15 w16se w16cid w16 w16cex w16sdtdh w16du wp14">
   <w:p>
     <w:pPr>
       <w:pStyle w:val="Pidipagina"/>
@@ -10348,7 +10882,7 @@
 </file>
 
 <file path=word/footer2.xml><?xml version="1.0" encoding="utf-8"?>
-<w:ftr xmlns:wpc="http://schemas.microsoft.com/office/word/2010/wordprocessingCanvas" xmlns:cx="http://schemas.microsoft.com/office/drawing/2014/chartex" xmlns:cx1="http://schemas.microsoft.com/office/drawing/2015/9/8/chartex" xmlns:cx2="http://schemas.microsoft.com/office/drawing/2015/10/21/chartex" xmlns:cx3="http://schemas.microsoft.com/office/drawing/2016/5/9/chartex" xmlns:cx4="http://schemas.microsoft.com/office/drawing/2016/5/10/chartex" xmlns:cx5="http://schemas.microsoft.com/office/drawing/2016/5/11/chartex" xmlns:cx6="http://schemas.microsoft.com/office/drawing/2016/5/12/chartex" xmlns:cx7="http://schemas.microsoft.com/office/drawing/2016/5/13/chartex" xmlns:cx8="http://schemas.microsoft.com/office/drawing/2016/5/14/chartex" xmlns:mc="http://schemas.openxmlformats.org/markup-compatibility/2006" xmlns:aink="http://schemas.microsoft.com/office/drawing/2016/ink" xmlns:am3d="http://schemas.microsoft.com/office/drawing/2017/model3d" xmlns:o="urn:schemas-microsoft-com:office:office" xmlns:r="http://schemas.openxmlformats.org/officeDocument/2006/relationships" xmlns:m="http://schemas.openxmlformats.org/officeDocument/2006/math" xmlns:v="urn:schemas-microsoft-com:vml" xmlns:wp14="http://schemas.microsoft.com/office/word/2010/wordprocessingDrawing" xmlns:wp="http://schemas.openxmlformats.org/drawingml/2006/wordprocessingDrawing" xmlns:w10="urn:schemas-microsoft-com:office:word" xmlns:w="http://schemas.openxmlformats.org/wordprocessingml/2006/main" xmlns:w14="http://schemas.microsoft.com/office/word/2010/wordml" xmlns:w15="http://schemas.microsoft.com/office/word/2012/wordml" xmlns:w16cid="http://schemas.microsoft.com/office/word/2016/wordml/cid" xmlns:w16se="http://schemas.microsoft.com/office/word/2015/wordml/symex" xmlns:wpg="http://schemas.microsoft.com/office/word/2010/wordprocessingGroup" xmlns:wpi="http://schemas.microsoft.com/office/word/2010/wordprocessingInk" xmlns:wne="http://schemas.microsoft.com/office/word/2006/wordml" xmlns:wps="http://schemas.microsoft.com/office/word/2010/wordprocessingShape" mc:Ignorable="w14 w15 w16se w16cid wp14">
+<w:ftr xmlns:wpc="http://schemas.microsoft.com/office/word/2010/wordprocessingCanvas" xmlns:cx="http://schemas.microsoft.com/office/drawing/2014/chartex" xmlns:cx1="http://schemas.microsoft.com/office/drawing/2015/9/8/chartex" xmlns:cx2="http://schemas.microsoft.com/office/drawing/2015/10/21/chartex" xmlns:cx3="http://schemas.microsoft.com/office/drawing/2016/5/9/chartex" xmlns:cx4="http://schemas.microsoft.com/office/drawing/2016/5/10/chartex" xmlns:cx5="http://schemas.microsoft.com/office/drawing/2016/5/11/chartex" xmlns:cx6="http://schemas.microsoft.com/office/drawing/2016/5/12/chartex" xmlns:cx7="http://schemas.microsoft.com/office/drawing/2016/5/13/chartex" xmlns:cx8="http://schemas.microsoft.com/office/drawing/2016/5/14/chartex" xmlns:mc="http://schemas.openxmlformats.org/markup-compatibility/2006" xmlns:aink="http://schemas.microsoft.com/office/drawing/2016/ink" xmlns:am3d="http://schemas.microsoft.com/office/drawing/2017/model3d" xmlns:o="urn:schemas-microsoft-com:office:office" xmlns:oel="http://schemas.microsoft.com/office/2019/extlst" xmlns:r="http://schemas.openxmlformats.org/officeDocument/2006/relationships" xmlns:m="http://schemas.openxmlformats.org/officeDocument/2006/math" xmlns:v="urn:schemas-microsoft-com:vml" xmlns:wp14="http://schemas.microsoft.com/office/word/2010/wordprocessingDrawing" xmlns:wp="http://schemas.openxmlformats.org/drawingml/2006/wordprocessingDrawing" xmlns:w10="urn:schemas-microsoft-com:office:word" xmlns:w="http://schemas.openxmlformats.org/wordprocessingml/2006/main" xmlns:w14="http://schemas.microsoft.com/office/word/2010/wordml" xmlns:w15="http://schemas.microsoft.com/office/word/2012/wordml" xmlns:w16cex="http://schemas.microsoft.com/office/word/2018/wordml/cex" xmlns:w16cid="http://schemas.microsoft.com/office/word/2016/wordml/cid" xmlns:w16="http://schemas.microsoft.com/office/word/2018/wordml" xmlns:w16du="http://schemas.microsoft.com/office/word/2023/wordml/word16du" xmlns:w16sdtdh="http://schemas.microsoft.com/office/word/2020/wordml/sdtdatahash" xmlns:w16se="http://schemas.microsoft.com/office/word/2015/wordml/symex" xmlns:wpg="http://schemas.microsoft.com/office/word/2010/wordprocessingGroup" xmlns:wpi="http://schemas.microsoft.com/office/word/2010/wordprocessingInk" xmlns:wne="http://schemas.microsoft.com/office/word/2006/wordml" xmlns:wps="http://schemas.microsoft.com/office/word/2010/wordprocessingShape" mc:Ignorable="w14 w15 w16se w16cid w16 w16cex w16sdtdh w16du wp14">
   <w:tbl>
     <w:tblPr>
       <w:tblW w:w="0" w:type="auto"/>
@@ -10590,7 +11124,7 @@
 </file>
 
 <file path=word/footer3.xml><?xml version="1.0" encoding="utf-8"?>
-<w:ftr xmlns:wpc="http://schemas.microsoft.com/office/word/2010/wordprocessingCanvas" xmlns:cx="http://schemas.microsoft.com/office/drawing/2014/chartex" xmlns:cx1="http://schemas.microsoft.com/office/drawing/2015/9/8/chartex" xmlns:cx2="http://schemas.microsoft.com/office/drawing/2015/10/21/chartex" xmlns:cx3="http://schemas.microsoft.com/office/drawing/2016/5/9/chartex" xmlns:cx4="http://schemas.microsoft.com/office/drawing/2016/5/10/chartex" xmlns:cx5="http://schemas.microsoft.com/office/drawing/2016/5/11/chartex" xmlns:cx6="http://schemas.microsoft.com/office/drawing/2016/5/12/chartex" xmlns:cx7="http://schemas.microsoft.com/office/drawing/2016/5/13/chartex" xmlns:cx8="http://schemas.microsoft.com/office/drawing/2016/5/14/chartex" xmlns:mc="http://schemas.openxmlformats.org/markup-compatibility/2006" xmlns:aink="http://schemas.microsoft.com/office/drawing/2016/ink" xmlns:am3d="http://schemas.microsoft.com/office/drawing/2017/model3d" xmlns:o="urn:schemas-microsoft-com:office:office" xmlns:r="http://schemas.openxmlformats.org/officeDocument/2006/relationships" xmlns:m="http://schemas.openxmlformats.org/officeDocument/2006/math" xmlns:v="urn:schemas-microsoft-com:vml" xmlns:wp14="http://schemas.microsoft.com/office/word/2010/wordprocessingDrawing" xmlns:wp="http://schemas.openxmlformats.org/drawingml/2006/wordprocessingDrawing" xmlns:w10="urn:schemas-microsoft-com:office:word" xmlns:w="http://schemas.openxmlformats.org/wordprocessingml/2006/main" xmlns:w14="http://schemas.microsoft.com/office/word/2010/wordml" xmlns:w15="http://schemas.microsoft.com/office/word/2012/wordml" xmlns:w16cid="http://schemas.microsoft.com/office/word/2016/wordml/cid" xmlns:w16se="http://schemas.microsoft.com/office/word/2015/wordml/symex" xmlns:wpg="http://schemas.microsoft.com/office/word/2010/wordprocessingGroup" xmlns:wpi="http://schemas.microsoft.com/office/word/2010/wordprocessingInk" xmlns:wne="http://schemas.microsoft.com/office/word/2006/wordml" xmlns:wps="http://schemas.microsoft.com/office/word/2010/wordprocessingShape" mc:Ignorable="w14 w15 w16se w16cid wp14">
+<w:ftr xmlns:wpc="http://schemas.microsoft.com/office/word/2010/wordprocessingCanvas" xmlns:cx="http://schemas.microsoft.com/office/drawing/2014/chartex" xmlns:cx1="http://schemas.microsoft.com/office/drawing/2015/9/8/chartex" xmlns:cx2="http://schemas.microsoft.com/office/drawing/2015/10/21/chartex" xmlns:cx3="http://schemas.microsoft.com/office/drawing/2016/5/9/chartex" xmlns:cx4="http://schemas.microsoft.com/office/drawing/2016/5/10/chartex" xmlns:cx5="http://schemas.microsoft.com/office/drawing/2016/5/11/chartex" xmlns:cx6="http://schemas.microsoft.com/office/drawing/2016/5/12/chartex" xmlns:cx7="http://schemas.microsoft.com/office/drawing/2016/5/13/chartex" xmlns:cx8="http://schemas.microsoft.com/office/drawing/2016/5/14/chartex" xmlns:mc="http://schemas.openxmlformats.org/markup-compatibility/2006" xmlns:aink="http://schemas.microsoft.com/office/drawing/2016/ink" xmlns:am3d="http://schemas.microsoft.com/office/drawing/2017/model3d" xmlns:o="urn:schemas-microsoft-com:office:office" xmlns:oel="http://schemas.microsoft.com/office/2019/extlst" xmlns:r="http://schemas.openxmlformats.org/officeDocument/2006/relationships" xmlns:m="http://schemas.openxmlformats.org/officeDocument/2006/math" xmlns:v="urn:schemas-microsoft-com:vml" xmlns:wp14="http://schemas.microsoft.com/office/word/2010/wordprocessingDrawing" xmlns:wp="http://schemas.openxmlformats.org/drawingml/2006/wordprocessingDrawing" xmlns:w10="urn:schemas-microsoft-com:office:word" xmlns:w="http://schemas.openxmlformats.org/wordprocessingml/2006/main" xmlns:w14="http://schemas.microsoft.com/office/word/2010/wordml" xmlns:w15="http://schemas.microsoft.com/office/word/2012/wordml" xmlns:w16cex="http://schemas.microsoft.com/office/word/2018/wordml/cex" xmlns:w16cid="http://schemas.microsoft.com/office/word/2016/wordml/cid" xmlns:w16="http://schemas.microsoft.com/office/word/2018/wordml" xmlns:w16du="http://schemas.microsoft.com/office/word/2023/wordml/word16du" xmlns:w16sdtdh="http://schemas.microsoft.com/office/word/2020/wordml/sdtdatahash" xmlns:w16se="http://schemas.microsoft.com/office/word/2015/wordml/symex" xmlns:wpg="http://schemas.microsoft.com/office/word/2010/wordprocessingGroup" xmlns:wpi="http://schemas.microsoft.com/office/word/2010/wordprocessingInk" xmlns:wne="http://schemas.microsoft.com/office/word/2006/wordml" xmlns:wps="http://schemas.microsoft.com/office/word/2010/wordprocessingShape" mc:Ignorable="w14 w15 w16se w16cid w16 w16cex w16sdtdh w16du wp14">
   <w:p>
     <w:pPr>
       <w:pStyle w:val="Pidipagina"/>
@@ -10659,7 +11193,7 @@
 </file>
 
 <file path=word/footer4.xml><?xml version="1.0" encoding="utf-8"?>
-<w:ftr xmlns:wpc="http://schemas.microsoft.com/office/word/2010/wordprocessingCanvas" xmlns:cx="http://schemas.microsoft.com/office/drawing/2014/chartex" xmlns:cx1="http://schemas.microsoft.com/office/drawing/2015/9/8/chartex" xmlns:cx2="http://schemas.microsoft.com/office/drawing/2015/10/21/chartex" xmlns:cx3="http://schemas.microsoft.com/office/drawing/2016/5/9/chartex" xmlns:cx4="http://schemas.microsoft.com/office/drawing/2016/5/10/chartex" xmlns:cx5="http://schemas.microsoft.com/office/drawing/2016/5/11/chartex" xmlns:cx6="http://schemas.microsoft.com/office/drawing/2016/5/12/chartex" xmlns:cx7="http://schemas.microsoft.com/office/drawing/2016/5/13/chartex" xmlns:cx8="http://schemas.microsoft.com/office/drawing/2016/5/14/chartex" xmlns:mc="http://schemas.openxmlformats.org/markup-compatibility/2006" xmlns:aink="http://schemas.microsoft.com/office/drawing/2016/ink" xmlns:am3d="http://schemas.microsoft.com/office/drawing/2017/model3d" xmlns:o="urn:schemas-microsoft-com:office:office" xmlns:r="http://schemas.openxmlformats.org/officeDocument/2006/relationships" xmlns:m="http://schemas.openxmlformats.org/officeDocument/2006/math" xmlns:v="urn:schemas-microsoft-com:vml" xmlns:wp14="http://schemas.microsoft.com/office/word/2010/wordprocessingDrawing" xmlns:wp="http://schemas.openxmlformats.org/drawingml/2006/wordprocessingDrawing" xmlns:w10="urn:schemas-microsoft-com:office:word" xmlns:w="http://schemas.openxmlformats.org/wordprocessingml/2006/main" xmlns:w14="http://schemas.microsoft.com/office/word/2010/wordml" xmlns:w15="http://schemas.microsoft.com/office/word/2012/wordml" xmlns:w16cid="http://schemas.microsoft.com/office/word/2016/wordml/cid" xmlns:w16se="http://schemas.microsoft.com/office/word/2015/wordml/symex" xmlns:wpg="http://schemas.microsoft.com/office/word/2010/wordprocessingGroup" xmlns:wpi="http://schemas.microsoft.com/office/word/2010/wordprocessingInk" xmlns:wne="http://schemas.microsoft.com/office/word/2006/wordml" xmlns:wps="http://schemas.microsoft.com/office/word/2010/wordprocessingShape" mc:Ignorable="w14 w15 w16se w16cid wp14">
+<w:ftr xmlns:wpc="http://schemas.microsoft.com/office/word/2010/wordprocessingCanvas" xmlns:cx="http://schemas.microsoft.com/office/drawing/2014/chartex" xmlns:cx1="http://schemas.microsoft.com/office/drawing/2015/9/8/chartex" xmlns:cx2="http://schemas.microsoft.com/office/drawing/2015/10/21/chartex" xmlns:cx3="http://schemas.microsoft.com/office/drawing/2016/5/9/chartex" xmlns:cx4="http://schemas.microsoft.com/office/drawing/2016/5/10/chartex" xmlns:cx5="http://schemas.microsoft.com/office/drawing/2016/5/11/chartex" xmlns:cx6="http://schemas.microsoft.com/office/drawing/2016/5/12/chartex" xmlns:cx7="http://schemas.microsoft.com/office/drawing/2016/5/13/chartex" xmlns:cx8="http://schemas.microsoft.com/office/drawing/2016/5/14/chartex" xmlns:mc="http://schemas.openxmlformats.org/markup-compatibility/2006" xmlns:aink="http://schemas.microsoft.com/office/drawing/2016/ink" xmlns:am3d="http://schemas.microsoft.com/office/drawing/2017/model3d" xmlns:o="urn:schemas-microsoft-com:office:office" xmlns:oel="http://schemas.microsoft.com/office/2019/extlst" xmlns:r="http://schemas.openxmlformats.org/officeDocument/2006/relationships" xmlns:m="http://schemas.openxmlformats.org/officeDocument/2006/math" xmlns:v="urn:schemas-microsoft-com:vml" xmlns:wp14="http://schemas.microsoft.com/office/word/2010/wordprocessingDrawing" xmlns:wp="http://schemas.openxmlformats.org/drawingml/2006/wordprocessingDrawing" xmlns:w10="urn:schemas-microsoft-com:office:word" xmlns:w="http://schemas.openxmlformats.org/wordprocessingml/2006/main" xmlns:w14="http://schemas.microsoft.com/office/word/2010/wordml" xmlns:w15="http://schemas.microsoft.com/office/word/2012/wordml" xmlns:w16cex="http://schemas.microsoft.com/office/word/2018/wordml/cex" xmlns:w16cid="http://schemas.microsoft.com/office/word/2016/wordml/cid" xmlns:w16="http://schemas.microsoft.com/office/word/2018/wordml" xmlns:w16du="http://schemas.microsoft.com/office/word/2023/wordml/word16du" xmlns:w16sdtdh="http://schemas.microsoft.com/office/word/2020/wordml/sdtdatahash" xmlns:w16se="http://schemas.microsoft.com/office/word/2015/wordml/symex" xmlns:wpg="http://schemas.microsoft.com/office/word/2010/wordprocessingGroup" xmlns:wpi="http://schemas.microsoft.com/office/word/2010/wordprocessingInk" xmlns:wne="http://schemas.microsoft.com/office/word/2006/wordml" xmlns:wps="http://schemas.microsoft.com/office/word/2010/wordprocessingShape" mc:Ignorable="w14 w15 w16se w16cid w16 w16cex w16sdtdh w16du wp14">
   <w:p>
     <w:pPr>
       <w:pStyle w:val="Pidipagina"/>
@@ -10723,7 +11257,7 @@
 </file>
 
 <file path=word/footer5.xml><?xml version="1.0" encoding="utf-8"?>
-<w:ftr xmlns:wpc="http://schemas.microsoft.com/office/word/2010/wordprocessingCanvas" xmlns:cx="http://schemas.microsoft.com/office/drawing/2014/chartex" xmlns:cx1="http://schemas.microsoft.com/office/drawing/2015/9/8/chartex" xmlns:cx2="http://schemas.microsoft.com/office/drawing/2015/10/21/chartex" xmlns:cx3="http://schemas.microsoft.com/office/drawing/2016/5/9/chartex" xmlns:cx4="http://schemas.microsoft.com/office/drawing/2016/5/10/chartex" xmlns:cx5="http://schemas.microsoft.com/office/drawing/2016/5/11/chartex" xmlns:cx6="http://schemas.microsoft.com/office/drawing/2016/5/12/chartex" xmlns:cx7="http://schemas.microsoft.com/office/drawing/2016/5/13/chartex" xmlns:cx8="http://schemas.microsoft.com/office/drawing/2016/5/14/chartex" xmlns:mc="http://schemas.openxmlformats.org/markup-compatibility/2006" xmlns:aink="http://schemas.microsoft.com/office/drawing/2016/ink" xmlns:am3d="http://schemas.microsoft.com/office/drawing/2017/model3d" xmlns:o="urn:schemas-microsoft-com:office:office" xmlns:r="http://schemas.openxmlformats.org/officeDocument/2006/relationships" xmlns:m="http://schemas.openxmlformats.org/officeDocument/2006/math" xmlns:v="urn:schemas-microsoft-com:vml" xmlns:wp14="http://schemas.microsoft.com/office/word/2010/wordprocessingDrawing" xmlns:wp="http://schemas.openxmlformats.org/drawingml/2006/wordprocessingDrawing" xmlns:w10="urn:schemas-microsoft-com:office:word" xmlns:w="http://schemas.openxmlformats.org/wordprocessingml/2006/main" xmlns:w14="http://schemas.microsoft.com/office/word/2010/wordml" xmlns:w15="http://schemas.microsoft.com/office/word/2012/wordml" xmlns:w16cid="http://schemas.microsoft.com/office/word/2016/wordml/cid" xmlns:w16se="http://schemas.microsoft.com/office/word/2015/wordml/symex" xmlns:wpg="http://schemas.microsoft.com/office/word/2010/wordprocessingGroup" xmlns:wpi="http://schemas.microsoft.com/office/word/2010/wordprocessingInk" xmlns:wne="http://schemas.microsoft.com/office/word/2006/wordml" xmlns:wps="http://schemas.microsoft.com/office/word/2010/wordprocessingShape" mc:Ignorable="w14 w15 w16se w16cid wp14">
+<w:ftr xmlns:wpc="http://schemas.microsoft.com/office/word/2010/wordprocessingCanvas" xmlns:cx="http://schemas.microsoft.com/office/drawing/2014/chartex" xmlns:cx1="http://schemas.microsoft.com/office/drawing/2015/9/8/chartex" xmlns:cx2="http://schemas.microsoft.com/office/drawing/2015/10/21/chartex" xmlns:cx3="http://schemas.microsoft.com/office/drawing/2016/5/9/chartex" xmlns:cx4="http://schemas.microsoft.com/office/drawing/2016/5/10/chartex" xmlns:cx5="http://schemas.microsoft.com/office/drawing/2016/5/11/chartex" xmlns:cx6="http://schemas.microsoft.com/office/drawing/2016/5/12/chartex" xmlns:cx7="http://schemas.microsoft.com/office/drawing/2016/5/13/chartex" xmlns:cx8="http://schemas.microsoft.com/office/drawing/2016/5/14/chartex" xmlns:mc="http://schemas.openxmlformats.org/markup-compatibility/2006" xmlns:aink="http://schemas.microsoft.com/office/drawing/2016/ink" xmlns:am3d="http://schemas.microsoft.com/office/drawing/2017/model3d" xmlns:o="urn:schemas-microsoft-com:office:office" xmlns:oel="http://schemas.microsoft.com/office/2019/extlst" xmlns:r="http://schemas.openxmlformats.org/officeDocument/2006/relationships" xmlns:m="http://schemas.openxmlformats.org/officeDocument/2006/math" xmlns:v="urn:schemas-microsoft-com:vml" xmlns:wp14="http://schemas.microsoft.com/office/word/2010/wordprocessingDrawing" xmlns:wp="http://schemas.openxmlformats.org/drawingml/2006/wordprocessingDrawing" xmlns:w10="urn:schemas-microsoft-com:office:word" xmlns:w="http://schemas.openxmlformats.org/wordprocessingml/2006/main" xmlns:w14="http://schemas.microsoft.com/office/word/2010/wordml" xmlns:w15="http://schemas.microsoft.com/office/word/2012/wordml" xmlns:w16cex="http://schemas.microsoft.com/office/word/2018/wordml/cex" xmlns:w16cid="http://schemas.microsoft.com/office/word/2016/wordml/cid" xmlns:w16="http://schemas.microsoft.com/office/word/2018/wordml" xmlns:w16du="http://schemas.microsoft.com/office/word/2023/wordml/word16du" xmlns:w16sdtdh="http://schemas.microsoft.com/office/word/2020/wordml/sdtdatahash" xmlns:w16se="http://schemas.microsoft.com/office/word/2015/wordml/symex" xmlns:wpg="http://schemas.microsoft.com/office/word/2010/wordprocessingGroup" xmlns:wpi="http://schemas.microsoft.com/office/word/2010/wordprocessingInk" xmlns:wne="http://schemas.microsoft.com/office/word/2006/wordml" xmlns:wps="http://schemas.microsoft.com/office/word/2010/wordprocessingShape" mc:Ignorable="w14 w15 w16se w16cid w16 w16cex w16sdtdh w16du wp14">
   <w:p>
     <w:pPr>
       <w:pStyle w:val="Pidipagina"/>
@@ -10793,7 +11327,7 @@
 </file>
 
 <file path=word/footer6.xml><?xml version="1.0" encoding="utf-8"?>
-<w:ftr xmlns:wpc="http://schemas.microsoft.com/office/word/2010/wordprocessingCanvas" xmlns:cx="http://schemas.microsoft.com/office/drawing/2014/chartex" xmlns:cx1="http://schemas.microsoft.com/office/drawing/2015/9/8/chartex" xmlns:cx2="http://schemas.microsoft.com/office/drawing/2015/10/21/chartex" xmlns:cx3="http://schemas.microsoft.com/office/drawing/2016/5/9/chartex" xmlns:cx4="http://schemas.microsoft.com/office/drawing/2016/5/10/chartex" xmlns:cx5="http://schemas.microsoft.com/office/drawing/2016/5/11/chartex" xmlns:cx6="http://schemas.microsoft.com/office/drawing/2016/5/12/chartex" xmlns:cx7="http://schemas.microsoft.com/office/drawing/2016/5/13/chartex" xmlns:cx8="http://schemas.microsoft.com/office/drawing/2016/5/14/chartex" xmlns:mc="http://schemas.openxmlformats.org/markup-compatibility/2006" xmlns:aink="http://schemas.microsoft.com/office/drawing/2016/ink" xmlns:am3d="http://schemas.microsoft.com/office/drawing/2017/model3d" xmlns:o="urn:schemas-microsoft-com:office:office" xmlns:r="http://schemas.openxmlformats.org/officeDocument/2006/relationships" xmlns:m="http://schemas.openxmlformats.org/officeDocument/2006/math" xmlns:v="urn:schemas-microsoft-com:vml" xmlns:wp14="http://schemas.microsoft.com/office/word/2010/wordprocessingDrawing" xmlns:wp="http://schemas.openxmlformats.org/drawingml/2006/wordprocessingDrawing" xmlns:w10="urn:schemas-microsoft-com:office:word" xmlns:w="http://schemas.openxmlformats.org/wordprocessingml/2006/main" xmlns:w14="http://schemas.microsoft.com/office/word/2010/wordml" xmlns:w15="http://schemas.microsoft.com/office/word/2012/wordml" xmlns:w16cid="http://schemas.microsoft.com/office/word/2016/wordml/cid" xmlns:w16se="http://schemas.microsoft.com/office/word/2015/wordml/symex" xmlns:wpg="http://schemas.microsoft.com/office/word/2010/wordprocessingGroup" xmlns:wpi="http://schemas.microsoft.com/office/word/2010/wordprocessingInk" xmlns:wne="http://schemas.microsoft.com/office/word/2006/wordml" xmlns:wps="http://schemas.microsoft.com/office/word/2010/wordprocessingShape" mc:Ignorable="w14 w15 w16se w16cid wp14">
+<w:ftr xmlns:wpc="http://schemas.microsoft.com/office/word/2010/wordprocessingCanvas" xmlns:cx="http://schemas.microsoft.com/office/drawing/2014/chartex" xmlns:cx1="http://schemas.microsoft.com/office/drawing/2015/9/8/chartex" xmlns:cx2="http://schemas.microsoft.com/office/drawing/2015/10/21/chartex" xmlns:cx3="http://schemas.microsoft.com/office/drawing/2016/5/9/chartex" xmlns:cx4="http://schemas.microsoft.com/office/drawing/2016/5/10/chartex" xmlns:cx5="http://schemas.microsoft.com/office/drawing/2016/5/11/chartex" xmlns:cx6="http://schemas.microsoft.com/office/drawing/2016/5/12/chartex" xmlns:cx7="http://schemas.microsoft.com/office/drawing/2016/5/13/chartex" xmlns:cx8="http://schemas.microsoft.com/office/drawing/2016/5/14/chartex" xmlns:mc="http://schemas.openxmlformats.org/markup-compatibility/2006" xmlns:aink="http://schemas.microsoft.com/office/drawing/2016/ink" xmlns:am3d="http://schemas.microsoft.com/office/drawing/2017/model3d" xmlns:o="urn:schemas-microsoft-com:office:office" xmlns:oel="http://schemas.microsoft.com/office/2019/extlst" xmlns:r="http://schemas.openxmlformats.org/officeDocument/2006/relationships" xmlns:m="http://schemas.openxmlformats.org/officeDocument/2006/math" xmlns:v="urn:schemas-microsoft-com:vml" xmlns:wp14="http://schemas.microsoft.com/office/word/2010/wordprocessingDrawing" xmlns:wp="http://schemas.openxmlformats.org/drawingml/2006/wordprocessingDrawing" xmlns:w10="urn:schemas-microsoft-com:office:word" xmlns:w="http://schemas.openxmlformats.org/wordprocessingml/2006/main" xmlns:w14="http://schemas.microsoft.com/office/word/2010/wordml" xmlns:w15="http://schemas.microsoft.com/office/word/2012/wordml" xmlns:w16cex="http://schemas.microsoft.com/office/word/2018/wordml/cex" xmlns:w16cid="http://schemas.microsoft.com/office/word/2016/wordml/cid" xmlns:w16="http://schemas.microsoft.com/office/word/2018/wordml" xmlns:w16du="http://schemas.microsoft.com/office/word/2023/wordml/word16du" xmlns:w16sdtdh="http://schemas.microsoft.com/office/word/2020/wordml/sdtdatahash" xmlns:w16se="http://schemas.microsoft.com/office/word/2015/wordml/symex" xmlns:wpg="http://schemas.microsoft.com/office/word/2010/wordprocessingGroup" xmlns:wpi="http://schemas.microsoft.com/office/word/2010/wordprocessingInk" xmlns:wne="http://schemas.microsoft.com/office/word/2006/wordml" xmlns:wps="http://schemas.microsoft.com/office/word/2010/wordprocessingShape" mc:Ignorable="w14 w15 w16se w16cid w16 w16cex w16sdtdh w16du wp14">
   <w:p>
     <w:pPr>
       <w:pStyle w:val="Pidipagina"/>
@@ -10874,7 +11408,7 @@
         <w:noProof/>
         <w:sz w:val="20"/>
       </w:rPr>
-      <w:t>06.11.2024</w:t>
+      <w:t>13.11.2024</w:t>
     </w:r>
     <w:r>
       <w:rPr>
@@ -10901,7 +11435,7 @@
 </file>
 
 <file path=word/footnotes.xml><?xml version="1.0" encoding="utf-8"?>
-<w:footnotes xmlns:wpc="http://schemas.microsoft.com/office/word/2010/wordprocessingCanvas" xmlns:cx="http://schemas.microsoft.com/office/drawing/2014/chartex" xmlns:cx1="http://schemas.microsoft.com/office/drawing/2015/9/8/chartex" xmlns:cx2="http://schemas.microsoft.com/office/drawing/2015/10/21/chartex" xmlns:cx3="http://schemas.microsoft.com/office/drawing/2016/5/9/chartex" xmlns:cx4="http://schemas.microsoft.com/office/drawing/2016/5/10/chartex" xmlns:cx5="http://schemas.microsoft.com/office/drawing/2016/5/11/chartex" xmlns:cx6="http://schemas.microsoft.com/office/drawing/2016/5/12/chartex" xmlns:cx7="http://schemas.microsoft.com/office/drawing/2016/5/13/chartex" xmlns:cx8="http://schemas.microsoft.com/office/drawing/2016/5/14/chartex" xmlns:mc="http://schemas.openxmlformats.org/markup-compatibility/2006" xmlns:aink="http://schemas.microsoft.com/office/drawing/2016/ink" xmlns:am3d="http://schemas.microsoft.com/office/drawing/2017/model3d" xmlns:o="urn:schemas-microsoft-com:office:office" xmlns:r="http://schemas.openxmlformats.org/officeDocument/2006/relationships" xmlns:m="http://schemas.openxmlformats.org/officeDocument/2006/math" xmlns:v="urn:schemas-microsoft-com:vml" xmlns:wp14="http://schemas.microsoft.com/office/word/2010/wordprocessingDrawing" xmlns:wp="http://schemas.openxmlformats.org/drawingml/2006/wordprocessingDrawing" xmlns:w10="urn:schemas-microsoft-com:office:word" xmlns:w="http://schemas.openxmlformats.org/wordprocessingml/2006/main" xmlns:w14="http://schemas.microsoft.com/office/word/2010/wordml" xmlns:w15="http://schemas.microsoft.com/office/word/2012/wordml" xmlns:w16cid="http://schemas.microsoft.com/office/word/2016/wordml/cid" xmlns:w16se="http://schemas.microsoft.com/office/word/2015/wordml/symex" xmlns:wpg="http://schemas.microsoft.com/office/word/2010/wordprocessingGroup" xmlns:wpi="http://schemas.microsoft.com/office/word/2010/wordprocessingInk" xmlns:wne="http://schemas.microsoft.com/office/word/2006/wordml" xmlns:wps="http://schemas.microsoft.com/office/word/2010/wordprocessingShape" mc:Ignorable="w14 w15 w16se w16cid wp14">
+<w:footnotes xmlns:wpc="http://schemas.microsoft.com/office/word/2010/wordprocessingCanvas" xmlns:cx="http://schemas.microsoft.com/office/drawing/2014/chartex" xmlns:cx1="http://schemas.microsoft.com/office/drawing/2015/9/8/chartex" xmlns:cx2="http://schemas.microsoft.com/office/drawing/2015/10/21/chartex" xmlns:cx3="http://schemas.microsoft.com/office/drawing/2016/5/9/chartex" xmlns:cx4="http://schemas.microsoft.com/office/drawing/2016/5/10/chartex" xmlns:cx5="http://schemas.microsoft.com/office/drawing/2016/5/11/chartex" xmlns:cx6="http://schemas.microsoft.com/office/drawing/2016/5/12/chartex" xmlns:cx7="http://schemas.microsoft.com/office/drawing/2016/5/13/chartex" xmlns:cx8="http://schemas.microsoft.com/office/drawing/2016/5/14/chartex" xmlns:mc="http://schemas.openxmlformats.org/markup-compatibility/2006" xmlns:aink="http://schemas.microsoft.com/office/drawing/2016/ink" xmlns:am3d="http://schemas.microsoft.com/office/drawing/2017/model3d" xmlns:o="urn:schemas-microsoft-com:office:office" xmlns:oel="http://schemas.microsoft.com/office/2019/extlst" xmlns:r="http://schemas.openxmlformats.org/officeDocument/2006/relationships" xmlns:m="http://schemas.openxmlformats.org/officeDocument/2006/math" xmlns:v="urn:schemas-microsoft-com:vml" xmlns:wp14="http://schemas.microsoft.com/office/word/2010/wordprocessingDrawing" xmlns:wp="http://schemas.openxmlformats.org/drawingml/2006/wordprocessingDrawing" xmlns:w10="urn:schemas-microsoft-com:office:word" xmlns:w="http://schemas.openxmlformats.org/wordprocessingml/2006/main" xmlns:w14="http://schemas.microsoft.com/office/word/2010/wordml" xmlns:w15="http://schemas.microsoft.com/office/word/2012/wordml" xmlns:w16cex="http://schemas.microsoft.com/office/word/2018/wordml/cex" xmlns:w16cid="http://schemas.microsoft.com/office/word/2016/wordml/cid" xmlns:w16="http://schemas.microsoft.com/office/word/2018/wordml" xmlns:w16du="http://schemas.microsoft.com/office/word/2023/wordml/word16du" xmlns:w16sdtdh="http://schemas.microsoft.com/office/word/2020/wordml/sdtdatahash" xmlns:w16se="http://schemas.microsoft.com/office/word/2015/wordml/symex" xmlns:wpg="http://schemas.microsoft.com/office/word/2010/wordprocessingGroup" xmlns:wpi="http://schemas.microsoft.com/office/word/2010/wordprocessingInk" xmlns:wne="http://schemas.microsoft.com/office/word/2006/wordml" xmlns:wps="http://schemas.microsoft.com/office/word/2010/wordprocessingShape" mc:Ignorable="w14 w15 w16se w16cid w16 w16cex w16sdtdh w16du wp14">
   <w:footnote w:type="separator" w:id="-1">
     <w:p>
       <w:r>
@@ -10920,7 +11454,7 @@
 </file>
 
 <file path=word/header1.xml><?xml version="1.0" encoding="utf-8"?>
-<w:hdr xmlns:wpc="http://schemas.microsoft.com/office/word/2010/wordprocessingCanvas" xmlns:cx="http://schemas.microsoft.com/office/drawing/2014/chartex" xmlns:cx1="http://schemas.microsoft.com/office/drawing/2015/9/8/chartex" xmlns:cx2="http://schemas.microsoft.com/office/drawing/2015/10/21/chartex" xmlns:cx3="http://schemas.microsoft.com/office/drawing/2016/5/9/chartex" xmlns:cx4="http://schemas.microsoft.com/office/drawing/2016/5/10/chartex" xmlns:cx5="http://schemas.microsoft.com/office/drawing/2016/5/11/chartex" xmlns:cx6="http://schemas.microsoft.com/office/drawing/2016/5/12/chartex" xmlns:cx7="http://schemas.microsoft.com/office/drawing/2016/5/13/chartex" xmlns:cx8="http://schemas.microsoft.com/office/drawing/2016/5/14/chartex" xmlns:mc="http://schemas.openxmlformats.org/markup-compatibility/2006" xmlns:aink="http://schemas.microsoft.com/office/drawing/2016/ink" xmlns:am3d="http://schemas.microsoft.com/office/drawing/2017/model3d" xmlns:o="urn:schemas-microsoft-com:office:office" xmlns:r="http://schemas.openxmlformats.org/officeDocument/2006/relationships" xmlns:m="http://schemas.openxmlformats.org/officeDocument/2006/math" xmlns:v="urn:schemas-microsoft-com:vml" xmlns:wp14="http://schemas.microsoft.com/office/word/2010/wordprocessingDrawing" xmlns:wp="http://schemas.openxmlformats.org/drawingml/2006/wordprocessingDrawing" xmlns:w10="urn:schemas-microsoft-com:office:word" xmlns:w="http://schemas.openxmlformats.org/wordprocessingml/2006/main" xmlns:w14="http://schemas.microsoft.com/office/word/2010/wordml" xmlns:w15="http://schemas.microsoft.com/office/word/2012/wordml" xmlns:w16cid="http://schemas.microsoft.com/office/word/2016/wordml/cid" xmlns:w16se="http://schemas.microsoft.com/office/word/2015/wordml/symex" xmlns:wpg="http://schemas.microsoft.com/office/word/2010/wordprocessingGroup" xmlns:wpi="http://schemas.microsoft.com/office/word/2010/wordprocessingInk" xmlns:wne="http://schemas.microsoft.com/office/word/2006/wordml" xmlns:wps="http://schemas.microsoft.com/office/word/2010/wordprocessingShape" mc:Ignorable="w14 w15 w16se w16cid wp14">
+<w:hdr xmlns:wpc="http://schemas.microsoft.com/office/word/2010/wordprocessingCanvas" xmlns:cx="http://schemas.microsoft.com/office/drawing/2014/chartex" xmlns:cx1="http://schemas.microsoft.com/office/drawing/2015/9/8/chartex" xmlns:cx2="http://schemas.microsoft.com/office/drawing/2015/10/21/chartex" xmlns:cx3="http://schemas.microsoft.com/office/drawing/2016/5/9/chartex" xmlns:cx4="http://schemas.microsoft.com/office/drawing/2016/5/10/chartex" xmlns:cx5="http://schemas.microsoft.com/office/drawing/2016/5/11/chartex" xmlns:cx6="http://schemas.microsoft.com/office/drawing/2016/5/12/chartex" xmlns:cx7="http://schemas.microsoft.com/office/drawing/2016/5/13/chartex" xmlns:cx8="http://schemas.microsoft.com/office/drawing/2016/5/14/chartex" xmlns:mc="http://schemas.openxmlformats.org/markup-compatibility/2006" xmlns:aink="http://schemas.microsoft.com/office/drawing/2016/ink" xmlns:am3d="http://schemas.microsoft.com/office/drawing/2017/model3d" xmlns:o="urn:schemas-microsoft-com:office:office" xmlns:oel="http://schemas.microsoft.com/office/2019/extlst" xmlns:r="http://schemas.openxmlformats.org/officeDocument/2006/relationships" xmlns:m="http://schemas.openxmlformats.org/officeDocument/2006/math" xmlns:v="urn:schemas-microsoft-com:vml" xmlns:wp14="http://schemas.microsoft.com/office/word/2010/wordprocessingDrawing" xmlns:wp="http://schemas.openxmlformats.org/drawingml/2006/wordprocessingDrawing" xmlns:w10="urn:schemas-microsoft-com:office:word" xmlns:w="http://schemas.openxmlformats.org/wordprocessingml/2006/main" xmlns:w14="http://schemas.microsoft.com/office/word/2010/wordml" xmlns:w15="http://schemas.microsoft.com/office/word/2012/wordml" xmlns:w16cex="http://schemas.microsoft.com/office/word/2018/wordml/cex" xmlns:w16cid="http://schemas.microsoft.com/office/word/2016/wordml/cid" xmlns:w16="http://schemas.microsoft.com/office/word/2018/wordml" xmlns:w16du="http://schemas.microsoft.com/office/word/2023/wordml/word16du" xmlns:w16sdtdh="http://schemas.microsoft.com/office/word/2020/wordml/sdtdatahash" xmlns:w16se="http://schemas.microsoft.com/office/word/2015/wordml/symex" xmlns:wpg="http://schemas.microsoft.com/office/word/2010/wordprocessingGroup" xmlns:wpi="http://schemas.microsoft.com/office/word/2010/wordprocessingInk" xmlns:wne="http://schemas.microsoft.com/office/word/2006/wordml" xmlns:wps="http://schemas.microsoft.com/office/word/2010/wordprocessingShape" mc:Ignorable="w14 w15 w16se w16cid w16 w16cex w16sdtdh w16du wp14">
   <w:tbl>
     <w:tblPr>
       <w:tblW w:w="9694" w:type="dxa"/>
@@ -11306,7 +11840,7 @@
 </file>
 
 <file path=word/header2.xml><?xml version="1.0" encoding="utf-8"?>
-<w:hdr xmlns:wpc="http://schemas.microsoft.com/office/word/2010/wordprocessingCanvas" xmlns:cx="http://schemas.microsoft.com/office/drawing/2014/chartex" xmlns:cx1="http://schemas.microsoft.com/office/drawing/2015/9/8/chartex" xmlns:cx2="http://schemas.microsoft.com/office/drawing/2015/10/21/chartex" xmlns:cx3="http://schemas.microsoft.com/office/drawing/2016/5/9/chartex" xmlns:cx4="http://schemas.microsoft.com/office/drawing/2016/5/10/chartex" xmlns:cx5="http://schemas.microsoft.com/office/drawing/2016/5/11/chartex" xmlns:cx6="http://schemas.microsoft.com/office/drawing/2016/5/12/chartex" xmlns:cx7="http://schemas.microsoft.com/office/drawing/2016/5/13/chartex" xmlns:cx8="http://schemas.microsoft.com/office/drawing/2016/5/14/chartex" xmlns:mc="http://schemas.openxmlformats.org/markup-compatibility/2006" xmlns:aink="http://schemas.microsoft.com/office/drawing/2016/ink" xmlns:am3d="http://schemas.microsoft.com/office/drawing/2017/model3d" xmlns:o="urn:schemas-microsoft-com:office:office" xmlns:r="http://schemas.openxmlformats.org/officeDocument/2006/relationships" xmlns:m="http://schemas.openxmlformats.org/officeDocument/2006/math" xmlns:v="urn:schemas-microsoft-com:vml" xmlns:wp14="http://schemas.microsoft.com/office/word/2010/wordprocessingDrawing" xmlns:wp="http://schemas.openxmlformats.org/drawingml/2006/wordprocessingDrawing" xmlns:w10="urn:schemas-microsoft-com:office:word" xmlns:w="http://schemas.openxmlformats.org/wordprocessingml/2006/main" xmlns:w14="http://schemas.microsoft.com/office/word/2010/wordml" xmlns:w15="http://schemas.microsoft.com/office/word/2012/wordml" xmlns:w16cid="http://schemas.microsoft.com/office/word/2016/wordml/cid" xmlns:w16se="http://schemas.microsoft.com/office/word/2015/wordml/symex" xmlns:wpg="http://schemas.microsoft.com/office/word/2010/wordprocessingGroup" xmlns:wpi="http://schemas.microsoft.com/office/word/2010/wordprocessingInk" xmlns:wne="http://schemas.microsoft.com/office/word/2006/wordml" xmlns:wps="http://schemas.microsoft.com/office/word/2010/wordprocessingShape" mc:Ignorable="w14 w15 w16se w16cid wp14">
+<w:hdr xmlns:wpc="http://schemas.microsoft.com/office/word/2010/wordprocessingCanvas" xmlns:cx="http://schemas.microsoft.com/office/drawing/2014/chartex" xmlns:cx1="http://schemas.microsoft.com/office/drawing/2015/9/8/chartex" xmlns:cx2="http://schemas.microsoft.com/office/drawing/2015/10/21/chartex" xmlns:cx3="http://schemas.microsoft.com/office/drawing/2016/5/9/chartex" xmlns:cx4="http://schemas.microsoft.com/office/drawing/2016/5/10/chartex" xmlns:cx5="http://schemas.microsoft.com/office/drawing/2016/5/11/chartex" xmlns:cx6="http://schemas.microsoft.com/office/drawing/2016/5/12/chartex" xmlns:cx7="http://schemas.microsoft.com/office/drawing/2016/5/13/chartex" xmlns:cx8="http://schemas.microsoft.com/office/drawing/2016/5/14/chartex" xmlns:mc="http://schemas.openxmlformats.org/markup-compatibility/2006" xmlns:aink="http://schemas.microsoft.com/office/drawing/2016/ink" xmlns:am3d="http://schemas.microsoft.com/office/drawing/2017/model3d" xmlns:o="urn:schemas-microsoft-com:office:office" xmlns:oel="http://schemas.microsoft.com/office/2019/extlst" xmlns:r="http://schemas.openxmlformats.org/officeDocument/2006/relationships" xmlns:m="http://schemas.openxmlformats.org/officeDocument/2006/math" xmlns:v="urn:schemas-microsoft-com:vml" xmlns:wp14="http://schemas.microsoft.com/office/word/2010/wordprocessingDrawing" xmlns:wp="http://schemas.openxmlformats.org/drawingml/2006/wordprocessingDrawing" xmlns:w10="urn:schemas-microsoft-com:office:word" xmlns:w="http://schemas.openxmlformats.org/wordprocessingml/2006/main" xmlns:w14="http://schemas.microsoft.com/office/word/2010/wordml" xmlns:w15="http://schemas.microsoft.com/office/word/2012/wordml" xmlns:w16cex="http://schemas.microsoft.com/office/word/2018/wordml/cex" xmlns:w16cid="http://schemas.microsoft.com/office/word/2016/wordml/cid" xmlns:w16="http://schemas.microsoft.com/office/word/2018/wordml" xmlns:w16du="http://schemas.microsoft.com/office/word/2023/wordml/word16du" xmlns:w16sdtdh="http://schemas.microsoft.com/office/word/2020/wordml/sdtdatahash" xmlns:w16se="http://schemas.microsoft.com/office/word/2015/wordml/symex" xmlns:wpg="http://schemas.microsoft.com/office/word/2010/wordprocessingGroup" xmlns:wpi="http://schemas.microsoft.com/office/word/2010/wordprocessingInk" xmlns:wne="http://schemas.microsoft.com/office/word/2006/wordml" xmlns:wps="http://schemas.microsoft.com/office/word/2010/wordprocessingShape" mc:Ignorable="w14 w15 w16se w16cid w16 w16cex w16sdtdh w16du wp14">
   <w:tbl>
     <w:tblPr>
       <w:tblW w:w="9638" w:type="dxa"/>
@@ -11576,7 +12110,7 @@
 </file>
 
 <file path=word/header3.xml><?xml version="1.0" encoding="utf-8"?>
-<w:hdr xmlns:wpc="http://schemas.microsoft.com/office/word/2010/wordprocessingCanvas" xmlns:cx="http://schemas.microsoft.com/office/drawing/2014/chartex" xmlns:cx1="http://schemas.microsoft.com/office/drawing/2015/9/8/chartex" xmlns:cx2="http://schemas.microsoft.com/office/drawing/2015/10/21/chartex" xmlns:cx3="http://schemas.microsoft.com/office/drawing/2016/5/9/chartex" xmlns:cx4="http://schemas.microsoft.com/office/drawing/2016/5/10/chartex" xmlns:cx5="http://schemas.microsoft.com/office/drawing/2016/5/11/chartex" xmlns:cx6="http://schemas.microsoft.com/office/drawing/2016/5/12/chartex" xmlns:cx7="http://schemas.microsoft.com/office/drawing/2016/5/13/chartex" xmlns:cx8="http://schemas.microsoft.com/office/drawing/2016/5/14/chartex" xmlns:mc="http://schemas.openxmlformats.org/markup-compatibility/2006" xmlns:aink="http://schemas.microsoft.com/office/drawing/2016/ink" xmlns:am3d="http://schemas.microsoft.com/office/drawing/2017/model3d" xmlns:o="urn:schemas-microsoft-com:office:office" xmlns:r="http://schemas.openxmlformats.org/officeDocument/2006/relationships" xmlns:m="http://schemas.openxmlformats.org/officeDocument/2006/math" xmlns:v="urn:schemas-microsoft-com:vml" xmlns:wp14="http://schemas.microsoft.com/office/word/2010/wordprocessingDrawing" xmlns:wp="http://schemas.openxmlformats.org/drawingml/2006/wordprocessingDrawing" xmlns:w10="urn:schemas-microsoft-com:office:word" xmlns:w="http://schemas.openxmlformats.org/wordprocessingml/2006/main" xmlns:w14="http://schemas.microsoft.com/office/word/2010/wordml" xmlns:w15="http://schemas.microsoft.com/office/word/2012/wordml" xmlns:w16cid="http://schemas.microsoft.com/office/word/2016/wordml/cid" xmlns:w16se="http://schemas.microsoft.com/office/word/2015/wordml/symex" xmlns:wpg="http://schemas.microsoft.com/office/word/2010/wordprocessingGroup" xmlns:wpi="http://schemas.microsoft.com/office/word/2010/wordprocessingInk" xmlns:wne="http://schemas.microsoft.com/office/word/2006/wordml" xmlns:wps="http://schemas.microsoft.com/office/word/2010/wordprocessingShape" mc:Ignorable="w14 w15 w16se w16cid wp14">
+<w:hdr xmlns:wpc="http://schemas.microsoft.com/office/word/2010/wordprocessingCanvas" xmlns:cx="http://schemas.microsoft.com/office/drawing/2014/chartex" xmlns:cx1="http://schemas.microsoft.com/office/drawing/2015/9/8/chartex" xmlns:cx2="http://schemas.microsoft.com/office/drawing/2015/10/21/chartex" xmlns:cx3="http://schemas.microsoft.com/office/drawing/2016/5/9/chartex" xmlns:cx4="http://schemas.microsoft.com/office/drawing/2016/5/10/chartex" xmlns:cx5="http://schemas.microsoft.com/office/drawing/2016/5/11/chartex" xmlns:cx6="http://schemas.microsoft.com/office/drawing/2016/5/12/chartex" xmlns:cx7="http://schemas.microsoft.com/office/drawing/2016/5/13/chartex" xmlns:cx8="http://schemas.microsoft.com/office/drawing/2016/5/14/chartex" xmlns:mc="http://schemas.openxmlformats.org/markup-compatibility/2006" xmlns:aink="http://schemas.microsoft.com/office/drawing/2016/ink" xmlns:am3d="http://schemas.microsoft.com/office/drawing/2017/model3d" xmlns:o="urn:schemas-microsoft-com:office:office" xmlns:oel="http://schemas.microsoft.com/office/2019/extlst" xmlns:r="http://schemas.openxmlformats.org/officeDocument/2006/relationships" xmlns:m="http://schemas.openxmlformats.org/officeDocument/2006/math" xmlns:v="urn:schemas-microsoft-com:vml" xmlns:wp14="http://schemas.microsoft.com/office/word/2010/wordprocessingDrawing" xmlns:wp="http://schemas.openxmlformats.org/drawingml/2006/wordprocessingDrawing" xmlns:w10="urn:schemas-microsoft-com:office:word" xmlns:w="http://schemas.openxmlformats.org/wordprocessingml/2006/main" xmlns:w14="http://schemas.microsoft.com/office/word/2010/wordml" xmlns:w15="http://schemas.microsoft.com/office/word/2012/wordml" xmlns:w16cex="http://schemas.microsoft.com/office/word/2018/wordml/cex" xmlns:w16cid="http://schemas.microsoft.com/office/word/2016/wordml/cid" xmlns:w16="http://schemas.microsoft.com/office/word/2018/wordml" xmlns:w16du="http://schemas.microsoft.com/office/word/2023/wordml/word16du" xmlns:w16sdtdh="http://schemas.microsoft.com/office/word/2020/wordml/sdtdatahash" xmlns:w16se="http://schemas.microsoft.com/office/word/2015/wordml/symex" xmlns:wpg="http://schemas.microsoft.com/office/word/2010/wordprocessingGroup" xmlns:wpi="http://schemas.microsoft.com/office/word/2010/wordprocessingInk" xmlns:wne="http://schemas.microsoft.com/office/word/2006/wordml" xmlns:wps="http://schemas.microsoft.com/office/word/2010/wordprocessingShape" mc:Ignorable="w14 w15 w16se w16cid w16 w16cex w16sdtdh w16du wp14">
   <w:tbl>
     <w:tblPr>
       <w:tblW w:w="9694" w:type="dxa"/>
@@ -11962,7 +12496,7 @@
 </file>
 
 <file path=word/header4.xml><?xml version="1.0" encoding="utf-8"?>
-<w:hdr xmlns:wpc="http://schemas.microsoft.com/office/word/2010/wordprocessingCanvas" xmlns:cx="http://schemas.microsoft.com/office/drawing/2014/chartex" xmlns:cx1="http://schemas.microsoft.com/office/drawing/2015/9/8/chartex" xmlns:cx2="http://schemas.microsoft.com/office/drawing/2015/10/21/chartex" xmlns:cx3="http://schemas.microsoft.com/office/drawing/2016/5/9/chartex" xmlns:cx4="http://schemas.microsoft.com/office/drawing/2016/5/10/chartex" xmlns:cx5="http://schemas.microsoft.com/office/drawing/2016/5/11/chartex" xmlns:cx6="http://schemas.microsoft.com/office/drawing/2016/5/12/chartex" xmlns:cx7="http://schemas.microsoft.com/office/drawing/2016/5/13/chartex" xmlns:cx8="http://schemas.microsoft.com/office/drawing/2016/5/14/chartex" xmlns:mc="http://schemas.openxmlformats.org/markup-compatibility/2006" xmlns:aink="http://schemas.microsoft.com/office/drawing/2016/ink" xmlns:am3d="http://schemas.microsoft.com/office/drawing/2017/model3d" xmlns:o="urn:schemas-microsoft-com:office:office" xmlns:r="http://schemas.openxmlformats.org/officeDocument/2006/relationships" xmlns:m="http://schemas.openxmlformats.org/officeDocument/2006/math" xmlns:v="urn:schemas-microsoft-com:vml" xmlns:wp14="http://schemas.microsoft.com/office/word/2010/wordprocessingDrawing" xmlns:wp="http://schemas.openxmlformats.org/drawingml/2006/wordprocessingDrawing" xmlns:w10="urn:schemas-microsoft-com:office:word" xmlns:w="http://schemas.openxmlformats.org/wordprocessingml/2006/main" xmlns:w14="http://schemas.microsoft.com/office/word/2010/wordml" xmlns:w15="http://schemas.microsoft.com/office/word/2012/wordml" xmlns:w16cid="http://schemas.microsoft.com/office/word/2016/wordml/cid" xmlns:w16se="http://schemas.microsoft.com/office/word/2015/wordml/symex" xmlns:wpg="http://schemas.microsoft.com/office/word/2010/wordprocessingGroup" xmlns:wpi="http://schemas.microsoft.com/office/word/2010/wordprocessingInk" xmlns:wne="http://schemas.microsoft.com/office/word/2006/wordml" xmlns:wps="http://schemas.microsoft.com/office/word/2010/wordprocessingShape" mc:Ignorable="w14 w15 w16se w16cid wp14">
+<w:hdr xmlns:wpc="http://schemas.microsoft.com/office/word/2010/wordprocessingCanvas" xmlns:cx="http://schemas.microsoft.com/office/drawing/2014/chartex" xmlns:cx1="http://schemas.microsoft.com/office/drawing/2015/9/8/chartex" xmlns:cx2="http://schemas.microsoft.com/office/drawing/2015/10/21/chartex" xmlns:cx3="http://schemas.microsoft.com/office/drawing/2016/5/9/chartex" xmlns:cx4="http://schemas.microsoft.com/office/drawing/2016/5/10/chartex" xmlns:cx5="http://schemas.microsoft.com/office/drawing/2016/5/11/chartex" xmlns:cx6="http://schemas.microsoft.com/office/drawing/2016/5/12/chartex" xmlns:cx7="http://schemas.microsoft.com/office/drawing/2016/5/13/chartex" xmlns:cx8="http://schemas.microsoft.com/office/drawing/2016/5/14/chartex" xmlns:mc="http://schemas.openxmlformats.org/markup-compatibility/2006" xmlns:aink="http://schemas.microsoft.com/office/drawing/2016/ink" xmlns:am3d="http://schemas.microsoft.com/office/drawing/2017/model3d" xmlns:o="urn:schemas-microsoft-com:office:office" xmlns:oel="http://schemas.microsoft.com/office/2019/extlst" xmlns:r="http://schemas.openxmlformats.org/officeDocument/2006/relationships" xmlns:m="http://schemas.openxmlformats.org/officeDocument/2006/math" xmlns:v="urn:schemas-microsoft-com:vml" xmlns:wp14="http://schemas.microsoft.com/office/word/2010/wordprocessingDrawing" xmlns:wp="http://schemas.openxmlformats.org/drawingml/2006/wordprocessingDrawing" xmlns:w10="urn:schemas-microsoft-com:office:word" xmlns:w="http://schemas.openxmlformats.org/wordprocessingml/2006/main" xmlns:w14="http://schemas.microsoft.com/office/word/2010/wordml" xmlns:w15="http://schemas.microsoft.com/office/word/2012/wordml" xmlns:w16cex="http://schemas.microsoft.com/office/word/2018/wordml/cex" xmlns:w16cid="http://schemas.microsoft.com/office/word/2016/wordml/cid" xmlns:w16="http://schemas.microsoft.com/office/word/2018/wordml" xmlns:w16du="http://schemas.microsoft.com/office/word/2023/wordml/word16du" xmlns:w16sdtdh="http://schemas.microsoft.com/office/word/2020/wordml/sdtdatahash" xmlns:w16se="http://schemas.microsoft.com/office/word/2015/wordml/symex" xmlns:wpg="http://schemas.microsoft.com/office/word/2010/wordprocessingGroup" xmlns:wpi="http://schemas.microsoft.com/office/word/2010/wordprocessingInk" xmlns:wne="http://schemas.microsoft.com/office/word/2006/wordml" xmlns:wps="http://schemas.microsoft.com/office/word/2010/wordprocessingShape" mc:Ignorable="w14 w15 w16se w16cid w16 w16cex w16sdtdh w16du wp14">
   <w:tbl>
     <w:tblPr>
       <w:tblW w:w="9694" w:type="dxa"/>
@@ -12343,7 +12877,7 @@
 </file>
 
 <file path=word/header5.xml><?xml version="1.0" encoding="utf-8"?>
-<w:hdr xmlns:wpc="http://schemas.microsoft.com/office/word/2010/wordprocessingCanvas" xmlns:cx="http://schemas.microsoft.com/office/drawing/2014/chartex" xmlns:cx1="http://schemas.microsoft.com/office/drawing/2015/9/8/chartex" xmlns:cx2="http://schemas.microsoft.com/office/drawing/2015/10/21/chartex" xmlns:cx3="http://schemas.microsoft.com/office/drawing/2016/5/9/chartex" xmlns:cx4="http://schemas.microsoft.com/office/drawing/2016/5/10/chartex" xmlns:cx5="http://schemas.microsoft.com/office/drawing/2016/5/11/chartex" xmlns:cx6="http://schemas.microsoft.com/office/drawing/2016/5/12/chartex" xmlns:cx7="http://schemas.microsoft.com/office/drawing/2016/5/13/chartex" xmlns:cx8="http://schemas.microsoft.com/office/drawing/2016/5/14/chartex" xmlns:mc="http://schemas.openxmlformats.org/markup-compatibility/2006" xmlns:aink="http://schemas.microsoft.com/office/drawing/2016/ink" xmlns:am3d="http://schemas.microsoft.com/office/drawing/2017/model3d" xmlns:o="urn:schemas-microsoft-com:office:office" xmlns:r="http://schemas.openxmlformats.org/officeDocument/2006/relationships" xmlns:m="http://schemas.openxmlformats.org/officeDocument/2006/math" xmlns:v="urn:schemas-microsoft-com:vml" xmlns:wp14="http://schemas.microsoft.com/office/word/2010/wordprocessingDrawing" xmlns:wp="http://schemas.openxmlformats.org/drawingml/2006/wordprocessingDrawing" xmlns:w10="urn:schemas-microsoft-com:office:word" xmlns:w="http://schemas.openxmlformats.org/wordprocessingml/2006/main" xmlns:w14="http://schemas.microsoft.com/office/word/2010/wordml" xmlns:w15="http://schemas.microsoft.com/office/word/2012/wordml" xmlns:w16cid="http://schemas.microsoft.com/office/word/2016/wordml/cid" xmlns:w16se="http://schemas.microsoft.com/office/word/2015/wordml/symex" xmlns:wpg="http://schemas.microsoft.com/office/word/2010/wordprocessingGroup" xmlns:wpi="http://schemas.microsoft.com/office/word/2010/wordprocessingInk" xmlns:wne="http://schemas.microsoft.com/office/word/2006/wordml" xmlns:wps="http://schemas.microsoft.com/office/word/2010/wordprocessingShape" mc:Ignorable="w14 w15 w16se w16cid wp14">
+<w:hdr xmlns:wpc="http://schemas.microsoft.com/office/word/2010/wordprocessingCanvas" xmlns:cx="http://schemas.microsoft.com/office/drawing/2014/chartex" xmlns:cx1="http://schemas.microsoft.com/office/drawing/2015/9/8/chartex" xmlns:cx2="http://schemas.microsoft.com/office/drawing/2015/10/21/chartex" xmlns:cx3="http://schemas.microsoft.com/office/drawing/2016/5/9/chartex" xmlns:cx4="http://schemas.microsoft.com/office/drawing/2016/5/10/chartex" xmlns:cx5="http://schemas.microsoft.com/office/drawing/2016/5/11/chartex" xmlns:cx6="http://schemas.microsoft.com/office/drawing/2016/5/12/chartex" xmlns:cx7="http://schemas.microsoft.com/office/drawing/2016/5/13/chartex" xmlns:cx8="http://schemas.microsoft.com/office/drawing/2016/5/14/chartex" xmlns:mc="http://schemas.openxmlformats.org/markup-compatibility/2006" xmlns:aink="http://schemas.microsoft.com/office/drawing/2016/ink" xmlns:am3d="http://schemas.microsoft.com/office/drawing/2017/model3d" xmlns:o="urn:schemas-microsoft-com:office:office" xmlns:oel="http://schemas.microsoft.com/office/2019/extlst" xmlns:r="http://schemas.openxmlformats.org/officeDocument/2006/relationships" xmlns:m="http://schemas.openxmlformats.org/officeDocument/2006/math" xmlns:v="urn:schemas-microsoft-com:vml" xmlns:wp14="http://schemas.microsoft.com/office/word/2010/wordprocessingDrawing" xmlns:wp="http://schemas.openxmlformats.org/drawingml/2006/wordprocessingDrawing" xmlns:w10="urn:schemas-microsoft-com:office:word" xmlns:w="http://schemas.openxmlformats.org/wordprocessingml/2006/main" xmlns:w14="http://schemas.microsoft.com/office/word/2010/wordml" xmlns:w15="http://schemas.microsoft.com/office/word/2012/wordml" xmlns:w16cex="http://schemas.microsoft.com/office/word/2018/wordml/cex" xmlns:w16cid="http://schemas.microsoft.com/office/word/2016/wordml/cid" xmlns:w16="http://schemas.microsoft.com/office/word/2018/wordml" xmlns:w16du="http://schemas.microsoft.com/office/word/2023/wordml/word16du" xmlns:w16sdtdh="http://schemas.microsoft.com/office/word/2020/wordml/sdtdatahash" xmlns:w16se="http://schemas.microsoft.com/office/word/2015/wordml/symex" xmlns:wpg="http://schemas.microsoft.com/office/word/2010/wordprocessingGroup" xmlns:wpi="http://schemas.microsoft.com/office/word/2010/wordprocessingInk" xmlns:wne="http://schemas.microsoft.com/office/word/2006/wordml" xmlns:wps="http://schemas.microsoft.com/office/word/2010/wordprocessingShape" mc:Ignorable="w14 w15 w16se w16cid w16 w16cex w16sdtdh w16du wp14">
   <w:tbl>
     <w:tblPr>
       <w:tblW w:w="15363" w:type="dxa"/>
@@ -12724,7 +13258,7 @@
 </file>
 
 <file path=word/header6.xml><?xml version="1.0" encoding="utf-8"?>
-<w:hdr xmlns:wpc="http://schemas.microsoft.com/office/word/2010/wordprocessingCanvas" xmlns:cx="http://schemas.microsoft.com/office/drawing/2014/chartex" xmlns:cx1="http://schemas.microsoft.com/office/drawing/2015/9/8/chartex" xmlns:cx2="http://schemas.microsoft.com/office/drawing/2015/10/21/chartex" xmlns:cx3="http://schemas.microsoft.com/office/drawing/2016/5/9/chartex" xmlns:cx4="http://schemas.microsoft.com/office/drawing/2016/5/10/chartex" xmlns:cx5="http://schemas.microsoft.com/office/drawing/2016/5/11/chartex" xmlns:cx6="http://schemas.microsoft.com/office/drawing/2016/5/12/chartex" xmlns:cx7="http://schemas.microsoft.com/office/drawing/2016/5/13/chartex" xmlns:cx8="http://schemas.microsoft.com/office/drawing/2016/5/14/chartex" xmlns:mc="http://schemas.openxmlformats.org/markup-compatibility/2006" xmlns:aink="http://schemas.microsoft.com/office/drawing/2016/ink" xmlns:am3d="http://schemas.microsoft.com/office/drawing/2017/model3d" xmlns:o="urn:schemas-microsoft-com:office:office" xmlns:r="http://schemas.openxmlformats.org/officeDocument/2006/relationships" xmlns:m="http://schemas.openxmlformats.org/officeDocument/2006/math" xmlns:v="urn:schemas-microsoft-com:vml" xmlns:wp14="http://schemas.microsoft.com/office/word/2010/wordprocessingDrawing" xmlns:wp="http://schemas.openxmlformats.org/drawingml/2006/wordprocessingDrawing" xmlns:w10="urn:schemas-microsoft-com:office:word" xmlns:w="http://schemas.openxmlformats.org/wordprocessingml/2006/main" xmlns:w14="http://schemas.microsoft.com/office/word/2010/wordml" xmlns:w15="http://schemas.microsoft.com/office/word/2012/wordml" xmlns:w16cid="http://schemas.microsoft.com/office/word/2016/wordml/cid" xmlns:w16se="http://schemas.microsoft.com/office/word/2015/wordml/symex" xmlns:wpg="http://schemas.microsoft.com/office/word/2010/wordprocessingGroup" xmlns:wpi="http://schemas.microsoft.com/office/word/2010/wordprocessingInk" xmlns:wne="http://schemas.microsoft.com/office/word/2006/wordml" xmlns:wps="http://schemas.microsoft.com/office/word/2010/wordprocessingShape" mc:Ignorable="w14 w15 w16se w16cid wp14">
+<w:hdr xmlns:wpc="http://schemas.microsoft.com/office/word/2010/wordprocessingCanvas" xmlns:cx="http://schemas.microsoft.com/office/drawing/2014/chartex" xmlns:cx1="http://schemas.microsoft.com/office/drawing/2015/9/8/chartex" xmlns:cx2="http://schemas.microsoft.com/office/drawing/2015/10/21/chartex" xmlns:cx3="http://schemas.microsoft.com/office/drawing/2016/5/9/chartex" xmlns:cx4="http://schemas.microsoft.com/office/drawing/2016/5/10/chartex" xmlns:cx5="http://schemas.microsoft.com/office/drawing/2016/5/11/chartex" xmlns:cx6="http://schemas.microsoft.com/office/drawing/2016/5/12/chartex" xmlns:cx7="http://schemas.microsoft.com/office/drawing/2016/5/13/chartex" xmlns:cx8="http://schemas.microsoft.com/office/drawing/2016/5/14/chartex" xmlns:mc="http://schemas.openxmlformats.org/markup-compatibility/2006" xmlns:aink="http://schemas.microsoft.com/office/drawing/2016/ink" xmlns:am3d="http://schemas.microsoft.com/office/drawing/2017/model3d" xmlns:o="urn:schemas-microsoft-com:office:office" xmlns:oel="http://schemas.microsoft.com/office/2019/extlst" xmlns:r="http://schemas.openxmlformats.org/officeDocument/2006/relationships" xmlns:m="http://schemas.openxmlformats.org/officeDocument/2006/math" xmlns:v="urn:schemas-microsoft-com:vml" xmlns:wp14="http://schemas.microsoft.com/office/word/2010/wordprocessingDrawing" xmlns:wp="http://schemas.openxmlformats.org/drawingml/2006/wordprocessingDrawing" xmlns:w10="urn:schemas-microsoft-com:office:word" xmlns:w="http://schemas.openxmlformats.org/wordprocessingml/2006/main" xmlns:w14="http://schemas.microsoft.com/office/word/2010/wordml" xmlns:w15="http://schemas.microsoft.com/office/word/2012/wordml" xmlns:w16cex="http://schemas.microsoft.com/office/word/2018/wordml/cex" xmlns:w16cid="http://schemas.microsoft.com/office/word/2016/wordml/cid" xmlns:w16="http://schemas.microsoft.com/office/word/2018/wordml" xmlns:w16du="http://schemas.microsoft.com/office/word/2023/wordml/word16du" xmlns:w16sdtdh="http://schemas.microsoft.com/office/word/2020/wordml/sdtdatahash" xmlns:w16se="http://schemas.microsoft.com/office/word/2015/wordml/symex" xmlns:wpg="http://schemas.microsoft.com/office/word/2010/wordprocessingGroup" xmlns:wpi="http://schemas.microsoft.com/office/word/2010/wordprocessingInk" xmlns:wne="http://schemas.microsoft.com/office/word/2006/wordml" xmlns:wps="http://schemas.microsoft.com/office/word/2010/wordprocessingShape" mc:Ignorable="w14 w15 w16se w16cid w16 w16cex w16sdtdh w16du wp14">
   <w:tbl>
     <w:tblPr>
       <w:tblW w:w="9694" w:type="dxa"/>
@@ -13105,8 +13639,121 @@
 </file>
 
 <file path=word/numbering.xml><?xml version="1.0" encoding="utf-8"?>
-<w:numbering xmlns:wpc="http://schemas.microsoft.com/office/word/2010/wordprocessingCanvas" xmlns:cx="http://schemas.microsoft.com/office/drawing/2014/chartex" xmlns:cx1="http://schemas.microsoft.com/office/drawing/2015/9/8/chartex" xmlns:cx2="http://schemas.microsoft.com/office/drawing/2015/10/21/chartex" xmlns:cx3="http://schemas.microsoft.com/office/drawing/2016/5/9/chartex" xmlns:cx4="http://schemas.microsoft.com/office/drawing/2016/5/10/chartex" xmlns:cx5="http://schemas.microsoft.com/office/drawing/2016/5/11/chartex" xmlns:cx6="http://schemas.microsoft.com/office/drawing/2016/5/12/chartex" xmlns:cx7="http://schemas.microsoft.com/office/drawing/2016/5/13/chartex" xmlns:cx8="http://schemas.microsoft.com/office/drawing/2016/5/14/chartex" xmlns:mc="http://schemas.openxmlformats.org/markup-compatibility/2006" xmlns:aink="http://schemas.microsoft.com/office/drawing/2016/ink" xmlns:am3d="http://schemas.microsoft.com/office/drawing/2017/model3d" xmlns:o="urn:schemas-microsoft-com:office:office" xmlns:r="http://schemas.openxmlformats.org/officeDocument/2006/relationships" xmlns:m="http://schemas.openxmlformats.org/officeDocument/2006/math" xmlns:v="urn:schemas-microsoft-com:vml" xmlns:wp14="http://schemas.microsoft.com/office/word/2010/wordprocessingDrawing" xmlns:wp="http://schemas.openxmlformats.org/drawingml/2006/wordprocessingDrawing" xmlns:w10="urn:schemas-microsoft-com:office:word" xmlns:w="http://schemas.openxmlformats.org/wordprocessingml/2006/main" xmlns:w14="http://schemas.microsoft.com/office/word/2010/wordml" xmlns:w15="http://schemas.microsoft.com/office/word/2012/wordml" xmlns:w16cid="http://schemas.microsoft.com/office/word/2016/wordml/cid" xmlns:w16se="http://schemas.microsoft.com/office/word/2015/wordml/symex" xmlns:wpg="http://schemas.microsoft.com/office/word/2010/wordprocessingGroup" xmlns:wpi="http://schemas.microsoft.com/office/word/2010/wordprocessingInk" xmlns:wne="http://schemas.microsoft.com/office/word/2006/wordml" xmlns:wps="http://schemas.microsoft.com/office/word/2010/wordprocessingShape" mc:Ignorable="w14 w15 w16se w16cid wp14">
+<w:numbering xmlns:wpc="http://schemas.microsoft.com/office/word/2010/wordprocessingCanvas" xmlns:cx="http://schemas.microsoft.com/office/drawing/2014/chartex" xmlns:cx1="http://schemas.microsoft.com/office/drawing/2015/9/8/chartex" xmlns:cx2="http://schemas.microsoft.com/office/drawing/2015/10/21/chartex" xmlns:cx3="http://schemas.microsoft.com/office/drawing/2016/5/9/chartex" xmlns:cx4="http://schemas.microsoft.com/office/drawing/2016/5/10/chartex" xmlns:cx5="http://schemas.microsoft.com/office/drawing/2016/5/11/chartex" xmlns:cx6="http://schemas.microsoft.com/office/drawing/2016/5/12/chartex" xmlns:cx7="http://schemas.microsoft.com/office/drawing/2016/5/13/chartex" xmlns:cx8="http://schemas.microsoft.com/office/drawing/2016/5/14/chartex" xmlns:mc="http://schemas.openxmlformats.org/markup-compatibility/2006" xmlns:aink="http://schemas.microsoft.com/office/drawing/2016/ink" xmlns:am3d="http://schemas.microsoft.com/office/drawing/2017/model3d" xmlns:o="urn:schemas-microsoft-com:office:office" xmlns:oel="http://schemas.microsoft.com/office/2019/extlst" xmlns:r="http://schemas.openxmlformats.org/officeDocument/2006/relationships" xmlns:m="http://schemas.openxmlformats.org/officeDocument/2006/math" xmlns:v="urn:schemas-microsoft-com:vml" xmlns:wp14="http://schemas.microsoft.com/office/word/2010/wordprocessingDrawing" xmlns:wp="http://schemas.openxmlformats.org/drawingml/2006/wordprocessingDrawing" xmlns:w10="urn:schemas-microsoft-com:office:word" xmlns:w="http://schemas.openxmlformats.org/wordprocessingml/2006/main" xmlns:w14="http://schemas.microsoft.com/office/word/2010/wordml" xmlns:w15="http://schemas.microsoft.com/office/word/2012/wordml" xmlns:w16cex="http://schemas.microsoft.com/office/word/2018/wordml/cex" xmlns:w16cid="http://schemas.microsoft.com/office/word/2016/wordml/cid" xmlns:w16="http://schemas.microsoft.com/office/word/2018/wordml" xmlns:w16du="http://schemas.microsoft.com/office/word/2023/wordml/word16du" xmlns:w16sdtdh="http://schemas.microsoft.com/office/word/2020/wordml/sdtdatahash" xmlns:w16se="http://schemas.microsoft.com/office/word/2015/wordml/symex" xmlns:wpg="http://schemas.microsoft.com/office/word/2010/wordprocessingGroup" xmlns:wpi="http://schemas.microsoft.com/office/word/2010/wordprocessingInk" xmlns:wne="http://schemas.microsoft.com/office/word/2006/wordml" xmlns:wps="http://schemas.microsoft.com/office/word/2010/wordprocessingShape" mc:Ignorable="w14 w15 w16se w16cid w16 w16cex w16sdtdh w16du wp14">
   <w:abstractNum w:abstractNumId="0" w15:restartNumberingAfterBreak="0">
+    <w:nsid w:val="00B303D8"/>
+    <w:multiLevelType w:val="hybridMultilevel"/>
+    <w:tmpl w:val="245EA698"/>
+    <w:lvl w:ilvl="0" w:tplc="04100001">
+      <w:start w:val="1"/>
+      <w:numFmt w:val="bullet"/>
+      <w:lvlText w:val=""/>
+      <w:lvlJc w:val="left"/>
+      <w:pPr>
+        <w:ind w:left="720" w:hanging="360"/>
+      </w:pPr>
+      <w:rPr>
+        <w:rFonts w:ascii="Symbol" w:hAnsi="Symbol" w:hint="default"/>
+      </w:rPr>
+    </w:lvl>
+    <w:lvl w:ilvl="1" w:tplc="04100003" w:tentative="1">
+      <w:start w:val="1"/>
+      <w:numFmt w:val="bullet"/>
+      <w:lvlText w:val="o"/>
+      <w:lvlJc w:val="left"/>
+      <w:pPr>
+        <w:ind w:left="1440" w:hanging="360"/>
+      </w:pPr>
+      <w:rPr>
+        <w:rFonts w:ascii="Courier New" w:hAnsi="Courier New" w:cs="Courier New" w:hint="default"/>
+      </w:rPr>
+    </w:lvl>
+    <w:lvl w:ilvl="2" w:tplc="04100005" w:tentative="1">
+      <w:start w:val="1"/>
+      <w:numFmt w:val="bullet"/>
+      <w:lvlText w:val=""/>
+      <w:lvlJc w:val="left"/>
+      <w:pPr>
+        <w:ind w:left="2160" w:hanging="360"/>
+      </w:pPr>
+      <w:rPr>
+        <w:rFonts w:ascii="Wingdings" w:hAnsi="Wingdings" w:hint="default"/>
+      </w:rPr>
+    </w:lvl>
+    <w:lvl w:ilvl="3" w:tplc="04100001" w:tentative="1">
+      <w:start w:val="1"/>
+      <w:numFmt w:val="bullet"/>
+      <w:lvlText w:val=""/>
+      <w:lvlJc w:val="left"/>
+      <w:pPr>
+        <w:ind w:left="2880" w:hanging="360"/>
+      </w:pPr>
+      <w:rPr>
+        <w:rFonts w:ascii="Symbol" w:hAnsi="Symbol" w:hint="default"/>
+      </w:rPr>
+    </w:lvl>
+    <w:lvl w:ilvl="4" w:tplc="04100003" w:tentative="1">
+      <w:start w:val="1"/>
+      <w:numFmt w:val="bullet"/>
+      <w:lvlText w:val="o"/>
+      <w:lvlJc w:val="left"/>
+      <w:pPr>
+        <w:ind w:left="3600" w:hanging="360"/>
+      </w:pPr>
+      <w:rPr>
+        <w:rFonts w:ascii="Courier New" w:hAnsi="Courier New" w:cs="Courier New" w:hint="default"/>
+      </w:rPr>
+    </w:lvl>
+    <w:lvl w:ilvl="5" w:tplc="04100005" w:tentative="1">
+      <w:start w:val="1"/>
+      <w:numFmt w:val="bullet"/>
+      <w:lvlText w:val=""/>
+      <w:lvlJc w:val="left"/>
+      <w:pPr>
+        <w:ind w:left="4320" w:hanging="360"/>
+      </w:pPr>
+      <w:rPr>
+        <w:rFonts w:ascii="Wingdings" w:hAnsi="Wingdings" w:hint="default"/>
+      </w:rPr>
+    </w:lvl>
+    <w:lvl w:ilvl="6" w:tplc="04100001" w:tentative="1">
+      <w:start w:val="1"/>
+      <w:numFmt w:val="bullet"/>
+      <w:lvlText w:val=""/>
+      <w:lvlJc w:val="left"/>
+      <w:pPr>
+        <w:ind w:left="5040" w:hanging="360"/>
+      </w:pPr>
+      <w:rPr>
+        <w:rFonts w:ascii="Symbol" w:hAnsi="Symbol" w:hint="default"/>
+      </w:rPr>
+    </w:lvl>
+    <w:lvl w:ilvl="7" w:tplc="04100003" w:tentative="1">
+      <w:start w:val="1"/>
+      <w:numFmt w:val="bullet"/>
+      <w:lvlText w:val="o"/>
+      <w:lvlJc w:val="left"/>
+      <w:pPr>
+        <w:ind w:left="5760" w:hanging="360"/>
+      </w:pPr>
+      <w:rPr>
+        <w:rFonts w:ascii="Courier New" w:hAnsi="Courier New" w:cs="Courier New" w:hint="default"/>
+      </w:rPr>
+    </w:lvl>
+    <w:lvl w:ilvl="8" w:tplc="04100005" w:tentative="1">
+      <w:start w:val="1"/>
+      <w:numFmt w:val="bullet"/>
+      <w:lvlText w:val=""/>
+      <w:lvlJc w:val="left"/>
+      <w:pPr>
+        <w:ind w:left="6480" w:hanging="360"/>
+      </w:pPr>
+      <w:rPr>
+        <w:rFonts w:ascii="Wingdings" w:hAnsi="Wingdings" w:hint="default"/>
+      </w:rPr>
+    </w:lvl>
+  </w:abstractNum>
+  <w:abstractNum w:abstractNumId="1" w15:restartNumberingAfterBreak="0">
     <w:nsid w:val="0801489A"/>
     <w:multiLevelType w:val="hybridMultilevel"/>
     <w:tmpl w:val="F3A21FFC"/>
@@ -13219,7 +13866,7 @@
       </w:pPr>
     </w:lvl>
   </w:abstractNum>
-  <w:abstractNum w:abstractNumId="1" w15:restartNumberingAfterBreak="0">
+  <w:abstractNum w:abstractNumId="2" w15:restartNumberingAfterBreak="0">
     <w:nsid w:val="0BD80EB2"/>
     <w:multiLevelType w:val="hybridMultilevel"/>
     <w:tmpl w:val="D3143AC2"/>
@@ -13359,7 +14006,7 @@
       </w:rPr>
     </w:lvl>
   </w:abstractNum>
-  <w:abstractNum w:abstractNumId="2" w15:restartNumberingAfterBreak="0">
+  <w:abstractNum w:abstractNumId="3" w15:restartNumberingAfterBreak="0">
     <w:nsid w:val="0D547769"/>
     <w:multiLevelType w:val="hybridMultilevel"/>
     <w:tmpl w:val="7F2074D2"/>
@@ -13499,7 +14146,7 @@
       </w:rPr>
     </w:lvl>
   </w:abstractNum>
-  <w:abstractNum w:abstractNumId="3" w15:restartNumberingAfterBreak="0">
+  <w:abstractNum w:abstractNumId="4" w15:restartNumberingAfterBreak="0">
     <w:nsid w:val="10CB776C"/>
     <w:multiLevelType w:val="hybridMultilevel"/>
     <w:tmpl w:val="678CE950"/>
@@ -13639,7 +14286,7 @@
       </w:rPr>
     </w:lvl>
   </w:abstractNum>
-  <w:abstractNum w:abstractNumId="4" w15:restartNumberingAfterBreak="0">
+  <w:abstractNum w:abstractNumId="5" w15:restartNumberingAfterBreak="0">
     <w:nsid w:val="12C843D7"/>
     <w:multiLevelType w:val="hybridMultilevel"/>
     <w:tmpl w:val="C1845D68"/>
@@ -13779,7 +14426,7 @@
       </w:rPr>
     </w:lvl>
   </w:abstractNum>
-  <w:abstractNum w:abstractNumId="5" w15:restartNumberingAfterBreak="0">
+  <w:abstractNum w:abstractNumId="6" w15:restartNumberingAfterBreak="0">
     <w:nsid w:val="16173516"/>
     <w:multiLevelType w:val="hybridMultilevel"/>
     <w:tmpl w:val="95E6023C"/>
@@ -13898,7 +14545,7 @@
       </w:pPr>
     </w:lvl>
   </w:abstractNum>
-  <w:abstractNum w:abstractNumId="6" w15:restartNumberingAfterBreak="0">
+  <w:abstractNum w:abstractNumId="7" w15:restartNumberingAfterBreak="0">
     <w:nsid w:val="177064D3"/>
     <w:multiLevelType w:val="hybridMultilevel"/>
     <w:tmpl w:val="6E22B194"/>
@@ -14011,7 +14658,7 @@
       </w:rPr>
     </w:lvl>
   </w:abstractNum>
-  <w:abstractNum w:abstractNumId="7" w15:restartNumberingAfterBreak="0">
+  <w:abstractNum w:abstractNumId="8" w15:restartNumberingAfterBreak="0">
     <w:nsid w:val="22DC02CA"/>
     <w:multiLevelType w:val="hybridMultilevel"/>
     <w:tmpl w:val="3E6C221C"/>
@@ -14151,7 +14798,7 @@
       </w:rPr>
     </w:lvl>
   </w:abstractNum>
-  <w:abstractNum w:abstractNumId="8" w15:restartNumberingAfterBreak="0">
+  <w:abstractNum w:abstractNumId="9" w15:restartNumberingAfterBreak="0">
     <w:nsid w:val="24A46D31"/>
     <w:multiLevelType w:val="hybridMultilevel"/>
     <w:tmpl w:val="A56221F0"/>
@@ -14264,7 +14911,120 @@
       </w:pPr>
     </w:lvl>
   </w:abstractNum>
-  <w:abstractNum w:abstractNumId="9" w15:restartNumberingAfterBreak="0">
+  <w:abstractNum w:abstractNumId="10" w15:restartNumberingAfterBreak="0">
+    <w:nsid w:val="295675AE"/>
+    <w:multiLevelType w:val="hybridMultilevel"/>
+    <w:tmpl w:val="E334074E"/>
+    <w:lvl w:ilvl="0" w:tplc="04100001">
+      <w:start w:val="1"/>
+      <w:numFmt w:val="bullet"/>
+      <w:lvlText w:val=""/>
+      <w:lvlJc w:val="left"/>
+      <w:pPr>
+        <w:ind w:left="720" w:hanging="360"/>
+      </w:pPr>
+      <w:rPr>
+        <w:rFonts w:ascii="Symbol" w:hAnsi="Symbol" w:hint="default"/>
+      </w:rPr>
+    </w:lvl>
+    <w:lvl w:ilvl="1" w:tplc="04100003" w:tentative="1">
+      <w:start w:val="1"/>
+      <w:numFmt w:val="bullet"/>
+      <w:lvlText w:val="o"/>
+      <w:lvlJc w:val="left"/>
+      <w:pPr>
+        <w:ind w:left="1440" w:hanging="360"/>
+      </w:pPr>
+      <w:rPr>
+        <w:rFonts w:ascii="Courier New" w:hAnsi="Courier New" w:cs="Courier New" w:hint="default"/>
+      </w:rPr>
+    </w:lvl>
+    <w:lvl w:ilvl="2" w:tplc="04100005" w:tentative="1">
+      <w:start w:val="1"/>
+      <w:numFmt w:val="bullet"/>
+      <w:lvlText w:val=""/>
+      <w:lvlJc w:val="left"/>
+      <w:pPr>
+        <w:ind w:left="2160" w:hanging="360"/>
+      </w:pPr>
+      <w:rPr>
+        <w:rFonts w:ascii="Wingdings" w:hAnsi="Wingdings" w:hint="default"/>
+      </w:rPr>
+    </w:lvl>
+    <w:lvl w:ilvl="3" w:tplc="04100001" w:tentative="1">
+      <w:start w:val="1"/>
+      <w:numFmt w:val="bullet"/>
+      <w:lvlText w:val=""/>
+      <w:lvlJc w:val="left"/>
+      <w:pPr>
+        <w:ind w:left="2880" w:hanging="360"/>
+      </w:pPr>
+      <w:rPr>
+        <w:rFonts w:ascii="Symbol" w:hAnsi="Symbol" w:hint="default"/>
+      </w:rPr>
+    </w:lvl>
+    <w:lvl w:ilvl="4" w:tplc="04100003" w:tentative="1">
+      <w:start w:val="1"/>
+      <w:numFmt w:val="bullet"/>
+      <w:lvlText w:val="o"/>
+      <w:lvlJc w:val="left"/>
+      <w:pPr>
+        <w:ind w:left="3600" w:hanging="360"/>
+      </w:pPr>
+      <w:rPr>
+        <w:rFonts w:ascii="Courier New" w:hAnsi="Courier New" w:cs="Courier New" w:hint="default"/>
+      </w:rPr>
+    </w:lvl>
+    <w:lvl w:ilvl="5" w:tplc="04100005" w:tentative="1">
+      <w:start w:val="1"/>
+      <w:numFmt w:val="bullet"/>
+      <w:lvlText w:val=""/>
+      <w:lvlJc w:val="left"/>
+      <w:pPr>
+        <w:ind w:left="4320" w:hanging="360"/>
+      </w:pPr>
+      <w:rPr>
+        <w:rFonts w:ascii="Wingdings" w:hAnsi="Wingdings" w:hint="default"/>
+      </w:rPr>
+    </w:lvl>
+    <w:lvl w:ilvl="6" w:tplc="04100001" w:tentative="1">
+      <w:start w:val="1"/>
+      <w:numFmt w:val="bullet"/>
+      <w:lvlText w:val=""/>
+      <w:lvlJc w:val="left"/>
+      <w:pPr>
+        <w:ind w:left="5040" w:hanging="360"/>
+      </w:pPr>
+      <w:rPr>
+        <w:rFonts w:ascii="Symbol" w:hAnsi="Symbol" w:hint="default"/>
+      </w:rPr>
+    </w:lvl>
+    <w:lvl w:ilvl="7" w:tplc="04100003" w:tentative="1">
+      <w:start w:val="1"/>
+      <w:numFmt w:val="bullet"/>
+      <w:lvlText w:val="o"/>
+      <w:lvlJc w:val="left"/>
+      <w:pPr>
+        <w:ind w:left="5760" w:hanging="360"/>
+      </w:pPr>
+      <w:rPr>
+        <w:rFonts w:ascii="Courier New" w:hAnsi="Courier New" w:cs="Courier New" w:hint="default"/>
+      </w:rPr>
+    </w:lvl>
+    <w:lvl w:ilvl="8" w:tplc="04100005" w:tentative="1">
+      <w:start w:val="1"/>
+      <w:numFmt w:val="bullet"/>
+      <w:lvlText w:val=""/>
+      <w:lvlJc w:val="left"/>
+      <w:pPr>
+        <w:ind w:left="6480" w:hanging="360"/>
+      </w:pPr>
+      <w:rPr>
+        <w:rFonts w:ascii="Wingdings" w:hAnsi="Wingdings" w:hint="default"/>
+      </w:rPr>
+    </w:lvl>
+  </w:abstractNum>
+  <w:abstractNum w:abstractNumId="11" w15:restartNumberingAfterBreak="0">
     <w:nsid w:val="2A3204B4"/>
     <w:multiLevelType w:val="hybridMultilevel"/>
     <w:tmpl w:val="141E453C"/>
@@ -14377,7 +15137,7 @@
       </w:rPr>
     </w:lvl>
   </w:abstractNum>
-  <w:abstractNum w:abstractNumId="10" w15:restartNumberingAfterBreak="0">
+  <w:abstractNum w:abstractNumId="12" w15:restartNumberingAfterBreak="0">
     <w:nsid w:val="48A77E64"/>
     <w:multiLevelType w:val="hybridMultilevel"/>
     <w:tmpl w:val="52E6D3D6"/>
@@ -14490,7 +15250,7 @@
       </w:rPr>
     </w:lvl>
   </w:abstractNum>
-  <w:abstractNum w:abstractNumId="11" w15:restartNumberingAfterBreak="0">
+  <w:abstractNum w:abstractNumId="13" w15:restartNumberingAfterBreak="0">
     <w:nsid w:val="57C86EE7"/>
     <w:multiLevelType w:val="multilevel"/>
     <w:tmpl w:val="30BAB0BA"/>
@@ -14639,7 +15399,7 @@
       </w:rPr>
     </w:lvl>
   </w:abstractNum>
-  <w:abstractNum w:abstractNumId="12" w15:restartNumberingAfterBreak="0">
+  <w:abstractNum w:abstractNumId="14" w15:restartNumberingAfterBreak="0">
     <w:nsid w:val="652809B9"/>
     <w:multiLevelType w:val="hybridMultilevel"/>
     <w:tmpl w:val="C10EC632"/>
@@ -14752,7 +15512,7 @@
       </w:rPr>
     </w:lvl>
   </w:abstractNum>
-  <w:abstractNum w:abstractNumId="13" w15:restartNumberingAfterBreak="0">
+  <w:abstractNum w:abstractNumId="15" w15:restartNumberingAfterBreak="0">
     <w:nsid w:val="66871ECE"/>
     <w:multiLevelType w:val="hybridMultilevel"/>
     <w:tmpl w:val="7F74FC56"/>
@@ -14868,7 +15628,7 @@
       </w:pPr>
     </w:lvl>
   </w:abstractNum>
-  <w:abstractNum w:abstractNumId="14" w15:restartNumberingAfterBreak="0">
+  <w:abstractNum w:abstractNumId="16" w15:restartNumberingAfterBreak="0">
     <w:nsid w:val="6ABE5228"/>
     <w:multiLevelType w:val="hybridMultilevel"/>
     <w:tmpl w:val="089EE6D8"/>
@@ -14984,7 +15744,7 @@
       </w:pPr>
     </w:lvl>
   </w:abstractNum>
-  <w:abstractNum w:abstractNumId="15" w15:restartNumberingAfterBreak="0">
+  <w:abstractNum w:abstractNumId="17" w15:restartNumberingAfterBreak="0">
     <w:nsid w:val="6B4D321B"/>
     <w:multiLevelType w:val="hybridMultilevel"/>
     <w:tmpl w:val="2828FEC8"/>
@@ -15097,7 +15857,7 @@
       </w:rPr>
     </w:lvl>
   </w:abstractNum>
-  <w:abstractNum w:abstractNumId="16" w15:restartNumberingAfterBreak="0">
+  <w:abstractNum w:abstractNumId="18" w15:restartNumberingAfterBreak="0">
     <w:nsid w:val="6C1D7334"/>
     <w:multiLevelType w:val="hybridMultilevel"/>
     <w:tmpl w:val="0D64F25A"/>
@@ -15213,7 +15973,7 @@
       </w:pPr>
     </w:lvl>
   </w:abstractNum>
-  <w:abstractNum w:abstractNumId="17" w15:restartNumberingAfterBreak="0">
+  <w:abstractNum w:abstractNumId="19" w15:restartNumberingAfterBreak="0">
     <w:nsid w:val="72904C79"/>
     <w:multiLevelType w:val="hybridMultilevel"/>
     <w:tmpl w:val="EB328896"/>
@@ -15353,7 +16113,7 @@
       </w:rPr>
     </w:lvl>
   </w:abstractNum>
-  <w:abstractNum w:abstractNumId="18" w15:restartNumberingAfterBreak="0">
+  <w:abstractNum w:abstractNumId="20" w15:restartNumberingAfterBreak="0">
     <w:nsid w:val="77A71816"/>
     <w:multiLevelType w:val="hybridMultilevel"/>
     <w:tmpl w:val="CD3AA3EE"/>
@@ -15466,7 +16226,7 @@
       </w:rPr>
     </w:lvl>
   </w:abstractNum>
-  <w:abstractNum w:abstractNumId="19" w15:restartNumberingAfterBreak="0">
+  <w:abstractNum w:abstractNumId="21" w15:restartNumberingAfterBreak="0">
     <w:nsid w:val="7ACC392C"/>
     <w:multiLevelType w:val="hybridMultilevel"/>
     <w:tmpl w:val="F282F7F0"/>
@@ -15606,7 +16366,7 @@
       </w:rPr>
     </w:lvl>
   </w:abstractNum>
-  <w:abstractNum w:abstractNumId="20" w15:restartNumberingAfterBreak="0">
+  <w:abstractNum w:abstractNumId="22" w15:restartNumberingAfterBreak="0">
     <w:nsid w:val="7CD54937"/>
     <w:multiLevelType w:val="hybridMultilevel"/>
     <w:tmpl w:val="1AB0305A"/>
@@ -15746,88 +16506,94 @@
       </w:rPr>
     </w:lvl>
   </w:abstractNum>
-  <w:num w:numId="1">
+  <w:num w:numId="1" w16cid:durableId="1060128832">
+    <w:abstractNumId w:val="13"/>
+  </w:num>
+  <w:num w:numId="2" w16cid:durableId="717246146">
+    <w:abstractNumId w:val="4"/>
+  </w:num>
+  <w:num w:numId="3" w16cid:durableId="1925868870">
+    <w:abstractNumId w:val="8"/>
+  </w:num>
+  <w:num w:numId="4" w16cid:durableId="174155603">
+    <w:abstractNumId w:val="2"/>
+  </w:num>
+  <w:num w:numId="5" w16cid:durableId="2024433654">
+    <w:abstractNumId w:val="5"/>
+  </w:num>
+  <w:num w:numId="6" w16cid:durableId="481892801">
+    <w:abstractNumId w:val="15"/>
+  </w:num>
+  <w:num w:numId="7" w16cid:durableId="1004434538">
+    <w:abstractNumId w:val="9"/>
+  </w:num>
+  <w:num w:numId="8" w16cid:durableId="1219512398">
+    <w:abstractNumId w:val="16"/>
+  </w:num>
+  <w:num w:numId="9" w16cid:durableId="1976524082">
+    <w:abstractNumId w:val="1"/>
+  </w:num>
+  <w:num w:numId="10" w16cid:durableId="1456097477">
+    <w:abstractNumId w:val="19"/>
+  </w:num>
+  <w:num w:numId="11" w16cid:durableId="848254114">
+    <w:abstractNumId w:val="21"/>
+  </w:num>
+  <w:num w:numId="12" w16cid:durableId="482896198">
+    <w:abstractNumId w:val="6"/>
+  </w:num>
+  <w:num w:numId="13" w16cid:durableId="1456633939">
+    <w:abstractNumId w:val="3"/>
+  </w:num>
+  <w:num w:numId="14" w16cid:durableId="89474962">
+    <w:abstractNumId w:val="22"/>
+  </w:num>
+  <w:num w:numId="15" w16cid:durableId="269163341">
+    <w:abstractNumId w:val="7"/>
+  </w:num>
+  <w:num w:numId="16" w16cid:durableId="1506363771">
+    <w:abstractNumId w:val="13"/>
+  </w:num>
+  <w:num w:numId="17" w16cid:durableId="885142395">
+    <w:abstractNumId w:val="18"/>
+  </w:num>
+  <w:num w:numId="18" w16cid:durableId="2044165158">
+    <w:abstractNumId w:val="13"/>
+  </w:num>
+  <w:num w:numId="19" w16cid:durableId="1577982492">
+    <w:abstractNumId w:val="13"/>
+  </w:num>
+  <w:num w:numId="20" w16cid:durableId="1986658989">
+    <w:abstractNumId w:val="13"/>
+  </w:num>
+  <w:num w:numId="21" w16cid:durableId="902103879">
+    <w:abstractNumId w:val="13"/>
+  </w:num>
+  <w:num w:numId="22" w16cid:durableId="1538272105">
+    <w:abstractNumId w:val="13"/>
+  </w:num>
+  <w:num w:numId="23" w16cid:durableId="579101155">
+    <w:abstractNumId w:val="14"/>
+  </w:num>
+  <w:num w:numId="24" w16cid:durableId="251669577">
+    <w:abstractNumId w:val="13"/>
+  </w:num>
+  <w:num w:numId="25" w16cid:durableId="509367825">
     <w:abstractNumId w:val="11"/>
   </w:num>
-  <w:num w:numId="2">
-    <w:abstractNumId w:val="3"/>
+  <w:num w:numId="26" w16cid:durableId="712726980">
+    <w:abstractNumId w:val="20"/>
   </w:num>
-  <w:num w:numId="3">
-    <w:abstractNumId w:val="7"/>
+  <w:num w:numId="27" w16cid:durableId="342249477">
+    <w:abstractNumId w:val="17"/>
   </w:num>
-  <w:num w:numId="4">
-    <w:abstractNumId w:val="1"/>
+  <w:num w:numId="28" w16cid:durableId="190460142">
+    <w:abstractNumId w:val="12"/>
   </w:num>
-  <w:num w:numId="5">
-    <w:abstractNumId w:val="4"/>
-  </w:num>
-  <w:num w:numId="6">
-    <w:abstractNumId w:val="13"/>
-  </w:num>
-  <w:num w:numId="7">
-    <w:abstractNumId w:val="8"/>
-  </w:num>
-  <w:num w:numId="8">
-    <w:abstractNumId w:val="14"/>
-  </w:num>
-  <w:num w:numId="9">
+  <w:num w:numId="29" w16cid:durableId="387263380">
     <w:abstractNumId w:val="0"/>
   </w:num>
-  <w:num w:numId="10">
-    <w:abstractNumId w:val="17"/>
-  </w:num>
-  <w:num w:numId="11">
-    <w:abstractNumId w:val="19"/>
-  </w:num>
-  <w:num w:numId="12">
-    <w:abstractNumId w:val="5"/>
-  </w:num>
-  <w:num w:numId="13">
-    <w:abstractNumId w:val="2"/>
-  </w:num>
-  <w:num w:numId="14">
-    <w:abstractNumId w:val="20"/>
-  </w:num>
-  <w:num w:numId="15">
-    <w:abstractNumId w:val="6"/>
-  </w:num>
-  <w:num w:numId="16">
-    <w:abstractNumId w:val="11"/>
-  </w:num>
-  <w:num w:numId="17">
-    <w:abstractNumId w:val="16"/>
-  </w:num>
-  <w:num w:numId="18">
-    <w:abstractNumId w:val="11"/>
-  </w:num>
-  <w:num w:numId="19">
-    <w:abstractNumId w:val="11"/>
-  </w:num>
-  <w:num w:numId="20">
-    <w:abstractNumId w:val="11"/>
-  </w:num>
-  <w:num w:numId="21">
-    <w:abstractNumId w:val="11"/>
-  </w:num>
-  <w:num w:numId="22">
-    <w:abstractNumId w:val="11"/>
-  </w:num>
-  <w:num w:numId="23">
-    <w:abstractNumId w:val="12"/>
-  </w:num>
-  <w:num w:numId="24">
-    <w:abstractNumId w:val="11"/>
-  </w:num>
-  <w:num w:numId="25">
-    <w:abstractNumId w:val="9"/>
-  </w:num>
-  <w:num w:numId="26">
-    <w:abstractNumId w:val="18"/>
-  </w:num>
-  <w:num w:numId="27">
-    <w:abstractNumId w:val="15"/>
-  </w:num>
-  <w:num w:numId="28">
+  <w:num w:numId="30" w16cid:durableId="2007858668">
     <w:abstractNumId w:val="10"/>
   </w:num>
   <w:numIdMacAtCleanup w:val="14"/>
@@ -15835,7 +16601,7 @@
 </file>
 
 <file path=word/styles.xml><?xml version="1.0" encoding="utf-8"?>
-<w:styles xmlns:mc="http://schemas.openxmlformats.org/markup-compatibility/2006" xmlns:r="http://schemas.openxmlformats.org/officeDocument/2006/relationships" xmlns:w="http://schemas.openxmlformats.org/wordprocessingml/2006/main" xmlns:w14="http://schemas.microsoft.com/office/word/2010/wordml" xmlns:w15="http://schemas.microsoft.com/office/word/2012/wordml" xmlns:w16cid="http://schemas.microsoft.com/office/word/2016/wordml/cid" xmlns:w16se="http://schemas.microsoft.com/office/word/2015/wordml/symex" mc:Ignorable="w14 w15 w16se w16cid">
+<w:styles xmlns:mc="http://schemas.openxmlformats.org/markup-compatibility/2006" xmlns:r="http://schemas.openxmlformats.org/officeDocument/2006/relationships" xmlns:w="http://schemas.openxmlformats.org/wordprocessingml/2006/main" xmlns:w14="http://schemas.microsoft.com/office/word/2010/wordml" xmlns:w15="http://schemas.microsoft.com/office/word/2012/wordml" xmlns:w16cex="http://schemas.microsoft.com/office/word/2018/wordml/cex" xmlns:w16cid="http://schemas.microsoft.com/office/word/2016/wordml/cid" xmlns:w16="http://schemas.microsoft.com/office/word/2018/wordml" xmlns:w16du="http://schemas.microsoft.com/office/word/2023/wordml/word16du" xmlns:w16sdtdh="http://schemas.microsoft.com/office/word/2020/wordml/sdtdatahash" xmlns:w16se="http://schemas.microsoft.com/office/word/2015/wordml/symex" mc:Ignorable="w14 w15 w16se w16cid w16 w16cex w16sdtdh w16du">
   <w:docDefaults>
     <w:rPrDefault>
       <w:rPr>
@@ -15845,7 +16611,7 @@
     </w:rPrDefault>
     <w:pPrDefault/>
   </w:docDefaults>
-  <w:latentStyles w:defLockedState="0" w:defUIPriority="99" w:defSemiHidden="0" w:defUnhideWhenUsed="0" w:defQFormat="0" w:count="375">
+  <w:latentStyles w:defLockedState="0" w:defUIPriority="99" w:defSemiHidden="0" w:defUnhideWhenUsed="0" w:defQFormat="0" w:count="376">
     <w:lsdException w:name="Normal" w:uiPriority="0" w:qFormat="1"/>
     <w:lsdException w:name="heading 1" w:uiPriority="9" w:qFormat="1"/>
     <w:lsdException w:name="heading 2" w:uiPriority="0" w:qFormat="1"/>
@@ -16221,6 +16987,7 @@
     <w:lsdException w:name="Smart Hyperlink" w:semiHidden="1" w:unhideWhenUsed="1"/>
     <w:lsdException w:name="Hashtag" w:semiHidden="1" w:unhideWhenUsed="1"/>
     <w:lsdException w:name="Unresolved Mention" w:semiHidden="1" w:unhideWhenUsed="1"/>
+    <w:lsdException w:name="Smart Link" w:semiHidden="1" w:unhideWhenUsed="1"/>
   </w:latentStyles>
   <w:style w:type="paragraph" w:default="1" w:styleId="Normale">
     <w:name w:val="Normal"/>

</xml_diff>